<commit_message>
General description and user roles
</commit_message>
<xml_diff>
--- a/doc/Standby Project.docx
+++ b/doc/Standby Project.docx
@@ -118,10 +118,8 @@
           <w:kern w:val="28"/>
           <w:sz w:val="56"/>
           <w:szCs w:val="56"/>
-          <w:lang w:val="es-ES"/>
-        </w:rPr>
-      </w:pPr>
-      <w:proofErr w:type="spellStart"/>
+        </w:rPr>
+      </w:pPr>
       <w:r>
         <w:rPr>
           <w:rFonts w:asciiTheme="majorHAnsi" w:eastAsiaTheme="majorEastAsia" w:hAnsiTheme="majorHAnsi" w:cstheme="majorBidi"/>
@@ -129,11 +127,9 @@
           <w:kern w:val="28"/>
           <w:sz w:val="56"/>
           <w:szCs w:val="56"/>
-          <w:lang w:val="es-ES"/>
         </w:rPr>
         <w:t>Standby</w:t>
       </w:r>
-      <w:proofErr w:type="spellEnd"/>
       <w:r>
         <w:rPr>
           <w:rFonts w:asciiTheme="majorHAnsi" w:eastAsiaTheme="majorEastAsia" w:hAnsiTheme="majorHAnsi" w:cstheme="majorBidi"/>
@@ -141,7 +137,6 @@
           <w:kern w:val="28"/>
           <w:sz w:val="56"/>
           <w:szCs w:val="56"/>
-          <w:lang w:val="es-ES"/>
         </w:rPr>
         <w:t xml:space="preserve"> Project</w:t>
       </w:r>
@@ -155,7 +150,6 @@
           <w:kern w:val="28"/>
           <w:sz w:val="56"/>
           <w:szCs w:val="56"/>
-          <w:lang w:val="es-ES"/>
         </w:rPr>
       </w:pPr>
     </w:p>
@@ -168,7 +162,6 @@
           <w:kern w:val="28"/>
           <w:sz w:val="56"/>
           <w:szCs w:val="56"/>
-          <w:lang w:val="es-ES"/>
         </w:rPr>
       </w:pPr>
     </w:p>
@@ -181,23 +174,16 @@
           <w:kern w:val="28"/>
           <w:sz w:val="56"/>
           <w:szCs w:val="56"/>
-          <w:lang w:val="es-ES"/>
-        </w:rPr>
-      </w:pPr>
-    </w:p>
-    <w:p>
-      <w:pPr>
-        <w:rPr>
-          <w:lang w:val="es-ES"/>
-        </w:rPr>
-      </w:pPr>
+        </w:rPr>
+      </w:pPr>
+    </w:p>
+    <w:p>
       <w:r>
         <w:rPr>
           <w:rFonts w:asciiTheme="majorHAnsi" w:eastAsiaTheme="majorEastAsia" w:hAnsiTheme="majorHAnsi" w:cstheme="majorBidi"/>
           <w:color w:val="2F5496" w:themeColor="accent1" w:themeShade="BF"/>
           <w:sz w:val="26"/>
           <w:szCs w:val="26"/>
-          <w:lang w:val="es-ES"/>
         </w:rPr>
         <w:t>https://github.com/gii-is-DP1/dp1-2020-gi-04</w:t>
       </w:r>
@@ -292,53 +278,32 @@
     <w:p>
       <w:pPr>
         <w:pStyle w:val="Prrafodelista"/>
-        <w:numPr>
-          <w:ilvl w:val="0"/>
-          <w:numId w:val="1"/>
-        </w:numPr>
         <w:rPr>
           <w:rFonts w:cstheme="minorHAnsi"/>
           <w:lang w:val="es-ES"/>
         </w:rPr>
       </w:pPr>
-      <w:r>
-        <w:rPr>
-          <w:rFonts w:cstheme="minorHAnsi"/>
-          <w:lang w:val="es-ES"/>
-        </w:rPr>
-        <w:t>Rodríguez Pérez, Francisco</w:t>
-      </w:r>
-    </w:p>
-    <w:p>
-      <w:pPr>
-        <w:pStyle w:val="Prrafodelista"/>
-        <w:rPr>
-          <w:rFonts w:cstheme="minorHAnsi"/>
-          <w:lang w:val="es-ES"/>
-        </w:rPr>
-      </w:pPr>
-    </w:p>
-    <w:p>
-      <w:pPr>
-        <w:rPr>
-          <w:lang w:val="es-ES"/>
-        </w:rPr>
-      </w:pPr>
-    </w:p>
-    <w:p>
-      <w:pPr>
-        <w:rPr>
-          <w:lang w:val="es-ES"/>
-        </w:rPr>
-      </w:pPr>
-    </w:p>
-    <w:p>
-      <w:pPr>
-        <w:rPr>
-          <w:lang w:val="es-ES"/>
-        </w:rPr>
-      </w:pPr>
-      <w:proofErr w:type="spellStart"/>
+    </w:p>
+    <w:p>
+      <w:pPr>
+        <w:rPr>
+          <w:lang w:val="es-ES"/>
+        </w:rPr>
+      </w:pPr>
+    </w:p>
+    <w:p>
+      <w:pPr>
+        <w:rPr>
+          <w:lang w:val="es-ES"/>
+        </w:rPr>
+      </w:pPr>
+    </w:p>
+    <w:p>
+      <w:pPr>
+        <w:rPr>
+          <w:lang w:val="es-ES"/>
+        </w:rPr>
+      </w:pPr>
       <w:r>
         <w:rPr>
           <w:rStyle w:val="Ttulo1Car"/>
@@ -346,7 +311,6 @@
         </w:rPr>
         <w:t>Professor</w:t>
       </w:r>
-      <w:proofErr w:type="spellEnd"/>
       <w:r>
         <w:rPr>
           <w:rStyle w:val="Ttulo1Car"/>
@@ -424,7 +388,6 @@
           <w:lang w:val="es-ES"/>
         </w:rPr>
       </w:pPr>
-      <w:proofErr w:type="spellStart"/>
       <w:r>
         <w:rPr>
           <w:lang w:val="es-ES"/>
@@ -441,14 +404,7 @@
         <w:rPr>
           <w:lang w:val="es-ES"/>
         </w:rPr>
-        <w:t>n</w:t>
-      </w:r>
-      <w:proofErr w:type="spellEnd"/>
-      <w:r>
-        <w:rPr>
-          <w:lang w:val="es-ES"/>
-        </w:rPr>
-        <w:t xml:space="preserve"> </w:t>
+        <w:t xml:space="preserve">n </w:t>
       </w:r>
       <w:r>
         <w:t>1</w:t>
@@ -504,7 +460,6 @@
           <w:lang w:val="es-ES"/>
         </w:rPr>
       </w:pPr>
-      <w:proofErr w:type="spellStart"/>
       <w:r>
         <w:rPr>
           <w:lang w:val="es-ES"/>
@@ -512,7 +467,6 @@
         <w:lastRenderedPageBreak/>
         <w:t>Changelog</w:t>
       </w:r>
-      <w:proofErr w:type="spellEnd"/>
     </w:p>
     <w:p>
       <w:pPr>
@@ -566,14 +520,12 @@
                 <w:lang w:val="es-ES"/>
               </w:rPr>
             </w:pPr>
-            <w:proofErr w:type="spellStart"/>
             <w:r>
               <w:rPr>
                 <w:lang w:val="es-ES"/>
               </w:rPr>
               <w:t>Version</w:t>
             </w:r>
-            <w:proofErr w:type="spellEnd"/>
           </w:p>
         </w:tc>
         <w:tc>
@@ -587,14 +539,12 @@
                 <w:lang w:val="es-ES"/>
               </w:rPr>
             </w:pPr>
-            <w:proofErr w:type="spellStart"/>
             <w:r>
               <w:rPr>
                 <w:lang w:val="es-ES"/>
               </w:rPr>
               <w:t>Description</w:t>
             </w:r>
-            <w:proofErr w:type="spellEnd"/>
           </w:p>
         </w:tc>
         <w:tc>
@@ -669,28 +619,12 @@
                 <w:lang w:val="es-ES"/>
               </w:rPr>
             </w:pPr>
-            <w:proofErr w:type="spellStart"/>
-            <w:r>
-              <w:rPr>
-                <w:lang w:val="es-ES"/>
-              </w:rPr>
-              <w:t>Document</w:t>
-            </w:r>
-            <w:proofErr w:type="spellEnd"/>
-            <w:r>
-              <w:rPr>
-                <w:lang w:val="es-ES"/>
-              </w:rPr>
-              <w:t xml:space="preserve"> </w:t>
-            </w:r>
-            <w:proofErr w:type="spellStart"/>
-            <w:r>
-              <w:rPr>
-                <w:lang w:val="es-ES"/>
-              </w:rPr>
-              <w:t>creation</w:t>
-            </w:r>
-            <w:proofErr w:type="spellEnd"/>
+            <w:r>
+              <w:rPr>
+                <w:lang w:val="es-ES"/>
+              </w:rPr>
+              <w:t>Document creation</w:t>
+            </w:r>
           </w:p>
         </w:tc>
         <w:tc>
@@ -950,47 +884,82 @@
     </w:p>
     <w:p>
       <w:pPr>
+        <w:pStyle w:val="Ttulo1"/>
+        <w:rPr>
+          <w:rFonts w:asciiTheme="minorHAnsi" w:eastAsiaTheme="minorHAnsi" w:hAnsiTheme="minorHAnsi" w:cstheme="minorBidi"/>
+          <w:color w:val="auto"/>
+          <w:sz w:val="24"/>
+          <w:szCs w:val="24"/>
+        </w:rPr>
+      </w:pPr>
+      <w:r>
+        <w:rPr>
+          <w:rFonts w:asciiTheme="minorHAnsi" w:eastAsiaTheme="minorHAnsi" w:hAnsiTheme="minorHAnsi" w:cstheme="minorBidi"/>
+          <w:color w:val="auto"/>
+          <w:sz w:val="24"/>
+          <w:szCs w:val="24"/>
+        </w:rPr>
+        <w:t xml:space="preserve">The Standby project was born out of the need of both amateur and professional filmmakers who want to make themselves known and make their way in the world of cinema. </w:t>
+      </w:r>
+    </w:p>
+    <w:p>
+      <w:pPr>
+        <w:pStyle w:val="Ttulo1"/>
+        <w:rPr>
+          <w:rFonts w:asciiTheme="minorHAnsi" w:eastAsiaTheme="minorHAnsi" w:hAnsiTheme="minorHAnsi" w:cstheme="minorBidi"/>
+          <w:color w:val="auto"/>
+          <w:sz w:val="24"/>
+          <w:szCs w:val="24"/>
+        </w:rPr>
+      </w:pPr>
+      <w:r>
+        <w:rPr>
+          <w:rFonts w:asciiTheme="minorHAnsi" w:eastAsiaTheme="minorHAnsi" w:hAnsiTheme="minorHAnsi" w:cstheme="minorBidi"/>
+          <w:color w:val="auto"/>
+          <w:sz w:val="24"/>
+          <w:szCs w:val="24"/>
+        </w:rPr>
+        <w:t>Currently, short films are ignored in the cultural field within the film industry. This project aims to provide an application that brings together short films from around the world, as well as serving as a stimulus for those who want to join the film industry.</w:t>
+      </w:r>
+    </w:p>
+    <w:p>
+      <w:pPr>
+        <w:pStyle w:val="Ttulo1"/>
+        <w:rPr>
+          <w:rFonts w:asciiTheme="minorHAnsi" w:eastAsiaTheme="minorHAnsi" w:hAnsiTheme="minorHAnsi" w:cstheme="minorBidi"/>
+          <w:color w:val="auto"/>
+          <w:sz w:val="24"/>
+          <w:szCs w:val="24"/>
+        </w:rPr>
+      </w:pPr>
+      <w:r>
+        <w:rPr>
+          <w:rFonts w:asciiTheme="minorHAnsi" w:eastAsiaTheme="minorHAnsi" w:hAnsiTheme="minorHAnsi" w:cstheme="minorBidi"/>
+          <w:color w:val="auto"/>
+          <w:sz w:val="24"/>
+          <w:szCs w:val="24"/>
+        </w:rPr>
+        <w:t>For all these reasons, Standby will be an application that allows filmmakers to share their short films. Thus, users will be able to watch, comment and evaluate these short films. Moreover, companies will be able to filter them and access additional information that will allow them to contact filmmakers for possible hiring.</w:t>
+      </w:r>
+    </w:p>
+    <w:p>
+      <w:pPr>
+        <w:pStyle w:val="Ttulo1"/>
+        <w:rPr>
+          <w:lang w:val="es-ES"/>
+        </w:rPr>
+      </w:pPr>
+      <w:r>
+        <w:rPr>
+          <w:lang w:val="es-ES"/>
+        </w:rPr>
+        <w:t>Tipos de Usuario / Roles</w:t>
+      </w:r>
+    </w:p>
+    <w:p>
+      <w:pPr>
         <w:jc w:val="both"/>
         <w:rPr>
-          <w:i/>
-          <w:iCs/>
-          <w:lang w:val="es-ES"/>
-        </w:rPr>
-      </w:pPr>
-      <w:r>
-        <w:rPr>
-          <w:i/>
-          <w:iCs/>
-          <w:lang w:val="es-ES"/>
-        </w:rPr>
-        <w:t>En esta sección debes de</w:t>
-      </w:r>
-      <w:r>
-        <w:rPr>
-          <w:i/>
-          <w:iCs/>
-          <w:lang w:val="es-ES"/>
-        </w:rPr>
-        <w:t>scribir de manera general cual es la funcionalidad del proyecto a rasgos generales. ¿Qué valor puede aportar? ¿Qué objetivos pretendemos alcanzar con su implementación?</w:t>
-      </w:r>
-    </w:p>
-    <w:p>
-      <w:pPr>
-        <w:pStyle w:val="Ttulo1"/>
-        <w:rPr>
-          <w:lang w:val="es-ES"/>
-        </w:rPr>
-      </w:pPr>
-      <w:r>
-        <w:rPr>
-          <w:lang w:val="es-ES"/>
-        </w:rPr>
-        <w:t>Tipos de Usuario / Roles</w:t>
-      </w:r>
-    </w:p>
-    <w:p>
-      <w:pPr>
-        <w:rPr>
           <w:lang w:val="es-ES"/>
         </w:rPr>
       </w:pPr>
@@ -1001,94 +970,52 @@
         <w:rPr>
           <w:i/>
           <w:iCs/>
-          <w:lang w:val="es-ES"/>
         </w:rPr>
       </w:pPr>
       <w:r>
         <w:rPr>
           <w:b/>
           <w:bCs/>
-          <w:lang w:val="es-ES"/>
-        </w:rPr>
-        <w:t>&lt;</w:t>
-      </w:r>
-      <w:r>
+          <w:i/>
+          <w:iCs/>
+        </w:rPr>
+        <w:t xml:space="preserve">User: </w:t>
+      </w:r>
+      <w:r>
+        <w:rPr>
+          <w:i/>
+          <w:iCs/>
+        </w:rPr>
+        <w:t>users not interested in creating short films, but in watching, reviewing and commenting them.</w:t>
+      </w:r>
+    </w:p>
+    <w:p>
+      <w:pPr>
+        <w:jc w:val="both"/>
         <w:rPr>
           <w:b/>
           <w:bCs/>
           <w:i/>
           <w:iCs/>
-          <w:lang w:val="es-ES"/>
-        </w:rPr>
-        <w:t>Nombre Rol</w:t>
-      </w:r>
+        </w:rPr>
+      </w:pPr>
+    </w:p>
+    <w:p>
+      <w:pPr>
+        <w:jc w:val="both"/>
+        <w:rPr>
+          <w:i/>
+          <w:iCs/>
+        </w:rPr>
+      </w:pPr>
       <w:r>
         <w:rPr>
           <w:b/>
           <w:bCs/>
-          <w:lang w:val="es-ES"/>
-        </w:rPr>
-        <w:t>&gt;</w:t>
-      </w:r>
-      <w:r>
-        <w:rPr>
-          <w:lang w:val="es-ES"/>
-        </w:rPr>
-        <w:t>: &lt;</w:t>
-      </w:r>
-      <w:r>
-        <w:rPr>
-          <w:i/>
-          <w:iCs/>
-          <w:lang w:val="es-ES"/>
-        </w:rPr>
-        <w:t>Breve descripción del rol</w:t>
-      </w:r>
-      <w:r>
-        <w:rPr>
-          <w:lang w:val="es-ES"/>
-        </w:rPr>
-        <w:t>&gt;</w:t>
-      </w:r>
-    </w:p>
-    <w:p>
-      <w:pPr>
-        <w:jc w:val="both"/>
-        <w:rPr>
-          <w:lang w:val="es-ES"/>
-        </w:rPr>
-      </w:pPr>
-      <w:r>
-        <w:rPr>
-          <w:i/>
-          <w:iCs/>
-          <w:lang w:val="es-ES"/>
-        </w:rPr>
-        <w:t>Ej</w:t>
-      </w:r>
-      <w:r>
-        <w:rPr>
-          <w:i/>
-          <w:iCs/>
-          <w:lang w:val="es-ES"/>
-        </w:rPr>
-        <w:t>1</w:t>
-      </w:r>
-      <w:r>
-        <w:rPr>
-          <w:i/>
-          <w:iCs/>
-          <w:lang w:val="es-ES"/>
-        </w:rPr>
-        <w:t>:</w:t>
-      </w:r>
-      <w:r>
-        <w:rPr>
-          <w:i/>
-          <w:iCs/>
-          <w:lang w:val="es-ES"/>
-        </w:rPr>
-        <w:t xml:space="preserve"> </w:t>
+          <w:i/>
+          <w:iCs/>
+        </w:rPr>
+        <w:t>Filmmaker:</w:t>
       </w:r>
       <w:r>
         <w:rPr>
@@ -1096,135 +1023,122 @@
           <w:bCs/>
           <w:i/>
           <w:iCs/>
-          <w:lang w:val="es-ES"/>
-        </w:rPr>
-        <w:t>Propietario</w:t>
-      </w:r>
-      <w:r>
-        <w:rPr>
-          <w:i/>
-          <w:iCs/>
-          <w:lang w:val="es-ES"/>
-        </w:rPr>
-        <w:t>:</w:t>
-      </w:r>
-      <w:r>
-        <w:rPr>
-          <w:i/>
-          <w:iCs/>
-          <w:lang w:val="es-ES"/>
-        </w:rPr>
-        <w:t xml:space="preserve"> Dueño de una o </w:t>
-      </w:r>
-      <w:proofErr w:type="gramStart"/>
-      <w:r>
-        <w:rPr>
-          <w:i/>
-          <w:iCs/>
-          <w:lang w:val="es-ES"/>
-        </w:rPr>
-        <w:t>varias mascota</w:t>
-      </w:r>
-      <w:proofErr w:type="gramEnd"/>
-      <w:r>
-        <w:rPr>
-          <w:i/>
-          <w:iCs/>
-          <w:lang w:val="es-ES"/>
-        </w:rPr>
-        <w:t xml:space="preserve"> que viene a la clínica para mantenerla sana y cuidar de su salud.</w:t>
+        </w:rPr>
+        <w:t xml:space="preserve"> </w:t>
+      </w:r>
+      <w:r>
+        <w:rPr>
+          <w:i/>
+          <w:iCs/>
+        </w:rPr>
+        <w:t>content creators, they can upload short films and tag people in their projects or be tagged with a specific role.</w:t>
       </w:r>
     </w:p>
     <w:p>
       <w:pPr>
         <w:jc w:val="both"/>
         <w:rPr>
-          <w:lang w:val="es-ES"/>
+          <w:i/>
+          <w:iCs/>
         </w:rPr>
       </w:pPr>
     </w:p>
     <w:p>
       <w:pPr>
         <w:jc w:val="both"/>
-        <w:rPr>
-          <w:lang w:val="es-ES"/>
-        </w:rPr>
-      </w:pPr>
-      <w:r>
-        <w:rPr>
-          <w:i/>
-          <w:iCs/>
-          <w:lang w:val="es-ES"/>
-        </w:rPr>
-        <w:t>Ej</w:t>
-      </w:r>
-      <w:r>
-        <w:rPr>
-          <w:i/>
-          <w:iCs/>
-          <w:lang w:val="es-ES"/>
-        </w:rPr>
-        <w:t>2</w:t>
-      </w:r>
-      <w:r>
-        <w:rPr>
-          <w:i/>
-          <w:iCs/>
-          <w:lang w:val="es-ES"/>
-        </w:rPr>
-        <w:t xml:space="preserve">: </w:t>
-      </w:r>
+      </w:pPr>
       <w:r>
         <w:rPr>
           <w:b/>
           <w:bCs/>
           <w:i/>
           <w:iCs/>
-          <w:lang w:val="es-ES"/>
-        </w:rPr>
-        <w:t>Veterinario</w:t>
-      </w:r>
-      <w:r>
-        <w:rPr>
-          <w:i/>
-          <w:iCs/>
-          <w:lang w:val="es-ES"/>
-        </w:rPr>
-        <w:t xml:space="preserve">: </w:t>
-      </w:r>
-      <w:r>
-        <w:rPr>
-          <w:i/>
-          <w:iCs/>
-          <w:lang w:val="es-ES"/>
-        </w:rPr>
-        <w:t>Profesional de la salud animal con titulación universitaria homologada, está registrado en la</w:t>
-      </w:r>
-      <w:r>
-        <w:rPr>
-          <w:i/>
-          <w:iCs/>
-          <w:lang w:val="es-ES"/>
-        </w:rPr>
-        <w:t xml:space="preserve"> clínica y se encarga de realizar diagnósticos y recetar tratamientos. </w:t>
-      </w:r>
-      <w:proofErr w:type="gramStart"/>
-      <w:r>
-        <w:rPr>
-          <w:i/>
-          <w:iCs/>
-          <w:lang w:val="es-ES"/>
-        </w:rPr>
-        <w:t>Además</w:t>
-      </w:r>
-      <w:proofErr w:type="gramEnd"/>
-      <w:r>
-        <w:rPr>
-          <w:i/>
-          <w:iCs/>
-          <w:lang w:val="es-ES"/>
-        </w:rPr>
-        <w:t xml:space="preserve"> mantiene actualizado el vademécum.</w:t>
+        </w:rPr>
+        <w:t xml:space="preserve">Company: </w:t>
+      </w:r>
+      <w:r>
+        <w:rPr>
+          <w:i/>
+          <w:iCs/>
+        </w:rPr>
+        <w:t xml:space="preserve">companies looking for </w:t>
+      </w:r>
+      <w:r>
+        <w:rPr>
+          <w:i/>
+          <w:iCs/>
+        </w:rPr>
+        <w:t>filmmakers to hire.</w:t>
+      </w:r>
+    </w:p>
+    <w:p>
+      <w:pPr>
+        <w:pStyle w:val="Ttulo1"/>
+      </w:pPr>
+      <w:r>
+        <w:t>Historias de Usuario</w:t>
+      </w:r>
+    </w:p>
+    <w:p>
+      <w:pPr>
+        <w:rPr>
+          <w:lang w:val="es-ES"/>
+        </w:rPr>
+      </w:pPr>
+      <w:r>
+        <w:rPr>
+          <w:lang w:val="es-ES"/>
+        </w:rPr>
+        <w:t>Definir todas las historias de usuario a implementar usando la siguiente plantilla:</w:t>
+      </w:r>
+      <w:r>
+        <w:rPr>
+          <w:lang w:val="es-ES"/>
+        </w:rPr>
+        <w:br/>
+      </w:r>
+    </w:p>
+    <w:p>
+      <w:pPr>
+        <w:rPr>
+          <w:u w:val="single"/>
+          <w:lang w:val="es-ES"/>
+        </w:rPr>
+      </w:pPr>
+      <w:r>
+        <w:rPr>
+          <w:u w:val="single"/>
+          <w:lang w:val="es-ES"/>
+        </w:rPr>
+        <w:t>H</w:t>
+      </w:r>
+      <w:r>
+        <w:rPr>
+          <w:u w:val="single"/>
+          <w:lang w:val="es-ES"/>
+        </w:rPr>
+        <w:t>&lt;</w:t>
+      </w:r>
+      <w:r>
+        <w:rPr>
+          <w:u w:val="single"/>
+          <w:lang w:val="es-ES"/>
+        </w:rPr>
+        <w:t>X</w:t>
+      </w:r>
+      <w:r>
+        <w:rPr>
+          <w:u w:val="single"/>
+          <w:lang w:val="es-ES"/>
+        </w:rPr>
+        <w:t>&gt;</w:t>
+      </w:r>
+      <w:r>
+        <w:rPr>
+          <w:u w:val="single"/>
+          <w:lang w:val="es-ES"/>
+        </w:rPr>
+        <w:t xml:space="preserve"> - &lt;Nombre Historia de Usuario&gt;</w:t>
       </w:r>
     </w:p>
     <w:p>
@@ -1234,158 +1148,6 @@
           <w:lang w:val="es-ES"/>
         </w:rPr>
       </w:pPr>
-    </w:p>
-    <w:p>
-      <w:pPr>
-        <w:jc w:val="both"/>
-        <w:rPr>
-          <w:i/>
-          <w:iCs/>
-          <w:lang w:val="es-ES"/>
-        </w:rPr>
-      </w:pPr>
-      <w:r>
-        <w:rPr>
-          <w:i/>
-          <w:iCs/>
-          <w:lang w:val="es-ES"/>
-        </w:rPr>
-        <w:t>Ej</w:t>
-      </w:r>
-      <w:r>
-        <w:rPr>
-          <w:i/>
-          <w:iCs/>
-          <w:lang w:val="es-ES"/>
-        </w:rPr>
-        <w:t>3</w:t>
-      </w:r>
-      <w:r>
-        <w:rPr>
-          <w:i/>
-          <w:iCs/>
-          <w:lang w:val="es-ES"/>
-        </w:rPr>
-        <w:t>:</w:t>
-      </w:r>
-      <w:r>
-        <w:rPr>
-          <w:i/>
-          <w:iCs/>
-          <w:lang w:val="es-ES"/>
-        </w:rPr>
-        <w:t xml:space="preserve"> </w:t>
-      </w:r>
-      <w:r>
-        <w:rPr>
-          <w:b/>
-          <w:bCs/>
-          <w:i/>
-          <w:iCs/>
-          <w:lang w:val="es-ES"/>
-        </w:rPr>
-        <w:t>Administrador</w:t>
-      </w:r>
-      <w:r>
-        <w:rPr>
-          <w:i/>
-          <w:iCs/>
-          <w:lang w:val="es-ES"/>
-        </w:rPr>
-        <w:t>:</w:t>
-      </w:r>
-      <w:r>
-        <w:rPr>
-          <w:i/>
-          <w:iCs/>
-          <w:lang w:val="es-ES"/>
-        </w:rPr>
-        <w:t xml:space="preserve"> Dueño de la clínica que se encarga de dar de alta veterinarios y gestionar la información registrada en la aplicación de la clínica</w:t>
-      </w:r>
-    </w:p>
-    <w:p>
-      <w:pPr>
-        <w:pStyle w:val="Ttulo1"/>
-        <w:rPr>
-          <w:lang w:val="es-ES"/>
-        </w:rPr>
-      </w:pPr>
-      <w:r>
-        <w:rPr>
-          <w:lang w:val="es-ES"/>
-        </w:rPr>
-        <w:t>Historias de Usuario</w:t>
-      </w:r>
-    </w:p>
-    <w:p>
-      <w:pPr>
-        <w:rPr>
-          <w:lang w:val="es-ES"/>
-        </w:rPr>
-      </w:pPr>
-      <w:r>
-        <w:rPr>
-          <w:lang w:val="es-ES"/>
-        </w:rPr>
-        <w:t>Definir todas las historias de usuario a implementar usando la siguiente plantilla:</w:t>
-      </w:r>
-      <w:r>
-        <w:rPr>
-          <w:lang w:val="es-ES"/>
-        </w:rPr>
-        <w:br/>
-      </w:r>
-    </w:p>
-    <w:p>
-      <w:pPr>
-        <w:rPr>
-          <w:u w:val="single"/>
-          <w:lang w:val="es-ES"/>
-        </w:rPr>
-      </w:pPr>
-      <w:r>
-        <w:rPr>
-          <w:u w:val="single"/>
-          <w:lang w:val="es-ES"/>
-        </w:rPr>
-        <w:t>H</w:t>
-      </w:r>
-      <w:r>
-        <w:rPr>
-          <w:u w:val="single"/>
-          <w:lang w:val="es-ES"/>
-        </w:rPr>
-        <w:t>&lt;</w:t>
-      </w:r>
-      <w:r>
-        <w:rPr>
-          <w:u w:val="single"/>
-          <w:lang w:val="es-ES"/>
-        </w:rPr>
-        <w:t>X</w:t>
-      </w:r>
-      <w:r>
-        <w:rPr>
-          <w:u w:val="single"/>
-          <w:lang w:val="es-ES"/>
-        </w:rPr>
-        <w:t>&gt;</w:t>
-      </w:r>
-      <w:r>
-        <w:rPr>
-          <w:u w:val="single"/>
-          <w:lang w:val="es-ES"/>
-        </w:rPr>
-        <w:t xml:space="preserve"> - &lt;Nombre Historia de Usuario&gt;</w:t>
-      </w:r>
-    </w:p>
-    <w:p>
-      <w:pPr>
-        <w:jc w:val="both"/>
-        <w:rPr>
-          <w:lang w:val="es-ES"/>
-        </w:rPr>
-      </w:pPr>
       <w:r>
         <w:rPr>
           <w:lang w:val="es-ES"/>
@@ -1396,14 +1158,7 @@
         <w:rPr>
           <w:lang w:val="es-ES"/>
         </w:rPr>
-        <w:t xml:space="preserve"> siguiendo el esquema</w:t>
-      </w:r>
-      <w:proofErr w:type="gramStart"/>
-      <w:r>
-        <w:rPr>
-          <w:lang w:val="es-ES"/>
-        </w:rPr>
-        <w:t xml:space="preserve">: </w:t>
+        <w:t xml:space="preserve"> siguiendo el esquema: </w:t>
       </w:r>
       <w:r>
         <w:rPr>
@@ -1411,7 +1166,6 @@
         </w:rPr>
         <w:t xml:space="preserve"> “</w:t>
       </w:r>
-      <w:proofErr w:type="gramEnd"/>
       <w:r>
         <w:rPr>
           <w:rFonts w:ascii="Arial" w:hAnsi="Arial" w:cs="Arial"/>
@@ -2028,6 +1782,7 @@
           <w:bCs/>
           <w:lang w:val="es-ES"/>
         </w:rPr>
+        <w:lastRenderedPageBreak/>
         <w:t>…</w:t>
       </w:r>
     </w:p>
@@ -2059,23 +1814,13 @@
           <w:lang w:val="es-ES"/>
         </w:rPr>
       </w:pPr>
-      <w:proofErr w:type="spellStart"/>
-      <w:r>
-        <w:rPr>
-          <w:i/>
-          <w:iCs/>
-          <w:lang w:val="es-ES"/>
-        </w:rPr>
-        <w:t>Ej</w:t>
-      </w:r>
-      <w:proofErr w:type="spellEnd"/>
-      <w:r>
-        <w:rPr>
-          <w:i/>
-          <w:iCs/>
-          <w:lang w:val="es-ES"/>
-        </w:rPr>
-        <w:t xml:space="preserve">: </w:t>
+      <w:r>
+        <w:rPr>
+          <w:i/>
+          <w:iCs/>
+          <w:lang w:val="es-ES"/>
+        </w:rPr>
+        <w:t xml:space="preserve">Ej: </w:t>
       </w:r>
       <w:r>
         <w:rPr>
@@ -2105,7 +1850,6 @@
           <w:color w:val="4472C4" w:themeColor="accent1"/>
           <w:lang w:val="es-ES"/>
         </w:rPr>
-        <w:lastRenderedPageBreak/>
         <w:t>Como</w:t>
       </w:r>
       <w:r>
@@ -2701,9 +2445,8 @@
           <w:color w:val="833C0B" w:themeColor="accent2" w:themeShade="80"/>
           <w:lang w:val="es-ES"/>
         </w:rPr>
-        <w:t>Es una ‎enfermedad infecciosa causada por un ‎coronavirus recientemente descubierto. ‎</w:t>
-      </w:r>
-      <w:proofErr w:type="gramStart"/>
+        <w:t>Es una ‎enfermedad infecciosa causada por un ‎coronavirus recientemente descubierto. ‎De acuerdo a los Centros para el Control y la Prevención de Enfermedades de los Estados Unidos, algunas mascotas — incluyendo perros y gatos — también se han infectado con el virus que causa la COVID-19. ‎Sin embargo, en base a la información limitada que existe, se considera poco el riesgo de que los animales trasmitan la COVID-19 a la gente</w:t>
+      </w:r>
       <w:r>
         <w:rPr>
           <w:b/>
@@ -2713,19 +2456,34 @@
           <w:color w:val="833C0B" w:themeColor="accent2" w:themeShade="80"/>
           <w:lang w:val="es-ES"/>
         </w:rPr>
-        <w:t>De acuerdo a</w:t>
-      </w:r>
-      <w:proofErr w:type="gramEnd"/>
+        <w:t>.</w:t>
+      </w:r>
+      <w:r>
+        <w:rPr>
+          <w:i/>
+          <w:iCs/>
+          <w:lang w:val="es-ES"/>
+        </w:rPr>
+        <w:t xml:space="preserve">”, </w:t>
+      </w:r>
       <w:r>
         <w:rPr>
           <w:b/>
           <w:bCs/>
           <w:i/>
           <w:iCs/>
-          <w:color w:val="833C0B" w:themeColor="accent2" w:themeShade="80"/>
-          <w:lang w:val="es-ES"/>
-        </w:rPr>
-        <w:t xml:space="preserve"> los Centros para el Control y la Prevención de Enfermedades de los Estados Unidos, algunas mascotas — incluyendo perros y gatos — también se han infectado con el virus que causa la COVID-19. ‎Sin embargo, en base a la información limitada que existe, se considera poco el riesgo de que los animales trasmitan la COVID-19 a la gente</w:t>
+          <w:color w:val="4472C4" w:themeColor="accent1"/>
+          <w:lang w:val="es-ES"/>
+        </w:rPr>
+        <w:t xml:space="preserve">tras </w:t>
+      </w:r>
+      <w:r>
+        <w:rPr>
+          <w:i/>
+          <w:iCs/>
+          <w:lang w:val="es-ES"/>
+        </w:rPr>
+        <w:t>pulsar el botón de grabar enfermedad</w:t>
       </w:r>
       <w:r>
         <w:rPr>
@@ -2733,18 +2491,10 @@
           <w:bCs/>
           <w:i/>
           <w:iCs/>
-          <w:color w:val="833C0B" w:themeColor="accent2" w:themeShade="80"/>
-          <w:lang w:val="es-ES"/>
-        </w:rPr>
-        <w:t>.</w:t>
-      </w:r>
-      <w:r>
-        <w:rPr>
-          <w:i/>
-          <w:iCs/>
-          <w:lang w:val="es-ES"/>
-        </w:rPr>
-        <w:t xml:space="preserve">”, </w:t>
+          <w:color w:val="4472C4" w:themeColor="accent1"/>
+          <w:lang w:val="es-ES"/>
+        </w:rPr>
+        <w:t xml:space="preserve">, </w:t>
       </w:r>
       <w:r>
         <w:rPr>
@@ -2755,15 +2505,7 @@
           <w:color w:val="4472C4" w:themeColor="accent1"/>
           <w:lang w:val="es-ES"/>
         </w:rPr>
-        <w:t xml:space="preserve">tras </w:t>
-      </w:r>
-      <w:r>
-        <w:rPr>
-          <w:i/>
-          <w:iCs/>
-          <w:lang w:val="es-ES"/>
-        </w:rPr>
-        <w:t>pulsar el botón de grabar enfermedad</w:t>
+        <w:t>entonces</w:t>
       </w:r>
       <w:r>
         <w:rPr>
@@ -2774,7 +2516,15 @@
           <w:color w:val="4472C4" w:themeColor="accent1"/>
           <w:lang w:val="es-ES"/>
         </w:rPr>
-        <w:t xml:space="preserve">, </w:t>
+        <w:t xml:space="preserve"> </w:t>
+      </w:r>
+      <w:r>
+        <w:rPr>
+          <w:i/>
+          <w:iCs/>
+          <w:lang w:val="es-ES"/>
+        </w:rPr>
+        <w:t xml:space="preserve">la aplicación nos muestra el listado de enfermedades y la </w:t>
       </w:r>
       <w:r>
         <w:rPr>
@@ -2782,53 +2532,42 @@
           <w:bCs/>
           <w:i/>
           <w:iCs/>
-          <w:color w:val="4472C4" w:themeColor="accent1"/>
-          <w:lang w:val="es-ES"/>
-        </w:rPr>
-        <w:t>entonces</w:t>
-      </w:r>
-      <w:r>
+          <w:color w:val="833C0B" w:themeColor="accent2" w:themeShade="80"/>
+          <w:lang w:val="es-ES"/>
+        </w:rPr>
+        <w:t>COVID-19</w:t>
+      </w:r>
+      <w:r>
+        <w:rPr>
+          <w:i/>
+          <w:iCs/>
+          <w:lang w:val="es-ES"/>
+        </w:rPr>
+        <w:t xml:space="preserve"> aparece en el listado con la descripción proporcionada</w:t>
+      </w:r>
+    </w:p>
+    <w:p>
+      <w:pPr>
+        <w:jc w:val="both"/>
         <w:rPr>
           <w:b/>
           <w:bCs/>
           <w:i/>
           <w:iCs/>
-          <w:color w:val="4472C4" w:themeColor="accent1"/>
-          <w:lang w:val="es-ES"/>
-        </w:rPr>
-        <w:t xml:space="preserve"> </w:t>
-      </w:r>
-      <w:r>
-        <w:rPr>
-          <w:i/>
-          <w:iCs/>
-          <w:lang w:val="es-ES"/>
-        </w:rPr>
-        <w:t xml:space="preserve">la aplicación nos muestra el listado de enfermedades y la </w:t>
-      </w:r>
+          <w:lang w:val="es-ES"/>
+        </w:rPr>
+      </w:pPr>
       <w:r>
         <w:rPr>
           <w:b/>
           <w:bCs/>
           <w:i/>
           <w:iCs/>
-          <w:color w:val="833C0B" w:themeColor="accent2" w:themeShade="80"/>
-          <w:lang w:val="es-ES"/>
-        </w:rPr>
-        <w:t>COVID-19</w:t>
-      </w:r>
-      <w:r>
-        <w:rPr>
-          <w:i/>
-          <w:iCs/>
-          <w:lang w:val="es-ES"/>
-        </w:rPr>
-        <w:t xml:space="preserve"> aparece en el listado con la descripción proporcionada</w:t>
-      </w:r>
-    </w:p>
-    <w:p>
-      <w:pPr>
-        <w:jc w:val="both"/>
+          <w:lang w:val="es-ES"/>
+        </w:rPr>
+        <w:t xml:space="preserve">Escenarios </w:t>
+      </w:r>
+      <w:r>
         <w:rPr>
           <w:b/>
           <w:bCs/>
@@ -2836,6 +2575,64 @@
           <w:iCs/>
           <w:lang w:val="es-ES"/>
         </w:rPr>
+        <w:t>Negativos</w:t>
+      </w:r>
+    </w:p>
+    <w:p>
+      <w:pPr>
+        <w:jc w:val="both"/>
+        <w:rPr>
+          <w:i/>
+          <w:iCs/>
+          <w:u w:val="single"/>
+          <w:lang w:val="es-ES"/>
+        </w:rPr>
+      </w:pPr>
+      <w:r>
+        <w:rPr>
+          <w:i/>
+          <w:iCs/>
+          <w:u w:val="single"/>
+          <w:lang w:val="es-ES"/>
+        </w:rPr>
+        <w:t>H1</w:t>
+      </w:r>
+      <w:r>
+        <w:rPr>
+          <w:i/>
+          <w:iCs/>
+          <w:u w:val="single"/>
+          <w:lang w:val="es-ES"/>
+        </w:rPr>
+        <w:t>-</w:t>
+      </w:r>
+      <w:r>
+        <w:rPr>
+          <w:i/>
+          <w:iCs/>
+          <w:u w:val="single"/>
+          <w:lang w:val="es-ES"/>
+        </w:rPr>
+        <w:t xml:space="preserve">E1 – Alta de </w:t>
+      </w:r>
+      <w:r>
+        <w:rPr>
+          <w:i/>
+          <w:iCs/>
+          <w:u w:val="single"/>
+          <w:lang w:val="es-ES"/>
+        </w:rPr>
+        <w:t>enfermedad sin nombre ni descripción</w:t>
+      </w:r>
+    </w:p>
+    <w:p>
+      <w:pPr>
+        <w:jc w:val="both"/>
+        <w:rPr>
+          <w:i/>
+          <w:iCs/>
+          <w:lang w:val="es-ES"/>
+        </w:rPr>
       </w:pPr>
       <w:r>
         <w:rPr>
@@ -2843,9 +2640,26 @@
           <w:bCs/>
           <w:i/>
           <w:iCs/>
-          <w:lang w:val="es-ES"/>
-        </w:rPr>
-        <w:t xml:space="preserve">Escenarios </w:t>
+          <w:color w:val="4472C4" w:themeColor="accent1"/>
+          <w:lang w:val="es-ES"/>
+        </w:rPr>
+        <w:t>Dado</w:t>
+      </w:r>
+      <w:r>
+        <w:rPr>
+          <w:i/>
+          <w:iCs/>
+          <w:lang w:val="es-ES"/>
+        </w:rPr>
+        <w:t xml:space="preserve"> </w:t>
+      </w:r>
+      <w:r>
+        <w:rPr>
+          <w:i/>
+          <w:iCs/>
+          <w:lang w:val="es-ES"/>
+        </w:rPr>
+        <w:t>que estamos autenticados en el sistema como</w:t>
       </w:r>
       <w:r>
         <w:rPr>
@@ -2853,67 +2667,19 @@
           <w:bCs/>
           <w:i/>
           <w:iCs/>
-          <w:lang w:val="es-ES"/>
-        </w:rPr>
-        <w:t>Negativos</w:t>
-      </w:r>
-    </w:p>
-    <w:p>
-      <w:pPr>
-        <w:jc w:val="both"/>
-        <w:rPr>
-          <w:i/>
-          <w:iCs/>
-          <w:u w:val="single"/>
-          <w:lang w:val="es-ES"/>
-        </w:rPr>
-      </w:pPr>
-      <w:r>
-        <w:rPr>
-          <w:i/>
-          <w:iCs/>
-          <w:u w:val="single"/>
-          <w:lang w:val="es-ES"/>
-        </w:rPr>
-        <w:t>H1</w:t>
-      </w:r>
-      <w:r>
-        <w:rPr>
-          <w:i/>
-          <w:iCs/>
-          <w:u w:val="single"/>
-          <w:lang w:val="es-ES"/>
-        </w:rPr>
-        <w:t>-</w:t>
-      </w:r>
-      <w:r>
-        <w:rPr>
-          <w:i/>
-          <w:iCs/>
-          <w:u w:val="single"/>
-          <w:lang w:val="es-ES"/>
-        </w:rPr>
-        <w:t xml:space="preserve">E1 – Alta de </w:t>
-      </w:r>
-      <w:r>
-        <w:rPr>
-          <w:i/>
-          <w:iCs/>
-          <w:u w:val="single"/>
-          <w:lang w:val="es-ES"/>
-        </w:rPr>
-        <w:t>enfermedad sin nombre ni descripción</w:t>
-      </w:r>
-    </w:p>
-    <w:p>
-      <w:pPr>
-        <w:jc w:val="both"/>
-        <w:rPr>
-          <w:i/>
-          <w:iCs/>
-          <w:lang w:val="es-ES"/>
-        </w:rPr>
-      </w:pPr>
+          <w:color w:val="833C0B" w:themeColor="accent2" w:themeShade="80"/>
+          <w:lang w:val="es-ES"/>
+        </w:rPr>
+        <w:t xml:space="preserve"> vet1</w:t>
+      </w:r>
+      <w:r>
+        <w:rPr>
+          <w:i/>
+          <w:iCs/>
+          <w:lang w:val="es-ES"/>
+        </w:rPr>
+        <w:t xml:space="preserve"> </w:t>
+      </w:r>
       <w:r>
         <w:rPr>
           <w:b/>
@@ -2923,23 +2689,15 @@
           <w:color w:val="4472C4" w:themeColor="accent1"/>
           <w:lang w:val="es-ES"/>
         </w:rPr>
-        <w:t>Dado</w:t>
-      </w:r>
-      <w:r>
-        <w:rPr>
-          <w:i/>
-          <w:iCs/>
-          <w:lang w:val="es-ES"/>
-        </w:rPr>
-        <w:t xml:space="preserve"> </w:t>
-      </w:r>
-      <w:r>
-        <w:rPr>
-          <w:i/>
-          <w:iCs/>
-          <w:lang w:val="es-ES"/>
-        </w:rPr>
-        <w:t>que estamos autenticados en el sistema como</w:t>
+        <w:t>y</w:t>
+      </w:r>
+      <w:r>
+        <w:rPr>
+          <w:i/>
+          <w:iCs/>
+          <w:lang w:val="es-ES"/>
+        </w:rPr>
+        <w:t xml:space="preserve"> que la diabetes no está ya registrada como enfermedad en el sistema</w:t>
       </w:r>
       <w:r>
         <w:rPr>
@@ -2947,18 +2705,10 @@
           <w:bCs/>
           <w:i/>
           <w:iCs/>
-          <w:color w:val="833C0B" w:themeColor="accent2" w:themeShade="80"/>
-          <w:lang w:val="es-ES"/>
-        </w:rPr>
-        <w:t xml:space="preserve"> vet1</w:t>
-      </w:r>
-      <w:r>
-        <w:rPr>
-          <w:i/>
-          <w:iCs/>
-          <w:lang w:val="es-ES"/>
-        </w:rPr>
-        <w:t xml:space="preserve"> </w:t>
+          <w:color w:val="4472C4" w:themeColor="accent1"/>
+          <w:lang w:val="es-ES"/>
+        </w:rPr>
+        <w:t>,</w:t>
       </w:r>
       <w:r>
         <w:rPr>
@@ -2969,15 +2719,7 @@
           <w:color w:val="4472C4" w:themeColor="accent1"/>
           <w:lang w:val="es-ES"/>
         </w:rPr>
-        <w:t>y</w:t>
-      </w:r>
-      <w:r>
-        <w:rPr>
-          <w:i/>
-          <w:iCs/>
-          <w:lang w:val="es-ES"/>
-        </w:rPr>
-        <w:t xml:space="preserve"> que la diabetes no está ya registrada como enfermedad en el sistema</w:t>
+        <w:t xml:space="preserve"> </w:t>
       </w:r>
       <w:r>
         <w:rPr>
@@ -2988,7 +2730,23 @@
           <w:color w:val="4472C4" w:themeColor="accent1"/>
           <w:lang w:val="es-ES"/>
         </w:rPr>
-        <w:t>,</w:t>
+        <w:t>cuando</w:t>
+      </w:r>
+      <w:r>
+        <w:rPr>
+          <w:i/>
+          <w:iCs/>
+          <w:lang w:val="es-ES"/>
+        </w:rPr>
+        <w:t xml:space="preserve"> </w:t>
+      </w:r>
+      <w:r>
+        <w:rPr>
+          <w:i/>
+          <w:iCs/>
+          <w:lang w:val="es-ES"/>
+        </w:rPr>
+        <w:t>pulsamos en el enlace de enfermedades del vademécum y pulsamos el botón de añadir enfermedad</w:t>
       </w:r>
       <w:r>
         <w:rPr>
@@ -2999,7 +2757,15 @@
           <w:color w:val="4472C4" w:themeColor="accent1"/>
           <w:lang w:val="es-ES"/>
         </w:rPr>
-        <w:t xml:space="preserve"> </w:t>
+        <w:t>, una vez que</w:t>
+      </w:r>
+      <w:r>
+        <w:rPr>
+          <w:i/>
+          <w:iCs/>
+          <w:lang w:val="es-ES"/>
+        </w:rPr>
+        <w:t xml:space="preserve"> ponemos como nombre de enfermedad “” y como descripción “”, </w:t>
       </w:r>
       <w:r>
         <w:rPr>
@@ -3010,23 +2776,15 @@
           <w:color w:val="4472C4" w:themeColor="accent1"/>
           <w:lang w:val="es-ES"/>
         </w:rPr>
-        <w:t>cuando</w:t>
-      </w:r>
-      <w:r>
-        <w:rPr>
-          <w:i/>
-          <w:iCs/>
-          <w:lang w:val="es-ES"/>
-        </w:rPr>
-        <w:t xml:space="preserve"> </w:t>
-      </w:r>
-      <w:r>
-        <w:rPr>
-          <w:i/>
-          <w:iCs/>
-          <w:lang w:val="es-ES"/>
-        </w:rPr>
-        <w:t>pulsamos en el enlace de enfermedades del vademécum y pulsamos el botón de añadir enfermedad</w:t>
+        <w:t xml:space="preserve">tras </w:t>
+      </w:r>
+      <w:r>
+        <w:rPr>
+          <w:i/>
+          <w:iCs/>
+          <w:lang w:val="es-ES"/>
+        </w:rPr>
+        <w:t>pulsar el botón de grabar enfermedad</w:t>
       </w:r>
       <w:r>
         <w:rPr>
@@ -3037,15 +2795,7 @@
           <w:color w:val="4472C4" w:themeColor="accent1"/>
           <w:lang w:val="es-ES"/>
         </w:rPr>
-        <w:t>, una vez que</w:t>
-      </w:r>
-      <w:r>
-        <w:rPr>
-          <w:i/>
-          <w:iCs/>
-          <w:lang w:val="es-ES"/>
-        </w:rPr>
-        <w:t xml:space="preserve"> ponemos como nombre de enfermedad “” y como descripción “”, </w:t>
+        <w:t xml:space="preserve">, </w:t>
       </w:r>
       <w:r>
         <w:rPr>
@@ -3056,15 +2806,7 @@
           <w:color w:val="4472C4" w:themeColor="accent1"/>
           <w:lang w:val="es-ES"/>
         </w:rPr>
-        <w:t xml:space="preserve">tras </w:t>
-      </w:r>
-      <w:r>
-        <w:rPr>
-          <w:i/>
-          <w:iCs/>
-          <w:lang w:val="es-ES"/>
-        </w:rPr>
-        <w:t>pulsar el botón de grabar enfermedad</w:t>
+        <w:t>entonces</w:t>
       </w:r>
       <w:r>
         <w:rPr>
@@ -3075,51 +2817,29 @@
           <w:color w:val="4472C4" w:themeColor="accent1"/>
           <w:lang w:val="es-ES"/>
         </w:rPr>
-        <w:t xml:space="preserve">, </w:t>
-      </w:r>
+        <w:t xml:space="preserve"> </w:t>
+      </w:r>
+      <w:r>
+        <w:rPr>
+          <w:i/>
+          <w:iCs/>
+          <w:lang w:val="es-ES"/>
+        </w:rPr>
+        <w:t>la aplicación nos muestra el formulario de edición de nuevo y nos indica que tanto el campo nombre como la descripción son obligatorias</w:t>
+      </w:r>
+    </w:p>
+    <w:p>
+      <w:pPr>
+        <w:rPr>
+          <w:i/>
+          <w:iCs/>
+          <w:lang w:val="es-ES"/>
+        </w:rPr>
+      </w:pPr>
       <w:r>
         <w:rPr>
           <w:b/>
           <w:bCs/>
-          <w:i/>
-          <w:iCs/>
-          <w:color w:val="4472C4" w:themeColor="accent1"/>
-          <w:lang w:val="es-ES"/>
-        </w:rPr>
-        <w:t>entonces</w:t>
-      </w:r>
-      <w:r>
-        <w:rPr>
-          <w:b/>
-          <w:bCs/>
-          <w:i/>
-          <w:iCs/>
-          <w:color w:val="4472C4" w:themeColor="accent1"/>
-          <w:lang w:val="es-ES"/>
-        </w:rPr>
-        <w:t xml:space="preserve"> </w:t>
-      </w:r>
-      <w:r>
-        <w:rPr>
-          <w:i/>
-          <w:iCs/>
-          <w:lang w:val="es-ES"/>
-        </w:rPr>
-        <w:t>la aplicación nos muestra el formulario de edición de nuevo y nos indica que tanto el campo nombre como la descripción son obligatorias</w:t>
-      </w:r>
-    </w:p>
-    <w:p>
-      <w:pPr>
-        <w:rPr>
-          <w:i/>
-          <w:iCs/>
-          <w:lang w:val="es-ES"/>
-        </w:rPr>
-      </w:pPr>
-      <w:r>
-        <w:rPr>
-          <w:b/>
-          <w:bCs/>
           <w:lang w:val="es-ES"/>
         </w:rPr>
         <w:t>Mockup de Interfaz de usuario</w:t>
@@ -3137,6 +2857,7 @@
         <w:rPr>
           <w:noProof/>
         </w:rPr>
+        <w:lastRenderedPageBreak/>
         <w:drawing>
           <wp:inline distT="0" distB="0" distL="0" distR="0" wp14:anchorId="5E071165" wp14:editId="40084B60">
             <wp:extent cx="4376738" cy="1533894"/>
@@ -3192,7 +2913,6 @@
         <w:rPr>
           <w:lang w:val="es-ES"/>
         </w:rPr>
-        <w:lastRenderedPageBreak/>
         <w:t>Modelo de Datos</w:t>
       </w:r>
     </w:p>
@@ -3289,19 +3009,11 @@
           <w:lang w:val="es-ES"/>
         </w:rPr>
       </w:pPr>
-      <w:proofErr w:type="spellStart"/>
-      <w:r>
-        <w:rPr>
-          <w:lang w:val="es-ES"/>
-        </w:rPr>
-        <w:t>Ej</w:t>
-      </w:r>
-      <w:proofErr w:type="spellEnd"/>
-      <w:r>
-        <w:rPr>
-          <w:lang w:val="es-ES"/>
-        </w:rPr>
-        <w:t>:</w:t>
+      <w:r>
+        <w:rPr>
+          <w:lang w:val="es-ES"/>
+        </w:rPr>
+        <w:t>Ej:</w:t>
       </w:r>
     </w:p>
     <w:p>
@@ -3448,23 +3160,13 @@
           <w:lang w:val="es-ES"/>
         </w:rPr>
       </w:pPr>
-      <w:proofErr w:type="spellStart"/>
-      <w:r>
-        <w:rPr>
-          <w:i/>
-          <w:iCs/>
-          <w:lang w:val="es-ES"/>
-        </w:rPr>
-        <w:t>Ej</w:t>
-      </w:r>
-      <w:proofErr w:type="spellEnd"/>
-      <w:r>
-        <w:rPr>
-          <w:i/>
-          <w:iCs/>
-          <w:lang w:val="es-ES"/>
-        </w:rPr>
-        <w:t>:</w:t>
+      <w:r>
+        <w:rPr>
+          <w:i/>
+          <w:iCs/>
+          <w:lang w:val="es-ES"/>
+        </w:rPr>
+        <w:t>Ej:</w:t>
       </w:r>
     </w:p>
     <w:p>
@@ -3483,7 +3185,6 @@
           <w:noProof/>
           <w:lang w:val="es-ES"/>
         </w:rPr>
-        <w:lastRenderedPageBreak/>
         <w:drawing>
           <wp:inline distT="0" distB="0" distL="0" distR="0" wp14:anchorId="6E14E14D" wp14:editId="08CD489C">
             <wp:extent cx="6046277" cy="6315075"/>
@@ -3586,19 +3287,12 @@
           <w:lang w:val="es-ES"/>
         </w:rPr>
       </w:pPr>
-      <w:proofErr w:type="spellStart"/>
-      <w:r>
-        <w:rPr>
-          <w:lang w:val="es-ES"/>
-        </w:rPr>
-        <w:t>Ej</w:t>
-      </w:r>
-      <w:proofErr w:type="spellEnd"/>
-      <w:r>
-        <w:rPr>
-          <w:lang w:val="es-ES"/>
-        </w:rPr>
-        <w:t>:</w:t>
+      <w:r>
+        <w:rPr>
+          <w:lang w:val="es-ES"/>
+        </w:rPr>
+        <w:lastRenderedPageBreak/>
+        <w:t>Ej:</w:t>
       </w:r>
       <w:r>
         <w:rPr>
@@ -3638,18 +3332,8 @@
           <w:iCs/>
           <w:lang w:val="es-ES"/>
         </w:rPr>
-        <w:t xml:space="preserve"> en el </w:t>
-      </w:r>
-      <w:proofErr w:type="spellStart"/>
-      <w:r>
-        <w:rPr>
-          <w:i/>
-          <w:iCs/>
-          <w:lang w:val="es-ES"/>
-        </w:rPr>
-        <w:t>vademecum</w:t>
-      </w:r>
-      <w:proofErr w:type="spellEnd"/>
+        <w:t xml:space="preserve"> en el vademecum</w:t>
+      </w:r>
       <w:r>
         <w:rPr>
           <w:i/>
@@ -3690,7 +3374,6 @@
         <w:rPr>
           <w:lang w:val="es-ES"/>
         </w:rPr>
-        <w:lastRenderedPageBreak/>
         <w:t>Planificación</w:t>
       </w:r>
     </w:p>
@@ -3756,21 +3439,7 @@
         <w:rPr>
           <w:lang w:val="es-ES"/>
         </w:rPr>
-        <w:t xml:space="preserve">En el Sprint 1 debería asignar primero las tareas más simples (creación de entidades </w:t>
-      </w:r>
-      <w:proofErr w:type="gramStart"/>
-      <w:r>
-        <w:rPr>
-          <w:lang w:val="es-ES"/>
-        </w:rPr>
-        <w:t>aisladas</w:t>
-      </w:r>
-      <w:proofErr w:type="gramEnd"/>
-      <w:r>
-        <w:rPr>
-          <w:lang w:val="es-ES"/>
-        </w:rPr>
-        <w:t xml:space="preserve"> por ejemplo), para facilitar la familiarización del equipo con las tecnologías a usar.</w:t>
+        <w:t>En el Sprint 1 debería asignar primero las tareas más simples (creación de entidades aisladas por ejemplo), para facilitar la familiarización del equipo con las tecnologías a usar.</w:t>
       </w:r>
     </w:p>
     <w:p>
@@ -3915,19 +3584,11 @@
           <w:lang w:val="es-ES"/>
         </w:rPr>
       </w:pPr>
-      <w:proofErr w:type="spellStart"/>
-      <w:r>
-        <w:rPr>
-          <w:lang w:val="es-ES"/>
-        </w:rPr>
-        <w:t>Ej</w:t>
-      </w:r>
-      <w:proofErr w:type="spellEnd"/>
-      <w:r>
-        <w:rPr>
-          <w:lang w:val="es-ES"/>
-        </w:rPr>
-        <w:t>:</w:t>
+      <w:r>
+        <w:rPr>
+          <w:lang w:val="es-ES"/>
+        </w:rPr>
+        <w:t>Ej:</w:t>
       </w:r>
     </w:p>
     <w:tbl>
@@ -4093,7 +3754,6 @@
                 <w:lang w:val="es-ES"/>
               </w:rPr>
             </w:pPr>
-            <w:proofErr w:type="spellStart"/>
             <w:r>
               <w:rPr>
                 <w:i/>
@@ -4102,7 +3762,6 @@
               </w:rPr>
               <w:t>Disease</w:t>
             </w:r>
-            <w:proofErr w:type="spellEnd"/>
           </w:p>
         </w:tc>
         <w:tc>
@@ -4144,34 +3803,270 @@
               </w:rPr>
               <w:t>&lt;</w:t>
             </w:r>
-            <w:proofErr w:type="spellStart"/>
             <w:r>
               <w:rPr>
                 <w:rFonts w:cstheme="minorHAnsi"/>
                 <w:color w:val="222222"/>
                 <w:shd w:val="clear" w:color="auto" w:fill="FFFFFF"/>
               </w:rPr>
-              <w:t>Eiji</w:t>
-            </w:r>
-            <w:proofErr w:type="spellEnd"/>
+              <w:t>Eiji Aonuma</w:t>
+            </w:r>
+            <w:r>
+              <w:rPr>
+                <w:i/>
+                <w:iCs/>
+                <w:lang w:val="es-ES"/>
+              </w:rPr>
+              <w:t>&gt;</w:t>
+            </w:r>
+          </w:p>
+        </w:tc>
+        <w:tc>
+          <w:tcPr>
+            <w:tcW w:w="1134" w:type="dxa"/>
+          </w:tcPr>
+          <w:p>
+            <w:pPr>
+              <w:jc w:val="both"/>
+              <w:rPr>
+                <w:i/>
+                <w:iCs/>
+                <w:lang w:val="es-ES"/>
+              </w:rPr>
+            </w:pPr>
+            <w:r>
+              <w:rPr>
+                <w:i/>
+                <w:iCs/>
+                <w:lang w:val="es-ES"/>
+              </w:rPr>
+              <w:t>1</w:t>
+            </w:r>
+          </w:p>
+        </w:tc>
+      </w:tr>
+      <w:tr>
+        <w:tc>
+          <w:tcPr>
+            <w:tcW w:w="1490" w:type="dxa"/>
+          </w:tcPr>
+          <w:p>
+            <w:pPr>
+              <w:jc w:val="both"/>
+              <w:rPr>
+                <w:i/>
+                <w:iCs/>
+                <w:lang w:val="es-ES"/>
+              </w:rPr>
+            </w:pPr>
+            <w:r>
+              <w:rPr>
+                <w:i/>
+                <w:iCs/>
+                <w:lang w:val="es-ES"/>
+              </w:rPr>
+              <w:t>Relación 1:N</w:t>
+            </w:r>
+          </w:p>
+        </w:tc>
+        <w:tc>
+          <w:tcPr>
+            <w:tcW w:w="2049" w:type="dxa"/>
+          </w:tcPr>
+          <w:p>
+            <w:pPr>
+              <w:jc w:val="both"/>
+              <w:rPr>
+                <w:i/>
+                <w:iCs/>
+                <w:lang w:val="es-ES"/>
+              </w:rPr>
+            </w:pPr>
+            <w:r>
+              <w:rPr>
+                <w:i/>
+                <w:iCs/>
+                <w:lang w:val="es-ES"/>
+              </w:rPr>
+              <w:t>Disease-Diagnose</w:t>
+            </w:r>
+          </w:p>
+        </w:tc>
+        <w:tc>
+          <w:tcPr>
+            <w:tcW w:w="3260" w:type="dxa"/>
+          </w:tcPr>
+          <w:p>
+            <w:pPr>
+              <w:jc w:val="both"/>
+              <w:rPr>
+                <w:i/>
+                <w:iCs/>
+                <w:lang w:val="es-ES"/>
+              </w:rPr>
+            </w:pPr>
+            <w:r>
+              <w:rPr>
+                <w:i/>
+                <w:iCs/>
+                <w:lang w:val="es-ES"/>
+              </w:rPr>
+              <w:t>&lt;Satoru Iwata&gt;</w:t>
+            </w:r>
+          </w:p>
+          <w:p>
+            <w:pPr>
+              <w:jc w:val="both"/>
+              <w:rPr>
+                <w:i/>
+                <w:iCs/>
+                <w:lang w:val="es-ES"/>
+              </w:rPr>
+            </w:pPr>
+            <w:r>
+              <w:rPr>
+                <w:i/>
+                <w:iCs/>
+                <w:lang w:val="es-ES"/>
+              </w:rPr>
+              <w:t>&lt;</w:t>
+            </w:r>
             <w:r>
               <w:rPr>
                 <w:rFonts w:cstheme="minorHAnsi"/>
                 <w:color w:val="222222"/>
                 <w:shd w:val="clear" w:color="auto" w:fill="FFFFFF"/>
               </w:rPr>
-              <w:t xml:space="preserve"> </w:t>
-            </w:r>
-            <w:proofErr w:type="spellStart"/>
+              <w:t>Eiji Aonuma</w:t>
+            </w:r>
+            <w:r>
+              <w:rPr>
+                <w:i/>
+                <w:iCs/>
+                <w:lang w:val="es-ES"/>
+              </w:rPr>
+              <w:t>&gt;</w:t>
+            </w:r>
+          </w:p>
+        </w:tc>
+        <w:tc>
+          <w:tcPr>
+            <w:tcW w:w="1134" w:type="dxa"/>
+          </w:tcPr>
+          <w:p>
+            <w:pPr>
+              <w:jc w:val="both"/>
+              <w:rPr>
+                <w:i/>
+                <w:iCs/>
+                <w:lang w:val="es-ES"/>
+              </w:rPr>
+            </w:pPr>
+            <w:r>
+              <w:rPr>
+                <w:i/>
+                <w:iCs/>
+                <w:lang w:val="es-ES"/>
+              </w:rPr>
+              <w:t>1</w:t>
+            </w:r>
+          </w:p>
+        </w:tc>
+      </w:tr>
+      <w:tr>
+        <w:tc>
+          <w:tcPr>
+            <w:tcW w:w="1490" w:type="dxa"/>
+          </w:tcPr>
+          <w:p>
+            <w:pPr>
+              <w:jc w:val="both"/>
+              <w:rPr>
+                <w:i/>
+                <w:iCs/>
+                <w:lang w:val="es-ES"/>
+              </w:rPr>
+            </w:pPr>
+            <w:r>
+              <w:rPr>
+                <w:i/>
+                <w:iCs/>
+                <w:lang w:val="es-ES"/>
+              </w:rPr>
+              <w:t>Historia de Usuario</w:t>
+            </w:r>
+          </w:p>
+        </w:tc>
+        <w:tc>
+          <w:tcPr>
+            <w:tcW w:w="2049" w:type="dxa"/>
+          </w:tcPr>
+          <w:p>
+            <w:pPr>
+              <w:jc w:val="both"/>
+              <w:rPr>
+                <w:i/>
+                <w:iCs/>
+                <w:lang w:val="es-ES"/>
+              </w:rPr>
+            </w:pPr>
+            <w:r>
+              <w:rPr>
+                <w:i/>
+                <w:iCs/>
+                <w:lang w:val="es-ES"/>
+              </w:rPr>
+              <w:t>H1-1</w:t>
+            </w:r>
+          </w:p>
+        </w:tc>
+        <w:tc>
+          <w:tcPr>
+            <w:tcW w:w="3260" w:type="dxa"/>
+          </w:tcPr>
+          <w:p>
+            <w:pPr>
+              <w:jc w:val="both"/>
+              <w:rPr>
+                <w:i/>
+                <w:iCs/>
+                <w:lang w:val="es-ES"/>
+              </w:rPr>
+            </w:pPr>
+            <w:r>
+              <w:rPr>
+                <w:i/>
+                <w:iCs/>
+                <w:lang w:val="es-ES"/>
+              </w:rPr>
+              <w:t>&lt;Satoru Iwata&gt;</w:t>
+            </w:r>
+          </w:p>
+          <w:p>
+            <w:pPr>
+              <w:jc w:val="both"/>
+              <w:rPr>
+                <w:i/>
+                <w:iCs/>
+                <w:lang w:val="es-ES"/>
+              </w:rPr>
+            </w:pPr>
+            <w:r>
+              <w:rPr>
+                <w:i/>
+                <w:iCs/>
+                <w:lang w:val="es-ES"/>
+              </w:rPr>
+              <w:t>&lt;</w:t>
+            </w:r>
             <w:r>
               <w:rPr>
                 <w:rFonts w:cstheme="minorHAnsi"/>
                 <w:color w:val="222222"/>
                 <w:shd w:val="clear" w:color="auto" w:fill="FFFFFF"/>
               </w:rPr>
-              <w:t>Aonuma</w:t>
-            </w:r>
-            <w:proofErr w:type="spellEnd"/>
+              <w:t>Eiji Aonuma</w:t>
+            </w:r>
             <w:r>
               <w:rPr>
                 <w:i/>
@@ -4226,18 +4121,8 @@
                 <w:iCs/>
                 <w:lang w:val="es-ES"/>
               </w:rPr>
-              <w:t xml:space="preserve">Relación </w:t>
-            </w:r>
-            <w:proofErr w:type="gramStart"/>
-            <w:r>
-              <w:rPr>
-                <w:i/>
-                <w:iCs/>
-                <w:lang w:val="es-ES"/>
-              </w:rPr>
-              <w:t>1:N</w:t>
-            </w:r>
-            <w:proofErr w:type="gramEnd"/>
+              <w:t>Regla de Negocio</w:t>
+            </w:r>
           </w:p>
         </w:tc>
         <w:tc>
@@ -4253,16 +4138,14 @@
                 <w:lang w:val="es-ES"/>
               </w:rPr>
             </w:pPr>
-            <w:proofErr w:type="spellStart"/>
-            <w:r>
-              <w:rPr>
-                <w:i/>
-                <w:iCs/>
-                <w:lang w:val="es-ES"/>
-              </w:rPr>
-              <w:t>Disease-Diagnose</w:t>
-            </w:r>
-            <w:proofErr w:type="spellEnd"/>
+            <w:r>
+              <w:rPr>
+                <w:i/>
+                <w:iCs/>
+                <w:lang w:val="es-ES"/>
+              </w:rPr>
+              <w:t>R1</w:t>
+            </w:r>
           </w:p>
         </w:tc>
         <w:tc>
@@ -4304,38 +4187,150 @@
               </w:rPr>
               <w:t>&lt;</w:t>
             </w:r>
-            <w:proofErr w:type="spellStart"/>
             <w:r>
               <w:rPr>
                 <w:rFonts w:cstheme="minorHAnsi"/>
                 <w:color w:val="222222"/>
                 <w:shd w:val="clear" w:color="auto" w:fill="FFFFFF"/>
               </w:rPr>
-              <w:t>Eiji</w:t>
-            </w:r>
-            <w:proofErr w:type="spellEnd"/>
+              <w:t>Eiji Aonuma</w:t>
+            </w:r>
+            <w:r>
+              <w:rPr>
+                <w:i/>
+                <w:iCs/>
+                <w:lang w:val="es-ES"/>
+              </w:rPr>
+              <w:t>&gt;</w:t>
+            </w:r>
+          </w:p>
+        </w:tc>
+        <w:tc>
+          <w:tcPr>
+            <w:tcW w:w="1134" w:type="dxa"/>
+          </w:tcPr>
+          <w:p>
+            <w:pPr>
+              <w:jc w:val="both"/>
+              <w:rPr>
+                <w:i/>
+                <w:iCs/>
+                <w:lang w:val="es-ES"/>
+              </w:rPr>
+            </w:pPr>
+            <w:r>
+              <w:rPr>
+                <w:i/>
+                <w:iCs/>
+                <w:lang w:val="es-ES"/>
+              </w:rPr>
+              <w:t>2</w:t>
+            </w:r>
+          </w:p>
+        </w:tc>
+      </w:tr>
+      <w:tr>
+        <w:tc>
+          <w:tcPr>
+            <w:tcW w:w="1490" w:type="dxa"/>
+          </w:tcPr>
+          <w:p>
+            <w:pPr>
+              <w:jc w:val="both"/>
+              <w:rPr>
+                <w:i/>
+                <w:iCs/>
+                <w:lang w:val="es-ES"/>
+              </w:rPr>
+            </w:pPr>
+            <w:r>
+              <w:rPr>
+                <w:i/>
+                <w:iCs/>
+                <w:lang w:val="es-ES"/>
+              </w:rPr>
+              <w:t xml:space="preserve">Prueba </w:t>
+            </w:r>
+          </w:p>
+        </w:tc>
+        <w:tc>
+          <w:tcPr>
+            <w:tcW w:w="2049" w:type="dxa"/>
+          </w:tcPr>
+          <w:p>
+            <w:pPr>
+              <w:jc w:val="both"/>
+              <w:rPr>
+                <w:i/>
+                <w:iCs/>
+                <w:lang w:val="es-ES"/>
+              </w:rPr>
+            </w:pPr>
+            <w:r>
+              <w:rPr>
+                <w:i/>
+                <w:iCs/>
+                <w:lang w:val="es-ES"/>
+              </w:rPr>
+              <w:t>H1+E1</w:t>
+            </w:r>
+          </w:p>
+        </w:tc>
+        <w:tc>
+          <w:tcPr>
+            <w:tcW w:w="3260" w:type="dxa"/>
+          </w:tcPr>
+          <w:p>
+            <w:pPr>
+              <w:rPr>
+                <w:rFonts w:cstheme="minorHAnsi"/>
+                <w:lang w:val="es-ES"/>
+              </w:rPr>
+            </w:pPr>
+            <w:r>
+              <w:rPr>
+                <w:rFonts w:cstheme="minorHAnsi"/>
+                <w:lang w:val="es-ES"/>
+              </w:rPr>
+              <w:t>&lt;</w:t>
+            </w:r>
             <w:r>
               <w:rPr>
                 <w:rFonts w:cstheme="minorHAnsi"/>
                 <w:color w:val="222222"/>
                 <w:shd w:val="clear" w:color="auto" w:fill="FFFFFF"/>
               </w:rPr>
-              <w:t xml:space="preserve"> </w:t>
-            </w:r>
-            <w:proofErr w:type="spellStart"/>
+              <w:t>Hidemaro Fujibayashi&gt;</w:t>
+            </w:r>
+          </w:p>
+          <w:p>
+            <w:pPr>
+              <w:jc w:val="both"/>
+              <w:rPr>
+                <w:i/>
+                <w:iCs/>
+                <w:lang w:val="es-ES"/>
+              </w:rPr>
+            </w:pPr>
+            <w:r>
+              <w:rPr>
+                <w:rFonts w:cstheme="minorHAnsi"/>
+                <w:lang w:val="es-ES"/>
+              </w:rPr>
+              <w:t>&lt;</w:t>
+            </w:r>
             <w:r>
               <w:rPr>
                 <w:rFonts w:cstheme="minorHAnsi"/>
                 <w:color w:val="222222"/>
                 <w:shd w:val="clear" w:color="auto" w:fill="FFFFFF"/>
-              </w:rPr>
-              <w:t>Aonuma</w:t>
-            </w:r>
-            <w:proofErr w:type="spellEnd"/>
-            <w:r>
-              <w:rPr>
-                <w:i/>
-                <w:iCs/>
+                <w:lang w:val="es-ES"/>
+              </w:rPr>
+              <w:t>Koji Igarashi</w:t>
+            </w:r>
+            <w:r>
+              <w:rPr>
+                <w:rFonts w:cstheme="minorHAnsi"/>
                 <w:lang w:val="es-ES"/>
               </w:rPr>
               <w:t>&gt;</w:t>
@@ -4361,7 +4356,7 @@
                 <w:iCs/>
                 <w:lang w:val="es-ES"/>
               </w:rPr>
-              <w:t>1</w:t>
+              <w:t>2</w:t>
             </w:r>
           </w:p>
         </w:tc>
@@ -4386,7 +4381,7 @@
                 <w:iCs/>
                 <w:lang w:val="es-ES"/>
               </w:rPr>
-              <w:t>Historia de Usuario</w:t>
+              <w:t>Entidad</w:t>
             </w:r>
           </w:p>
         </w:tc>
@@ -4409,7 +4404,7 @@
                 <w:iCs/>
                 <w:lang w:val="es-ES"/>
               </w:rPr>
-              <w:t>H1-1</w:t>
+              <w:t>Diagnose</w:t>
             </w:r>
           </w:p>
         </w:tc>
@@ -4419,71 +4414,55 @@
           </w:tcPr>
           <w:p>
             <w:pPr>
-              <w:jc w:val="both"/>
-              <w:rPr>
-                <w:i/>
-                <w:iCs/>
-                <w:lang w:val="es-ES"/>
-              </w:rPr>
-            </w:pPr>
-            <w:r>
-              <w:rPr>
-                <w:i/>
-                <w:iCs/>
-                <w:lang w:val="es-ES"/>
-              </w:rPr>
-              <w:t>&lt;Satoru Iwata&gt;</w:t>
-            </w:r>
-          </w:p>
-          <w:p>
-            <w:pPr>
-              <w:jc w:val="both"/>
-              <w:rPr>
-                <w:i/>
-                <w:iCs/>
-                <w:lang w:val="es-ES"/>
-              </w:rPr>
-            </w:pPr>
-            <w:r>
-              <w:rPr>
-                <w:i/>
-                <w:iCs/>
+              <w:rPr>
+                <w:rFonts w:cstheme="minorHAnsi"/>
+                <w:lang w:val="es-ES"/>
+              </w:rPr>
+            </w:pPr>
+            <w:r>
+              <w:rPr>
+                <w:rFonts w:cstheme="minorHAnsi"/>
                 <w:lang w:val="es-ES"/>
               </w:rPr>
               <w:t>&lt;</w:t>
             </w:r>
-            <w:proofErr w:type="spellStart"/>
             <w:r>
               <w:rPr>
                 <w:rFonts w:cstheme="minorHAnsi"/>
                 <w:color w:val="222222"/>
                 <w:shd w:val="clear" w:color="auto" w:fill="FFFFFF"/>
               </w:rPr>
-              <w:t>Eiji</w:t>
-            </w:r>
-            <w:proofErr w:type="spellEnd"/>
+              <w:t>Hidemaro Fujibayashi&gt;</w:t>
+            </w:r>
+          </w:p>
+          <w:p>
+            <w:pPr>
+              <w:jc w:val="both"/>
+              <w:rPr>
+                <w:i/>
+                <w:iCs/>
+                <w:lang w:val="es-ES"/>
+              </w:rPr>
+            </w:pPr>
+            <w:r>
+              <w:rPr>
+                <w:rFonts w:cstheme="minorHAnsi"/>
+                <w:lang w:val="es-ES"/>
+              </w:rPr>
+              <w:t>&lt;</w:t>
+            </w:r>
             <w:r>
               <w:rPr>
                 <w:rFonts w:cstheme="minorHAnsi"/>
                 <w:color w:val="222222"/>
                 <w:shd w:val="clear" w:color="auto" w:fill="FFFFFF"/>
-              </w:rPr>
-              <w:t xml:space="preserve"> </w:t>
-            </w:r>
-            <w:proofErr w:type="spellStart"/>
+                <w:lang w:val="es-ES"/>
+              </w:rPr>
+              <w:t>Koji Igarashi</w:t>
+            </w:r>
             <w:r>
               <w:rPr>
                 <w:rFonts w:cstheme="minorHAnsi"/>
-                <w:color w:val="222222"/>
-                <w:shd w:val="clear" w:color="auto" w:fill="FFFFFF"/>
-              </w:rPr>
-              <w:t>Aonuma</w:t>
-            </w:r>
-            <w:proofErr w:type="spellEnd"/>
-            <w:r>
-              <w:rPr>
-                <w:i/>
-                <w:iCs/>
                 <w:lang w:val="es-ES"/>
               </w:rPr>
               <w:t>&gt;</w:t>
@@ -4534,462 +4513,6 @@
                 <w:iCs/>
                 <w:lang w:val="es-ES"/>
               </w:rPr>
-              <w:t>Regla de Negocio</w:t>
-            </w:r>
-          </w:p>
-        </w:tc>
-        <w:tc>
-          <w:tcPr>
-            <w:tcW w:w="2049" w:type="dxa"/>
-          </w:tcPr>
-          <w:p>
-            <w:pPr>
-              <w:jc w:val="both"/>
-              <w:rPr>
-                <w:i/>
-                <w:iCs/>
-                <w:lang w:val="es-ES"/>
-              </w:rPr>
-            </w:pPr>
-            <w:r>
-              <w:rPr>
-                <w:i/>
-                <w:iCs/>
-                <w:lang w:val="es-ES"/>
-              </w:rPr>
-              <w:t>R1</w:t>
-            </w:r>
-          </w:p>
-        </w:tc>
-        <w:tc>
-          <w:tcPr>
-            <w:tcW w:w="3260" w:type="dxa"/>
-          </w:tcPr>
-          <w:p>
-            <w:pPr>
-              <w:jc w:val="both"/>
-              <w:rPr>
-                <w:i/>
-                <w:iCs/>
-                <w:lang w:val="es-ES"/>
-              </w:rPr>
-            </w:pPr>
-            <w:r>
-              <w:rPr>
-                <w:i/>
-                <w:iCs/>
-                <w:lang w:val="es-ES"/>
-              </w:rPr>
-              <w:t>&lt;Satoru Iwata&gt;</w:t>
-            </w:r>
-          </w:p>
-          <w:p>
-            <w:pPr>
-              <w:jc w:val="both"/>
-              <w:rPr>
-                <w:i/>
-                <w:iCs/>
-                <w:lang w:val="es-ES"/>
-              </w:rPr>
-            </w:pPr>
-            <w:r>
-              <w:rPr>
-                <w:i/>
-                <w:iCs/>
-                <w:lang w:val="es-ES"/>
-              </w:rPr>
-              <w:t>&lt;</w:t>
-            </w:r>
-            <w:proofErr w:type="spellStart"/>
-            <w:r>
-              <w:rPr>
-                <w:rFonts w:cstheme="minorHAnsi"/>
-                <w:color w:val="222222"/>
-                <w:shd w:val="clear" w:color="auto" w:fill="FFFFFF"/>
-              </w:rPr>
-              <w:t>Eiji</w:t>
-            </w:r>
-            <w:proofErr w:type="spellEnd"/>
-            <w:r>
-              <w:rPr>
-                <w:rFonts w:cstheme="minorHAnsi"/>
-                <w:color w:val="222222"/>
-                <w:shd w:val="clear" w:color="auto" w:fill="FFFFFF"/>
-              </w:rPr>
-              <w:t xml:space="preserve"> </w:t>
-            </w:r>
-            <w:proofErr w:type="spellStart"/>
-            <w:r>
-              <w:rPr>
-                <w:rFonts w:cstheme="minorHAnsi"/>
-                <w:color w:val="222222"/>
-                <w:shd w:val="clear" w:color="auto" w:fill="FFFFFF"/>
-              </w:rPr>
-              <w:t>Aonuma</w:t>
-            </w:r>
-            <w:proofErr w:type="spellEnd"/>
-            <w:r>
-              <w:rPr>
-                <w:i/>
-                <w:iCs/>
-                <w:lang w:val="es-ES"/>
-              </w:rPr>
-              <w:t>&gt;</w:t>
-            </w:r>
-          </w:p>
-        </w:tc>
-        <w:tc>
-          <w:tcPr>
-            <w:tcW w:w="1134" w:type="dxa"/>
-          </w:tcPr>
-          <w:p>
-            <w:pPr>
-              <w:jc w:val="both"/>
-              <w:rPr>
-                <w:i/>
-                <w:iCs/>
-                <w:lang w:val="es-ES"/>
-              </w:rPr>
-            </w:pPr>
-            <w:r>
-              <w:rPr>
-                <w:i/>
-                <w:iCs/>
-                <w:lang w:val="es-ES"/>
-              </w:rPr>
-              <w:t>2</w:t>
-            </w:r>
-          </w:p>
-        </w:tc>
-      </w:tr>
-      <w:tr>
-        <w:tc>
-          <w:tcPr>
-            <w:tcW w:w="1490" w:type="dxa"/>
-          </w:tcPr>
-          <w:p>
-            <w:pPr>
-              <w:jc w:val="both"/>
-              <w:rPr>
-                <w:i/>
-                <w:iCs/>
-                <w:lang w:val="es-ES"/>
-              </w:rPr>
-            </w:pPr>
-            <w:r>
-              <w:rPr>
-                <w:i/>
-                <w:iCs/>
-                <w:lang w:val="es-ES"/>
-              </w:rPr>
-              <w:t xml:space="preserve">Prueba </w:t>
-            </w:r>
-          </w:p>
-        </w:tc>
-        <w:tc>
-          <w:tcPr>
-            <w:tcW w:w="2049" w:type="dxa"/>
-          </w:tcPr>
-          <w:p>
-            <w:pPr>
-              <w:jc w:val="both"/>
-              <w:rPr>
-                <w:i/>
-                <w:iCs/>
-                <w:lang w:val="es-ES"/>
-              </w:rPr>
-            </w:pPr>
-            <w:r>
-              <w:rPr>
-                <w:i/>
-                <w:iCs/>
-                <w:lang w:val="es-ES"/>
-              </w:rPr>
-              <w:t>H1+E1</w:t>
-            </w:r>
-          </w:p>
-        </w:tc>
-        <w:tc>
-          <w:tcPr>
-            <w:tcW w:w="3260" w:type="dxa"/>
-          </w:tcPr>
-          <w:p>
-            <w:pPr>
-              <w:rPr>
-                <w:rFonts w:cstheme="minorHAnsi"/>
-                <w:lang w:val="es-ES"/>
-              </w:rPr>
-            </w:pPr>
-            <w:r>
-              <w:rPr>
-                <w:rFonts w:cstheme="minorHAnsi"/>
-                <w:lang w:val="es-ES"/>
-              </w:rPr>
-              <w:t>&lt;</w:t>
-            </w:r>
-            <w:proofErr w:type="spellStart"/>
-            <w:r>
-              <w:rPr>
-                <w:rFonts w:cstheme="minorHAnsi"/>
-                <w:color w:val="222222"/>
-                <w:shd w:val="clear" w:color="auto" w:fill="FFFFFF"/>
-              </w:rPr>
-              <w:t>Hidemaro</w:t>
-            </w:r>
-            <w:proofErr w:type="spellEnd"/>
-            <w:r>
-              <w:rPr>
-                <w:rFonts w:cstheme="minorHAnsi"/>
-                <w:color w:val="222222"/>
-                <w:shd w:val="clear" w:color="auto" w:fill="FFFFFF"/>
-              </w:rPr>
-              <w:t xml:space="preserve"> Fujibayashi&gt;</w:t>
-            </w:r>
-          </w:p>
-          <w:p>
-            <w:pPr>
-              <w:jc w:val="both"/>
-              <w:rPr>
-                <w:i/>
-                <w:iCs/>
-                <w:lang w:val="es-ES"/>
-              </w:rPr>
-            </w:pPr>
-            <w:r>
-              <w:rPr>
-                <w:rFonts w:cstheme="minorHAnsi"/>
-                <w:lang w:val="es-ES"/>
-              </w:rPr>
-              <w:t>&lt;</w:t>
-            </w:r>
-            <w:proofErr w:type="spellStart"/>
-            <w:r>
-              <w:rPr>
-                <w:rFonts w:cstheme="minorHAnsi"/>
-                <w:color w:val="222222"/>
-                <w:shd w:val="clear" w:color="auto" w:fill="FFFFFF"/>
-                <w:lang w:val="es-ES"/>
-              </w:rPr>
-              <w:t>Koji</w:t>
-            </w:r>
-            <w:proofErr w:type="spellEnd"/>
-            <w:r>
-              <w:rPr>
-                <w:rFonts w:cstheme="minorHAnsi"/>
-                <w:color w:val="222222"/>
-                <w:shd w:val="clear" w:color="auto" w:fill="FFFFFF"/>
-                <w:lang w:val="es-ES"/>
-              </w:rPr>
-              <w:t xml:space="preserve"> Igarashi</w:t>
-            </w:r>
-            <w:r>
-              <w:rPr>
-                <w:rFonts w:cstheme="minorHAnsi"/>
-                <w:lang w:val="es-ES"/>
-              </w:rPr>
-              <w:t>&gt;</w:t>
-            </w:r>
-          </w:p>
-        </w:tc>
-        <w:tc>
-          <w:tcPr>
-            <w:tcW w:w="1134" w:type="dxa"/>
-          </w:tcPr>
-          <w:p>
-            <w:pPr>
-              <w:jc w:val="both"/>
-              <w:rPr>
-                <w:i/>
-                <w:iCs/>
-                <w:lang w:val="es-ES"/>
-              </w:rPr>
-            </w:pPr>
-            <w:r>
-              <w:rPr>
-                <w:i/>
-                <w:iCs/>
-                <w:lang w:val="es-ES"/>
-              </w:rPr>
-              <w:t>2</w:t>
-            </w:r>
-          </w:p>
-        </w:tc>
-      </w:tr>
-      <w:tr>
-        <w:tc>
-          <w:tcPr>
-            <w:tcW w:w="1490" w:type="dxa"/>
-          </w:tcPr>
-          <w:p>
-            <w:pPr>
-              <w:jc w:val="both"/>
-              <w:rPr>
-                <w:i/>
-                <w:iCs/>
-                <w:lang w:val="es-ES"/>
-              </w:rPr>
-            </w:pPr>
-            <w:r>
-              <w:rPr>
-                <w:i/>
-                <w:iCs/>
-                <w:lang w:val="es-ES"/>
-              </w:rPr>
-              <w:t>Entidad</w:t>
-            </w:r>
-          </w:p>
-        </w:tc>
-        <w:tc>
-          <w:tcPr>
-            <w:tcW w:w="2049" w:type="dxa"/>
-          </w:tcPr>
-          <w:p>
-            <w:pPr>
-              <w:jc w:val="both"/>
-              <w:rPr>
-                <w:i/>
-                <w:iCs/>
-                <w:lang w:val="es-ES"/>
-              </w:rPr>
-            </w:pPr>
-            <w:proofErr w:type="spellStart"/>
-            <w:r>
-              <w:rPr>
-                <w:i/>
-                <w:iCs/>
-                <w:lang w:val="es-ES"/>
-              </w:rPr>
-              <w:t>Diagnose</w:t>
-            </w:r>
-            <w:proofErr w:type="spellEnd"/>
-          </w:p>
-        </w:tc>
-        <w:tc>
-          <w:tcPr>
-            <w:tcW w:w="3260" w:type="dxa"/>
-          </w:tcPr>
-          <w:p>
-            <w:pPr>
-              <w:rPr>
-                <w:rFonts w:cstheme="minorHAnsi"/>
-                <w:lang w:val="es-ES"/>
-              </w:rPr>
-            </w:pPr>
-            <w:r>
-              <w:rPr>
-                <w:rFonts w:cstheme="minorHAnsi"/>
-                <w:lang w:val="es-ES"/>
-              </w:rPr>
-              <w:t>&lt;</w:t>
-            </w:r>
-            <w:proofErr w:type="spellStart"/>
-            <w:r>
-              <w:rPr>
-                <w:rFonts w:cstheme="minorHAnsi"/>
-                <w:color w:val="222222"/>
-                <w:shd w:val="clear" w:color="auto" w:fill="FFFFFF"/>
-              </w:rPr>
-              <w:t>Hidemaro</w:t>
-            </w:r>
-            <w:proofErr w:type="spellEnd"/>
-            <w:r>
-              <w:rPr>
-                <w:rFonts w:cstheme="minorHAnsi"/>
-                <w:color w:val="222222"/>
-                <w:shd w:val="clear" w:color="auto" w:fill="FFFFFF"/>
-              </w:rPr>
-              <w:t xml:space="preserve"> Fujibayashi&gt;</w:t>
-            </w:r>
-          </w:p>
-          <w:p>
-            <w:pPr>
-              <w:jc w:val="both"/>
-              <w:rPr>
-                <w:i/>
-                <w:iCs/>
-                <w:lang w:val="es-ES"/>
-              </w:rPr>
-            </w:pPr>
-            <w:r>
-              <w:rPr>
-                <w:rFonts w:cstheme="minorHAnsi"/>
-                <w:lang w:val="es-ES"/>
-              </w:rPr>
-              <w:t>&lt;</w:t>
-            </w:r>
-            <w:proofErr w:type="spellStart"/>
-            <w:r>
-              <w:rPr>
-                <w:rFonts w:cstheme="minorHAnsi"/>
-                <w:color w:val="222222"/>
-                <w:shd w:val="clear" w:color="auto" w:fill="FFFFFF"/>
-                <w:lang w:val="es-ES"/>
-              </w:rPr>
-              <w:t>Koji</w:t>
-            </w:r>
-            <w:proofErr w:type="spellEnd"/>
-            <w:r>
-              <w:rPr>
-                <w:rFonts w:cstheme="minorHAnsi"/>
-                <w:color w:val="222222"/>
-                <w:shd w:val="clear" w:color="auto" w:fill="FFFFFF"/>
-                <w:lang w:val="es-ES"/>
-              </w:rPr>
-              <w:t xml:space="preserve"> Igarashi</w:t>
-            </w:r>
-            <w:r>
-              <w:rPr>
-                <w:rFonts w:cstheme="minorHAnsi"/>
-                <w:lang w:val="es-ES"/>
-              </w:rPr>
-              <w:t>&gt;</w:t>
-            </w:r>
-          </w:p>
-        </w:tc>
-        <w:tc>
-          <w:tcPr>
-            <w:tcW w:w="1134" w:type="dxa"/>
-          </w:tcPr>
-          <w:p>
-            <w:pPr>
-              <w:jc w:val="both"/>
-              <w:rPr>
-                <w:i/>
-                <w:iCs/>
-                <w:lang w:val="es-ES"/>
-              </w:rPr>
-            </w:pPr>
-            <w:r>
-              <w:rPr>
-                <w:i/>
-                <w:iCs/>
-                <w:lang w:val="es-ES"/>
-              </w:rPr>
-              <w:t>1</w:t>
-            </w:r>
-          </w:p>
-        </w:tc>
-      </w:tr>
-      <w:tr>
-        <w:tc>
-          <w:tcPr>
-            <w:tcW w:w="1490" w:type="dxa"/>
-          </w:tcPr>
-          <w:p>
-            <w:pPr>
-              <w:jc w:val="both"/>
-              <w:rPr>
-                <w:i/>
-                <w:iCs/>
-                <w:lang w:val="es-ES"/>
-              </w:rPr>
-            </w:pPr>
-            <w:r>
-              <w:rPr>
-                <w:i/>
-                <w:iCs/>
-                <w:lang w:val="es-ES"/>
-              </w:rPr>
               <w:t>…</w:t>
             </w:r>
           </w:p>
@@ -5086,6 +4609,7 @@
         <w:rPr>
           <w:lang w:val="es-ES"/>
         </w:rPr>
+        <w:lastRenderedPageBreak/>
         <w:t>Métricas del proyecto</w:t>
       </w:r>
     </w:p>
@@ -5174,23 +4698,13 @@
                 <w:lang w:val="es-ES"/>
               </w:rPr>
             </w:pPr>
-            <w:proofErr w:type="spellStart"/>
             <w:r>
               <w:rPr>
                 <w:b/>
                 <w:bCs/>
                 <w:lang w:val="es-ES"/>
               </w:rPr>
-              <w:t>Nº</w:t>
-            </w:r>
-            <w:proofErr w:type="spellEnd"/>
-            <w:r>
-              <w:rPr>
-                <w:b/>
-                <w:bCs/>
-                <w:lang w:val="es-ES"/>
-              </w:rPr>
-              <w:t xml:space="preserve"> de entidades</w:t>
+              <w:t>Nº de entidades</w:t>
             </w:r>
             <w:r>
               <w:rPr>
@@ -5292,19 +4806,8 @@
                 <w:bCs/>
                 <w:lang w:val="es-ES"/>
               </w:rPr>
-              <w:t xml:space="preserve">Relaciones </w:t>
-            </w:r>
-            <w:proofErr w:type="gramStart"/>
-            <w:r>
-              <w:rPr>
-                <w:rFonts w:ascii="Calibri" w:hAnsi="Calibri" w:cs="Calibri"/>
-                <w:b/>
-                <w:bCs/>
-                <w:lang w:val="es-ES"/>
-              </w:rPr>
-              <w:t>N:N</w:t>
-            </w:r>
-            <w:proofErr w:type="gramEnd"/>
+              <w:t>Relaciones N:N</w:t>
+            </w:r>
           </w:p>
         </w:tc>
         <w:tc>
@@ -5495,7 +4998,6 @@
                 <w:bCs/>
                 <w:lang w:val="es-ES"/>
               </w:rPr>
-              <w:lastRenderedPageBreak/>
               <w:t>Historias de usuario involucrando 2 o más entidades</w:t>
             </w:r>
           </w:p>
@@ -7446,6 +6948,25 @@
 </file>
 
 <file path=customXml/item1.xml><?xml version="1.0" encoding="utf-8"?>
+<b:Sources xmlns:b="http://schemas.openxmlformats.org/officeDocument/2006/bibliography" xmlns="http://schemas.openxmlformats.org/officeDocument/2006/bibliography" SelectedStyle="\APASixthEditionOfficeOnline.xsl" StyleName="APA" Version="6"/>
+</file>
+
+<file path=customXml/item2.xml><?xml version="1.0" encoding="utf-8"?>
+<?mso-contentType ?>
+<FormTemplates xmlns="http://schemas.microsoft.com/sharepoint/v3/contenttype/forms">
+  <Display>DocumentLibraryForm</Display>
+  <Edit>DocumentLibraryForm</Edit>
+  <New>DocumentLibraryForm</New>
+</FormTemplates>
+</file>
+
+<file path=customXml/item3.xml><?xml version="1.0" encoding="utf-8"?>
+<p:properties xmlns:p="http://schemas.microsoft.com/office/2006/metadata/properties" xmlns:xsi="http://www.w3.org/2001/XMLSchema-instance" xmlns:pc="http://schemas.microsoft.com/office/infopath/2007/PartnerControls">
+  <documentManagement/>
+</p:properties>
+</file>
+
+<file path=customXml/item4.xml><?xml version="1.0" encoding="utf-8"?>
 <ct:contentTypeSchema xmlns:ct="http://schemas.microsoft.com/office/2006/metadata/contentType" xmlns:ma="http://schemas.microsoft.com/office/2006/metadata/properties/metaAttributes" ct:_="" ma:_="" ma:contentTypeName="Document" ma:contentTypeID="0x01010031BC642E4B20824EA6078B1C39E23625" ma:contentTypeVersion="8" ma:contentTypeDescription="Create a new document." ma:contentTypeScope="" ma:versionID="8f2da6048770eb402859662e65ff9920">
   <xsd:schema xmlns:xsd="http://www.w3.org/2001/XMLSchema" xmlns:xs="http://www.w3.org/2001/XMLSchema" xmlns:p="http://schemas.microsoft.com/office/2006/metadata/properties" xmlns:ns2="2ac9901a-f2b7-4a00-b8a6-a48c20084dcb" targetNamespace="http://schemas.microsoft.com/office/2006/metadata/properties" ma:root="true" ma:fieldsID="6eedc1dcfb2b0674ebc3db7702cd7e1f" ns2:_="">
     <xsd:import namespace="2ac9901a-f2b7-4a00-b8a6-a48c20084dcb"/>
@@ -7617,26 +7138,32 @@
 </ct:contentTypeSchema>
 </file>
 
-<file path=customXml/item2.xml><?xml version="1.0" encoding="utf-8"?>
-<p:properties xmlns:p="http://schemas.microsoft.com/office/2006/metadata/properties" xmlns:xsi="http://www.w3.org/2001/XMLSchema-instance" xmlns:pc="http://schemas.microsoft.com/office/infopath/2007/PartnerControls">
-  <documentManagement/>
-</p:properties>
+<file path=customXml/itemProps1.xml><?xml version="1.0" encoding="utf-8"?>
+<ds:datastoreItem xmlns:ds="http://schemas.openxmlformats.org/officeDocument/2006/customXml" ds:itemID="{B3D8B919-3BFC-455B-8F21-59E0A6521532}">
+  <ds:schemaRefs>
+    <ds:schemaRef ds:uri="http://schemas.openxmlformats.org/officeDocument/2006/bibliography"/>
+  </ds:schemaRefs>
+</ds:datastoreItem>
 </file>
 
-<file path=customXml/item3.xml><?xml version="1.0" encoding="utf-8"?>
-<?mso-contentType ?>
-<FormTemplates xmlns="http://schemas.microsoft.com/sharepoint/v3/contenttype/forms">
-  <Display>DocumentLibraryForm</Display>
-  <Edit>DocumentLibraryForm</Edit>
-  <New>DocumentLibraryForm</New>
-</FormTemplates>
+<file path=customXml/itemProps2.xml><?xml version="1.0" encoding="utf-8"?>
+<ds:datastoreItem xmlns:ds="http://schemas.openxmlformats.org/officeDocument/2006/customXml" ds:itemID="{065F5E07-5487-4F28-90FD-A0F9578686E4}">
+  <ds:schemaRefs>
+    <ds:schemaRef ds:uri="http://schemas.microsoft.com/sharepoint/v3/contenttype/forms"/>
+  </ds:schemaRefs>
+</ds:datastoreItem>
 </file>
 
-<file path=customXml/item4.xml><?xml version="1.0" encoding="utf-8"?>
-<b:Sources xmlns:b="http://schemas.openxmlformats.org/officeDocument/2006/bibliography" xmlns="http://schemas.openxmlformats.org/officeDocument/2006/bibliography" SelectedStyle="\APASixthEditionOfficeOnline.xsl" StyleName="APA" Version="6"/>
+<file path=customXml/itemProps3.xml><?xml version="1.0" encoding="utf-8"?>
+<ds:datastoreItem xmlns:ds="http://schemas.openxmlformats.org/officeDocument/2006/customXml" ds:itemID="{05AD0F2C-FF07-4655-B2F6-3CB46C47939A}">
+  <ds:schemaRefs>
+    <ds:schemaRef ds:uri="http://schemas.microsoft.com/office/2006/metadata/properties"/>
+    <ds:schemaRef ds:uri="http://schemas.microsoft.com/office/infopath/2007/PartnerControls"/>
+  </ds:schemaRefs>
+</ds:datastoreItem>
 </file>
 
-<file path=customXml/itemProps1.xml><?xml version="1.0" encoding="utf-8"?>
+<file path=customXml/itemProps4.xml><?xml version="1.0" encoding="utf-8"?>
 <ds:datastoreItem xmlns:ds="http://schemas.openxmlformats.org/officeDocument/2006/customXml" ds:itemID="{20956F2B-7214-46B7-AF98-0BE11AA7E7E9}">
   <ds:schemaRefs>
     <ds:schemaRef ds:uri="http://schemas.microsoft.com/office/2006/metadata/contentType"/>
@@ -7652,29 +7179,4 @@
     <ds:schemaRef ds:uri="http://schemas.microsoft.com/internal/obd"/>
   </ds:schemaRefs>
 </ds:datastoreItem>
-</file>
-
-<file path=customXml/itemProps2.xml><?xml version="1.0" encoding="utf-8"?>
-<ds:datastoreItem xmlns:ds="http://schemas.openxmlformats.org/officeDocument/2006/customXml" ds:itemID="{05AD0F2C-FF07-4655-B2F6-3CB46C47939A}">
-  <ds:schemaRefs>
-    <ds:schemaRef ds:uri="http://schemas.microsoft.com/office/2006/metadata/properties"/>
-    <ds:schemaRef ds:uri="http://schemas.microsoft.com/office/infopath/2007/PartnerControls"/>
-  </ds:schemaRefs>
-</ds:datastoreItem>
-</file>
-
-<file path=customXml/itemProps3.xml><?xml version="1.0" encoding="utf-8"?>
-<ds:datastoreItem xmlns:ds="http://schemas.openxmlformats.org/officeDocument/2006/customXml" ds:itemID="{065F5E07-5487-4F28-90FD-A0F9578686E4}">
-  <ds:schemaRefs>
-    <ds:schemaRef ds:uri="http://schemas.microsoft.com/sharepoint/v3/contenttype/forms"/>
-  </ds:schemaRefs>
-</ds:datastoreItem>
-</file>
-
-<file path=customXml/itemProps4.xml><?xml version="1.0" encoding="utf-8"?>
-<ds:datastoreItem xmlns:ds="http://schemas.openxmlformats.org/officeDocument/2006/customXml" ds:itemID="{B3D8B919-3BFC-455B-8F21-59E0A6521532}">
-  <ds:schemaRefs>
-    <ds:schemaRef ds:uri="http://schemas.openxmlformats.org/officeDocument/2006/bibliography"/>
-  </ds:schemaRefs>
-</ds:datastoreItem>
 </file>
</xml_diff>

<commit_message>
Update of the description of the project
</commit_message>
<xml_diff>
--- a/doc/Standby Project.docx
+++ b/doc/Standby Project.docx
@@ -1,6 +1,6 @@
 
 <file path=word/document.xml><?xml version="1.0" encoding="utf-8"?>
-<w:document xmlns:wpc="http://schemas.microsoft.com/office/word/2010/wordprocessingCanvas" xmlns:cx="http://schemas.microsoft.com/office/drawing/2014/chartex" xmlns:cx1="http://schemas.microsoft.com/office/drawing/2015/9/8/chartex" xmlns:cx2="http://schemas.microsoft.com/office/drawing/2015/10/21/chartex" xmlns:cx3="http://schemas.microsoft.com/office/drawing/2016/5/9/chartex" xmlns:cx4="http://schemas.microsoft.com/office/drawing/2016/5/10/chartex" xmlns:cx5="http://schemas.microsoft.com/office/drawing/2016/5/11/chartex" xmlns:cx6="http://schemas.microsoft.com/office/drawing/2016/5/12/chartex" xmlns:cx7="http://schemas.microsoft.com/office/drawing/2016/5/13/chartex" xmlns:cx8="http://schemas.microsoft.com/office/drawing/2016/5/14/chartex" xmlns:mc="http://schemas.openxmlformats.org/markup-compatibility/2006" xmlns:aink="http://schemas.microsoft.com/office/drawing/2016/ink" xmlns:am3d="http://schemas.microsoft.com/office/drawing/2017/model3d" xmlns:o="urn:schemas-microsoft-com:office:office" xmlns:r="http://schemas.openxmlformats.org/officeDocument/2006/relationships" xmlns:m="http://schemas.openxmlformats.org/officeDocument/2006/math" xmlns:v="urn:schemas-microsoft-com:vml" xmlns:wp14="http://schemas.microsoft.com/office/word/2010/wordprocessingDrawing" xmlns:wp="http://schemas.openxmlformats.org/drawingml/2006/wordprocessingDrawing" xmlns:w10="urn:schemas-microsoft-com:office:word" xmlns:w="http://schemas.openxmlformats.org/wordprocessingml/2006/main" xmlns:w14="http://schemas.microsoft.com/office/word/2010/wordml" xmlns:w15="http://schemas.microsoft.com/office/word/2012/wordml" xmlns:w16cex="http://schemas.microsoft.com/office/word/2018/wordml/cex" xmlns:w16cid="http://schemas.microsoft.com/office/word/2016/wordml/cid" xmlns:w16="http://schemas.microsoft.com/office/word/2018/wordml" xmlns:w16se="http://schemas.microsoft.com/office/word/2015/wordml/symex" xmlns:wpg="http://schemas.microsoft.com/office/word/2010/wordprocessingGroup" xmlns:wpi="http://schemas.microsoft.com/office/word/2010/wordprocessingInk" xmlns:wne="http://schemas.microsoft.com/office/word/2006/wordml" xmlns:wps="http://schemas.microsoft.com/office/word/2010/wordprocessingShape" mc:Ignorable="w14 w15 w16se w16cid w16 w16cex wp14">
+<w:document xmlns:wpc="http://schemas.microsoft.com/office/word/2010/wordprocessingCanvas" xmlns:cx="http://schemas.microsoft.com/office/drawing/2014/chartex" xmlns:cx1="http://schemas.microsoft.com/office/drawing/2015/9/8/chartex" xmlns:cx2="http://schemas.microsoft.com/office/drawing/2015/10/21/chartex" xmlns:cx3="http://schemas.microsoft.com/office/drawing/2016/5/9/chartex" xmlns:cx4="http://schemas.microsoft.com/office/drawing/2016/5/10/chartex" xmlns:cx5="http://schemas.microsoft.com/office/drawing/2016/5/11/chartex" xmlns:cx6="http://schemas.microsoft.com/office/drawing/2016/5/12/chartex" xmlns:cx7="http://schemas.microsoft.com/office/drawing/2016/5/13/chartex" xmlns:cx8="http://schemas.microsoft.com/office/drawing/2016/5/14/chartex" xmlns:mc="http://schemas.openxmlformats.org/markup-compatibility/2006" xmlns:aink="http://schemas.microsoft.com/office/drawing/2016/ink" xmlns:am3d="http://schemas.microsoft.com/office/drawing/2017/model3d" xmlns:o="urn:schemas-microsoft-com:office:office" xmlns:r="http://schemas.openxmlformats.org/officeDocument/2006/relationships" xmlns:m="http://schemas.openxmlformats.org/officeDocument/2006/math" xmlns:v="urn:schemas-microsoft-com:vml" xmlns:wp14="http://schemas.microsoft.com/office/word/2010/wordprocessingDrawing" xmlns:wp="http://schemas.openxmlformats.org/drawingml/2006/wordprocessingDrawing" xmlns:w10="urn:schemas-microsoft-com:office:word" xmlns:w="http://schemas.openxmlformats.org/wordprocessingml/2006/main" xmlns:w14="http://schemas.microsoft.com/office/word/2010/wordml" xmlns:w15="http://schemas.microsoft.com/office/word/2012/wordml" xmlns:w16cid="http://schemas.microsoft.com/office/word/2016/wordml/cid" xmlns:w16se="http://schemas.microsoft.com/office/word/2015/wordml/symex" xmlns:wpg="http://schemas.microsoft.com/office/word/2010/wordprocessingGroup" xmlns:wpi="http://schemas.microsoft.com/office/word/2010/wordprocessingInk" xmlns:wne="http://schemas.microsoft.com/office/word/2006/wordml" xmlns:wps="http://schemas.microsoft.com/office/word/2010/wordprocessingShape" mc:Ignorable="w14 w15 w16se w16cid wp14">
   <w:body>
     <w:p>
       <w:pPr>
@@ -226,8 +226,18 @@
           <w:color w:val="222222"/>
           <w:shd w:val="clear" w:color="auto" w:fill="FFFFFF"/>
         </w:rPr>
-        <w:t>Bogdan, George Laurentiu</w:t>
-      </w:r>
+        <w:t xml:space="preserve">Bogdan, George </w:t>
+      </w:r>
+      <w:proofErr w:type="spellStart"/>
+      <w:r>
+        <w:rPr>
+          <w:rFonts w:cstheme="minorHAnsi"/>
+          <w:color w:val="222222"/>
+          <w:shd w:val="clear" w:color="auto" w:fill="FFFFFF"/>
+        </w:rPr>
+        <w:t>Laurentiu</w:t>
+      </w:r>
+      <w:proofErr w:type="spellEnd"/>
     </w:p>
     <w:p>
       <w:pPr>
@@ -241,12 +251,14 @@
           <w:lang w:val="es-ES"/>
         </w:rPr>
       </w:pPr>
+      <w:proofErr w:type="spellStart"/>
       <w:r>
         <w:rPr>
           <w:rFonts w:cstheme="minorHAnsi"/>
         </w:rPr>
         <w:t>Diz</w:t>
       </w:r>
+      <w:proofErr w:type="spellEnd"/>
       <w:r>
         <w:rPr>
           <w:rFonts w:cstheme="minorHAnsi"/>
@@ -304,6 +316,7 @@
           <w:lang w:val="es-ES"/>
         </w:rPr>
       </w:pPr>
+      <w:proofErr w:type="spellStart"/>
       <w:r>
         <w:rPr>
           <w:rStyle w:val="Ttulo1Car"/>
@@ -311,6 +324,7 @@
         </w:rPr>
         <w:t>Professor</w:t>
       </w:r>
+      <w:proofErr w:type="spellEnd"/>
       <w:r>
         <w:rPr>
           <w:rStyle w:val="Ttulo1Car"/>
@@ -388,6 +402,7 @@
           <w:lang w:val="es-ES"/>
         </w:rPr>
       </w:pPr>
+      <w:proofErr w:type="spellStart"/>
       <w:r>
         <w:rPr>
           <w:lang w:val="es-ES"/>
@@ -404,7 +419,14 @@
         <w:rPr>
           <w:lang w:val="es-ES"/>
         </w:rPr>
-        <w:t xml:space="preserve">n </w:t>
+        <w:t>n</w:t>
+      </w:r>
+      <w:proofErr w:type="spellEnd"/>
+      <w:r>
+        <w:rPr>
+          <w:lang w:val="es-ES"/>
+        </w:rPr>
+        <w:t xml:space="preserve"> </w:t>
       </w:r>
       <w:r>
         <w:t>1</w:t>
@@ -460,6 +482,7 @@
           <w:lang w:val="es-ES"/>
         </w:rPr>
       </w:pPr>
+      <w:proofErr w:type="spellStart"/>
       <w:r>
         <w:rPr>
           <w:lang w:val="es-ES"/>
@@ -467,6 +490,7 @@
         <w:lastRenderedPageBreak/>
         <w:t>Changelog</w:t>
       </w:r>
+      <w:proofErr w:type="spellEnd"/>
     </w:p>
     <w:p>
       <w:pPr>
@@ -520,12 +544,14 @@
                 <w:lang w:val="es-ES"/>
               </w:rPr>
             </w:pPr>
+            <w:proofErr w:type="spellStart"/>
             <w:r>
               <w:rPr>
                 <w:lang w:val="es-ES"/>
               </w:rPr>
               <w:t>Version</w:t>
             </w:r>
+            <w:proofErr w:type="spellEnd"/>
           </w:p>
         </w:tc>
         <w:tc>
@@ -539,12 +565,14 @@
                 <w:lang w:val="es-ES"/>
               </w:rPr>
             </w:pPr>
+            <w:proofErr w:type="spellStart"/>
             <w:r>
               <w:rPr>
                 <w:lang w:val="es-ES"/>
               </w:rPr>
               <w:t>Description</w:t>
             </w:r>
+            <w:proofErr w:type="spellEnd"/>
           </w:p>
         </w:tc>
         <w:tc>
@@ -619,12 +647,28 @@
                 <w:lang w:val="es-ES"/>
               </w:rPr>
             </w:pPr>
-            <w:r>
-              <w:rPr>
-                <w:lang w:val="es-ES"/>
-              </w:rPr>
-              <w:t>Document creation</w:t>
-            </w:r>
+            <w:proofErr w:type="spellStart"/>
+            <w:r>
+              <w:rPr>
+                <w:lang w:val="es-ES"/>
+              </w:rPr>
+              <w:t>Document</w:t>
+            </w:r>
+            <w:proofErr w:type="spellEnd"/>
+            <w:r>
+              <w:rPr>
+                <w:lang w:val="es-ES"/>
+              </w:rPr>
+              <w:t xml:space="preserve"> </w:t>
+            </w:r>
+            <w:proofErr w:type="spellStart"/>
+            <w:r>
+              <w:rPr>
+                <w:lang w:val="es-ES"/>
+              </w:rPr>
+              <w:t>creation</w:t>
+            </w:r>
+            <w:proofErr w:type="spellEnd"/>
           </w:p>
         </w:tc>
         <w:tc>
@@ -884,84 +928,60 @@
     </w:p>
     <w:p>
       <w:pPr>
+        <w:jc w:val="both"/>
+      </w:pPr>
+      <w:r>
+        <w:t xml:space="preserve">The short films are the first productions that are usually made by those who want to dedicate themselves to the world of cinema, but at the same time they are ignored in the cultural field within the film industry. The </w:t>
+      </w:r>
+      <w:r>
+        <w:t>best-known</w:t>
+      </w:r>
+      <w:r>
+        <w:t xml:space="preserve"> short films are those that win very important awards or are created by very important companies such as Disney. But what about that majority that does not win awards? They always fall into oblivion. Despite all this, almost all the great </w:t>
+      </w:r>
+      <w:bookmarkStart w:id="0" w:name="_GoBack"/>
+      <w:bookmarkEnd w:id="0"/>
+      <w:r>
+        <w:t>filmmakers of our time have started making short films and these have been vital in their rise to fame. Thus, the Standby project was born out of the need of both amateur and professional filmmakers who want to make themselves known and make their way in the world of cinema through short films, as well as the need to promote and disseminate the importance of short films within the industry.</w:t>
+      </w:r>
+    </w:p>
+    <w:p>
+      <w:pPr>
+        <w:jc w:val="both"/>
+      </w:pPr>
+    </w:p>
+    <w:p>
+      <w:pPr>
+        <w:jc w:val="both"/>
+      </w:pPr>
+      <w:r>
+        <w:t>For all these reasons, this project aims to provide an application that brings together short films from around the world, as well as serving as a stimulus for those who want to join the film industry. Standby will be an application that will allow filmmakers to share their short films. Thus, users will be able to watch, comment and evaluate these short films. In addition, companies will be able to filter them and access additional information that will allow them to contact the filmmakers for possible hiring.</w:t>
+      </w:r>
+    </w:p>
+    <w:p>
+      <w:pPr>
         <w:pStyle w:val="Ttulo1"/>
-        <w:rPr>
-          <w:rFonts w:asciiTheme="minorHAnsi" w:eastAsiaTheme="minorHAnsi" w:hAnsiTheme="minorHAnsi" w:cstheme="minorBidi"/>
-          <w:color w:val="auto"/>
-          <w:sz w:val="24"/>
-          <w:szCs w:val="24"/>
-        </w:rPr>
-      </w:pPr>
-      <w:r>
-        <w:rPr>
-          <w:rFonts w:asciiTheme="minorHAnsi" w:eastAsiaTheme="minorHAnsi" w:hAnsiTheme="minorHAnsi" w:cstheme="minorBidi"/>
-          <w:color w:val="auto"/>
-          <w:sz w:val="24"/>
-          <w:szCs w:val="24"/>
-        </w:rPr>
-        <w:t xml:space="preserve">The Standby project was born out of the need of both amateur and professional filmmakers who want to make themselves known and make their way in the world of cinema. </w:t>
-      </w:r>
-    </w:p>
-    <w:p>
-      <w:pPr>
-        <w:pStyle w:val="Ttulo1"/>
-        <w:rPr>
-          <w:rFonts w:asciiTheme="minorHAnsi" w:eastAsiaTheme="minorHAnsi" w:hAnsiTheme="minorHAnsi" w:cstheme="minorBidi"/>
-          <w:color w:val="auto"/>
-          <w:sz w:val="24"/>
-          <w:szCs w:val="24"/>
-        </w:rPr>
-      </w:pPr>
-      <w:r>
-        <w:rPr>
-          <w:rFonts w:asciiTheme="minorHAnsi" w:eastAsiaTheme="minorHAnsi" w:hAnsiTheme="minorHAnsi" w:cstheme="minorBidi"/>
-          <w:color w:val="auto"/>
-          <w:sz w:val="24"/>
-          <w:szCs w:val="24"/>
-        </w:rPr>
-        <w:t>Currently, short films are ignored in the cultural field within the film industry. This project aims to provide an application that brings together short films from around the world, as well as serving as a stimulus for those who want to join the film industry.</w:t>
-      </w:r>
-    </w:p>
-    <w:p>
-      <w:pPr>
-        <w:pStyle w:val="Ttulo1"/>
-        <w:rPr>
-          <w:rFonts w:asciiTheme="minorHAnsi" w:eastAsiaTheme="minorHAnsi" w:hAnsiTheme="minorHAnsi" w:cstheme="minorBidi"/>
-          <w:color w:val="auto"/>
-          <w:sz w:val="24"/>
-          <w:szCs w:val="24"/>
-        </w:rPr>
-      </w:pPr>
-      <w:r>
-        <w:rPr>
-          <w:rFonts w:asciiTheme="minorHAnsi" w:eastAsiaTheme="minorHAnsi" w:hAnsiTheme="minorHAnsi" w:cstheme="minorBidi"/>
-          <w:color w:val="auto"/>
-          <w:sz w:val="24"/>
-          <w:szCs w:val="24"/>
-        </w:rPr>
-        <w:t>For all these reasons, Standby will be an application that allows filmmakers to share their short films. Thus, users will be able to watch, comment and evaluate these short films. Moreover, companies will be able to filter them and access additional information that will allow them to contact filmmakers for possible hiring.</w:t>
-      </w:r>
-    </w:p>
-    <w:p>
-      <w:pPr>
-        <w:pStyle w:val="Ttulo1"/>
-        <w:rPr>
-          <w:lang w:val="es-ES"/>
-        </w:rPr>
-      </w:pPr>
-      <w:r>
-        <w:rPr>
-          <w:lang w:val="es-ES"/>
-        </w:rPr>
-        <w:t>Tipos de Usuario / Roles</w:t>
+      </w:pPr>
+      <w:proofErr w:type="spellStart"/>
+      <w:r>
+        <w:t>Tipos</w:t>
+      </w:r>
+      <w:proofErr w:type="spellEnd"/>
+      <w:r>
+        <w:t xml:space="preserve"> de </w:t>
+      </w:r>
+      <w:proofErr w:type="spellStart"/>
+      <w:r>
+        <w:t>Usuario</w:t>
+      </w:r>
+      <w:proofErr w:type="spellEnd"/>
+      <w:r>
+        <w:t xml:space="preserve"> / Roles</w:t>
       </w:r>
     </w:p>
     <w:p>
       <w:pPr>
         <w:jc w:val="both"/>
-        <w:rPr>
-          <w:lang w:val="es-ES"/>
-        </w:rPr>
       </w:pPr>
     </w:p>
     <w:p>
@@ -1074,8 +1094,14 @@
     <w:p>
       <w:pPr>
         <w:pStyle w:val="Ttulo1"/>
-      </w:pPr>
-      <w:r>
+        <w:rPr>
+          <w:lang w:val="es-ES"/>
+        </w:rPr>
+      </w:pPr>
+      <w:r>
+        <w:rPr>
+          <w:lang w:val="es-ES"/>
+        </w:rPr>
         <w:t>Historias de Usuario</w:t>
       </w:r>
     </w:p>
@@ -1158,7 +1184,14 @@
         <w:rPr>
           <w:lang w:val="es-ES"/>
         </w:rPr>
-        <w:t xml:space="preserve"> siguiendo el esquema: </w:t>
+        <w:t xml:space="preserve"> siguiendo el esquema</w:t>
+      </w:r>
+      <w:proofErr w:type="gramStart"/>
+      <w:r>
+        <w:rPr>
+          <w:lang w:val="es-ES"/>
+        </w:rPr>
+        <w:t xml:space="preserve">: </w:t>
       </w:r>
       <w:r>
         <w:rPr>
@@ -1166,6 +1199,7 @@
         </w:rPr>
         <w:t xml:space="preserve"> “</w:t>
       </w:r>
+      <w:proofErr w:type="gramEnd"/>
       <w:r>
         <w:rPr>
           <w:rFonts w:ascii="Arial" w:hAnsi="Arial" w:cs="Arial"/>
@@ -1609,6 +1643,7 @@
         <w:rPr>
           <w:lang w:val="es-ES"/>
         </w:rPr>
+        <w:lastRenderedPageBreak/>
         <w:t>“</w:t>
       </w:r>
       <w:r>
@@ -1782,7 +1817,6 @@
           <w:bCs/>
           <w:lang w:val="es-ES"/>
         </w:rPr>
-        <w:lastRenderedPageBreak/>
         <w:t>…</w:t>
       </w:r>
     </w:p>
@@ -1814,13 +1848,23 @@
           <w:lang w:val="es-ES"/>
         </w:rPr>
       </w:pPr>
-      <w:r>
-        <w:rPr>
-          <w:i/>
-          <w:iCs/>
-          <w:lang w:val="es-ES"/>
-        </w:rPr>
-        <w:t xml:space="preserve">Ej: </w:t>
+      <w:proofErr w:type="spellStart"/>
+      <w:r>
+        <w:rPr>
+          <w:i/>
+          <w:iCs/>
+          <w:lang w:val="es-ES"/>
+        </w:rPr>
+        <w:t>Ej</w:t>
+      </w:r>
+      <w:proofErr w:type="spellEnd"/>
+      <w:r>
+        <w:rPr>
+          <w:i/>
+          <w:iCs/>
+          <w:lang w:val="es-ES"/>
+        </w:rPr>
+        <w:t xml:space="preserve">: </w:t>
       </w:r>
       <w:r>
         <w:rPr>
@@ -2445,7 +2489,31 @@
           <w:color w:val="833C0B" w:themeColor="accent2" w:themeShade="80"/>
           <w:lang w:val="es-ES"/>
         </w:rPr>
-        <w:t>Es una ‎enfermedad infecciosa causada por un ‎coronavirus recientemente descubierto. ‎De acuerdo a los Centros para el Control y la Prevención de Enfermedades de los Estados Unidos, algunas mascotas — incluyendo perros y gatos — también se han infectado con el virus que causa la COVID-19. ‎Sin embargo, en base a la información limitada que existe, se considera poco el riesgo de que los animales trasmitan la COVID-19 a la gente</w:t>
+        <w:t>Es una ‎enfermedad infecciosa causada por un ‎coronavirus recientemente descubierto. ‎</w:t>
+      </w:r>
+      <w:proofErr w:type="gramStart"/>
+      <w:r>
+        <w:rPr>
+          <w:b/>
+          <w:bCs/>
+          <w:i/>
+          <w:iCs/>
+          <w:color w:val="833C0B" w:themeColor="accent2" w:themeShade="80"/>
+          <w:lang w:val="es-ES"/>
+        </w:rPr>
+        <w:t>De acuerdo a</w:t>
+      </w:r>
+      <w:proofErr w:type="gramEnd"/>
+      <w:r>
+        <w:rPr>
+          <w:b/>
+          <w:bCs/>
+          <w:i/>
+          <w:iCs/>
+          <w:color w:val="833C0B" w:themeColor="accent2" w:themeShade="80"/>
+          <w:lang w:val="es-ES"/>
+        </w:rPr>
+        <w:t xml:space="preserve"> los Centros para el Control y la Prevención de Enfermedades de los Estados Unidos, algunas mascotas — incluyendo perros y gatos — también se han infectado con el virus que causa la COVID-19. ‎Sin embargo, en base a la información limitada que existe, se considera poco el riesgo de que los animales trasmitan la COVID-19 a la gente</w:t>
       </w:r>
       <w:r>
         <w:rPr>
@@ -3009,11 +3077,19 @@
           <w:lang w:val="es-ES"/>
         </w:rPr>
       </w:pPr>
-      <w:r>
-        <w:rPr>
-          <w:lang w:val="es-ES"/>
-        </w:rPr>
-        <w:t>Ej:</w:t>
+      <w:proofErr w:type="spellStart"/>
+      <w:r>
+        <w:rPr>
+          <w:lang w:val="es-ES"/>
+        </w:rPr>
+        <w:t>Ej</w:t>
+      </w:r>
+      <w:proofErr w:type="spellEnd"/>
+      <w:r>
+        <w:rPr>
+          <w:lang w:val="es-ES"/>
+        </w:rPr>
+        <w:t>:</w:t>
       </w:r>
     </w:p>
     <w:p>
@@ -3160,13 +3236,23 @@
           <w:lang w:val="es-ES"/>
         </w:rPr>
       </w:pPr>
-      <w:r>
-        <w:rPr>
-          <w:i/>
-          <w:iCs/>
-          <w:lang w:val="es-ES"/>
-        </w:rPr>
-        <w:t>Ej:</w:t>
+      <w:proofErr w:type="spellStart"/>
+      <w:r>
+        <w:rPr>
+          <w:i/>
+          <w:iCs/>
+          <w:lang w:val="es-ES"/>
+        </w:rPr>
+        <w:t>Ej</w:t>
+      </w:r>
+      <w:proofErr w:type="spellEnd"/>
+      <w:r>
+        <w:rPr>
+          <w:i/>
+          <w:iCs/>
+          <w:lang w:val="es-ES"/>
+        </w:rPr>
+        <w:t>:</w:t>
       </w:r>
     </w:p>
     <w:p>
@@ -3287,12 +3373,20 @@
           <w:lang w:val="es-ES"/>
         </w:rPr>
       </w:pPr>
+      <w:proofErr w:type="spellStart"/>
       <w:r>
         <w:rPr>
           <w:lang w:val="es-ES"/>
         </w:rPr>
         <w:lastRenderedPageBreak/>
-        <w:t>Ej:</w:t>
+        <w:t>Ej</w:t>
+      </w:r>
+      <w:proofErr w:type="spellEnd"/>
+      <w:r>
+        <w:rPr>
+          <w:lang w:val="es-ES"/>
+        </w:rPr>
+        <w:t>:</w:t>
       </w:r>
       <w:r>
         <w:rPr>
@@ -3332,8 +3426,18 @@
           <w:iCs/>
           <w:lang w:val="es-ES"/>
         </w:rPr>
-        <w:t xml:space="preserve"> en el vademecum</w:t>
-      </w:r>
+        <w:t xml:space="preserve"> en el </w:t>
+      </w:r>
+      <w:proofErr w:type="spellStart"/>
+      <w:r>
+        <w:rPr>
+          <w:i/>
+          <w:iCs/>
+          <w:lang w:val="es-ES"/>
+        </w:rPr>
+        <w:t>vademecum</w:t>
+      </w:r>
+      <w:proofErr w:type="spellEnd"/>
       <w:r>
         <w:rPr>
           <w:i/>
@@ -3439,7 +3543,21 @@
         <w:rPr>
           <w:lang w:val="es-ES"/>
         </w:rPr>
-        <w:t>En el Sprint 1 debería asignar primero las tareas más simples (creación de entidades aisladas por ejemplo), para facilitar la familiarización del equipo con las tecnologías a usar.</w:t>
+        <w:t xml:space="preserve">En el Sprint 1 debería asignar primero las tareas más simples (creación de entidades </w:t>
+      </w:r>
+      <w:proofErr w:type="gramStart"/>
+      <w:r>
+        <w:rPr>
+          <w:lang w:val="es-ES"/>
+        </w:rPr>
+        <w:t>aisladas</w:t>
+      </w:r>
+      <w:proofErr w:type="gramEnd"/>
+      <w:r>
+        <w:rPr>
+          <w:lang w:val="es-ES"/>
+        </w:rPr>
+        <w:t xml:space="preserve"> por ejemplo), para facilitar la familiarización del equipo con las tecnologías a usar.</w:t>
       </w:r>
     </w:p>
     <w:p>
@@ -3584,11 +3702,19 @@
           <w:lang w:val="es-ES"/>
         </w:rPr>
       </w:pPr>
-      <w:r>
-        <w:rPr>
-          <w:lang w:val="es-ES"/>
-        </w:rPr>
-        <w:t>Ej:</w:t>
+      <w:proofErr w:type="spellStart"/>
+      <w:r>
+        <w:rPr>
+          <w:lang w:val="es-ES"/>
+        </w:rPr>
+        <w:t>Ej</w:t>
+      </w:r>
+      <w:proofErr w:type="spellEnd"/>
+      <w:r>
+        <w:rPr>
+          <w:lang w:val="es-ES"/>
+        </w:rPr>
+        <w:t>:</w:t>
       </w:r>
     </w:p>
     <w:tbl>
@@ -3754,6 +3880,7 @@
                 <w:lang w:val="es-ES"/>
               </w:rPr>
             </w:pPr>
+            <w:proofErr w:type="spellStart"/>
             <w:r>
               <w:rPr>
                 <w:i/>
@@ -3762,6 +3889,7 @@
               </w:rPr>
               <w:t>Disease</w:t>
             </w:r>
+            <w:proofErr w:type="spellEnd"/>
           </w:p>
         </w:tc>
         <w:tc>
@@ -3803,270 +3931,34 @@
               </w:rPr>
               <w:t>&lt;</w:t>
             </w:r>
+            <w:proofErr w:type="spellStart"/>
             <w:r>
               <w:rPr>
                 <w:rFonts w:cstheme="minorHAnsi"/>
                 <w:color w:val="222222"/>
                 <w:shd w:val="clear" w:color="auto" w:fill="FFFFFF"/>
               </w:rPr>
-              <w:t>Eiji Aonuma</w:t>
-            </w:r>
-            <w:r>
-              <w:rPr>
-                <w:i/>
-                <w:iCs/>
-                <w:lang w:val="es-ES"/>
-              </w:rPr>
-              <w:t>&gt;</w:t>
-            </w:r>
-          </w:p>
-        </w:tc>
-        <w:tc>
-          <w:tcPr>
-            <w:tcW w:w="1134" w:type="dxa"/>
-          </w:tcPr>
-          <w:p>
-            <w:pPr>
-              <w:jc w:val="both"/>
-              <w:rPr>
-                <w:i/>
-                <w:iCs/>
-                <w:lang w:val="es-ES"/>
-              </w:rPr>
-            </w:pPr>
-            <w:r>
-              <w:rPr>
-                <w:i/>
-                <w:iCs/>
-                <w:lang w:val="es-ES"/>
-              </w:rPr>
-              <w:t>1</w:t>
-            </w:r>
-          </w:p>
-        </w:tc>
-      </w:tr>
-      <w:tr>
-        <w:tc>
-          <w:tcPr>
-            <w:tcW w:w="1490" w:type="dxa"/>
-          </w:tcPr>
-          <w:p>
-            <w:pPr>
-              <w:jc w:val="both"/>
-              <w:rPr>
-                <w:i/>
-                <w:iCs/>
-                <w:lang w:val="es-ES"/>
-              </w:rPr>
-            </w:pPr>
-            <w:r>
-              <w:rPr>
-                <w:i/>
-                <w:iCs/>
-                <w:lang w:val="es-ES"/>
-              </w:rPr>
-              <w:t>Relación 1:N</w:t>
-            </w:r>
-          </w:p>
-        </w:tc>
-        <w:tc>
-          <w:tcPr>
-            <w:tcW w:w="2049" w:type="dxa"/>
-          </w:tcPr>
-          <w:p>
-            <w:pPr>
-              <w:jc w:val="both"/>
-              <w:rPr>
-                <w:i/>
-                <w:iCs/>
-                <w:lang w:val="es-ES"/>
-              </w:rPr>
-            </w:pPr>
-            <w:r>
-              <w:rPr>
-                <w:i/>
-                <w:iCs/>
-                <w:lang w:val="es-ES"/>
-              </w:rPr>
-              <w:t>Disease-Diagnose</w:t>
-            </w:r>
-          </w:p>
-        </w:tc>
-        <w:tc>
-          <w:tcPr>
-            <w:tcW w:w="3260" w:type="dxa"/>
-          </w:tcPr>
-          <w:p>
-            <w:pPr>
-              <w:jc w:val="both"/>
-              <w:rPr>
-                <w:i/>
-                <w:iCs/>
-                <w:lang w:val="es-ES"/>
-              </w:rPr>
-            </w:pPr>
-            <w:r>
-              <w:rPr>
-                <w:i/>
-                <w:iCs/>
-                <w:lang w:val="es-ES"/>
-              </w:rPr>
-              <w:t>&lt;Satoru Iwata&gt;</w:t>
-            </w:r>
-          </w:p>
-          <w:p>
-            <w:pPr>
-              <w:jc w:val="both"/>
-              <w:rPr>
-                <w:i/>
-                <w:iCs/>
-                <w:lang w:val="es-ES"/>
-              </w:rPr>
-            </w:pPr>
-            <w:r>
-              <w:rPr>
-                <w:i/>
-                <w:iCs/>
-                <w:lang w:val="es-ES"/>
-              </w:rPr>
-              <w:t>&lt;</w:t>
-            </w:r>
+              <w:t>Eiji</w:t>
+            </w:r>
+            <w:proofErr w:type="spellEnd"/>
             <w:r>
               <w:rPr>
                 <w:rFonts w:cstheme="minorHAnsi"/>
                 <w:color w:val="222222"/>
                 <w:shd w:val="clear" w:color="auto" w:fill="FFFFFF"/>
               </w:rPr>
-              <w:t>Eiji Aonuma</w:t>
-            </w:r>
-            <w:r>
-              <w:rPr>
-                <w:i/>
-                <w:iCs/>
-                <w:lang w:val="es-ES"/>
-              </w:rPr>
-              <w:t>&gt;</w:t>
-            </w:r>
-          </w:p>
-        </w:tc>
-        <w:tc>
-          <w:tcPr>
-            <w:tcW w:w="1134" w:type="dxa"/>
-          </w:tcPr>
-          <w:p>
-            <w:pPr>
-              <w:jc w:val="both"/>
-              <w:rPr>
-                <w:i/>
-                <w:iCs/>
-                <w:lang w:val="es-ES"/>
-              </w:rPr>
-            </w:pPr>
-            <w:r>
-              <w:rPr>
-                <w:i/>
-                <w:iCs/>
-                <w:lang w:val="es-ES"/>
-              </w:rPr>
-              <w:t>1</w:t>
-            </w:r>
-          </w:p>
-        </w:tc>
-      </w:tr>
-      <w:tr>
-        <w:tc>
-          <w:tcPr>
-            <w:tcW w:w="1490" w:type="dxa"/>
-          </w:tcPr>
-          <w:p>
-            <w:pPr>
-              <w:jc w:val="both"/>
-              <w:rPr>
-                <w:i/>
-                <w:iCs/>
-                <w:lang w:val="es-ES"/>
-              </w:rPr>
-            </w:pPr>
-            <w:r>
-              <w:rPr>
-                <w:i/>
-                <w:iCs/>
-                <w:lang w:val="es-ES"/>
-              </w:rPr>
-              <w:t>Historia de Usuario</w:t>
-            </w:r>
-          </w:p>
-        </w:tc>
-        <w:tc>
-          <w:tcPr>
-            <w:tcW w:w="2049" w:type="dxa"/>
-          </w:tcPr>
-          <w:p>
-            <w:pPr>
-              <w:jc w:val="both"/>
-              <w:rPr>
-                <w:i/>
-                <w:iCs/>
-                <w:lang w:val="es-ES"/>
-              </w:rPr>
-            </w:pPr>
-            <w:r>
-              <w:rPr>
-                <w:i/>
-                <w:iCs/>
-                <w:lang w:val="es-ES"/>
-              </w:rPr>
-              <w:t>H1-1</w:t>
-            </w:r>
-          </w:p>
-        </w:tc>
-        <w:tc>
-          <w:tcPr>
-            <w:tcW w:w="3260" w:type="dxa"/>
-          </w:tcPr>
-          <w:p>
-            <w:pPr>
-              <w:jc w:val="both"/>
-              <w:rPr>
-                <w:i/>
-                <w:iCs/>
-                <w:lang w:val="es-ES"/>
-              </w:rPr>
-            </w:pPr>
-            <w:r>
-              <w:rPr>
-                <w:i/>
-                <w:iCs/>
-                <w:lang w:val="es-ES"/>
-              </w:rPr>
-              <w:t>&lt;Satoru Iwata&gt;</w:t>
-            </w:r>
-          </w:p>
-          <w:p>
-            <w:pPr>
-              <w:jc w:val="both"/>
-              <w:rPr>
-                <w:i/>
-                <w:iCs/>
-                <w:lang w:val="es-ES"/>
-              </w:rPr>
-            </w:pPr>
-            <w:r>
-              <w:rPr>
-                <w:i/>
-                <w:iCs/>
-                <w:lang w:val="es-ES"/>
-              </w:rPr>
-              <w:t>&lt;</w:t>
-            </w:r>
+              <w:t xml:space="preserve"> </w:t>
+            </w:r>
+            <w:proofErr w:type="spellStart"/>
             <w:r>
               <w:rPr>
                 <w:rFonts w:cstheme="minorHAnsi"/>
                 <w:color w:val="222222"/>
                 <w:shd w:val="clear" w:color="auto" w:fill="FFFFFF"/>
               </w:rPr>
-              <w:t>Eiji Aonuma</w:t>
-            </w:r>
+              <w:t>Aonuma</w:t>
+            </w:r>
+            <w:proofErr w:type="spellEnd"/>
             <w:r>
               <w:rPr>
                 <w:i/>
@@ -4121,8 +4013,18 @@
                 <w:iCs/>
                 <w:lang w:val="es-ES"/>
               </w:rPr>
-              <w:t>Regla de Negocio</w:t>
-            </w:r>
+              <w:t xml:space="preserve">Relación </w:t>
+            </w:r>
+            <w:proofErr w:type="gramStart"/>
+            <w:r>
+              <w:rPr>
+                <w:i/>
+                <w:iCs/>
+                <w:lang w:val="es-ES"/>
+              </w:rPr>
+              <w:t>1:N</w:t>
+            </w:r>
+            <w:proofErr w:type="gramEnd"/>
           </w:p>
         </w:tc>
         <w:tc>
@@ -4138,14 +4040,16 @@
                 <w:lang w:val="es-ES"/>
               </w:rPr>
             </w:pPr>
-            <w:r>
-              <w:rPr>
-                <w:i/>
-                <w:iCs/>
-                <w:lang w:val="es-ES"/>
-              </w:rPr>
-              <w:t>R1</w:t>
-            </w:r>
+            <w:proofErr w:type="spellStart"/>
+            <w:r>
+              <w:rPr>
+                <w:i/>
+                <w:iCs/>
+                <w:lang w:val="es-ES"/>
+              </w:rPr>
+              <w:t>Disease-Diagnose</w:t>
+            </w:r>
+            <w:proofErr w:type="spellEnd"/>
           </w:p>
         </w:tc>
         <w:tc>
@@ -4187,150 +4091,38 @@
               </w:rPr>
               <w:t>&lt;</w:t>
             </w:r>
+            <w:proofErr w:type="spellStart"/>
             <w:r>
               <w:rPr>
                 <w:rFonts w:cstheme="minorHAnsi"/>
                 <w:color w:val="222222"/>
                 <w:shd w:val="clear" w:color="auto" w:fill="FFFFFF"/>
               </w:rPr>
-              <w:t>Eiji Aonuma</w:t>
-            </w:r>
-            <w:r>
-              <w:rPr>
-                <w:i/>
-                <w:iCs/>
-                <w:lang w:val="es-ES"/>
-              </w:rPr>
-              <w:t>&gt;</w:t>
-            </w:r>
-          </w:p>
-        </w:tc>
-        <w:tc>
-          <w:tcPr>
-            <w:tcW w:w="1134" w:type="dxa"/>
-          </w:tcPr>
-          <w:p>
-            <w:pPr>
-              <w:jc w:val="both"/>
-              <w:rPr>
-                <w:i/>
-                <w:iCs/>
-                <w:lang w:val="es-ES"/>
-              </w:rPr>
-            </w:pPr>
-            <w:r>
-              <w:rPr>
-                <w:i/>
-                <w:iCs/>
-                <w:lang w:val="es-ES"/>
-              </w:rPr>
-              <w:t>2</w:t>
-            </w:r>
-          </w:p>
-        </w:tc>
-      </w:tr>
-      <w:tr>
-        <w:tc>
-          <w:tcPr>
-            <w:tcW w:w="1490" w:type="dxa"/>
-          </w:tcPr>
-          <w:p>
-            <w:pPr>
-              <w:jc w:val="both"/>
-              <w:rPr>
-                <w:i/>
-                <w:iCs/>
-                <w:lang w:val="es-ES"/>
-              </w:rPr>
-            </w:pPr>
-            <w:r>
-              <w:rPr>
-                <w:i/>
-                <w:iCs/>
-                <w:lang w:val="es-ES"/>
-              </w:rPr>
-              <w:t xml:space="preserve">Prueba </w:t>
-            </w:r>
-          </w:p>
-        </w:tc>
-        <w:tc>
-          <w:tcPr>
-            <w:tcW w:w="2049" w:type="dxa"/>
-          </w:tcPr>
-          <w:p>
-            <w:pPr>
-              <w:jc w:val="both"/>
-              <w:rPr>
-                <w:i/>
-                <w:iCs/>
-                <w:lang w:val="es-ES"/>
-              </w:rPr>
-            </w:pPr>
-            <w:r>
-              <w:rPr>
-                <w:i/>
-                <w:iCs/>
-                <w:lang w:val="es-ES"/>
-              </w:rPr>
-              <w:t>H1+E1</w:t>
-            </w:r>
-          </w:p>
-        </w:tc>
-        <w:tc>
-          <w:tcPr>
-            <w:tcW w:w="3260" w:type="dxa"/>
-          </w:tcPr>
-          <w:p>
-            <w:pPr>
-              <w:rPr>
-                <w:rFonts w:cstheme="minorHAnsi"/>
-                <w:lang w:val="es-ES"/>
-              </w:rPr>
-            </w:pPr>
-            <w:r>
-              <w:rPr>
-                <w:rFonts w:cstheme="minorHAnsi"/>
-                <w:lang w:val="es-ES"/>
-              </w:rPr>
-              <w:t>&lt;</w:t>
-            </w:r>
+              <w:t>Eiji</w:t>
+            </w:r>
+            <w:proofErr w:type="spellEnd"/>
             <w:r>
               <w:rPr>
                 <w:rFonts w:cstheme="minorHAnsi"/>
                 <w:color w:val="222222"/>
                 <w:shd w:val="clear" w:color="auto" w:fill="FFFFFF"/>
               </w:rPr>
-              <w:t>Hidemaro Fujibayashi&gt;</w:t>
-            </w:r>
-          </w:p>
-          <w:p>
-            <w:pPr>
-              <w:jc w:val="both"/>
-              <w:rPr>
-                <w:i/>
-                <w:iCs/>
-                <w:lang w:val="es-ES"/>
-              </w:rPr>
-            </w:pPr>
-            <w:r>
-              <w:rPr>
-                <w:rFonts w:cstheme="minorHAnsi"/>
-                <w:lang w:val="es-ES"/>
-              </w:rPr>
-              <w:t>&lt;</w:t>
-            </w:r>
+              <w:t xml:space="preserve"> </w:t>
+            </w:r>
+            <w:proofErr w:type="spellStart"/>
             <w:r>
               <w:rPr>
                 <w:rFonts w:cstheme="minorHAnsi"/>
                 <w:color w:val="222222"/>
                 <w:shd w:val="clear" w:color="auto" w:fill="FFFFFF"/>
-                <w:lang w:val="es-ES"/>
-              </w:rPr>
-              <w:t>Koji Igarashi</w:t>
-            </w:r>
-            <w:r>
-              <w:rPr>
-                <w:rFonts w:cstheme="minorHAnsi"/>
+              </w:rPr>
+              <w:t>Aonuma</w:t>
+            </w:r>
+            <w:proofErr w:type="spellEnd"/>
+            <w:r>
+              <w:rPr>
+                <w:i/>
+                <w:iCs/>
                 <w:lang w:val="es-ES"/>
               </w:rPr>
               <w:t>&gt;</w:t>
@@ -4356,7 +4148,7 @@
                 <w:iCs/>
                 <w:lang w:val="es-ES"/>
               </w:rPr>
-              <w:t>2</w:t>
+              <w:t>1</w:t>
             </w:r>
           </w:p>
         </w:tc>
@@ -4381,7 +4173,7 @@
                 <w:iCs/>
                 <w:lang w:val="es-ES"/>
               </w:rPr>
-              <w:t>Entidad</w:t>
+              <w:t>Historia de Usuario</w:t>
             </w:r>
           </w:p>
         </w:tc>
@@ -4404,7 +4196,7 @@
                 <w:iCs/>
                 <w:lang w:val="es-ES"/>
               </w:rPr>
-              <w:t>Diagnose</w:t>
+              <w:t>H1-1</w:t>
             </w:r>
           </w:p>
         </w:tc>
@@ -4414,51 +4206,523 @@
           </w:tcPr>
           <w:p>
             <w:pPr>
-              <w:rPr>
-                <w:rFonts w:cstheme="minorHAnsi"/>
-                <w:lang w:val="es-ES"/>
-              </w:rPr>
-            </w:pPr>
-            <w:r>
-              <w:rPr>
-                <w:rFonts w:cstheme="minorHAnsi"/>
+              <w:jc w:val="both"/>
+              <w:rPr>
+                <w:i/>
+                <w:iCs/>
+                <w:lang w:val="es-ES"/>
+              </w:rPr>
+            </w:pPr>
+            <w:r>
+              <w:rPr>
+                <w:i/>
+                <w:iCs/>
+                <w:lang w:val="es-ES"/>
+              </w:rPr>
+              <w:t>&lt;Satoru Iwata&gt;</w:t>
+            </w:r>
+          </w:p>
+          <w:p>
+            <w:pPr>
+              <w:jc w:val="both"/>
+              <w:rPr>
+                <w:i/>
+                <w:iCs/>
+                <w:lang w:val="es-ES"/>
+              </w:rPr>
+            </w:pPr>
+            <w:r>
+              <w:rPr>
+                <w:i/>
+                <w:iCs/>
                 <w:lang w:val="es-ES"/>
               </w:rPr>
               <w:t>&lt;</w:t>
             </w:r>
+            <w:proofErr w:type="spellStart"/>
             <w:r>
               <w:rPr>
                 <w:rFonts w:cstheme="minorHAnsi"/>
                 <w:color w:val="222222"/>
                 <w:shd w:val="clear" w:color="auto" w:fill="FFFFFF"/>
               </w:rPr>
-              <w:t>Hidemaro Fujibayashi&gt;</w:t>
-            </w:r>
-          </w:p>
-          <w:p>
-            <w:pPr>
-              <w:jc w:val="both"/>
-              <w:rPr>
-                <w:i/>
-                <w:iCs/>
-                <w:lang w:val="es-ES"/>
-              </w:rPr>
-            </w:pPr>
-            <w:r>
-              <w:rPr>
-                <w:rFonts w:cstheme="minorHAnsi"/>
-                <w:lang w:val="es-ES"/>
-              </w:rPr>
-              <w:t>&lt;</w:t>
-            </w:r>
+              <w:t>Eiji</w:t>
+            </w:r>
+            <w:proofErr w:type="spellEnd"/>
             <w:r>
               <w:rPr>
                 <w:rFonts w:cstheme="minorHAnsi"/>
                 <w:color w:val="222222"/>
                 <w:shd w:val="clear" w:color="auto" w:fill="FFFFFF"/>
-                <w:lang w:val="es-ES"/>
-              </w:rPr>
-              <w:t>Koji Igarashi</w:t>
+              </w:rPr>
+              <w:t xml:space="preserve"> </w:t>
+            </w:r>
+            <w:proofErr w:type="spellStart"/>
+            <w:r>
+              <w:rPr>
+                <w:rFonts w:cstheme="minorHAnsi"/>
+                <w:color w:val="222222"/>
+                <w:shd w:val="clear" w:color="auto" w:fill="FFFFFF"/>
+              </w:rPr>
+              <w:t>Aonuma</w:t>
+            </w:r>
+            <w:proofErr w:type="spellEnd"/>
+            <w:r>
+              <w:rPr>
+                <w:i/>
+                <w:iCs/>
+                <w:lang w:val="es-ES"/>
+              </w:rPr>
+              <w:t>&gt;</w:t>
+            </w:r>
+          </w:p>
+        </w:tc>
+        <w:tc>
+          <w:tcPr>
+            <w:tcW w:w="1134" w:type="dxa"/>
+          </w:tcPr>
+          <w:p>
+            <w:pPr>
+              <w:jc w:val="both"/>
+              <w:rPr>
+                <w:i/>
+                <w:iCs/>
+                <w:lang w:val="es-ES"/>
+              </w:rPr>
+            </w:pPr>
+            <w:r>
+              <w:rPr>
+                <w:i/>
+                <w:iCs/>
+                <w:lang w:val="es-ES"/>
+              </w:rPr>
+              <w:t>1</w:t>
+            </w:r>
+          </w:p>
+        </w:tc>
+      </w:tr>
+      <w:tr>
+        <w:tc>
+          <w:tcPr>
+            <w:tcW w:w="1490" w:type="dxa"/>
+          </w:tcPr>
+          <w:p>
+            <w:pPr>
+              <w:jc w:val="both"/>
+              <w:rPr>
+                <w:i/>
+                <w:iCs/>
+                <w:lang w:val="es-ES"/>
+              </w:rPr>
+            </w:pPr>
+            <w:r>
+              <w:rPr>
+                <w:i/>
+                <w:iCs/>
+                <w:lang w:val="es-ES"/>
+              </w:rPr>
+              <w:t>Regla de Negocio</w:t>
+            </w:r>
+          </w:p>
+        </w:tc>
+        <w:tc>
+          <w:tcPr>
+            <w:tcW w:w="2049" w:type="dxa"/>
+          </w:tcPr>
+          <w:p>
+            <w:pPr>
+              <w:jc w:val="both"/>
+              <w:rPr>
+                <w:i/>
+                <w:iCs/>
+                <w:lang w:val="es-ES"/>
+              </w:rPr>
+            </w:pPr>
+            <w:r>
+              <w:rPr>
+                <w:i/>
+                <w:iCs/>
+                <w:lang w:val="es-ES"/>
+              </w:rPr>
+              <w:t>R1</w:t>
+            </w:r>
+          </w:p>
+        </w:tc>
+        <w:tc>
+          <w:tcPr>
+            <w:tcW w:w="3260" w:type="dxa"/>
+          </w:tcPr>
+          <w:p>
+            <w:pPr>
+              <w:jc w:val="both"/>
+              <w:rPr>
+                <w:i/>
+                <w:iCs/>
+                <w:lang w:val="es-ES"/>
+              </w:rPr>
+            </w:pPr>
+            <w:r>
+              <w:rPr>
+                <w:i/>
+                <w:iCs/>
+                <w:lang w:val="es-ES"/>
+              </w:rPr>
+              <w:t>&lt;Satoru Iwata&gt;</w:t>
+            </w:r>
+          </w:p>
+          <w:p>
+            <w:pPr>
+              <w:jc w:val="both"/>
+              <w:rPr>
+                <w:i/>
+                <w:iCs/>
+                <w:lang w:val="es-ES"/>
+              </w:rPr>
+            </w:pPr>
+            <w:r>
+              <w:rPr>
+                <w:i/>
+                <w:iCs/>
+                <w:lang w:val="es-ES"/>
+              </w:rPr>
+              <w:t>&lt;</w:t>
+            </w:r>
+            <w:proofErr w:type="spellStart"/>
+            <w:r>
+              <w:rPr>
+                <w:rFonts w:cstheme="minorHAnsi"/>
+                <w:color w:val="222222"/>
+                <w:shd w:val="clear" w:color="auto" w:fill="FFFFFF"/>
+              </w:rPr>
+              <w:t>Eiji</w:t>
+            </w:r>
+            <w:proofErr w:type="spellEnd"/>
+            <w:r>
+              <w:rPr>
+                <w:rFonts w:cstheme="minorHAnsi"/>
+                <w:color w:val="222222"/>
+                <w:shd w:val="clear" w:color="auto" w:fill="FFFFFF"/>
+              </w:rPr>
+              <w:t xml:space="preserve"> </w:t>
+            </w:r>
+            <w:proofErr w:type="spellStart"/>
+            <w:r>
+              <w:rPr>
+                <w:rFonts w:cstheme="minorHAnsi"/>
+                <w:color w:val="222222"/>
+                <w:shd w:val="clear" w:color="auto" w:fill="FFFFFF"/>
+              </w:rPr>
+              <w:t>Aonuma</w:t>
+            </w:r>
+            <w:proofErr w:type="spellEnd"/>
+            <w:r>
+              <w:rPr>
+                <w:i/>
+                <w:iCs/>
+                <w:lang w:val="es-ES"/>
+              </w:rPr>
+              <w:t>&gt;</w:t>
+            </w:r>
+          </w:p>
+        </w:tc>
+        <w:tc>
+          <w:tcPr>
+            <w:tcW w:w="1134" w:type="dxa"/>
+          </w:tcPr>
+          <w:p>
+            <w:pPr>
+              <w:jc w:val="both"/>
+              <w:rPr>
+                <w:i/>
+                <w:iCs/>
+                <w:lang w:val="es-ES"/>
+              </w:rPr>
+            </w:pPr>
+            <w:r>
+              <w:rPr>
+                <w:i/>
+                <w:iCs/>
+                <w:lang w:val="es-ES"/>
+              </w:rPr>
+              <w:t>2</w:t>
+            </w:r>
+          </w:p>
+        </w:tc>
+      </w:tr>
+      <w:tr>
+        <w:tc>
+          <w:tcPr>
+            <w:tcW w:w="1490" w:type="dxa"/>
+          </w:tcPr>
+          <w:p>
+            <w:pPr>
+              <w:jc w:val="both"/>
+              <w:rPr>
+                <w:i/>
+                <w:iCs/>
+                <w:lang w:val="es-ES"/>
+              </w:rPr>
+            </w:pPr>
+            <w:r>
+              <w:rPr>
+                <w:i/>
+                <w:iCs/>
+                <w:lang w:val="es-ES"/>
+              </w:rPr>
+              <w:t xml:space="preserve">Prueba </w:t>
+            </w:r>
+          </w:p>
+        </w:tc>
+        <w:tc>
+          <w:tcPr>
+            <w:tcW w:w="2049" w:type="dxa"/>
+          </w:tcPr>
+          <w:p>
+            <w:pPr>
+              <w:jc w:val="both"/>
+              <w:rPr>
+                <w:i/>
+                <w:iCs/>
+                <w:lang w:val="es-ES"/>
+              </w:rPr>
+            </w:pPr>
+            <w:r>
+              <w:rPr>
+                <w:i/>
+                <w:iCs/>
+                <w:lang w:val="es-ES"/>
+              </w:rPr>
+              <w:t>H1+E1</w:t>
+            </w:r>
+          </w:p>
+        </w:tc>
+        <w:tc>
+          <w:tcPr>
+            <w:tcW w:w="3260" w:type="dxa"/>
+          </w:tcPr>
+          <w:p>
+            <w:pPr>
+              <w:rPr>
+                <w:rFonts w:cstheme="minorHAnsi"/>
+                <w:lang w:val="es-ES"/>
+              </w:rPr>
+            </w:pPr>
+            <w:r>
+              <w:rPr>
+                <w:rFonts w:cstheme="minorHAnsi"/>
+                <w:lang w:val="es-ES"/>
+              </w:rPr>
+              <w:t>&lt;</w:t>
+            </w:r>
+            <w:proofErr w:type="spellStart"/>
+            <w:r>
+              <w:rPr>
+                <w:rFonts w:cstheme="minorHAnsi"/>
+                <w:color w:val="222222"/>
+                <w:shd w:val="clear" w:color="auto" w:fill="FFFFFF"/>
+              </w:rPr>
+              <w:t>Hidemaro</w:t>
+            </w:r>
+            <w:proofErr w:type="spellEnd"/>
+            <w:r>
+              <w:rPr>
+                <w:rFonts w:cstheme="minorHAnsi"/>
+                <w:color w:val="222222"/>
+                <w:shd w:val="clear" w:color="auto" w:fill="FFFFFF"/>
+              </w:rPr>
+              <w:t xml:space="preserve"> Fujibayashi&gt;</w:t>
+            </w:r>
+          </w:p>
+          <w:p>
+            <w:pPr>
+              <w:jc w:val="both"/>
+              <w:rPr>
+                <w:i/>
+                <w:iCs/>
+                <w:lang w:val="es-ES"/>
+              </w:rPr>
+            </w:pPr>
+            <w:r>
+              <w:rPr>
+                <w:rFonts w:cstheme="minorHAnsi"/>
+                <w:lang w:val="es-ES"/>
+              </w:rPr>
+              <w:t>&lt;</w:t>
+            </w:r>
+            <w:proofErr w:type="spellStart"/>
+            <w:r>
+              <w:rPr>
+                <w:rFonts w:cstheme="minorHAnsi"/>
+                <w:color w:val="222222"/>
+                <w:shd w:val="clear" w:color="auto" w:fill="FFFFFF"/>
+                <w:lang w:val="es-ES"/>
+              </w:rPr>
+              <w:t>Koji</w:t>
+            </w:r>
+            <w:proofErr w:type="spellEnd"/>
+            <w:r>
+              <w:rPr>
+                <w:rFonts w:cstheme="minorHAnsi"/>
+                <w:color w:val="222222"/>
+                <w:shd w:val="clear" w:color="auto" w:fill="FFFFFF"/>
+                <w:lang w:val="es-ES"/>
+              </w:rPr>
+              <w:t xml:space="preserve"> Igarashi</w:t>
+            </w:r>
+            <w:r>
+              <w:rPr>
+                <w:rFonts w:cstheme="minorHAnsi"/>
+                <w:lang w:val="es-ES"/>
+              </w:rPr>
+              <w:t>&gt;</w:t>
+            </w:r>
+          </w:p>
+        </w:tc>
+        <w:tc>
+          <w:tcPr>
+            <w:tcW w:w="1134" w:type="dxa"/>
+          </w:tcPr>
+          <w:p>
+            <w:pPr>
+              <w:jc w:val="both"/>
+              <w:rPr>
+                <w:i/>
+                <w:iCs/>
+                <w:lang w:val="es-ES"/>
+              </w:rPr>
+            </w:pPr>
+            <w:r>
+              <w:rPr>
+                <w:i/>
+                <w:iCs/>
+                <w:lang w:val="es-ES"/>
+              </w:rPr>
+              <w:t>2</w:t>
+            </w:r>
+          </w:p>
+        </w:tc>
+      </w:tr>
+      <w:tr>
+        <w:tc>
+          <w:tcPr>
+            <w:tcW w:w="1490" w:type="dxa"/>
+          </w:tcPr>
+          <w:p>
+            <w:pPr>
+              <w:jc w:val="both"/>
+              <w:rPr>
+                <w:i/>
+                <w:iCs/>
+                <w:lang w:val="es-ES"/>
+              </w:rPr>
+            </w:pPr>
+            <w:r>
+              <w:rPr>
+                <w:i/>
+                <w:iCs/>
+                <w:lang w:val="es-ES"/>
+              </w:rPr>
+              <w:t>Entidad</w:t>
+            </w:r>
+          </w:p>
+        </w:tc>
+        <w:tc>
+          <w:tcPr>
+            <w:tcW w:w="2049" w:type="dxa"/>
+          </w:tcPr>
+          <w:p>
+            <w:pPr>
+              <w:jc w:val="both"/>
+              <w:rPr>
+                <w:i/>
+                <w:iCs/>
+                <w:lang w:val="es-ES"/>
+              </w:rPr>
+            </w:pPr>
+            <w:proofErr w:type="spellStart"/>
+            <w:r>
+              <w:rPr>
+                <w:i/>
+                <w:iCs/>
+                <w:lang w:val="es-ES"/>
+              </w:rPr>
+              <w:t>Diagnose</w:t>
+            </w:r>
+            <w:proofErr w:type="spellEnd"/>
+          </w:p>
+        </w:tc>
+        <w:tc>
+          <w:tcPr>
+            <w:tcW w:w="3260" w:type="dxa"/>
+          </w:tcPr>
+          <w:p>
+            <w:pPr>
+              <w:rPr>
+                <w:rFonts w:cstheme="minorHAnsi"/>
+                <w:lang w:val="es-ES"/>
+              </w:rPr>
+            </w:pPr>
+            <w:r>
+              <w:rPr>
+                <w:rFonts w:cstheme="minorHAnsi"/>
+                <w:lang w:val="es-ES"/>
+              </w:rPr>
+              <w:t>&lt;</w:t>
+            </w:r>
+            <w:proofErr w:type="spellStart"/>
+            <w:r>
+              <w:rPr>
+                <w:rFonts w:cstheme="minorHAnsi"/>
+                <w:color w:val="222222"/>
+                <w:shd w:val="clear" w:color="auto" w:fill="FFFFFF"/>
+              </w:rPr>
+              <w:t>Hidemaro</w:t>
+            </w:r>
+            <w:proofErr w:type="spellEnd"/>
+            <w:r>
+              <w:rPr>
+                <w:rFonts w:cstheme="minorHAnsi"/>
+                <w:color w:val="222222"/>
+                <w:shd w:val="clear" w:color="auto" w:fill="FFFFFF"/>
+              </w:rPr>
+              <w:t xml:space="preserve"> Fujibayashi&gt;</w:t>
+            </w:r>
+          </w:p>
+          <w:p>
+            <w:pPr>
+              <w:jc w:val="both"/>
+              <w:rPr>
+                <w:i/>
+                <w:iCs/>
+                <w:lang w:val="es-ES"/>
+              </w:rPr>
+            </w:pPr>
+            <w:r>
+              <w:rPr>
+                <w:rFonts w:cstheme="minorHAnsi"/>
+                <w:lang w:val="es-ES"/>
+              </w:rPr>
+              <w:t>&lt;</w:t>
+            </w:r>
+            <w:proofErr w:type="spellStart"/>
+            <w:r>
+              <w:rPr>
+                <w:rFonts w:cstheme="minorHAnsi"/>
+                <w:color w:val="222222"/>
+                <w:shd w:val="clear" w:color="auto" w:fill="FFFFFF"/>
+                <w:lang w:val="es-ES"/>
+              </w:rPr>
+              <w:t>Koji</w:t>
+            </w:r>
+            <w:proofErr w:type="spellEnd"/>
+            <w:r>
+              <w:rPr>
+                <w:rFonts w:cstheme="minorHAnsi"/>
+                <w:color w:val="222222"/>
+                <w:shd w:val="clear" w:color="auto" w:fill="FFFFFF"/>
+                <w:lang w:val="es-ES"/>
+              </w:rPr>
+              <w:t xml:space="preserve"> Igarashi</w:t>
             </w:r>
             <w:r>
               <w:rPr>
@@ -4698,13 +4962,23 @@
                 <w:lang w:val="es-ES"/>
               </w:rPr>
             </w:pPr>
+            <w:proofErr w:type="spellStart"/>
             <w:r>
               <w:rPr>
                 <w:b/>
                 <w:bCs/>
                 <w:lang w:val="es-ES"/>
               </w:rPr>
-              <w:t>Nº de entidades</w:t>
+              <w:t>Nº</w:t>
+            </w:r>
+            <w:proofErr w:type="spellEnd"/>
+            <w:r>
+              <w:rPr>
+                <w:b/>
+                <w:bCs/>
+                <w:lang w:val="es-ES"/>
+              </w:rPr>
+              <w:t xml:space="preserve"> de entidades</w:t>
             </w:r>
             <w:r>
               <w:rPr>
@@ -4806,8 +5080,19 @@
                 <w:bCs/>
                 <w:lang w:val="es-ES"/>
               </w:rPr>
-              <w:t>Relaciones N:N</w:t>
-            </w:r>
+              <w:t xml:space="preserve">Relaciones </w:t>
+            </w:r>
+            <w:proofErr w:type="gramStart"/>
+            <w:r>
+              <w:rPr>
+                <w:rFonts w:ascii="Calibri" w:hAnsi="Calibri" w:cs="Calibri"/>
+                <w:b/>
+                <w:bCs/>
+                <w:lang w:val="es-ES"/>
+              </w:rPr>
+              <w:t>N:N</w:t>
+            </w:r>
+            <w:proofErr w:type="gramEnd"/>
           </w:p>
         </w:tc>
         <w:tc>
@@ -5143,7 +5428,7 @@
 </file>
 
 <file path=word/endnotes.xml><?xml version="1.0" encoding="utf-8"?>
-<w:endnotes xmlns:wpc="http://schemas.microsoft.com/office/word/2010/wordprocessingCanvas" xmlns:cx="http://schemas.microsoft.com/office/drawing/2014/chartex" xmlns:cx1="http://schemas.microsoft.com/office/drawing/2015/9/8/chartex" xmlns:cx2="http://schemas.microsoft.com/office/drawing/2015/10/21/chartex" xmlns:cx3="http://schemas.microsoft.com/office/drawing/2016/5/9/chartex" xmlns:cx4="http://schemas.microsoft.com/office/drawing/2016/5/10/chartex" xmlns:cx5="http://schemas.microsoft.com/office/drawing/2016/5/11/chartex" xmlns:cx6="http://schemas.microsoft.com/office/drawing/2016/5/12/chartex" xmlns:cx7="http://schemas.microsoft.com/office/drawing/2016/5/13/chartex" xmlns:cx8="http://schemas.microsoft.com/office/drawing/2016/5/14/chartex" xmlns:mc="http://schemas.openxmlformats.org/markup-compatibility/2006" xmlns:aink="http://schemas.microsoft.com/office/drawing/2016/ink" xmlns:am3d="http://schemas.microsoft.com/office/drawing/2017/model3d" xmlns:o="urn:schemas-microsoft-com:office:office" xmlns:r="http://schemas.openxmlformats.org/officeDocument/2006/relationships" xmlns:m="http://schemas.openxmlformats.org/officeDocument/2006/math" xmlns:v="urn:schemas-microsoft-com:vml" xmlns:wp14="http://schemas.microsoft.com/office/word/2010/wordprocessingDrawing" xmlns:wp="http://schemas.openxmlformats.org/drawingml/2006/wordprocessingDrawing" xmlns:w10="urn:schemas-microsoft-com:office:word" xmlns:w="http://schemas.openxmlformats.org/wordprocessingml/2006/main" xmlns:w14="http://schemas.microsoft.com/office/word/2010/wordml" xmlns:w15="http://schemas.microsoft.com/office/word/2012/wordml" xmlns:w16cex="http://schemas.microsoft.com/office/word/2018/wordml/cex" xmlns:w16cid="http://schemas.microsoft.com/office/word/2016/wordml/cid" xmlns:w16="http://schemas.microsoft.com/office/word/2018/wordml" xmlns:w16se="http://schemas.microsoft.com/office/word/2015/wordml/symex" xmlns:wpg="http://schemas.microsoft.com/office/word/2010/wordprocessingGroup" xmlns:wpi="http://schemas.microsoft.com/office/word/2010/wordprocessingInk" xmlns:wne="http://schemas.microsoft.com/office/word/2006/wordml" xmlns:wps="http://schemas.microsoft.com/office/word/2010/wordprocessingShape" mc:Ignorable="w14 w15 w16se w16cid w16 w16cex wp14">
+<w:endnotes xmlns:wpc="http://schemas.microsoft.com/office/word/2010/wordprocessingCanvas" xmlns:cx="http://schemas.microsoft.com/office/drawing/2014/chartex" xmlns:cx1="http://schemas.microsoft.com/office/drawing/2015/9/8/chartex" xmlns:cx2="http://schemas.microsoft.com/office/drawing/2015/10/21/chartex" xmlns:cx3="http://schemas.microsoft.com/office/drawing/2016/5/9/chartex" xmlns:cx4="http://schemas.microsoft.com/office/drawing/2016/5/10/chartex" xmlns:cx5="http://schemas.microsoft.com/office/drawing/2016/5/11/chartex" xmlns:cx6="http://schemas.microsoft.com/office/drawing/2016/5/12/chartex" xmlns:cx7="http://schemas.microsoft.com/office/drawing/2016/5/13/chartex" xmlns:cx8="http://schemas.microsoft.com/office/drawing/2016/5/14/chartex" xmlns:mc="http://schemas.openxmlformats.org/markup-compatibility/2006" xmlns:aink="http://schemas.microsoft.com/office/drawing/2016/ink" xmlns:am3d="http://schemas.microsoft.com/office/drawing/2017/model3d" xmlns:o="urn:schemas-microsoft-com:office:office" xmlns:r="http://schemas.openxmlformats.org/officeDocument/2006/relationships" xmlns:m="http://schemas.openxmlformats.org/officeDocument/2006/math" xmlns:v="urn:schemas-microsoft-com:vml" xmlns:wp14="http://schemas.microsoft.com/office/word/2010/wordprocessingDrawing" xmlns:wp="http://schemas.openxmlformats.org/drawingml/2006/wordprocessingDrawing" xmlns:w10="urn:schemas-microsoft-com:office:word" xmlns:w="http://schemas.openxmlformats.org/wordprocessingml/2006/main" xmlns:w14="http://schemas.microsoft.com/office/word/2010/wordml" xmlns:w15="http://schemas.microsoft.com/office/word/2012/wordml" xmlns:w16cid="http://schemas.microsoft.com/office/word/2016/wordml/cid" xmlns:w16se="http://schemas.microsoft.com/office/word/2015/wordml/symex" xmlns:wpg="http://schemas.microsoft.com/office/word/2010/wordprocessingGroup" xmlns:wpi="http://schemas.microsoft.com/office/word/2010/wordprocessingInk" xmlns:wne="http://schemas.microsoft.com/office/word/2006/wordml" xmlns:wps="http://schemas.microsoft.com/office/word/2010/wordprocessingShape" mc:Ignorable="w14 w15 w16se w16cid wp14">
   <w:endnote w:type="separator" w:id="-1">
     <w:p>
       <w:r>
@@ -5165,7 +5450,7 @@
 </file>
 
 <file path=word/footer1.xml><?xml version="1.0" encoding="utf-8"?>
-<w:ftr xmlns:wpc="http://schemas.microsoft.com/office/word/2010/wordprocessingCanvas" xmlns:cx="http://schemas.microsoft.com/office/drawing/2014/chartex" xmlns:cx1="http://schemas.microsoft.com/office/drawing/2015/9/8/chartex" xmlns:cx2="http://schemas.microsoft.com/office/drawing/2015/10/21/chartex" xmlns:cx3="http://schemas.microsoft.com/office/drawing/2016/5/9/chartex" xmlns:cx4="http://schemas.microsoft.com/office/drawing/2016/5/10/chartex" xmlns:cx5="http://schemas.microsoft.com/office/drawing/2016/5/11/chartex" xmlns:cx6="http://schemas.microsoft.com/office/drawing/2016/5/12/chartex" xmlns:cx7="http://schemas.microsoft.com/office/drawing/2016/5/13/chartex" xmlns:cx8="http://schemas.microsoft.com/office/drawing/2016/5/14/chartex" xmlns:mc="http://schemas.openxmlformats.org/markup-compatibility/2006" xmlns:aink="http://schemas.microsoft.com/office/drawing/2016/ink" xmlns:am3d="http://schemas.microsoft.com/office/drawing/2017/model3d" xmlns:o="urn:schemas-microsoft-com:office:office" xmlns:r="http://schemas.openxmlformats.org/officeDocument/2006/relationships" xmlns:m="http://schemas.openxmlformats.org/officeDocument/2006/math" xmlns:v="urn:schemas-microsoft-com:vml" xmlns:wp14="http://schemas.microsoft.com/office/word/2010/wordprocessingDrawing" xmlns:wp="http://schemas.openxmlformats.org/drawingml/2006/wordprocessingDrawing" xmlns:w10="urn:schemas-microsoft-com:office:word" xmlns:w="http://schemas.openxmlformats.org/wordprocessingml/2006/main" xmlns:w14="http://schemas.microsoft.com/office/word/2010/wordml" xmlns:w15="http://schemas.microsoft.com/office/word/2012/wordml" xmlns:w16cex="http://schemas.microsoft.com/office/word/2018/wordml/cex" xmlns:w16cid="http://schemas.microsoft.com/office/word/2016/wordml/cid" xmlns:w16="http://schemas.microsoft.com/office/word/2018/wordml" xmlns:w16se="http://schemas.microsoft.com/office/word/2015/wordml/symex" xmlns:wpg="http://schemas.microsoft.com/office/word/2010/wordprocessingGroup" xmlns:wpi="http://schemas.microsoft.com/office/word/2010/wordprocessingInk" xmlns:wne="http://schemas.microsoft.com/office/word/2006/wordml" xmlns:wps="http://schemas.microsoft.com/office/word/2010/wordprocessingShape" mc:Ignorable="w14 w15 w16se w16cid w16 w16cex wp14">
+<w:ftr xmlns:wpc="http://schemas.microsoft.com/office/word/2010/wordprocessingCanvas" xmlns:cx="http://schemas.microsoft.com/office/drawing/2014/chartex" xmlns:cx1="http://schemas.microsoft.com/office/drawing/2015/9/8/chartex" xmlns:cx2="http://schemas.microsoft.com/office/drawing/2015/10/21/chartex" xmlns:cx3="http://schemas.microsoft.com/office/drawing/2016/5/9/chartex" xmlns:cx4="http://schemas.microsoft.com/office/drawing/2016/5/10/chartex" xmlns:cx5="http://schemas.microsoft.com/office/drawing/2016/5/11/chartex" xmlns:cx6="http://schemas.microsoft.com/office/drawing/2016/5/12/chartex" xmlns:cx7="http://schemas.microsoft.com/office/drawing/2016/5/13/chartex" xmlns:cx8="http://schemas.microsoft.com/office/drawing/2016/5/14/chartex" xmlns:mc="http://schemas.openxmlformats.org/markup-compatibility/2006" xmlns:aink="http://schemas.microsoft.com/office/drawing/2016/ink" xmlns:am3d="http://schemas.microsoft.com/office/drawing/2017/model3d" xmlns:o="urn:schemas-microsoft-com:office:office" xmlns:r="http://schemas.openxmlformats.org/officeDocument/2006/relationships" xmlns:m="http://schemas.openxmlformats.org/officeDocument/2006/math" xmlns:v="urn:schemas-microsoft-com:vml" xmlns:wp14="http://schemas.microsoft.com/office/word/2010/wordprocessingDrawing" xmlns:wp="http://schemas.openxmlformats.org/drawingml/2006/wordprocessingDrawing" xmlns:w10="urn:schemas-microsoft-com:office:word" xmlns:w="http://schemas.openxmlformats.org/wordprocessingml/2006/main" xmlns:w14="http://schemas.microsoft.com/office/word/2010/wordml" xmlns:w15="http://schemas.microsoft.com/office/word/2012/wordml" xmlns:w16cid="http://schemas.microsoft.com/office/word/2016/wordml/cid" xmlns:w16se="http://schemas.microsoft.com/office/word/2015/wordml/symex" xmlns:wpg="http://schemas.microsoft.com/office/word/2010/wordprocessingGroup" xmlns:wpi="http://schemas.microsoft.com/office/word/2010/wordprocessingInk" xmlns:wne="http://schemas.microsoft.com/office/word/2006/wordml" xmlns:wps="http://schemas.microsoft.com/office/word/2010/wordprocessingShape" mc:Ignorable="w14 w15 w16se w16cid wp14">
   <w:sdt>
     <w:sdtPr>
       <w:id w:val="376445099"/>
@@ -5218,7 +5503,7 @@
 </file>
 
 <file path=word/footnotes.xml><?xml version="1.0" encoding="utf-8"?>
-<w:footnotes xmlns:wpc="http://schemas.microsoft.com/office/word/2010/wordprocessingCanvas" xmlns:cx="http://schemas.microsoft.com/office/drawing/2014/chartex" xmlns:cx1="http://schemas.microsoft.com/office/drawing/2015/9/8/chartex" xmlns:cx2="http://schemas.microsoft.com/office/drawing/2015/10/21/chartex" xmlns:cx3="http://schemas.microsoft.com/office/drawing/2016/5/9/chartex" xmlns:cx4="http://schemas.microsoft.com/office/drawing/2016/5/10/chartex" xmlns:cx5="http://schemas.microsoft.com/office/drawing/2016/5/11/chartex" xmlns:cx6="http://schemas.microsoft.com/office/drawing/2016/5/12/chartex" xmlns:cx7="http://schemas.microsoft.com/office/drawing/2016/5/13/chartex" xmlns:cx8="http://schemas.microsoft.com/office/drawing/2016/5/14/chartex" xmlns:mc="http://schemas.openxmlformats.org/markup-compatibility/2006" xmlns:aink="http://schemas.microsoft.com/office/drawing/2016/ink" xmlns:am3d="http://schemas.microsoft.com/office/drawing/2017/model3d" xmlns:o="urn:schemas-microsoft-com:office:office" xmlns:r="http://schemas.openxmlformats.org/officeDocument/2006/relationships" xmlns:m="http://schemas.openxmlformats.org/officeDocument/2006/math" xmlns:v="urn:schemas-microsoft-com:vml" xmlns:wp14="http://schemas.microsoft.com/office/word/2010/wordprocessingDrawing" xmlns:wp="http://schemas.openxmlformats.org/drawingml/2006/wordprocessingDrawing" xmlns:w10="urn:schemas-microsoft-com:office:word" xmlns:w="http://schemas.openxmlformats.org/wordprocessingml/2006/main" xmlns:w14="http://schemas.microsoft.com/office/word/2010/wordml" xmlns:w15="http://schemas.microsoft.com/office/word/2012/wordml" xmlns:w16cex="http://schemas.microsoft.com/office/word/2018/wordml/cex" xmlns:w16cid="http://schemas.microsoft.com/office/word/2016/wordml/cid" xmlns:w16="http://schemas.microsoft.com/office/word/2018/wordml" xmlns:w16se="http://schemas.microsoft.com/office/word/2015/wordml/symex" xmlns:wpg="http://schemas.microsoft.com/office/word/2010/wordprocessingGroup" xmlns:wpi="http://schemas.microsoft.com/office/word/2010/wordprocessingInk" xmlns:wne="http://schemas.microsoft.com/office/word/2006/wordml" xmlns:wps="http://schemas.microsoft.com/office/word/2010/wordprocessingShape" mc:Ignorable="w14 w15 w16se w16cid w16 w16cex wp14">
+<w:footnotes xmlns:wpc="http://schemas.microsoft.com/office/word/2010/wordprocessingCanvas" xmlns:cx="http://schemas.microsoft.com/office/drawing/2014/chartex" xmlns:cx1="http://schemas.microsoft.com/office/drawing/2015/9/8/chartex" xmlns:cx2="http://schemas.microsoft.com/office/drawing/2015/10/21/chartex" xmlns:cx3="http://schemas.microsoft.com/office/drawing/2016/5/9/chartex" xmlns:cx4="http://schemas.microsoft.com/office/drawing/2016/5/10/chartex" xmlns:cx5="http://schemas.microsoft.com/office/drawing/2016/5/11/chartex" xmlns:cx6="http://schemas.microsoft.com/office/drawing/2016/5/12/chartex" xmlns:cx7="http://schemas.microsoft.com/office/drawing/2016/5/13/chartex" xmlns:cx8="http://schemas.microsoft.com/office/drawing/2016/5/14/chartex" xmlns:mc="http://schemas.openxmlformats.org/markup-compatibility/2006" xmlns:aink="http://schemas.microsoft.com/office/drawing/2016/ink" xmlns:am3d="http://schemas.microsoft.com/office/drawing/2017/model3d" xmlns:o="urn:schemas-microsoft-com:office:office" xmlns:r="http://schemas.openxmlformats.org/officeDocument/2006/relationships" xmlns:m="http://schemas.openxmlformats.org/officeDocument/2006/math" xmlns:v="urn:schemas-microsoft-com:vml" xmlns:wp14="http://schemas.microsoft.com/office/word/2010/wordprocessingDrawing" xmlns:wp="http://schemas.openxmlformats.org/drawingml/2006/wordprocessingDrawing" xmlns:w10="urn:schemas-microsoft-com:office:word" xmlns:w="http://schemas.openxmlformats.org/wordprocessingml/2006/main" xmlns:w14="http://schemas.microsoft.com/office/word/2010/wordml" xmlns:w15="http://schemas.microsoft.com/office/word/2012/wordml" xmlns:w16cid="http://schemas.microsoft.com/office/word/2016/wordml/cid" xmlns:w16se="http://schemas.microsoft.com/office/word/2015/wordml/symex" xmlns:wpg="http://schemas.microsoft.com/office/word/2010/wordprocessingGroup" xmlns:wpi="http://schemas.microsoft.com/office/word/2010/wordprocessingInk" xmlns:wne="http://schemas.microsoft.com/office/word/2006/wordml" xmlns:wps="http://schemas.microsoft.com/office/word/2010/wordprocessingShape" mc:Ignorable="w14 w15 w16se w16cid wp14">
   <w:footnote w:type="separator" w:id="-1">
     <w:p>
       <w:r>
@@ -5240,7 +5525,7 @@
 </file>
 
 <file path=word/header1.xml><?xml version="1.0" encoding="utf-8"?>
-<w:hdr xmlns:wpc="http://schemas.microsoft.com/office/word/2010/wordprocessingCanvas" xmlns:cx="http://schemas.microsoft.com/office/drawing/2014/chartex" xmlns:cx1="http://schemas.microsoft.com/office/drawing/2015/9/8/chartex" xmlns:cx2="http://schemas.microsoft.com/office/drawing/2015/10/21/chartex" xmlns:cx3="http://schemas.microsoft.com/office/drawing/2016/5/9/chartex" xmlns:cx4="http://schemas.microsoft.com/office/drawing/2016/5/10/chartex" xmlns:cx5="http://schemas.microsoft.com/office/drawing/2016/5/11/chartex" xmlns:cx6="http://schemas.microsoft.com/office/drawing/2016/5/12/chartex" xmlns:cx7="http://schemas.microsoft.com/office/drawing/2016/5/13/chartex" xmlns:cx8="http://schemas.microsoft.com/office/drawing/2016/5/14/chartex" xmlns:mc="http://schemas.openxmlformats.org/markup-compatibility/2006" xmlns:aink="http://schemas.microsoft.com/office/drawing/2016/ink" xmlns:am3d="http://schemas.microsoft.com/office/drawing/2017/model3d" xmlns:o="urn:schemas-microsoft-com:office:office" xmlns:r="http://schemas.openxmlformats.org/officeDocument/2006/relationships" xmlns:m="http://schemas.openxmlformats.org/officeDocument/2006/math" xmlns:v="urn:schemas-microsoft-com:vml" xmlns:wp14="http://schemas.microsoft.com/office/word/2010/wordprocessingDrawing" xmlns:wp="http://schemas.openxmlformats.org/drawingml/2006/wordprocessingDrawing" xmlns:w10="urn:schemas-microsoft-com:office:word" xmlns:w="http://schemas.openxmlformats.org/wordprocessingml/2006/main" xmlns:w14="http://schemas.microsoft.com/office/word/2010/wordml" xmlns:w15="http://schemas.microsoft.com/office/word/2012/wordml" xmlns:w16cex="http://schemas.microsoft.com/office/word/2018/wordml/cex" xmlns:w16cid="http://schemas.microsoft.com/office/word/2016/wordml/cid" xmlns:w16="http://schemas.microsoft.com/office/word/2018/wordml" xmlns:w16se="http://schemas.microsoft.com/office/word/2015/wordml/symex" xmlns:wpg="http://schemas.microsoft.com/office/word/2010/wordprocessingGroup" xmlns:wpi="http://schemas.microsoft.com/office/word/2010/wordprocessingInk" xmlns:wne="http://schemas.microsoft.com/office/word/2006/wordml" xmlns:wps="http://schemas.microsoft.com/office/word/2010/wordprocessingShape" mc:Ignorable="w14 w15 w16se w16cid w16 w16cex wp14">
+<w:hdr xmlns:wpc="http://schemas.microsoft.com/office/word/2010/wordprocessingCanvas" xmlns:cx="http://schemas.microsoft.com/office/drawing/2014/chartex" xmlns:cx1="http://schemas.microsoft.com/office/drawing/2015/9/8/chartex" xmlns:cx2="http://schemas.microsoft.com/office/drawing/2015/10/21/chartex" xmlns:cx3="http://schemas.microsoft.com/office/drawing/2016/5/9/chartex" xmlns:cx4="http://schemas.microsoft.com/office/drawing/2016/5/10/chartex" xmlns:cx5="http://schemas.microsoft.com/office/drawing/2016/5/11/chartex" xmlns:cx6="http://schemas.microsoft.com/office/drawing/2016/5/12/chartex" xmlns:cx7="http://schemas.microsoft.com/office/drawing/2016/5/13/chartex" xmlns:cx8="http://schemas.microsoft.com/office/drawing/2016/5/14/chartex" xmlns:mc="http://schemas.openxmlformats.org/markup-compatibility/2006" xmlns:aink="http://schemas.microsoft.com/office/drawing/2016/ink" xmlns:am3d="http://schemas.microsoft.com/office/drawing/2017/model3d" xmlns:o="urn:schemas-microsoft-com:office:office" xmlns:r="http://schemas.openxmlformats.org/officeDocument/2006/relationships" xmlns:m="http://schemas.openxmlformats.org/officeDocument/2006/math" xmlns:v="urn:schemas-microsoft-com:vml" xmlns:wp14="http://schemas.microsoft.com/office/word/2010/wordprocessingDrawing" xmlns:wp="http://schemas.openxmlformats.org/drawingml/2006/wordprocessingDrawing" xmlns:w10="urn:schemas-microsoft-com:office:word" xmlns:w="http://schemas.openxmlformats.org/wordprocessingml/2006/main" xmlns:w14="http://schemas.microsoft.com/office/word/2010/wordml" xmlns:w15="http://schemas.microsoft.com/office/word/2012/wordml" xmlns:w16cid="http://schemas.microsoft.com/office/word/2016/wordml/cid" xmlns:w16se="http://schemas.microsoft.com/office/word/2015/wordml/symex" xmlns:wpg="http://schemas.microsoft.com/office/word/2010/wordprocessingGroup" xmlns:wpi="http://schemas.microsoft.com/office/word/2010/wordprocessingInk" xmlns:wne="http://schemas.microsoft.com/office/word/2006/wordml" xmlns:wps="http://schemas.microsoft.com/office/word/2010/wordprocessingShape" mc:Ignorable="w14 w15 w16se w16cid wp14">
   <w:p>
     <w:pPr>
       <w:pStyle w:val="Encabezado"/>
@@ -5277,7 +5562,7 @@
 </file>
 
 <file path=word/numbering.xml><?xml version="1.0" encoding="utf-8"?>
-<w:numbering xmlns:wpc="http://schemas.microsoft.com/office/word/2010/wordprocessingCanvas" xmlns:cx="http://schemas.microsoft.com/office/drawing/2014/chartex" xmlns:cx1="http://schemas.microsoft.com/office/drawing/2015/9/8/chartex" xmlns:cx2="http://schemas.microsoft.com/office/drawing/2015/10/21/chartex" xmlns:cx3="http://schemas.microsoft.com/office/drawing/2016/5/9/chartex" xmlns:cx4="http://schemas.microsoft.com/office/drawing/2016/5/10/chartex" xmlns:cx5="http://schemas.microsoft.com/office/drawing/2016/5/11/chartex" xmlns:cx6="http://schemas.microsoft.com/office/drawing/2016/5/12/chartex" xmlns:cx7="http://schemas.microsoft.com/office/drawing/2016/5/13/chartex" xmlns:cx8="http://schemas.microsoft.com/office/drawing/2016/5/14/chartex" xmlns:mc="http://schemas.openxmlformats.org/markup-compatibility/2006" xmlns:aink="http://schemas.microsoft.com/office/drawing/2016/ink" xmlns:am3d="http://schemas.microsoft.com/office/drawing/2017/model3d" xmlns:o="urn:schemas-microsoft-com:office:office" xmlns:r="http://schemas.openxmlformats.org/officeDocument/2006/relationships" xmlns:m="http://schemas.openxmlformats.org/officeDocument/2006/math" xmlns:v="urn:schemas-microsoft-com:vml" xmlns:wp14="http://schemas.microsoft.com/office/word/2010/wordprocessingDrawing" xmlns:wp="http://schemas.openxmlformats.org/drawingml/2006/wordprocessingDrawing" xmlns:w10="urn:schemas-microsoft-com:office:word" xmlns:w="http://schemas.openxmlformats.org/wordprocessingml/2006/main" xmlns:w14="http://schemas.microsoft.com/office/word/2010/wordml" xmlns:w15="http://schemas.microsoft.com/office/word/2012/wordml" xmlns:w16cex="http://schemas.microsoft.com/office/word/2018/wordml/cex" xmlns:w16cid="http://schemas.microsoft.com/office/word/2016/wordml/cid" xmlns:w16="http://schemas.microsoft.com/office/word/2018/wordml" xmlns:w16se="http://schemas.microsoft.com/office/word/2015/wordml/symex" xmlns:wpg="http://schemas.microsoft.com/office/word/2010/wordprocessingGroup" xmlns:wpi="http://schemas.microsoft.com/office/word/2010/wordprocessingInk" xmlns:wne="http://schemas.microsoft.com/office/word/2006/wordml" xmlns:wps="http://schemas.microsoft.com/office/word/2010/wordprocessingShape" mc:Ignorable="w14 w15 w16se w16cid w16 w16cex wp14">
+<w:numbering xmlns:wpc="http://schemas.microsoft.com/office/word/2010/wordprocessingCanvas" xmlns:cx="http://schemas.microsoft.com/office/drawing/2014/chartex" xmlns:cx1="http://schemas.microsoft.com/office/drawing/2015/9/8/chartex" xmlns:cx2="http://schemas.microsoft.com/office/drawing/2015/10/21/chartex" xmlns:cx3="http://schemas.microsoft.com/office/drawing/2016/5/9/chartex" xmlns:cx4="http://schemas.microsoft.com/office/drawing/2016/5/10/chartex" xmlns:cx5="http://schemas.microsoft.com/office/drawing/2016/5/11/chartex" xmlns:cx6="http://schemas.microsoft.com/office/drawing/2016/5/12/chartex" xmlns:cx7="http://schemas.microsoft.com/office/drawing/2016/5/13/chartex" xmlns:cx8="http://schemas.microsoft.com/office/drawing/2016/5/14/chartex" xmlns:mc="http://schemas.openxmlformats.org/markup-compatibility/2006" xmlns:aink="http://schemas.microsoft.com/office/drawing/2016/ink" xmlns:am3d="http://schemas.microsoft.com/office/drawing/2017/model3d" xmlns:o="urn:schemas-microsoft-com:office:office" xmlns:r="http://schemas.openxmlformats.org/officeDocument/2006/relationships" xmlns:m="http://schemas.openxmlformats.org/officeDocument/2006/math" xmlns:v="urn:schemas-microsoft-com:vml" xmlns:wp14="http://schemas.microsoft.com/office/word/2010/wordprocessingDrawing" xmlns:wp="http://schemas.openxmlformats.org/drawingml/2006/wordprocessingDrawing" xmlns:w10="urn:schemas-microsoft-com:office:word" xmlns:w="http://schemas.openxmlformats.org/wordprocessingml/2006/main" xmlns:w14="http://schemas.microsoft.com/office/word/2010/wordml" xmlns:w15="http://schemas.microsoft.com/office/word/2012/wordml" xmlns:w16cid="http://schemas.microsoft.com/office/word/2016/wordml/cid" xmlns:w16se="http://schemas.microsoft.com/office/word/2015/wordml/symex" xmlns:wpg="http://schemas.microsoft.com/office/word/2010/wordprocessingGroup" xmlns:wpi="http://schemas.microsoft.com/office/word/2010/wordprocessingInk" xmlns:wne="http://schemas.microsoft.com/office/word/2006/wordml" xmlns:wps="http://schemas.microsoft.com/office/word/2010/wordprocessingShape" mc:Ignorable="w14 w15 w16se w16cid wp14">
   <w:abstractNum w:abstractNumId="0" w15:restartNumberingAfterBreak="0">
     <w:nsid w:val="44C32417"/>
     <w:multiLevelType w:val="hybridMultilevel"/>
@@ -5951,7 +6236,7 @@
 </file>
 
 <file path=word/styles.xml><?xml version="1.0" encoding="utf-8"?>
-<w:styles xmlns:mc="http://schemas.openxmlformats.org/markup-compatibility/2006" xmlns:r="http://schemas.openxmlformats.org/officeDocument/2006/relationships" xmlns:w="http://schemas.openxmlformats.org/wordprocessingml/2006/main" xmlns:w14="http://schemas.microsoft.com/office/word/2010/wordml" xmlns:w15="http://schemas.microsoft.com/office/word/2012/wordml" xmlns:w16cex="http://schemas.microsoft.com/office/word/2018/wordml/cex" xmlns:w16cid="http://schemas.microsoft.com/office/word/2016/wordml/cid" xmlns:w16="http://schemas.microsoft.com/office/word/2018/wordml" xmlns:w16se="http://schemas.microsoft.com/office/word/2015/wordml/symex" mc:Ignorable="w14 w15 w16se w16cid w16 w16cex">
+<w:styles xmlns:mc="http://schemas.openxmlformats.org/markup-compatibility/2006" xmlns:r="http://schemas.openxmlformats.org/officeDocument/2006/relationships" xmlns:w="http://schemas.openxmlformats.org/wordprocessingml/2006/main" xmlns:w14="http://schemas.microsoft.com/office/word/2010/wordml" xmlns:w15="http://schemas.microsoft.com/office/word/2012/wordml" xmlns:w16cid="http://schemas.microsoft.com/office/word/2016/wordml/cid" xmlns:w16se="http://schemas.microsoft.com/office/word/2015/wordml/symex" mc:Ignorable="w14 w15 w16se w16cid">
   <w:docDefaults>
     <w:rPrDefault>
       <w:rPr>
@@ -6948,7 +7233,9 @@
 </file>
 
 <file path=customXml/item1.xml><?xml version="1.0" encoding="utf-8"?>
-<b:Sources xmlns:b="http://schemas.openxmlformats.org/officeDocument/2006/bibliography" xmlns="http://schemas.openxmlformats.org/officeDocument/2006/bibliography" SelectedStyle="\APASixthEditionOfficeOnline.xsl" StyleName="APA" Version="6"/>
+<p:properties xmlns:p="http://schemas.microsoft.com/office/2006/metadata/properties" xmlns:xsi="http://www.w3.org/2001/XMLSchema-instance" xmlns:pc="http://schemas.microsoft.com/office/infopath/2007/PartnerControls">
+  <documentManagement/>
+</p:properties>
 </file>
 
 <file path=customXml/item2.xml><?xml version="1.0" encoding="utf-8"?>
@@ -6961,12 +7248,6 @@
 </file>
 
 <file path=customXml/item3.xml><?xml version="1.0" encoding="utf-8"?>
-<p:properties xmlns:p="http://schemas.microsoft.com/office/2006/metadata/properties" xmlns:xsi="http://www.w3.org/2001/XMLSchema-instance" xmlns:pc="http://schemas.microsoft.com/office/infopath/2007/PartnerControls">
-  <documentManagement/>
-</p:properties>
-</file>
-
-<file path=customXml/item4.xml><?xml version="1.0" encoding="utf-8"?>
 <ct:contentTypeSchema xmlns:ct="http://schemas.microsoft.com/office/2006/metadata/contentType" xmlns:ma="http://schemas.microsoft.com/office/2006/metadata/properties/metaAttributes" ct:_="" ma:_="" ma:contentTypeName="Document" ma:contentTypeID="0x01010031BC642E4B20824EA6078B1C39E23625" ma:contentTypeVersion="8" ma:contentTypeDescription="Create a new document." ma:contentTypeScope="" ma:versionID="8f2da6048770eb402859662e65ff9920">
   <xsd:schema xmlns:xsd="http://www.w3.org/2001/XMLSchema" xmlns:xs="http://www.w3.org/2001/XMLSchema" xmlns:p="http://schemas.microsoft.com/office/2006/metadata/properties" xmlns:ns2="2ac9901a-f2b7-4a00-b8a6-a48c20084dcb" targetNamespace="http://schemas.microsoft.com/office/2006/metadata/properties" ma:root="true" ma:fieldsID="6eedc1dcfb2b0674ebc3db7702cd7e1f" ns2:_="">
     <xsd:import namespace="2ac9901a-f2b7-4a00-b8a6-a48c20084dcb"/>
@@ -7138,10 +7419,15 @@
 </ct:contentTypeSchema>
 </file>
 
+<file path=customXml/item4.xml><?xml version="1.0" encoding="utf-8"?>
+<b:Sources xmlns:b="http://schemas.openxmlformats.org/officeDocument/2006/bibliography" xmlns="http://schemas.openxmlformats.org/officeDocument/2006/bibliography" SelectedStyle="\APASixthEditionOfficeOnline.xsl" StyleName="APA" Version="6"/>
+</file>
+
 <file path=customXml/itemProps1.xml><?xml version="1.0" encoding="utf-8"?>
-<ds:datastoreItem xmlns:ds="http://schemas.openxmlformats.org/officeDocument/2006/customXml" ds:itemID="{B3D8B919-3BFC-455B-8F21-59E0A6521532}">
+<ds:datastoreItem xmlns:ds="http://schemas.openxmlformats.org/officeDocument/2006/customXml" ds:itemID="{05AD0F2C-FF07-4655-B2F6-3CB46C47939A}">
   <ds:schemaRefs>
-    <ds:schemaRef ds:uri="http://schemas.openxmlformats.org/officeDocument/2006/bibliography"/>
+    <ds:schemaRef ds:uri="http://schemas.microsoft.com/office/2006/metadata/properties"/>
+    <ds:schemaRef ds:uri="http://schemas.microsoft.com/office/infopath/2007/PartnerControls"/>
   </ds:schemaRefs>
 </ds:datastoreItem>
 </file>
@@ -7155,15 +7441,6 @@
 </file>
 
 <file path=customXml/itemProps3.xml><?xml version="1.0" encoding="utf-8"?>
-<ds:datastoreItem xmlns:ds="http://schemas.openxmlformats.org/officeDocument/2006/customXml" ds:itemID="{05AD0F2C-FF07-4655-B2F6-3CB46C47939A}">
-  <ds:schemaRefs>
-    <ds:schemaRef ds:uri="http://schemas.microsoft.com/office/2006/metadata/properties"/>
-    <ds:schemaRef ds:uri="http://schemas.microsoft.com/office/infopath/2007/PartnerControls"/>
-  </ds:schemaRefs>
-</ds:datastoreItem>
-</file>
-
-<file path=customXml/itemProps4.xml><?xml version="1.0" encoding="utf-8"?>
 <ds:datastoreItem xmlns:ds="http://schemas.openxmlformats.org/officeDocument/2006/customXml" ds:itemID="{20956F2B-7214-46B7-AF98-0BE11AA7E7E9}">
   <ds:schemaRefs>
     <ds:schemaRef ds:uri="http://schemas.microsoft.com/office/2006/metadata/contentType"/>
@@ -7179,4 +7456,12 @@
     <ds:schemaRef ds:uri="http://schemas.microsoft.com/internal/obd"/>
   </ds:schemaRefs>
 </ds:datastoreItem>
+</file>
+
+<file path=customXml/itemProps4.xml><?xml version="1.0" encoding="utf-8"?>
+<ds:datastoreItem xmlns:ds="http://schemas.openxmlformats.org/officeDocument/2006/customXml" ds:itemID="{C1A1BFD3-0FCF-4544-9082-D8B57C3F9964}">
+  <ds:schemaRefs>
+    <ds:schemaRef ds:uri="http://schemas.openxmlformats.org/officeDocument/2006/bibliography"/>
+  </ds:schemaRefs>
+</ds:datastoreItem>
 </file>
</xml_diff>

<commit_message>
Updated user stories, added conceptual model
</commit_message>
<xml_diff>
--- a/doc/Standby Project.docx
+++ b/doc/Standby Project.docx
@@ -1,6 +1,6 @@
 
 <file path=word/document.xml><?xml version="1.0" encoding="utf-8"?>
-<w:document xmlns:wpc="http://schemas.microsoft.com/office/word/2010/wordprocessingCanvas" xmlns:cx="http://schemas.microsoft.com/office/drawing/2014/chartex" xmlns:cx1="http://schemas.microsoft.com/office/drawing/2015/9/8/chartex" xmlns:cx2="http://schemas.microsoft.com/office/drawing/2015/10/21/chartex" xmlns:cx3="http://schemas.microsoft.com/office/drawing/2016/5/9/chartex" xmlns:cx4="http://schemas.microsoft.com/office/drawing/2016/5/10/chartex" xmlns:cx5="http://schemas.microsoft.com/office/drawing/2016/5/11/chartex" xmlns:cx6="http://schemas.microsoft.com/office/drawing/2016/5/12/chartex" xmlns:cx7="http://schemas.microsoft.com/office/drawing/2016/5/13/chartex" xmlns:cx8="http://schemas.microsoft.com/office/drawing/2016/5/14/chartex" xmlns:mc="http://schemas.openxmlformats.org/markup-compatibility/2006" xmlns:aink="http://schemas.microsoft.com/office/drawing/2016/ink" xmlns:am3d="http://schemas.microsoft.com/office/drawing/2017/model3d" xmlns:o="urn:schemas-microsoft-com:office:office" xmlns:r="http://schemas.openxmlformats.org/officeDocument/2006/relationships" xmlns:m="http://schemas.openxmlformats.org/officeDocument/2006/math" xmlns:v="urn:schemas-microsoft-com:vml" xmlns:wp14="http://schemas.microsoft.com/office/word/2010/wordprocessingDrawing" xmlns:wp="http://schemas.openxmlformats.org/drawingml/2006/wordprocessingDrawing" xmlns:w10="urn:schemas-microsoft-com:office:word" xmlns:w="http://schemas.openxmlformats.org/wordprocessingml/2006/main" xmlns:w14="http://schemas.microsoft.com/office/word/2010/wordml" xmlns:w15="http://schemas.microsoft.com/office/word/2012/wordml" xmlns:w16cid="http://schemas.microsoft.com/office/word/2016/wordml/cid" xmlns:w16se="http://schemas.microsoft.com/office/word/2015/wordml/symex" xmlns:wpg="http://schemas.microsoft.com/office/word/2010/wordprocessingGroup" xmlns:wpi="http://schemas.microsoft.com/office/word/2010/wordprocessingInk" xmlns:wne="http://schemas.microsoft.com/office/word/2006/wordml" xmlns:wps="http://schemas.microsoft.com/office/word/2010/wordprocessingShape" mc:Ignorable="w14 w15 w16se w16cid wp14">
+<w:document xmlns:wpc="http://schemas.microsoft.com/office/word/2010/wordprocessingCanvas" xmlns:cx="http://schemas.microsoft.com/office/drawing/2014/chartex" xmlns:cx1="http://schemas.microsoft.com/office/drawing/2015/9/8/chartex" xmlns:cx2="http://schemas.microsoft.com/office/drawing/2015/10/21/chartex" xmlns:cx3="http://schemas.microsoft.com/office/drawing/2016/5/9/chartex" xmlns:cx4="http://schemas.microsoft.com/office/drawing/2016/5/10/chartex" xmlns:cx5="http://schemas.microsoft.com/office/drawing/2016/5/11/chartex" xmlns:cx6="http://schemas.microsoft.com/office/drawing/2016/5/12/chartex" xmlns:cx7="http://schemas.microsoft.com/office/drawing/2016/5/13/chartex" xmlns:cx8="http://schemas.microsoft.com/office/drawing/2016/5/14/chartex" xmlns:mc="http://schemas.openxmlformats.org/markup-compatibility/2006" xmlns:aink="http://schemas.microsoft.com/office/drawing/2016/ink" xmlns:am3d="http://schemas.microsoft.com/office/drawing/2017/model3d" xmlns:o="urn:schemas-microsoft-com:office:office" xmlns:r="http://schemas.openxmlformats.org/officeDocument/2006/relationships" xmlns:m="http://schemas.openxmlformats.org/officeDocument/2006/math" xmlns:v="urn:schemas-microsoft-com:vml" xmlns:wp14="http://schemas.microsoft.com/office/word/2010/wordprocessingDrawing" xmlns:wp="http://schemas.openxmlformats.org/drawingml/2006/wordprocessingDrawing" xmlns:w10="urn:schemas-microsoft-com:office:word" xmlns:w="http://schemas.openxmlformats.org/wordprocessingml/2006/main" xmlns:w14="http://schemas.microsoft.com/office/word/2010/wordml" xmlns:w15="http://schemas.microsoft.com/office/word/2012/wordml" xmlns:w16cex="http://schemas.microsoft.com/office/word/2018/wordml/cex" xmlns:w16cid="http://schemas.microsoft.com/office/word/2016/wordml/cid" xmlns:w16="http://schemas.microsoft.com/office/word/2018/wordml" xmlns:w16se="http://schemas.microsoft.com/office/word/2015/wordml/symex" xmlns:wpg="http://schemas.microsoft.com/office/word/2010/wordprocessingGroup" xmlns:wpi="http://schemas.microsoft.com/office/word/2010/wordprocessingInk" xmlns:wne="http://schemas.microsoft.com/office/word/2006/wordml" xmlns:wps="http://schemas.microsoft.com/office/word/2010/wordprocessingShape" mc:Ignorable="w14 w15 w16se w16cid w16 w16cex wp14">
   <w:body>
     <w:p>
       <w:pPr>
@@ -285,6 +285,26 @@
           <w:lang w:val="es-ES"/>
         </w:rPr>
         <w:t>Muñoz Pérez, Carmen María</w:t>
+      </w:r>
+    </w:p>
+    <w:p>
+      <w:pPr>
+        <w:pStyle w:val="Prrafodelista"/>
+        <w:numPr>
+          <w:ilvl w:val="0"/>
+          <w:numId w:val="1"/>
+        </w:numPr>
+        <w:rPr>
+          <w:rFonts w:cstheme="minorHAnsi"/>
+          <w:lang w:val="es-ES"/>
+        </w:rPr>
+      </w:pPr>
+      <w:r>
+        <w:rPr>
+          <w:rFonts w:cstheme="minorHAnsi"/>
+          <w:lang w:val="es-ES"/>
+        </w:rPr>
+        <w:t>Rodríguez Pérez, Francisco</w:t>
       </w:r>
     </w:p>
     <w:p>
@@ -931,18 +951,7 @@
         <w:jc w:val="both"/>
       </w:pPr>
       <w:r>
-        <w:t xml:space="preserve">The short films are the first productions that are usually made by those who want to dedicate themselves to the world of cinema, but at the same time they are ignored in the cultural field within the film industry. The </w:t>
-      </w:r>
-      <w:r>
-        <w:t>best-known</w:t>
-      </w:r>
-      <w:r>
-        <w:t xml:space="preserve"> short films are those that win very important awards or are created by very important companies such as Disney. But what about that majority that does not win awards? They always fall into oblivion. Despite all this, almost all the great </w:t>
-      </w:r>
-      <w:bookmarkStart w:id="0" w:name="_GoBack"/>
-      <w:bookmarkEnd w:id="0"/>
-      <w:r>
-        <w:t>filmmakers of our time have started making short films and these have been vital in their rise to fame. Thus, the Standby project was born out of the need of both amateur and professional filmmakers who want to make themselves known and make their way in the world of cinema through short films, as well as the need to promote and disseminate the importance of short films within the industry.</w:t>
+        <w:t>The short films are the first productions that are usually made by those who want to dedicate themselves to the world of cinema, but at the same time they are ignored in the cultural field within the film industry. The best-known short films are those that win very important awards or are created by very important companies such as Disney. But what about that majority that does not win awards? They always fall into oblivion. Despite all this, almost all the great filmmakers of our time have started making short films and these have been vital in their rise to fame. Thus, the Standby project was born out of the need of both amateur and professional filmmakers who want to make themselves known and make their way in the world of cinema through short films, as well as the need to promote and disseminate the importance of short films within the industry.</w:t>
       </w:r>
     </w:p>
     <w:p>
@@ -999,14 +1008,67 @@
           <w:i/>
           <w:iCs/>
         </w:rPr>
-        <w:t xml:space="preserve">User: </w:t>
-      </w:r>
-      <w:r>
-        <w:rPr>
-          <w:i/>
-          <w:iCs/>
-        </w:rPr>
-        <w:t>users not interested in creating short films, but in watching, reviewing and commenting them.</w:t>
+        <w:t xml:space="preserve">Unregistered user: </w:t>
+      </w:r>
+      <w:r>
+        <w:rPr>
+          <w:i/>
+          <w:iCs/>
+        </w:rPr>
+        <w:t>users that visits our page without registering.</w:t>
+      </w:r>
+    </w:p>
+    <w:p>
+      <w:pPr>
+        <w:jc w:val="both"/>
+      </w:pPr>
+    </w:p>
+    <w:p>
+      <w:pPr>
+        <w:jc w:val="both"/>
+        <w:rPr>
+          <w:i/>
+          <w:iCs/>
+        </w:rPr>
+      </w:pPr>
+      <w:r>
+        <w:rPr>
+          <w:b/>
+          <w:bCs/>
+          <w:i/>
+          <w:iCs/>
+        </w:rPr>
+        <w:t>U</w:t>
+      </w:r>
+      <w:r>
+        <w:rPr>
+          <w:b/>
+          <w:bCs/>
+          <w:i/>
+          <w:iCs/>
+        </w:rPr>
+        <w:t xml:space="preserve">ser: </w:t>
+      </w:r>
+      <w:r>
+        <w:rPr>
+          <w:i/>
+          <w:iCs/>
+        </w:rPr>
+        <w:t>users</w:t>
+      </w:r>
+      <w:r>
+        <w:rPr>
+          <w:i/>
+          <w:iCs/>
+        </w:rPr>
+        <w:t xml:space="preserve"> interested</w:t>
+      </w:r>
+      <w:r>
+        <w:rPr>
+          <w:i/>
+          <w:iCs/>
+        </w:rPr>
+        <w:t xml:space="preserve"> in watching, reviewing and commenting them.</w:t>
       </w:r>
     </w:p>
     <w:p>
@@ -1629,6 +1691,7 @@
         <w:rPr>
           <w:lang w:val="es-ES"/>
         </w:rPr>
+        <w:lastRenderedPageBreak/>
         <w:t xml:space="preserve">Descripción del escenario con datos concretos a introducir y comportamiento esperado de la aplicación. Siguiendo el siguiente este esquema: </w:t>
       </w:r>
     </w:p>
@@ -1643,7 +1706,6 @@
         <w:rPr>
           <w:lang w:val="es-ES"/>
         </w:rPr>
-        <w:lastRenderedPageBreak/>
         <w:t>“</w:t>
       </w:r>
       <w:r>
@@ -2874,6 +2936,7 @@
           <w:color w:val="4472C4" w:themeColor="accent1"/>
           <w:lang w:val="es-ES"/>
         </w:rPr>
+        <w:lastRenderedPageBreak/>
         <w:t>entonces</w:t>
       </w:r>
       <w:r>
@@ -2925,7 +2988,6 @@
         <w:rPr>
           <w:noProof/>
         </w:rPr>
-        <w:lastRenderedPageBreak/>
         <w:drawing>
           <wp:inline distT="0" distB="0" distL="0" distR="0" wp14:anchorId="5E071165" wp14:editId="40084B60">
             <wp:extent cx="4376738" cy="1533894"/>
@@ -3103,6 +3165,7 @@
         <w:rPr>
           <w:noProof/>
         </w:rPr>
+        <w:lastRenderedPageBreak/>
         <w:drawing>
           <wp:inline distT="0" distB="0" distL="0" distR="0" wp14:anchorId="0F9E776D" wp14:editId="06DC4072">
             <wp:extent cx="5727700" cy="5200015"/>
@@ -3271,6 +3334,7 @@
           <w:noProof/>
           <w:lang w:val="es-ES"/>
         </w:rPr>
+        <w:lastRenderedPageBreak/>
         <w:drawing>
           <wp:inline distT="0" distB="0" distL="0" distR="0" wp14:anchorId="6E14E14D" wp14:editId="08CD489C">
             <wp:extent cx="6046277" cy="6315075"/>
@@ -3378,106 +3442,106 @@
         <w:rPr>
           <w:lang w:val="es-ES"/>
         </w:rPr>
+        <w:t>Ej</w:t>
+      </w:r>
+      <w:proofErr w:type="spellEnd"/>
+      <w:r>
+        <w:rPr>
+          <w:lang w:val="es-ES"/>
+        </w:rPr>
+        <w:t>:</w:t>
+      </w:r>
+      <w:r>
+        <w:rPr>
+          <w:lang w:val="es-ES"/>
+        </w:rPr>
+        <w:t xml:space="preserve"> </w:t>
+      </w:r>
+      <w:r>
+        <w:rPr>
+          <w:i/>
+          <w:iCs/>
+          <w:lang w:val="es-ES"/>
+        </w:rPr>
+        <w:t>R1 – Diagnósticos imposibles</w:t>
+      </w:r>
+    </w:p>
+    <w:p>
+      <w:pPr>
+        <w:jc w:val="both"/>
+        <w:rPr>
+          <w:i/>
+          <w:iCs/>
+          <w:lang w:val="es-ES"/>
+        </w:rPr>
+      </w:pPr>
+      <w:r>
+        <w:rPr>
+          <w:i/>
+          <w:iCs/>
+          <w:lang w:val="es-ES"/>
+        </w:rPr>
+        <w:t>El diagnóstico debe estar asociado a una enfermedad que es compatible con el tipo de mascota de su visita relacionada. Por ejemplo, no podemos establecer como enfermedad diagnosticada una otitis cuando la visita está asociada a una mascota que es un pez, porque éstos no tienen orejas ni oídos (y por tanto no será uno de los tipos de mascota asociados a la enfermedad otitis</w:t>
+      </w:r>
+      <w:r>
+        <w:rPr>
+          <w:i/>
+          <w:iCs/>
+          <w:lang w:val="es-ES"/>
+        </w:rPr>
+        <w:t xml:space="preserve"> en el </w:t>
+      </w:r>
+      <w:proofErr w:type="spellStart"/>
+      <w:r>
+        <w:rPr>
+          <w:i/>
+          <w:iCs/>
+          <w:lang w:val="es-ES"/>
+        </w:rPr>
+        <w:t>vademecum</w:t>
+      </w:r>
+      <w:proofErr w:type="spellEnd"/>
+      <w:r>
+        <w:rPr>
+          <w:i/>
+          <w:iCs/>
+          <w:lang w:val="es-ES"/>
+        </w:rPr>
+        <w:t>).</w:t>
+      </w:r>
+    </w:p>
+    <w:p>
+      <w:pPr>
+        <w:rPr>
+          <w:lang w:val="es-ES"/>
+        </w:rPr>
+      </w:pPr>
+    </w:p>
+    <w:p>
+      <w:pPr>
+        <w:rPr>
+          <w:lang w:val="es-ES"/>
+        </w:rPr>
+      </w:pPr>
+      <w:r>
+        <w:rPr>
+          <w:lang w:val="es-ES"/>
+        </w:rPr>
+        <w:t>…</w:t>
+      </w:r>
+    </w:p>
+    <w:p>
+      <w:pPr>
+        <w:pStyle w:val="Ttulo1"/>
+        <w:rPr>
+          <w:lang w:val="es-ES"/>
+        </w:rPr>
+      </w:pPr>
+      <w:r>
+        <w:rPr>
+          <w:lang w:val="es-ES"/>
+        </w:rPr>
         <w:lastRenderedPageBreak/>
-        <w:t>Ej</w:t>
-      </w:r>
-      <w:proofErr w:type="spellEnd"/>
-      <w:r>
-        <w:rPr>
-          <w:lang w:val="es-ES"/>
-        </w:rPr>
-        <w:t>:</w:t>
-      </w:r>
-      <w:r>
-        <w:rPr>
-          <w:lang w:val="es-ES"/>
-        </w:rPr>
-        <w:t xml:space="preserve"> </w:t>
-      </w:r>
-      <w:r>
-        <w:rPr>
-          <w:i/>
-          <w:iCs/>
-          <w:lang w:val="es-ES"/>
-        </w:rPr>
-        <w:t>R1 – Diagnósticos imposibles</w:t>
-      </w:r>
-    </w:p>
-    <w:p>
-      <w:pPr>
-        <w:jc w:val="both"/>
-        <w:rPr>
-          <w:i/>
-          <w:iCs/>
-          <w:lang w:val="es-ES"/>
-        </w:rPr>
-      </w:pPr>
-      <w:r>
-        <w:rPr>
-          <w:i/>
-          <w:iCs/>
-          <w:lang w:val="es-ES"/>
-        </w:rPr>
-        <w:t>El diagnóstico debe estar asociado a una enfermedad que es compatible con el tipo de mascota de su visita relacionada. Por ejemplo, no podemos establecer como enfermedad diagnosticada una otitis cuando la visita está asociada a una mascota que es un pez, porque éstos no tienen orejas ni oídos (y por tanto no será uno de los tipos de mascota asociados a la enfermedad otitis</w:t>
-      </w:r>
-      <w:r>
-        <w:rPr>
-          <w:i/>
-          <w:iCs/>
-          <w:lang w:val="es-ES"/>
-        </w:rPr>
-        <w:t xml:space="preserve"> en el </w:t>
-      </w:r>
-      <w:proofErr w:type="spellStart"/>
-      <w:r>
-        <w:rPr>
-          <w:i/>
-          <w:iCs/>
-          <w:lang w:val="es-ES"/>
-        </w:rPr>
-        <w:t>vademecum</w:t>
-      </w:r>
-      <w:proofErr w:type="spellEnd"/>
-      <w:r>
-        <w:rPr>
-          <w:i/>
-          <w:iCs/>
-          <w:lang w:val="es-ES"/>
-        </w:rPr>
-        <w:t>).</w:t>
-      </w:r>
-    </w:p>
-    <w:p>
-      <w:pPr>
-        <w:rPr>
-          <w:lang w:val="es-ES"/>
-        </w:rPr>
-      </w:pPr>
-    </w:p>
-    <w:p>
-      <w:pPr>
-        <w:rPr>
-          <w:lang w:val="es-ES"/>
-        </w:rPr>
-      </w:pPr>
-      <w:r>
-        <w:rPr>
-          <w:lang w:val="es-ES"/>
-        </w:rPr>
-        <w:t>…</w:t>
-      </w:r>
-    </w:p>
-    <w:p>
-      <w:pPr>
-        <w:pStyle w:val="Ttulo1"/>
-        <w:rPr>
-          <w:lang w:val="es-ES"/>
-        </w:rPr>
-      </w:pPr>
-      <w:r>
-        <w:rPr>
-          <w:lang w:val="es-ES"/>
-        </w:rPr>
         <w:t>Planificación</w:t>
       </w:r>
     </w:p>
@@ -4873,7 +4937,6 @@
         <w:rPr>
           <w:lang w:val="es-ES"/>
         </w:rPr>
-        <w:lastRenderedPageBreak/>
         <w:t>Métricas del proyecto</w:t>
       </w:r>
     </w:p>
@@ -5008,7 +5071,7 @@
                 <w:iCs/>
                 <w:lang w:val="es-ES"/>
               </w:rPr>
-              <w:t>&lt;X&gt;</w:t>
+              <w:t>10</w:t>
             </w:r>
           </w:p>
         </w:tc>
@@ -5055,7 +5118,7 @@
                 <w:iCs/>
                 <w:lang w:val="es-ES"/>
               </w:rPr>
-              <w:t>&lt;R&gt;</w:t>
+              <w:t>11</w:t>
             </w:r>
           </w:p>
         </w:tc>
@@ -5113,7 +5176,7 @@
                 <w:iCs/>
                 <w:lang w:val="es-ES"/>
               </w:rPr>
-              <w:t>&lt;Z&gt;</w:t>
+              <w:t>3</w:t>
             </w:r>
           </w:p>
         </w:tc>
@@ -5209,7 +5272,7 @@
                 <w:iCs/>
                 <w:lang w:val="es-ES"/>
               </w:rPr>
-              <w:t>&lt;W&gt;</w:t>
+              <w:t>6</w:t>
             </w:r>
           </w:p>
         </w:tc>
@@ -5257,7 +5320,7 @@
                 <w:iCs/>
                 <w:lang w:val="es-ES"/>
               </w:rPr>
-              <w:t>&lt;U&gt;</w:t>
+              <w:t>16</w:t>
             </w:r>
           </w:p>
         </w:tc>
@@ -5283,6 +5346,7 @@
                 <w:bCs/>
                 <w:lang w:val="es-ES"/>
               </w:rPr>
+              <w:lastRenderedPageBreak/>
               <w:t>Historias de usuario involucrando 2 o más entidades</w:t>
             </w:r>
           </w:p>
@@ -5428,7 +5492,7 @@
 </file>
 
 <file path=word/endnotes.xml><?xml version="1.0" encoding="utf-8"?>
-<w:endnotes xmlns:wpc="http://schemas.microsoft.com/office/word/2010/wordprocessingCanvas" xmlns:cx="http://schemas.microsoft.com/office/drawing/2014/chartex" xmlns:cx1="http://schemas.microsoft.com/office/drawing/2015/9/8/chartex" xmlns:cx2="http://schemas.microsoft.com/office/drawing/2015/10/21/chartex" xmlns:cx3="http://schemas.microsoft.com/office/drawing/2016/5/9/chartex" xmlns:cx4="http://schemas.microsoft.com/office/drawing/2016/5/10/chartex" xmlns:cx5="http://schemas.microsoft.com/office/drawing/2016/5/11/chartex" xmlns:cx6="http://schemas.microsoft.com/office/drawing/2016/5/12/chartex" xmlns:cx7="http://schemas.microsoft.com/office/drawing/2016/5/13/chartex" xmlns:cx8="http://schemas.microsoft.com/office/drawing/2016/5/14/chartex" xmlns:mc="http://schemas.openxmlformats.org/markup-compatibility/2006" xmlns:aink="http://schemas.microsoft.com/office/drawing/2016/ink" xmlns:am3d="http://schemas.microsoft.com/office/drawing/2017/model3d" xmlns:o="urn:schemas-microsoft-com:office:office" xmlns:r="http://schemas.openxmlformats.org/officeDocument/2006/relationships" xmlns:m="http://schemas.openxmlformats.org/officeDocument/2006/math" xmlns:v="urn:schemas-microsoft-com:vml" xmlns:wp14="http://schemas.microsoft.com/office/word/2010/wordprocessingDrawing" xmlns:wp="http://schemas.openxmlformats.org/drawingml/2006/wordprocessingDrawing" xmlns:w10="urn:schemas-microsoft-com:office:word" xmlns:w="http://schemas.openxmlformats.org/wordprocessingml/2006/main" xmlns:w14="http://schemas.microsoft.com/office/word/2010/wordml" xmlns:w15="http://schemas.microsoft.com/office/word/2012/wordml" xmlns:w16cid="http://schemas.microsoft.com/office/word/2016/wordml/cid" xmlns:w16se="http://schemas.microsoft.com/office/word/2015/wordml/symex" xmlns:wpg="http://schemas.microsoft.com/office/word/2010/wordprocessingGroup" xmlns:wpi="http://schemas.microsoft.com/office/word/2010/wordprocessingInk" xmlns:wne="http://schemas.microsoft.com/office/word/2006/wordml" xmlns:wps="http://schemas.microsoft.com/office/word/2010/wordprocessingShape" mc:Ignorable="w14 w15 w16se w16cid wp14">
+<w:endnotes xmlns:wpc="http://schemas.microsoft.com/office/word/2010/wordprocessingCanvas" xmlns:cx="http://schemas.microsoft.com/office/drawing/2014/chartex" xmlns:cx1="http://schemas.microsoft.com/office/drawing/2015/9/8/chartex" xmlns:cx2="http://schemas.microsoft.com/office/drawing/2015/10/21/chartex" xmlns:cx3="http://schemas.microsoft.com/office/drawing/2016/5/9/chartex" xmlns:cx4="http://schemas.microsoft.com/office/drawing/2016/5/10/chartex" xmlns:cx5="http://schemas.microsoft.com/office/drawing/2016/5/11/chartex" xmlns:cx6="http://schemas.microsoft.com/office/drawing/2016/5/12/chartex" xmlns:cx7="http://schemas.microsoft.com/office/drawing/2016/5/13/chartex" xmlns:cx8="http://schemas.microsoft.com/office/drawing/2016/5/14/chartex" xmlns:mc="http://schemas.openxmlformats.org/markup-compatibility/2006" xmlns:aink="http://schemas.microsoft.com/office/drawing/2016/ink" xmlns:am3d="http://schemas.microsoft.com/office/drawing/2017/model3d" xmlns:o="urn:schemas-microsoft-com:office:office" xmlns:r="http://schemas.openxmlformats.org/officeDocument/2006/relationships" xmlns:m="http://schemas.openxmlformats.org/officeDocument/2006/math" xmlns:v="urn:schemas-microsoft-com:vml" xmlns:wp14="http://schemas.microsoft.com/office/word/2010/wordprocessingDrawing" xmlns:wp="http://schemas.openxmlformats.org/drawingml/2006/wordprocessingDrawing" xmlns:w10="urn:schemas-microsoft-com:office:word" xmlns:w="http://schemas.openxmlformats.org/wordprocessingml/2006/main" xmlns:w14="http://schemas.microsoft.com/office/word/2010/wordml" xmlns:w15="http://schemas.microsoft.com/office/word/2012/wordml" xmlns:w16cex="http://schemas.microsoft.com/office/word/2018/wordml/cex" xmlns:w16cid="http://schemas.microsoft.com/office/word/2016/wordml/cid" xmlns:w16="http://schemas.microsoft.com/office/word/2018/wordml" xmlns:w16se="http://schemas.microsoft.com/office/word/2015/wordml/symex" xmlns:wpg="http://schemas.microsoft.com/office/word/2010/wordprocessingGroup" xmlns:wpi="http://schemas.microsoft.com/office/word/2010/wordprocessingInk" xmlns:wne="http://schemas.microsoft.com/office/word/2006/wordml" xmlns:wps="http://schemas.microsoft.com/office/word/2010/wordprocessingShape" mc:Ignorable="w14 w15 w16se w16cid w16 w16cex wp14">
   <w:endnote w:type="separator" w:id="-1">
     <w:p>
       <w:r>
@@ -5450,7 +5514,7 @@
 </file>
 
 <file path=word/footer1.xml><?xml version="1.0" encoding="utf-8"?>
-<w:ftr xmlns:wpc="http://schemas.microsoft.com/office/word/2010/wordprocessingCanvas" xmlns:cx="http://schemas.microsoft.com/office/drawing/2014/chartex" xmlns:cx1="http://schemas.microsoft.com/office/drawing/2015/9/8/chartex" xmlns:cx2="http://schemas.microsoft.com/office/drawing/2015/10/21/chartex" xmlns:cx3="http://schemas.microsoft.com/office/drawing/2016/5/9/chartex" xmlns:cx4="http://schemas.microsoft.com/office/drawing/2016/5/10/chartex" xmlns:cx5="http://schemas.microsoft.com/office/drawing/2016/5/11/chartex" xmlns:cx6="http://schemas.microsoft.com/office/drawing/2016/5/12/chartex" xmlns:cx7="http://schemas.microsoft.com/office/drawing/2016/5/13/chartex" xmlns:cx8="http://schemas.microsoft.com/office/drawing/2016/5/14/chartex" xmlns:mc="http://schemas.openxmlformats.org/markup-compatibility/2006" xmlns:aink="http://schemas.microsoft.com/office/drawing/2016/ink" xmlns:am3d="http://schemas.microsoft.com/office/drawing/2017/model3d" xmlns:o="urn:schemas-microsoft-com:office:office" xmlns:r="http://schemas.openxmlformats.org/officeDocument/2006/relationships" xmlns:m="http://schemas.openxmlformats.org/officeDocument/2006/math" xmlns:v="urn:schemas-microsoft-com:vml" xmlns:wp14="http://schemas.microsoft.com/office/word/2010/wordprocessingDrawing" xmlns:wp="http://schemas.openxmlformats.org/drawingml/2006/wordprocessingDrawing" xmlns:w10="urn:schemas-microsoft-com:office:word" xmlns:w="http://schemas.openxmlformats.org/wordprocessingml/2006/main" xmlns:w14="http://schemas.microsoft.com/office/word/2010/wordml" xmlns:w15="http://schemas.microsoft.com/office/word/2012/wordml" xmlns:w16cid="http://schemas.microsoft.com/office/word/2016/wordml/cid" xmlns:w16se="http://schemas.microsoft.com/office/word/2015/wordml/symex" xmlns:wpg="http://schemas.microsoft.com/office/word/2010/wordprocessingGroup" xmlns:wpi="http://schemas.microsoft.com/office/word/2010/wordprocessingInk" xmlns:wne="http://schemas.microsoft.com/office/word/2006/wordml" xmlns:wps="http://schemas.microsoft.com/office/word/2010/wordprocessingShape" mc:Ignorable="w14 w15 w16se w16cid wp14">
+<w:ftr xmlns:wpc="http://schemas.microsoft.com/office/word/2010/wordprocessingCanvas" xmlns:cx="http://schemas.microsoft.com/office/drawing/2014/chartex" xmlns:cx1="http://schemas.microsoft.com/office/drawing/2015/9/8/chartex" xmlns:cx2="http://schemas.microsoft.com/office/drawing/2015/10/21/chartex" xmlns:cx3="http://schemas.microsoft.com/office/drawing/2016/5/9/chartex" xmlns:cx4="http://schemas.microsoft.com/office/drawing/2016/5/10/chartex" xmlns:cx5="http://schemas.microsoft.com/office/drawing/2016/5/11/chartex" xmlns:cx6="http://schemas.microsoft.com/office/drawing/2016/5/12/chartex" xmlns:cx7="http://schemas.microsoft.com/office/drawing/2016/5/13/chartex" xmlns:cx8="http://schemas.microsoft.com/office/drawing/2016/5/14/chartex" xmlns:mc="http://schemas.openxmlformats.org/markup-compatibility/2006" xmlns:aink="http://schemas.microsoft.com/office/drawing/2016/ink" xmlns:am3d="http://schemas.microsoft.com/office/drawing/2017/model3d" xmlns:o="urn:schemas-microsoft-com:office:office" xmlns:r="http://schemas.openxmlformats.org/officeDocument/2006/relationships" xmlns:m="http://schemas.openxmlformats.org/officeDocument/2006/math" xmlns:v="urn:schemas-microsoft-com:vml" xmlns:wp14="http://schemas.microsoft.com/office/word/2010/wordprocessingDrawing" xmlns:wp="http://schemas.openxmlformats.org/drawingml/2006/wordprocessingDrawing" xmlns:w10="urn:schemas-microsoft-com:office:word" xmlns:w="http://schemas.openxmlformats.org/wordprocessingml/2006/main" xmlns:w14="http://schemas.microsoft.com/office/word/2010/wordml" xmlns:w15="http://schemas.microsoft.com/office/word/2012/wordml" xmlns:w16cex="http://schemas.microsoft.com/office/word/2018/wordml/cex" xmlns:w16cid="http://schemas.microsoft.com/office/word/2016/wordml/cid" xmlns:w16="http://schemas.microsoft.com/office/word/2018/wordml" xmlns:w16se="http://schemas.microsoft.com/office/word/2015/wordml/symex" xmlns:wpg="http://schemas.microsoft.com/office/word/2010/wordprocessingGroup" xmlns:wpi="http://schemas.microsoft.com/office/word/2010/wordprocessingInk" xmlns:wne="http://schemas.microsoft.com/office/word/2006/wordml" xmlns:wps="http://schemas.microsoft.com/office/word/2010/wordprocessingShape" mc:Ignorable="w14 w15 w16se w16cid w16 w16cex wp14">
   <w:sdt>
     <w:sdtPr>
       <w:id w:val="376445099"/>
@@ -5503,7 +5567,7 @@
 </file>
 
 <file path=word/footnotes.xml><?xml version="1.0" encoding="utf-8"?>
-<w:footnotes xmlns:wpc="http://schemas.microsoft.com/office/word/2010/wordprocessingCanvas" xmlns:cx="http://schemas.microsoft.com/office/drawing/2014/chartex" xmlns:cx1="http://schemas.microsoft.com/office/drawing/2015/9/8/chartex" xmlns:cx2="http://schemas.microsoft.com/office/drawing/2015/10/21/chartex" xmlns:cx3="http://schemas.microsoft.com/office/drawing/2016/5/9/chartex" xmlns:cx4="http://schemas.microsoft.com/office/drawing/2016/5/10/chartex" xmlns:cx5="http://schemas.microsoft.com/office/drawing/2016/5/11/chartex" xmlns:cx6="http://schemas.microsoft.com/office/drawing/2016/5/12/chartex" xmlns:cx7="http://schemas.microsoft.com/office/drawing/2016/5/13/chartex" xmlns:cx8="http://schemas.microsoft.com/office/drawing/2016/5/14/chartex" xmlns:mc="http://schemas.openxmlformats.org/markup-compatibility/2006" xmlns:aink="http://schemas.microsoft.com/office/drawing/2016/ink" xmlns:am3d="http://schemas.microsoft.com/office/drawing/2017/model3d" xmlns:o="urn:schemas-microsoft-com:office:office" xmlns:r="http://schemas.openxmlformats.org/officeDocument/2006/relationships" xmlns:m="http://schemas.openxmlformats.org/officeDocument/2006/math" xmlns:v="urn:schemas-microsoft-com:vml" xmlns:wp14="http://schemas.microsoft.com/office/word/2010/wordprocessingDrawing" xmlns:wp="http://schemas.openxmlformats.org/drawingml/2006/wordprocessingDrawing" xmlns:w10="urn:schemas-microsoft-com:office:word" xmlns:w="http://schemas.openxmlformats.org/wordprocessingml/2006/main" xmlns:w14="http://schemas.microsoft.com/office/word/2010/wordml" xmlns:w15="http://schemas.microsoft.com/office/word/2012/wordml" xmlns:w16cid="http://schemas.microsoft.com/office/word/2016/wordml/cid" xmlns:w16se="http://schemas.microsoft.com/office/word/2015/wordml/symex" xmlns:wpg="http://schemas.microsoft.com/office/word/2010/wordprocessingGroup" xmlns:wpi="http://schemas.microsoft.com/office/word/2010/wordprocessingInk" xmlns:wne="http://schemas.microsoft.com/office/word/2006/wordml" xmlns:wps="http://schemas.microsoft.com/office/word/2010/wordprocessingShape" mc:Ignorable="w14 w15 w16se w16cid wp14">
+<w:footnotes xmlns:wpc="http://schemas.microsoft.com/office/word/2010/wordprocessingCanvas" xmlns:cx="http://schemas.microsoft.com/office/drawing/2014/chartex" xmlns:cx1="http://schemas.microsoft.com/office/drawing/2015/9/8/chartex" xmlns:cx2="http://schemas.microsoft.com/office/drawing/2015/10/21/chartex" xmlns:cx3="http://schemas.microsoft.com/office/drawing/2016/5/9/chartex" xmlns:cx4="http://schemas.microsoft.com/office/drawing/2016/5/10/chartex" xmlns:cx5="http://schemas.microsoft.com/office/drawing/2016/5/11/chartex" xmlns:cx6="http://schemas.microsoft.com/office/drawing/2016/5/12/chartex" xmlns:cx7="http://schemas.microsoft.com/office/drawing/2016/5/13/chartex" xmlns:cx8="http://schemas.microsoft.com/office/drawing/2016/5/14/chartex" xmlns:mc="http://schemas.openxmlformats.org/markup-compatibility/2006" xmlns:aink="http://schemas.microsoft.com/office/drawing/2016/ink" xmlns:am3d="http://schemas.microsoft.com/office/drawing/2017/model3d" xmlns:o="urn:schemas-microsoft-com:office:office" xmlns:r="http://schemas.openxmlformats.org/officeDocument/2006/relationships" xmlns:m="http://schemas.openxmlformats.org/officeDocument/2006/math" xmlns:v="urn:schemas-microsoft-com:vml" xmlns:wp14="http://schemas.microsoft.com/office/word/2010/wordprocessingDrawing" xmlns:wp="http://schemas.openxmlformats.org/drawingml/2006/wordprocessingDrawing" xmlns:w10="urn:schemas-microsoft-com:office:word" xmlns:w="http://schemas.openxmlformats.org/wordprocessingml/2006/main" xmlns:w14="http://schemas.microsoft.com/office/word/2010/wordml" xmlns:w15="http://schemas.microsoft.com/office/word/2012/wordml" xmlns:w16cex="http://schemas.microsoft.com/office/word/2018/wordml/cex" xmlns:w16cid="http://schemas.microsoft.com/office/word/2016/wordml/cid" xmlns:w16="http://schemas.microsoft.com/office/word/2018/wordml" xmlns:w16se="http://schemas.microsoft.com/office/word/2015/wordml/symex" xmlns:wpg="http://schemas.microsoft.com/office/word/2010/wordprocessingGroup" xmlns:wpi="http://schemas.microsoft.com/office/word/2010/wordprocessingInk" xmlns:wne="http://schemas.microsoft.com/office/word/2006/wordml" xmlns:wps="http://schemas.microsoft.com/office/word/2010/wordprocessingShape" mc:Ignorable="w14 w15 w16se w16cid w16 w16cex wp14">
   <w:footnote w:type="separator" w:id="-1">
     <w:p>
       <w:r>
@@ -5525,7 +5589,7 @@
 </file>
 
 <file path=word/header1.xml><?xml version="1.0" encoding="utf-8"?>
-<w:hdr xmlns:wpc="http://schemas.microsoft.com/office/word/2010/wordprocessingCanvas" xmlns:cx="http://schemas.microsoft.com/office/drawing/2014/chartex" xmlns:cx1="http://schemas.microsoft.com/office/drawing/2015/9/8/chartex" xmlns:cx2="http://schemas.microsoft.com/office/drawing/2015/10/21/chartex" xmlns:cx3="http://schemas.microsoft.com/office/drawing/2016/5/9/chartex" xmlns:cx4="http://schemas.microsoft.com/office/drawing/2016/5/10/chartex" xmlns:cx5="http://schemas.microsoft.com/office/drawing/2016/5/11/chartex" xmlns:cx6="http://schemas.microsoft.com/office/drawing/2016/5/12/chartex" xmlns:cx7="http://schemas.microsoft.com/office/drawing/2016/5/13/chartex" xmlns:cx8="http://schemas.microsoft.com/office/drawing/2016/5/14/chartex" xmlns:mc="http://schemas.openxmlformats.org/markup-compatibility/2006" xmlns:aink="http://schemas.microsoft.com/office/drawing/2016/ink" xmlns:am3d="http://schemas.microsoft.com/office/drawing/2017/model3d" xmlns:o="urn:schemas-microsoft-com:office:office" xmlns:r="http://schemas.openxmlformats.org/officeDocument/2006/relationships" xmlns:m="http://schemas.openxmlformats.org/officeDocument/2006/math" xmlns:v="urn:schemas-microsoft-com:vml" xmlns:wp14="http://schemas.microsoft.com/office/word/2010/wordprocessingDrawing" xmlns:wp="http://schemas.openxmlformats.org/drawingml/2006/wordprocessingDrawing" xmlns:w10="urn:schemas-microsoft-com:office:word" xmlns:w="http://schemas.openxmlformats.org/wordprocessingml/2006/main" xmlns:w14="http://schemas.microsoft.com/office/word/2010/wordml" xmlns:w15="http://schemas.microsoft.com/office/word/2012/wordml" xmlns:w16cid="http://schemas.microsoft.com/office/word/2016/wordml/cid" xmlns:w16se="http://schemas.microsoft.com/office/word/2015/wordml/symex" xmlns:wpg="http://schemas.microsoft.com/office/word/2010/wordprocessingGroup" xmlns:wpi="http://schemas.microsoft.com/office/word/2010/wordprocessingInk" xmlns:wne="http://schemas.microsoft.com/office/word/2006/wordml" xmlns:wps="http://schemas.microsoft.com/office/word/2010/wordprocessingShape" mc:Ignorable="w14 w15 w16se w16cid wp14">
+<w:hdr xmlns:wpc="http://schemas.microsoft.com/office/word/2010/wordprocessingCanvas" xmlns:cx="http://schemas.microsoft.com/office/drawing/2014/chartex" xmlns:cx1="http://schemas.microsoft.com/office/drawing/2015/9/8/chartex" xmlns:cx2="http://schemas.microsoft.com/office/drawing/2015/10/21/chartex" xmlns:cx3="http://schemas.microsoft.com/office/drawing/2016/5/9/chartex" xmlns:cx4="http://schemas.microsoft.com/office/drawing/2016/5/10/chartex" xmlns:cx5="http://schemas.microsoft.com/office/drawing/2016/5/11/chartex" xmlns:cx6="http://schemas.microsoft.com/office/drawing/2016/5/12/chartex" xmlns:cx7="http://schemas.microsoft.com/office/drawing/2016/5/13/chartex" xmlns:cx8="http://schemas.microsoft.com/office/drawing/2016/5/14/chartex" xmlns:mc="http://schemas.openxmlformats.org/markup-compatibility/2006" xmlns:aink="http://schemas.microsoft.com/office/drawing/2016/ink" xmlns:am3d="http://schemas.microsoft.com/office/drawing/2017/model3d" xmlns:o="urn:schemas-microsoft-com:office:office" xmlns:r="http://schemas.openxmlformats.org/officeDocument/2006/relationships" xmlns:m="http://schemas.openxmlformats.org/officeDocument/2006/math" xmlns:v="urn:schemas-microsoft-com:vml" xmlns:wp14="http://schemas.microsoft.com/office/word/2010/wordprocessingDrawing" xmlns:wp="http://schemas.openxmlformats.org/drawingml/2006/wordprocessingDrawing" xmlns:w10="urn:schemas-microsoft-com:office:word" xmlns:w="http://schemas.openxmlformats.org/wordprocessingml/2006/main" xmlns:w14="http://schemas.microsoft.com/office/word/2010/wordml" xmlns:w15="http://schemas.microsoft.com/office/word/2012/wordml" xmlns:w16cex="http://schemas.microsoft.com/office/word/2018/wordml/cex" xmlns:w16cid="http://schemas.microsoft.com/office/word/2016/wordml/cid" xmlns:w16="http://schemas.microsoft.com/office/word/2018/wordml" xmlns:w16se="http://schemas.microsoft.com/office/word/2015/wordml/symex" xmlns:wpg="http://schemas.microsoft.com/office/word/2010/wordprocessingGroup" xmlns:wpi="http://schemas.microsoft.com/office/word/2010/wordprocessingInk" xmlns:wne="http://schemas.microsoft.com/office/word/2006/wordml" xmlns:wps="http://schemas.microsoft.com/office/word/2010/wordprocessingShape" mc:Ignorable="w14 w15 w16se w16cid w16 w16cex wp14">
   <w:p>
     <w:pPr>
       <w:pStyle w:val="Encabezado"/>
@@ -5562,7 +5626,7 @@
 </file>
 
 <file path=word/numbering.xml><?xml version="1.0" encoding="utf-8"?>
-<w:numbering xmlns:wpc="http://schemas.microsoft.com/office/word/2010/wordprocessingCanvas" xmlns:cx="http://schemas.microsoft.com/office/drawing/2014/chartex" xmlns:cx1="http://schemas.microsoft.com/office/drawing/2015/9/8/chartex" xmlns:cx2="http://schemas.microsoft.com/office/drawing/2015/10/21/chartex" xmlns:cx3="http://schemas.microsoft.com/office/drawing/2016/5/9/chartex" xmlns:cx4="http://schemas.microsoft.com/office/drawing/2016/5/10/chartex" xmlns:cx5="http://schemas.microsoft.com/office/drawing/2016/5/11/chartex" xmlns:cx6="http://schemas.microsoft.com/office/drawing/2016/5/12/chartex" xmlns:cx7="http://schemas.microsoft.com/office/drawing/2016/5/13/chartex" xmlns:cx8="http://schemas.microsoft.com/office/drawing/2016/5/14/chartex" xmlns:mc="http://schemas.openxmlformats.org/markup-compatibility/2006" xmlns:aink="http://schemas.microsoft.com/office/drawing/2016/ink" xmlns:am3d="http://schemas.microsoft.com/office/drawing/2017/model3d" xmlns:o="urn:schemas-microsoft-com:office:office" xmlns:r="http://schemas.openxmlformats.org/officeDocument/2006/relationships" xmlns:m="http://schemas.openxmlformats.org/officeDocument/2006/math" xmlns:v="urn:schemas-microsoft-com:vml" xmlns:wp14="http://schemas.microsoft.com/office/word/2010/wordprocessingDrawing" xmlns:wp="http://schemas.openxmlformats.org/drawingml/2006/wordprocessingDrawing" xmlns:w10="urn:schemas-microsoft-com:office:word" xmlns:w="http://schemas.openxmlformats.org/wordprocessingml/2006/main" xmlns:w14="http://schemas.microsoft.com/office/word/2010/wordml" xmlns:w15="http://schemas.microsoft.com/office/word/2012/wordml" xmlns:w16cid="http://schemas.microsoft.com/office/word/2016/wordml/cid" xmlns:w16se="http://schemas.microsoft.com/office/word/2015/wordml/symex" xmlns:wpg="http://schemas.microsoft.com/office/word/2010/wordprocessingGroup" xmlns:wpi="http://schemas.microsoft.com/office/word/2010/wordprocessingInk" xmlns:wne="http://schemas.microsoft.com/office/word/2006/wordml" xmlns:wps="http://schemas.microsoft.com/office/word/2010/wordprocessingShape" mc:Ignorable="w14 w15 w16se w16cid wp14">
+<w:numbering xmlns:wpc="http://schemas.microsoft.com/office/word/2010/wordprocessingCanvas" xmlns:cx="http://schemas.microsoft.com/office/drawing/2014/chartex" xmlns:cx1="http://schemas.microsoft.com/office/drawing/2015/9/8/chartex" xmlns:cx2="http://schemas.microsoft.com/office/drawing/2015/10/21/chartex" xmlns:cx3="http://schemas.microsoft.com/office/drawing/2016/5/9/chartex" xmlns:cx4="http://schemas.microsoft.com/office/drawing/2016/5/10/chartex" xmlns:cx5="http://schemas.microsoft.com/office/drawing/2016/5/11/chartex" xmlns:cx6="http://schemas.microsoft.com/office/drawing/2016/5/12/chartex" xmlns:cx7="http://schemas.microsoft.com/office/drawing/2016/5/13/chartex" xmlns:cx8="http://schemas.microsoft.com/office/drawing/2016/5/14/chartex" xmlns:mc="http://schemas.openxmlformats.org/markup-compatibility/2006" xmlns:aink="http://schemas.microsoft.com/office/drawing/2016/ink" xmlns:am3d="http://schemas.microsoft.com/office/drawing/2017/model3d" xmlns:o="urn:schemas-microsoft-com:office:office" xmlns:r="http://schemas.openxmlformats.org/officeDocument/2006/relationships" xmlns:m="http://schemas.openxmlformats.org/officeDocument/2006/math" xmlns:v="urn:schemas-microsoft-com:vml" xmlns:wp14="http://schemas.microsoft.com/office/word/2010/wordprocessingDrawing" xmlns:wp="http://schemas.openxmlformats.org/drawingml/2006/wordprocessingDrawing" xmlns:w10="urn:schemas-microsoft-com:office:word" xmlns:w="http://schemas.openxmlformats.org/wordprocessingml/2006/main" xmlns:w14="http://schemas.microsoft.com/office/word/2010/wordml" xmlns:w15="http://schemas.microsoft.com/office/word/2012/wordml" xmlns:w16cex="http://schemas.microsoft.com/office/word/2018/wordml/cex" xmlns:w16cid="http://schemas.microsoft.com/office/word/2016/wordml/cid" xmlns:w16="http://schemas.microsoft.com/office/word/2018/wordml" xmlns:w16se="http://schemas.microsoft.com/office/word/2015/wordml/symex" xmlns:wpg="http://schemas.microsoft.com/office/word/2010/wordprocessingGroup" xmlns:wpi="http://schemas.microsoft.com/office/word/2010/wordprocessingInk" xmlns:wne="http://schemas.microsoft.com/office/word/2006/wordml" xmlns:wps="http://schemas.microsoft.com/office/word/2010/wordprocessingShape" mc:Ignorable="w14 w15 w16se w16cid w16 w16cex wp14">
   <w:abstractNum w:abstractNumId="0" w15:restartNumberingAfterBreak="0">
     <w:nsid w:val="44C32417"/>
     <w:multiLevelType w:val="hybridMultilevel"/>
@@ -6236,7 +6300,7 @@
 </file>
 
 <file path=word/styles.xml><?xml version="1.0" encoding="utf-8"?>
-<w:styles xmlns:mc="http://schemas.openxmlformats.org/markup-compatibility/2006" xmlns:r="http://schemas.openxmlformats.org/officeDocument/2006/relationships" xmlns:w="http://schemas.openxmlformats.org/wordprocessingml/2006/main" xmlns:w14="http://schemas.microsoft.com/office/word/2010/wordml" xmlns:w15="http://schemas.microsoft.com/office/word/2012/wordml" xmlns:w16cid="http://schemas.microsoft.com/office/word/2016/wordml/cid" xmlns:w16se="http://schemas.microsoft.com/office/word/2015/wordml/symex" mc:Ignorable="w14 w15 w16se w16cid">
+<w:styles xmlns:mc="http://schemas.openxmlformats.org/markup-compatibility/2006" xmlns:r="http://schemas.openxmlformats.org/officeDocument/2006/relationships" xmlns:w="http://schemas.openxmlformats.org/wordprocessingml/2006/main" xmlns:w14="http://schemas.microsoft.com/office/word/2010/wordml" xmlns:w15="http://schemas.microsoft.com/office/word/2012/wordml" xmlns:w16cex="http://schemas.microsoft.com/office/word/2018/wordml/cex" xmlns:w16cid="http://schemas.microsoft.com/office/word/2016/wordml/cid" xmlns:w16="http://schemas.microsoft.com/office/word/2018/wordml" xmlns:w16se="http://schemas.microsoft.com/office/word/2015/wordml/symex" mc:Ignorable="w14 w15 w16se w16cid w16 w16cex">
   <w:docDefaults>
     <w:rPrDefault>
       <w:rPr>
@@ -7233,21 +7297,6 @@
 </file>
 
 <file path=customXml/item1.xml><?xml version="1.0" encoding="utf-8"?>
-<p:properties xmlns:p="http://schemas.microsoft.com/office/2006/metadata/properties" xmlns:xsi="http://www.w3.org/2001/XMLSchema-instance" xmlns:pc="http://schemas.microsoft.com/office/infopath/2007/PartnerControls">
-  <documentManagement/>
-</p:properties>
-</file>
-
-<file path=customXml/item2.xml><?xml version="1.0" encoding="utf-8"?>
-<?mso-contentType ?>
-<FormTemplates xmlns="http://schemas.microsoft.com/sharepoint/v3/contenttype/forms">
-  <Display>DocumentLibraryForm</Display>
-  <Edit>DocumentLibraryForm</Edit>
-  <New>DocumentLibraryForm</New>
-</FormTemplates>
-</file>
-
-<file path=customXml/item3.xml><?xml version="1.0" encoding="utf-8"?>
 <ct:contentTypeSchema xmlns:ct="http://schemas.microsoft.com/office/2006/metadata/contentType" xmlns:ma="http://schemas.microsoft.com/office/2006/metadata/properties/metaAttributes" ct:_="" ma:_="" ma:contentTypeName="Document" ma:contentTypeID="0x01010031BC642E4B20824EA6078B1C39E23625" ma:contentTypeVersion="8" ma:contentTypeDescription="Create a new document." ma:contentTypeScope="" ma:versionID="8f2da6048770eb402859662e65ff9920">
   <xsd:schema xmlns:xsd="http://www.w3.org/2001/XMLSchema" xmlns:xs="http://www.w3.org/2001/XMLSchema" xmlns:p="http://schemas.microsoft.com/office/2006/metadata/properties" xmlns:ns2="2ac9901a-f2b7-4a00-b8a6-a48c20084dcb" targetNamespace="http://schemas.microsoft.com/office/2006/metadata/properties" ma:root="true" ma:fieldsID="6eedc1dcfb2b0674ebc3db7702cd7e1f" ns2:_="">
     <xsd:import namespace="2ac9901a-f2b7-4a00-b8a6-a48c20084dcb"/>
@@ -7419,28 +7468,26 @@
 </ct:contentTypeSchema>
 </file>
 
+<file path=customXml/item2.xml><?xml version="1.0" encoding="utf-8"?>
+<?mso-contentType ?>
+<FormTemplates xmlns="http://schemas.microsoft.com/sharepoint/v3/contenttype/forms">
+  <Display>DocumentLibraryForm</Display>
+  <Edit>DocumentLibraryForm</Edit>
+  <New>DocumentLibraryForm</New>
+</FormTemplates>
+</file>
+
+<file path=customXml/item3.xml><?xml version="1.0" encoding="utf-8"?>
+<p:properties xmlns:p="http://schemas.microsoft.com/office/2006/metadata/properties" xmlns:xsi="http://www.w3.org/2001/XMLSchema-instance" xmlns:pc="http://schemas.microsoft.com/office/infopath/2007/PartnerControls">
+  <documentManagement/>
+</p:properties>
+</file>
+
 <file path=customXml/item4.xml><?xml version="1.0" encoding="utf-8"?>
 <b:Sources xmlns:b="http://schemas.openxmlformats.org/officeDocument/2006/bibliography" xmlns="http://schemas.openxmlformats.org/officeDocument/2006/bibliography" SelectedStyle="\APASixthEditionOfficeOnline.xsl" StyleName="APA" Version="6"/>
 </file>
 
 <file path=customXml/itemProps1.xml><?xml version="1.0" encoding="utf-8"?>
-<ds:datastoreItem xmlns:ds="http://schemas.openxmlformats.org/officeDocument/2006/customXml" ds:itemID="{05AD0F2C-FF07-4655-B2F6-3CB46C47939A}">
-  <ds:schemaRefs>
-    <ds:schemaRef ds:uri="http://schemas.microsoft.com/office/2006/metadata/properties"/>
-    <ds:schemaRef ds:uri="http://schemas.microsoft.com/office/infopath/2007/PartnerControls"/>
-  </ds:schemaRefs>
-</ds:datastoreItem>
-</file>
-
-<file path=customXml/itemProps2.xml><?xml version="1.0" encoding="utf-8"?>
-<ds:datastoreItem xmlns:ds="http://schemas.openxmlformats.org/officeDocument/2006/customXml" ds:itemID="{065F5E07-5487-4F28-90FD-A0F9578686E4}">
-  <ds:schemaRefs>
-    <ds:schemaRef ds:uri="http://schemas.microsoft.com/sharepoint/v3/contenttype/forms"/>
-  </ds:schemaRefs>
-</ds:datastoreItem>
-</file>
-
-<file path=customXml/itemProps3.xml><?xml version="1.0" encoding="utf-8"?>
 <ds:datastoreItem xmlns:ds="http://schemas.openxmlformats.org/officeDocument/2006/customXml" ds:itemID="{20956F2B-7214-46B7-AF98-0BE11AA7E7E9}">
   <ds:schemaRefs>
     <ds:schemaRef ds:uri="http://schemas.microsoft.com/office/2006/metadata/contentType"/>
@@ -7458,6 +7505,23 @@
 </ds:datastoreItem>
 </file>
 
+<file path=customXml/itemProps2.xml><?xml version="1.0" encoding="utf-8"?>
+<ds:datastoreItem xmlns:ds="http://schemas.openxmlformats.org/officeDocument/2006/customXml" ds:itemID="{065F5E07-5487-4F28-90FD-A0F9578686E4}">
+  <ds:schemaRefs>
+    <ds:schemaRef ds:uri="http://schemas.microsoft.com/sharepoint/v3/contenttype/forms"/>
+  </ds:schemaRefs>
+</ds:datastoreItem>
+</file>
+
+<file path=customXml/itemProps3.xml><?xml version="1.0" encoding="utf-8"?>
+<ds:datastoreItem xmlns:ds="http://schemas.openxmlformats.org/officeDocument/2006/customXml" ds:itemID="{05AD0F2C-FF07-4655-B2F6-3CB46C47939A}">
+  <ds:schemaRefs>
+    <ds:schemaRef ds:uri="http://schemas.microsoft.com/office/2006/metadata/properties"/>
+    <ds:schemaRef ds:uri="http://schemas.microsoft.com/office/infopath/2007/PartnerControls"/>
+  </ds:schemaRefs>
+</ds:datastoreItem>
+</file>
+
 <file path=customXml/itemProps4.xml><?xml version="1.0" encoding="utf-8"?>
 <ds:datastoreItem xmlns:ds="http://schemas.openxmlformats.org/officeDocument/2006/customXml" ds:itemID="{C1A1BFD3-0FCF-4544-9082-D8B57C3F9964}">
   <ds:schemaRefs>

</xml_diff>

<commit_message>
Added remaining user stories mockups Closes #16
</commit_message>
<xml_diff>
--- a/doc/Standby Project.docx
+++ b/doc/Standby Project.docx
@@ -226,18 +226,8 @@
           <w:color w:val="222222"/>
           <w:shd w:val="clear" w:color="auto" w:fill="FFFFFF"/>
         </w:rPr>
-        <w:t xml:space="preserve">Bogdan, George </w:t>
-      </w:r>
-      <w:proofErr w:type="spellStart"/>
-      <w:r>
-        <w:rPr>
-          <w:rFonts w:cstheme="minorHAnsi"/>
-          <w:color w:val="222222"/>
-          <w:shd w:val="clear" w:color="auto" w:fill="FFFFFF"/>
-        </w:rPr>
-        <w:t>Laurentiu</w:t>
-      </w:r>
-      <w:proofErr w:type="spellEnd"/>
+        <w:t>Bogdan, George Laurentiu</w:t>
+      </w:r>
     </w:p>
     <w:p>
       <w:pPr>
@@ -15966,9 +15956,6 @@
     </w:p>
     <w:p/>
     <w:p>
-      <w:pPr>
-        <w:pStyle w:val="Ttulo3"/>
-      </w:pPr>
       <w:r>
         <w:rPr>
           <w:noProof/>
@@ -16072,9 +16059,6 @@
       </w:r>
     </w:p>
     <w:p>
-      <w:pPr>
-        <w:pStyle w:val="Ttulo3"/>
-      </w:pPr>
       <w:r>
         <w:rPr>
           <w:noProof/>
@@ -16167,16 +16151,13 @@
       </w:r>
     </w:p>
     <w:p>
-      <w:pPr>
-        <w:pStyle w:val="Ttulo3"/>
-      </w:pPr>
       <w:r>
         <w:rPr>
           <w:noProof/>
         </w:rPr>
         <w:lastRenderedPageBreak/>
         <w:drawing>
-          <wp:anchor distT="0" distB="0" distL="114300" distR="114300" simplePos="0" relativeHeight="251661312" behindDoc="0" locked="0" layoutInCell="1" allowOverlap="1" wp14:anchorId="3891433A" wp14:editId="27500FAF">
+          <wp:anchor distT="0" distB="0" distL="114300" distR="114300" simplePos="0" relativeHeight="251661312" behindDoc="0" locked="0" layoutInCell="1" allowOverlap="1" wp14:anchorId="3891433A" wp14:editId="56BF8EA6">
             <wp:simplePos x="0" y="0"/>
             <wp:positionH relativeFrom="margin">
               <wp:posOffset>-554990</wp:posOffset>
@@ -16249,26 +16230,18 @@
       </w:r>
     </w:p>
     <w:p>
-      <w:pPr>
-        <w:pStyle w:val="Ttulo3"/>
-      </w:pPr>
-    </w:p>
-    <w:p>
-      <w:pPr>
-        <w:pStyle w:val="Ttulo3"/>
-      </w:pPr>
       <w:r>
         <w:rPr>
           <w:noProof/>
         </w:rPr>
         <w:drawing>
-          <wp:anchor distT="0" distB="0" distL="114300" distR="114300" simplePos="0" relativeHeight="251662336" behindDoc="0" locked="0" layoutInCell="1" allowOverlap="1" wp14:anchorId="5FB0F7FC" wp14:editId="09C474D8">
+          <wp:anchor distT="0" distB="0" distL="114300" distR="114300" simplePos="0" relativeHeight="251662336" behindDoc="0" locked="0" layoutInCell="1" allowOverlap="1" wp14:anchorId="5FB0F7FC" wp14:editId="177AC6A4">
             <wp:simplePos x="0" y="0"/>
             <wp:positionH relativeFrom="margin">
-              <wp:align>center</wp:align>
+              <wp:posOffset>-551236</wp:posOffset>
             </wp:positionH>
             <wp:positionV relativeFrom="paragraph">
-              <wp:posOffset>265479</wp:posOffset>
+              <wp:posOffset>2472646</wp:posOffset>
             </wp:positionV>
             <wp:extent cx="6664325" cy="4634230"/>
             <wp:effectExtent l="0" t="0" r="3175" b="0"/>
@@ -16346,20 +16319,13 @@
       </w:r>
     </w:p>
     <w:p>
-      <w:pPr>
-        <w:pStyle w:val="Ttulo3"/>
-      </w:pPr>
-    </w:p>
-    <w:p>
-      <w:pPr>
-        <w:pStyle w:val="Ttulo3"/>
-      </w:pPr>
       <w:r>
         <w:rPr>
           <w:noProof/>
         </w:rPr>
+        <w:lastRenderedPageBreak/>
         <w:drawing>
-          <wp:anchor distT="0" distB="0" distL="114300" distR="114300" simplePos="0" relativeHeight="251663360" behindDoc="0" locked="0" layoutInCell="1" allowOverlap="1" wp14:anchorId="18DD795F" wp14:editId="71E4D985">
+          <wp:anchor distT="0" distB="0" distL="114300" distR="114300" simplePos="0" relativeHeight="251663360" behindDoc="0" locked="0" layoutInCell="1" allowOverlap="1" wp14:anchorId="18DD795F" wp14:editId="4F248CD7">
             <wp:simplePos x="0" y="0"/>
             <wp:positionH relativeFrom="margin">
               <wp:align>center</wp:align>
@@ -16444,16 +16410,13 @@
       </w:r>
     </w:p>
     <w:p>
-      <w:pPr>
-        <w:pStyle w:val="Ttulo3"/>
-      </w:pPr>
       <w:r>
         <w:rPr>
           <w:noProof/>
         </w:rPr>
         <w:lastRenderedPageBreak/>
         <w:drawing>
-          <wp:anchor distT="0" distB="0" distL="114300" distR="114300" simplePos="0" relativeHeight="251665408" behindDoc="0" locked="0" layoutInCell="1" allowOverlap="1" wp14:anchorId="48B00E1A" wp14:editId="0CCD2B74">
+          <wp:anchor distT="0" distB="0" distL="114300" distR="114300" simplePos="0" relativeHeight="251665408" behindDoc="0" locked="0" layoutInCell="1" allowOverlap="1" wp14:anchorId="48B00E1A" wp14:editId="22436B04">
             <wp:simplePos x="0" y="0"/>
             <wp:positionH relativeFrom="margin">
               <wp:posOffset>-414655</wp:posOffset>
@@ -16527,18 +16490,6 @@
     </w:p>
     <w:p/>
     <w:p>
-      <w:pPr>
-        <w:pStyle w:val="Ttulo3"/>
-        <w:sectPr>
-          <w:headerReference w:type="default" r:id="rId17"/>
-          <w:footerReference w:type="default" r:id="rId18"/>
-          <w:pgSz w:w="11900" w:h="16840"/>
-          <w:pgMar w:top="1440" w:right="1440" w:bottom="1440" w:left="1440" w:header="708" w:footer="708" w:gutter="0"/>
-          <w:cols w:space="708"/>
-          <w:titlePg/>
-          <w:docGrid w:linePitch="360"/>
-        </w:sectPr>
-      </w:pPr>
       <w:r>
         <w:br w:type="page"/>
       </w:r>
@@ -16548,7 +16499,7 @@
         </w:rPr>
         <w:lastRenderedPageBreak/>
         <w:drawing>
-          <wp:anchor distT="0" distB="0" distL="114300" distR="114300" simplePos="0" relativeHeight="251666432" behindDoc="0" locked="0" layoutInCell="1" allowOverlap="1" wp14:anchorId="5D41958D" wp14:editId="704F6FF8">
+          <wp:anchor distT="0" distB="0" distL="114300" distR="114300" simplePos="0" relativeHeight="251666432" behindDoc="0" locked="0" layoutInCell="1" allowOverlap="1" wp14:anchorId="5D41958D" wp14:editId="2534A588">
             <wp:simplePos x="0" y="0"/>
             <wp:positionH relativeFrom="margin">
               <wp:align>center</wp:align>
@@ -16571,7 +16522,7 @@
                     <pic:cNvPicPr/>
                   </pic:nvPicPr>
                   <pic:blipFill rotWithShape="1">
-                    <a:blip r:embed="rId19">
+                    <a:blip r:embed="rId17">
                       <a:extLst>
                         <a:ext uri="{28A0092B-C50C-407E-A947-70E740481C1C}">
                           <a14:useLocalDpi xmlns:a14="http://schemas.microsoft.com/office/drawing/2010/main" val="0"/>
@@ -16617,6 +16568,442 @@
         <w:t>H6, H8, H14</w:t>
       </w:r>
     </w:p>
+    <w:p/>
+    <w:p/>
+    <w:p>
+      <w:r>
+        <w:t>Edit short film – Associated with user stories H7, H14</w:t>
+      </w:r>
+    </w:p>
+    <w:p/>
+    <w:p>
+      <w:r>
+        <w:rPr>
+          <w:noProof/>
+        </w:rPr>
+        <w:drawing>
+          <wp:inline distT="0" distB="0" distL="0" distR="0" wp14:anchorId="0D8CE484" wp14:editId="716198EE">
+            <wp:extent cx="5727700" cy="4786630"/>
+            <wp:effectExtent l="0" t="0" r="6350" b="0"/>
+            <wp:docPr id="7" name="Imagen 7"/>
+            <wp:cNvGraphicFramePr>
+              <a:graphicFrameLocks xmlns:a="http://schemas.openxmlformats.org/drawingml/2006/main" noChangeAspect="1"/>
+            </wp:cNvGraphicFramePr>
+            <a:graphic xmlns:a="http://schemas.openxmlformats.org/drawingml/2006/main">
+              <a:graphicData uri="http://schemas.openxmlformats.org/drawingml/2006/picture">
+                <pic:pic xmlns:pic="http://schemas.openxmlformats.org/drawingml/2006/picture">
+                  <pic:nvPicPr>
+                    <pic:cNvPr id="1" name=""/>
+                    <pic:cNvPicPr/>
+                  </pic:nvPicPr>
+                  <pic:blipFill>
+                    <a:blip r:embed="rId18"/>
+                    <a:stretch>
+                      <a:fillRect/>
+                    </a:stretch>
+                  </pic:blipFill>
+                  <pic:spPr>
+                    <a:xfrm>
+                      <a:off x="0" y="0"/>
+                      <a:ext cx="5727700" cy="4786630"/>
+                    </a:xfrm>
+                    <a:prstGeom prst="rect">
+                      <a:avLst/>
+                    </a:prstGeom>
+                  </pic:spPr>
+                </pic:pic>
+              </a:graphicData>
+            </a:graphic>
+          </wp:inline>
+        </w:drawing>
+      </w:r>
+    </w:p>
+    <w:p/>
+    <w:p>
+      <w:pPr>
+        <w:rPr>
+          <w:noProof/>
+        </w:rPr>
+      </w:pPr>
+    </w:p>
+    <w:p>
+      <w:pPr>
+        <w:rPr>
+          <w:noProof/>
+        </w:rPr>
+      </w:pPr>
+    </w:p>
+    <w:p>
+      <w:pPr>
+        <w:rPr>
+          <w:noProof/>
+        </w:rPr>
+      </w:pPr>
+    </w:p>
+    <w:p>
+      <w:pPr>
+        <w:rPr>
+          <w:noProof/>
+        </w:rPr>
+      </w:pPr>
+    </w:p>
+    <w:p>
+      <w:pPr>
+        <w:rPr>
+          <w:noProof/>
+        </w:rPr>
+      </w:pPr>
+    </w:p>
+    <w:p/>
+    <w:p/>
+    <w:p/>
+    <w:p/>
+    <w:p/>
+    <w:p/>
+    <w:p/>
+    <w:p/>
+    <w:p/>
+    <w:p/>
+    <w:p/>
+    <w:p/>
+    <w:p>
+      <w:r>
+        <w:t>User profile – Associated with user stories H10, H13, H17</w:t>
+      </w:r>
+    </w:p>
+    <w:p/>
+    <w:p>
+      <w:r>
+        <w:rPr>
+          <w:noProof/>
+        </w:rPr>
+        <w:drawing>
+          <wp:inline distT="0" distB="0" distL="0" distR="0" wp14:anchorId="40308808" wp14:editId="264DA2F7">
+            <wp:extent cx="5727700" cy="4331335"/>
+            <wp:effectExtent l="0" t="0" r="6350" b="0"/>
+            <wp:docPr id="10" name="Imagen 10"/>
+            <wp:cNvGraphicFramePr>
+              <a:graphicFrameLocks xmlns:a="http://schemas.openxmlformats.org/drawingml/2006/main" noChangeAspect="1"/>
+            </wp:cNvGraphicFramePr>
+            <a:graphic xmlns:a="http://schemas.openxmlformats.org/drawingml/2006/main">
+              <a:graphicData uri="http://schemas.openxmlformats.org/drawingml/2006/picture">
+                <pic:pic xmlns:pic="http://schemas.openxmlformats.org/drawingml/2006/picture">
+                  <pic:nvPicPr>
+                    <pic:cNvPr id="1" name=""/>
+                    <pic:cNvPicPr/>
+                  </pic:nvPicPr>
+                  <pic:blipFill>
+                    <a:blip r:embed="rId19"/>
+                    <a:stretch>
+                      <a:fillRect/>
+                    </a:stretch>
+                  </pic:blipFill>
+                  <pic:spPr>
+                    <a:xfrm>
+                      <a:off x="0" y="0"/>
+                      <a:ext cx="5727700" cy="4331335"/>
+                    </a:xfrm>
+                    <a:prstGeom prst="rect">
+                      <a:avLst/>
+                    </a:prstGeom>
+                  </pic:spPr>
+                </pic:pic>
+              </a:graphicData>
+            </a:graphic>
+          </wp:inline>
+        </w:drawing>
+      </w:r>
+    </w:p>
+    <w:p>
+      <w:pPr>
+        <w:rPr>
+          <w:noProof/>
+        </w:rPr>
+      </w:pPr>
+    </w:p>
+    <w:p>
+      <w:pPr>
+        <w:rPr>
+          <w:noProof/>
+        </w:rPr>
+      </w:pPr>
+    </w:p>
+    <w:p>
+      <w:pPr>
+        <w:rPr>
+          <w:noProof/>
+        </w:rPr>
+      </w:pPr>
+    </w:p>
+    <w:p>
+      <w:pPr>
+        <w:rPr>
+          <w:noProof/>
+        </w:rPr>
+      </w:pPr>
+    </w:p>
+    <w:p>
+      <w:pPr>
+        <w:rPr>
+          <w:noProof/>
+        </w:rPr>
+      </w:pPr>
+    </w:p>
+    <w:p>
+      <w:pPr>
+        <w:rPr>
+          <w:noProof/>
+        </w:rPr>
+      </w:pPr>
+    </w:p>
+    <w:p>
+      <w:pPr>
+        <w:rPr>
+          <w:noProof/>
+        </w:rPr>
+      </w:pPr>
+    </w:p>
+    <w:p>
+      <w:pPr>
+        <w:rPr>
+          <w:noProof/>
+        </w:rPr>
+      </w:pPr>
+    </w:p>
+    <w:p>
+      <w:pPr>
+        <w:rPr>
+          <w:noProof/>
+        </w:rPr>
+      </w:pPr>
+    </w:p>
+    <w:p>
+      <w:pPr>
+        <w:rPr>
+          <w:noProof/>
+        </w:rPr>
+      </w:pPr>
+    </w:p>
+    <w:p/>
+    <w:p/>
+    <w:p/>
+    <w:p/>
+    <w:p/>
+    <w:p/>
+    <w:p/>
+    <w:p/>
+    <w:p/>
+    <w:p/>
+    <w:p/>
+    <w:p/>
+    <w:p>
+      <w:r>
+        <w:t>Notifications – Associated with user stories H17</w:t>
+      </w:r>
+    </w:p>
+    <w:p/>
+    <w:p>
+      <w:r>
+        <w:rPr>
+          <w:noProof/>
+        </w:rPr>
+        <w:drawing>
+          <wp:inline distT="0" distB="0" distL="0" distR="0" wp14:anchorId="200D8F29" wp14:editId="50A01359">
+            <wp:extent cx="5727700" cy="4276090"/>
+            <wp:effectExtent l="0" t="0" r="6350" b="0"/>
+            <wp:docPr id="11" name="Imagen 11"/>
+            <wp:cNvGraphicFramePr>
+              <a:graphicFrameLocks xmlns:a="http://schemas.openxmlformats.org/drawingml/2006/main" noChangeAspect="1"/>
+            </wp:cNvGraphicFramePr>
+            <a:graphic xmlns:a="http://schemas.openxmlformats.org/drawingml/2006/main">
+              <a:graphicData uri="http://schemas.openxmlformats.org/drawingml/2006/picture">
+                <pic:pic xmlns:pic="http://schemas.openxmlformats.org/drawingml/2006/picture">
+                  <pic:nvPicPr>
+                    <pic:cNvPr id="1" name=""/>
+                    <pic:cNvPicPr/>
+                  </pic:nvPicPr>
+                  <pic:blipFill>
+                    <a:blip r:embed="rId20"/>
+                    <a:stretch>
+                      <a:fillRect/>
+                    </a:stretch>
+                  </pic:blipFill>
+                  <pic:spPr>
+                    <a:xfrm>
+                      <a:off x="0" y="0"/>
+                      <a:ext cx="5727700" cy="4276090"/>
+                    </a:xfrm>
+                    <a:prstGeom prst="rect">
+                      <a:avLst/>
+                    </a:prstGeom>
+                  </pic:spPr>
+                </pic:pic>
+              </a:graphicData>
+            </a:graphic>
+          </wp:inline>
+        </w:drawing>
+      </w:r>
+    </w:p>
+    <w:p/>
+    <w:p/>
+    <w:p/>
+    <w:p/>
+    <w:p/>
+    <w:p/>
+    <w:p/>
+    <w:p/>
+    <w:p/>
+    <w:p/>
+    <w:p/>
+    <w:p/>
+    <w:p/>
+    <w:p/>
+    <w:p/>
+    <w:p/>
+    <w:p/>
+    <w:p/>
+    <w:p/>
+    <w:p/>
+    <w:p/>
+    <w:p>
+      <w:r>
+        <w:lastRenderedPageBreak/>
+        <w:t>Search short film – Associated with user stories H11</w:t>
+      </w:r>
+    </w:p>
+    <w:p/>
+    <w:p>
+      <w:r>
+        <w:rPr>
+          <w:noProof/>
+        </w:rPr>
+        <w:drawing>
+          <wp:inline distT="0" distB="0" distL="0" distR="0" wp14:anchorId="7F753BD3" wp14:editId="39330281">
+            <wp:extent cx="5727700" cy="4274185"/>
+            <wp:effectExtent l="0" t="0" r="6350" b="0"/>
+            <wp:docPr id="12" name="Imagen 12"/>
+            <wp:cNvGraphicFramePr>
+              <a:graphicFrameLocks xmlns:a="http://schemas.openxmlformats.org/drawingml/2006/main" noChangeAspect="1"/>
+            </wp:cNvGraphicFramePr>
+            <a:graphic xmlns:a="http://schemas.openxmlformats.org/drawingml/2006/main">
+              <a:graphicData uri="http://schemas.openxmlformats.org/drawingml/2006/picture">
+                <pic:pic xmlns:pic="http://schemas.openxmlformats.org/drawingml/2006/picture">
+                  <pic:nvPicPr>
+                    <pic:cNvPr id="1" name=""/>
+                    <pic:cNvPicPr/>
+                  </pic:nvPicPr>
+                  <pic:blipFill>
+                    <a:blip r:embed="rId21"/>
+                    <a:stretch>
+                      <a:fillRect/>
+                    </a:stretch>
+                  </pic:blipFill>
+                  <pic:spPr>
+                    <a:xfrm>
+                      <a:off x="0" y="0"/>
+                      <a:ext cx="5727700" cy="4274185"/>
+                    </a:xfrm>
+                    <a:prstGeom prst="rect">
+                      <a:avLst/>
+                    </a:prstGeom>
+                  </pic:spPr>
+                </pic:pic>
+              </a:graphicData>
+            </a:graphic>
+          </wp:inline>
+        </w:drawing>
+      </w:r>
+    </w:p>
+    <w:p/>
+    <w:p/>
+    <w:p/>
+    <w:p/>
+    <w:p/>
+    <w:p/>
+    <w:p/>
+    <w:p/>
+    <w:p/>
+    <w:p/>
+    <w:p/>
+    <w:p/>
+    <w:p/>
+    <w:p/>
+    <w:p/>
+    <w:p/>
+    <w:p/>
+    <w:p/>
+    <w:p/>
+    <w:p/>
+    <w:p/>
+    <w:p/>
+    <w:p>
+      <w:r>
+        <w:lastRenderedPageBreak/>
+        <w:t>List favourite short films – Associated with user stories H15</w:t>
+      </w:r>
+    </w:p>
+    <w:p/>
+    <w:p>
+      <w:r>
+        <w:rPr>
+          <w:noProof/>
+        </w:rPr>
+        <w:drawing>
+          <wp:inline distT="0" distB="0" distL="0" distR="0" wp14:anchorId="24A10261" wp14:editId="5C0E860F">
+            <wp:extent cx="5727700" cy="4310380"/>
+            <wp:effectExtent l="0" t="0" r="6350" b="0"/>
+            <wp:docPr id="13" name="Imagen 13"/>
+            <wp:cNvGraphicFramePr>
+              <a:graphicFrameLocks xmlns:a="http://schemas.openxmlformats.org/drawingml/2006/main" noChangeAspect="1"/>
+            </wp:cNvGraphicFramePr>
+            <a:graphic xmlns:a="http://schemas.openxmlformats.org/drawingml/2006/main">
+              <a:graphicData uri="http://schemas.openxmlformats.org/drawingml/2006/picture">
+                <pic:pic xmlns:pic="http://schemas.openxmlformats.org/drawingml/2006/picture">
+                  <pic:nvPicPr>
+                    <pic:cNvPr id="1" name=""/>
+                    <pic:cNvPicPr/>
+                  </pic:nvPicPr>
+                  <pic:blipFill>
+                    <a:blip r:embed="rId22"/>
+                    <a:stretch>
+                      <a:fillRect/>
+                    </a:stretch>
+                  </pic:blipFill>
+                  <pic:spPr>
+                    <a:xfrm>
+                      <a:off x="0" y="0"/>
+                      <a:ext cx="5727700" cy="4310380"/>
+                    </a:xfrm>
+                    <a:prstGeom prst="rect">
+                      <a:avLst/>
+                    </a:prstGeom>
+                  </pic:spPr>
+                </pic:pic>
+              </a:graphicData>
+            </a:graphic>
+          </wp:inline>
+        </w:drawing>
+      </w:r>
+    </w:p>
+    <w:p/>
+    <w:p/>
+    <w:p/>
+    <w:p/>
+    <w:p/>
+    <w:p/>
+    <w:p>
+      <w:pPr>
+        <w:sectPr>
+          <w:headerReference w:type="default" r:id="rId23"/>
+          <w:footerReference w:type="default" r:id="rId24"/>
+          <w:pgSz w:w="11900" w:h="16840"/>
+          <w:pgMar w:top="1440" w:right="1440" w:bottom="1440" w:left="1440" w:header="708" w:footer="708" w:gutter="0"/>
+          <w:cols w:space="708"/>
+          <w:titlePg/>
+          <w:docGrid w:linePitch="360"/>
+        </w:sectPr>
+      </w:pPr>
+    </w:p>
     <w:p>
       <w:pPr>
         <w:pStyle w:val="Ttulo1"/>
@@ -16660,7 +17047,7 @@
                     </pic:cNvPicPr>
                   </pic:nvPicPr>
                   <pic:blipFill>
-                    <a:blip r:embed="rId20">
+                    <a:blip r:embed="rId25">
                       <a:extLst>
                         <a:ext uri="{28A0092B-C50C-407E-A947-70E740481C1C}">
                           <a14:useLocalDpi xmlns:a14="http://schemas.microsoft.com/office/drawing/2010/main" val="0"/>
@@ -17335,36 +17722,8 @@
                 <w:iCs/>
                 <w:lang w:val="es-ES"/>
               </w:rPr>
-              <w:t xml:space="preserve">George </w:t>
-            </w:r>
-            <w:proofErr w:type="spellStart"/>
-            <w:r>
-              <w:rPr>
-                <w:i/>
-                <w:iCs/>
-                <w:lang w:val="es-ES"/>
-              </w:rPr>
-              <w:t>Laurentiu</w:t>
-            </w:r>
-            <w:proofErr w:type="spellEnd"/>
-            <w:r>
-              <w:rPr>
-                <w:i/>
-                <w:iCs/>
-                <w:lang w:val="es-ES"/>
-              </w:rPr>
-              <w:t xml:space="preserve"> </w:t>
-            </w:r>
-            <w:proofErr w:type="spellStart"/>
-            <w:r>
-              <w:rPr>
-                <w:i/>
-                <w:iCs/>
-                <w:lang w:val="es-ES"/>
-              </w:rPr>
-              <w:t>Bogdan</w:t>
-            </w:r>
-            <w:proofErr w:type="spellEnd"/>
+              <w:t>George Laurentiu Bogdan</w:t>
+            </w:r>
           </w:p>
         </w:tc>
         <w:tc>
@@ -17547,36 +17906,8 @@
                 <w:iCs/>
                 <w:lang w:val="es-ES"/>
               </w:rPr>
-              <w:t xml:space="preserve">George </w:t>
-            </w:r>
-            <w:proofErr w:type="spellStart"/>
-            <w:r>
-              <w:rPr>
-                <w:i/>
-                <w:iCs/>
-                <w:lang w:val="es-ES"/>
-              </w:rPr>
-              <w:t>Laurentiu</w:t>
-            </w:r>
-            <w:proofErr w:type="spellEnd"/>
-            <w:r>
-              <w:rPr>
-                <w:i/>
-                <w:iCs/>
-                <w:lang w:val="es-ES"/>
-              </w:rPr>
-              <w:t xml:space="preserve"> </w:t>
-            </w:r>
-            <w:proofErr w:type="spellStart"/>
-            <w:r>
-              <w:rPr>
-                <w:i/>
-                <w:iCs/>
-                <w:lang w:val="es-ES"/>
-              </w:rPr>
-              <w:t>Bogdan</w:t>
-            </w:r>
-            <w:proofErr w:type="spellEnd"/>
+              <w:t>George Laurentiu Bogdan</w:t>
+            </w:r>
           </w:p>
         </w:tc>
         <w:tc>
@@ -17767,36 +18098,8 @@
                 <w:iCs/>
                 <w:lang w:val="es-ES"/>
               </w:rPr>
-              <w:t xml:space="preserve">George </w:t>
-            </w:r>
-            <w:proofErr w:type="spellStart"/>
-            <w:r>
-              <w:rPr>
-                <w:i/>
-                <w:iCs/>
-                <w:lang w:val="es-ES"/>
-              </w:rPr>
-              <w:t>Laurentiu</w:t>
-            </w:r>
-            <w:proofErr w:type="spellEnd"/>
-            <w:r>
-              <w:rPr>
-                <w:i/>
-                <w:iCs/>
-                <w:lang w:val="es-ES"/>
-              </w:rPr>
-              <w:t xml:space="preserve"> </w:t>
-            </w:r>
-            <w:proofErr w:type="spellStart"/>
-            <w:r>
-              <w:rPr>
-                <w:i/>
-                <w:iCs/>
-                <w:lang w:val="es-ES"/>
-              </w:rPr>
-              <w:t>Bogdan</w:t>
-            </w:r>
-            <w:proofErr w:type="spellEnd"/>
+              <w:t>George Laurentiu Bogdan</w:t>
+            </w:r>
           </w:p>
         </w:tc>
         <w:tc>
@@ -17931,36 +18234,8 @@
                 <w:iCs/>
                 <w:lang w:val="es-ES"/>
               </w:rPr>
-              <w:t xml:space="preserve">George </w:t>
-            </w:r>
-            <w:proofErr w:type="spellStart"/>
-            <w:r>
-              <w:rPr>
-                <w:i/>
-                <w:iCs/>
-                <w:lang w:val="es-ES"/>
-              </w:rPr>
-              <w:t>Laurentiu</w:t>
-            </w:r>
-            <w:proofErr w:type="spellEnd"/>
-            <w:r>
-              <w:rPr>
-                <w:i/>
-                <w:iCs/>
-                <w:lang w:val="es-ES"/>
-              </w:rPr>
-              <w:t xml:space="preserve"> </w:t>
-            </w:r>
-            <w:proofErr w:type="spellStart"/>
-            <w:r>
-              <w:rPr>
-                <w:i/>
-                <w:iCs/>
-                <w:lang w:val="es-ES"/>
-              </w:rPr>
-              <w:t>Bogdan</w:t>
-            </w:r>
-            <w:proofErr w:type="spellEnd"/>
+              <w:t>George Laurentiu Bogdan</w:t>
+            </w:r>
           </w:p>
         </w:tc>
         <w:tc>
@@ -18095,36 +18370,8 @@
                 <w:iCs/>
                 <w:lang w:val="es-ES"/>
               </w:rPr>
-              <w:t xml:space="preserve">George </w:t>
-            </w:r>
-            <w:proofErr w:type="spellStart"/>
-            <w:r>
-              <w:rPr>
-                <w:i/>
-                <w:iCs/>
-                <w:lang w:val="es-ES"/>
-              </w:rPr>
-              <w:t>Laurentiu</w:t>
-            </w:r>
-            <w:proofErr w:type="spellEnd"/>
-            <w:r>
-              <w:rPr>
-                <w:i/>
-                <w:iCs/>
-                <w:lang w:val="es-ES"/>
-              </w:rPr>
-              <w:t xml:space="preserve"> </w:t>
-            </w:r>
-            <w:proofErr w:type="spellStart"/>
-            <w:r>
-              <w:rPr>
-                <w:i/>
-                <w:iCs/>
-                <w:lang w:val="es-ES"/>
-              </w:rPr>
-              <w:t>Bogdan</w:t>
-            </w:r>
-            <w:proofErr w:type="spellEnd"/>
+              <w:t>George Laurentiu Bogdan</w:t>
+            </w:r>
           </w:p>
         </w:tc>
         <w:tc>
@@ -18353,36 +18600,8 @@
                 <w:iCs/>
                 <w:lang w:val="es-ES"/>
               </w:rPr>
-              <w:t xml:space="preserve">George </w:t>
-            </w:r>
-            <w:proofErr w:type="spellStart"/>
-            <w:r>
-              <w:rPr>
-                <w:i/>
-                <w:iCs/>
-                <w:lang w:val="es-ES"/>
-              </w:rPr>
-              <w:t>Laurentiu</w:t>
-            </w:r>
-            <w:proofErr w:type="spellEnd"/>
-            <w:r>
-              <w:rPr>
-                <w:i/>
-                <w:iCs/>
-                <w:lang w:val="es-ES"/>
-              </w:rPr>
-              <w:t xml:space="preserve"> </w:t>
-            </w:r>
-            <w:proofErr w:type="spellStart"/>
-            <w:r>
-              <w:rPr>
-                <w:i/>
-                <w:iCs/>
-                <w:lang w:val="es-ES"/>
-              </w:rPr>
-              <w:t>Bogdan</w:t>
-            </w:r>
-            <w:proofErr w:type="spellEnd"/>
+              <w:t>George Laurentiu Bogdan</w:t>
+            </w:r>
           </w:p>
         </w:tc>
         <w:tc>
@@ -18520,36 +18739,8 @@
                 <w:lang w:val="es-ES"/>
               </w:rPr>
               <w:br/>
-              <w:t xml:space="preserve">George </w:t>
-            </w:r>
-            <w:proofErr w:type="spellStart"/>
-            <w:r>
-              <w:rPr>
-                <w:i/>
-                <w:iCs/>
-                <w:lang w:val="es-ES"/>
-              </w:rPr>
-              <w:t>Laurentiu</w:t>
-            </w:r>
-            <w:proofErr w:type="spellEnd"/>
-            <w:r>
-              <w:rPr>
-                <w:i/>
-                <w:iCs/>
-                <w:lang w:val="es-ES"/>
-              </w:rPr>
-              <w:t xml:space="preserve"> </w:t>
-            </w:r>
-            <w:proofErr w:type="spellStart"/>
-            <w:r>
-              <w:rPr>
-                <w:i/>
-                <w:iCs/>
-                <w:lang w:val="es-ES"/>
-              </w:rPr>
-              <w:t>Bogdan</w:t>
-            </w:r>
-            <w:proofErr w:type="spellEnd"/>
+              <w:t>George Laurentiu Bogdan</w:t>
+            </w:r>
           </w:p>
         </w:tc>
         <w:tc>
@@ -18669,36 +18860,8 @@
                 <w:lang w:val="es-ES"/>
               </w:rPr>
               <w:br/>
-              <w:t xml:space="preserve">George </w:t>
-            </w:r>
-            <w:proofErr w:type="spellStart"/>
-            <w:r>
-              <w:rPr>
-                <w:i/>
-                <w:iCs/>
-                <w:lang w:val="es-ES"/>
-              </w:rPr>
-              <w:t>Laurentiu</w:t>
-            </w:r>
-            <w:proofErr w:type="spellEnd"/>
-            <w:r>
-              <w:rPr>
-                <w:i/>
-                <w:iCs/>
-                <w:lang w:val="es-ES"/>
-              </w:rPr>
-              <w:t xml:space="preserve"> </w:t>
-            </w:r>
-            <w:proofErr w:type="spellStart"/>
-            <w:r>
-              <w:rPr>
-                <w:i/>
-                <w:iCs/>
-                <w:lang w:val="es-ES"/>
-              </w:rPr>
-              <w:t>Bogdan</w:t>
-            </w:r>
-            <w:proofErr w:type="spellEnd"/>
+              <w:t>George Laurentiu Bogdan</w:t>
+            </w:r>
             <w:r>
               <w:rPr>
                 <w:i/>
@@ -18975,23 +19138,7 @@
                 <w:i/>
                 <w:iCs/>
               </w:rPr>
-              <w:t xml:space="preserve">George </w:t>
-            </w:r>
-            <w:proofErr w:type="spellStart"/>
-            <w:r>
-              <w:rPr>
-                <w:i/>
-                <w:iCs/>
-              </w:rPr>
-              <w:t>Laurentiu</w:t>
-            </w:r>
-            <w:proofErr w:type="spellEnd"/>
-            <w:r>
-              <w:rPr>
-                <w:i/>
-                <w:iCs/>
-              </w:rPr>
-              <w:t xml:space="preserve"> Bog</w:t>
+              <w:t>George Laurentiu Bog</w:t>
             </w:r>
             <w:r>
               <w:rPr>
@@ -19091,23 +19238,7 @@
                 <w:i/>
                 <w:iCs/>
               </w:rPr>
-              <w:t xml:space="preserve">George </w:t>
-            </w:r>
-            <w:proofErr w:type="spellStart"/>
-            <w:r>
-              <w:rPr>
-                <w:i/>
-                <w:iCs/>
-              </w:rPr>
-              <w:t>Laurentiu</w:t>
-            </w:r>
-            <w:proofErr w:type="spellEnd"/>
-            <w:r>
-              <w:rPr>
-                <w:i/>
-                <w:iCs/>
-              </w:rPr>
-              <w:t xml:space="preserve"> Bogdan</w:t>
+              <w:t>George Laurentiu Bogdan</w:t>
             </w:r>
             <w:r>
               <w:rPr>
@@ -19330,23 +19461,7 @@
                 <w:i/>
                 <w:iCs/>
               </w:rPr>
-              <w:t xml:space="preserve">George </w:t>
-            </w:r>
-            <w:proofErr w:type="spellStart"/>
-            <w:r>
-              <w:rPr>
-                <w:i/>
-                <w:iCs/>
-              </w:rPr>
-              <w:t>Laurentiu</w:t>
-            </w:r>
-            <w:proofErr w:type="spellEnd"/>
-            <w:r>
-              <w:rPr>
-                <w:i/>
-                <w:iCs/>
-              </w:rPr>
-              <w:t xml:space="preserve"> Bogdan</w:t>
+              <w:t>George Laurentiu Bogdan</w:t>
             </w:r>
             <w:r>
               <w:rPr>
@@ -19571,23 +19686,7 @@
                 <w:i/>
                 <w:iCs/>
               </w:rPr>
-              <w:t xml:space="preserve">George </w:t>
-            </w:r>
-            <w:proofErr w:type="spellStart"/>
-            <w:r>
-              <w:rPr>
-                <w:i/>
-                <w:iCs/>
-              </w:rPr>
-              <w:t>Laurentiu</w:t>
-            </w:r>
-            <w:proofErr w:type="spellEnd"/>
-            <w:r>
-              <w:rPr>
-                <w:i/>
-                <w:iCs/>
-              </w:rPr>
-              <w:t xml:space="preserve"> Bogdan</w:t>
+              <w:t>George Laurentiu Bogdan</w:t>
             </w:r>
             <w:r>
               <w:rPr>
@@ -19811,23 +19910,7 @@
                 <w:i/>
                 <w:iCs/>
               </w:rPr>
-              <w:t xml:space="preserve">George </w:t>
-            </w:r>
-            <w:proofErr w:type="spellStart"/>
-            <w:r>
-              <w:rPr>
-                <w:i/>
-                <w:iCs/>
-              </w:rPr>
-              <w:t>Laurentiu</w:t>
-            </w:r>
-            <w:proofErr w:type="spellEnd"/>
-            <w:r>
-              <w:rPr>
-                <w:i/>
-                <w:iCs/>
-              </w:rPr>
-              <w:t xml:space="preserve"> Bogdan</w:t>
+              <w:t>George Laurentiu Bogdan</w:t>
             </w:r>
             <w:r>
               <w:rPr>
@@ -20050,23 +20133,7 @@
                 <w:i/>
                 <w:iCs/>
               </w:rPr>
-              <w:t xml:space="preserve">George </w:t>
-            </w:r>
-            <w:proofErr w:type="spellStart"/>
-            <w:r>
-              <w:rPr>
-                <w:i/>
-                <w:iCs/>
-              </w:rPr>
-              <w:t>Laurentiu</w:t>
-            </w:r>
-            <w:proofErr w:type="spellEnd"/>
-            <w:r>
-              <w:rPr>
-                <w:i/>
-                <w:iCs/>
-              </w:rPr>
-              <w:t xml:space="preserve"> Bogdan</w:t>
+              <w:t>George Laurentiu Bogdan</w:t>
             </w:r>
             <w:r>
               <w:rPr>
@@ -20291,23 +20358,7 @@
                 <w:i/>
                 <w:iCs/>
               </w:rPr>
-              <w:t xml:space="preserve">George </w:t>
-            </w:r>
-            <w:proofErr w:type="spellStart"/>
-            <w:r>
-              <w:rPr>
-                <w:i/>
-                <w:iCs/>
-              </w:rPr>
-              <w:t>Laurentiu</w:t>
-            </w:r>
-            <w:proofErr w:type="spellEnd"/>
-            <w:r>
-              <w:rPr>
-                <w:i/>
-                <w:iCs/>
-              </w:rPr>
-              <w:t xml:space="preserve"> Bogdan</w:t>
+              <w:t>George Laurentiu Bogdan</w:t>
             </w:r>
             <w:r>
               <w:rPr>
@@ -20530,23 +20581,7 @@
                 <w:i/>
                 <w:iCs/>
               </w:rPr>
-              <w:t xml:space="preserve">George </w:t>
-            </w:r>
-            <w:proofErr w:type="spellStart"/>
-            <w:r>
-              <w:rPr>
-                <w:i/>
-                <w:iCs/>
-              </w:rPr>
-              <w:t>Laurentiu</w:t>
-            </w:r>
-            <w:proofErr w:type="spellEnd"/>
-            <w:r>
-              <w:rPr>
-                <w:i/>
-                <w:iCs/>
-              </w:rPr>
-              <w:t xml:space="preserve"> Bogdan</w:t>
+              <w:t>George Laurentiu Bogdan</w:t>
             </w:r>
             <w:r>
               <w:rPr>
@@ -20769,23 +20804,7 @@
                 <w:i/>
                 <w:iCs/>
               </w:rPr>
-              <w:t xml:space="preserve">George </w:t>
-            </w:r>
-            <w:proofErr w:type="spellStart"/>
-            <w:r>
-              <w:rPr>
-                <w:i/>
-                <w:iCs/>
-              </w:rPr>
-              <w:t>Laurentiu</w:t>
-            </w:r>
-            <w:proofErr w:type="spellEnd"/>
-            <w:r>
-              <w:rPr>
-                <w:i/>
-                <w:iCs/>
-              </w:rPr>
-              <w:t xml:space="preserve"> Bogdan</w:t>
+              <w:t>George Laurentiu Bogdan</w:t>
             </w:r>
             <w:r>
               <w:rPr>
@@ -21008,23 +21027,7 @@
                 <w:i/>
                 <w:iCs/>
               </w:rPr>
-              <w:t xml:space="preserve">George </w:t>
-            </w:r>
-            <w:proofErr w:type="spellStart"/>
-            <w:r>
-              <w:rPr>
-                <w:i/>
-                <w:iCs/>
-              </w:rPr>
-              <w:t>Laurentiu</w:t>
-            </w:r>
-            <w:proofErr w:type="spellEnd"/>
-            <w:r>
-              <w:rPr>
-                <w:i/>
-                <w:iCs/>
-              </w:rPr>
-              <w:t xml:space="preserve"> Bogdan</w:t>
+              <w:t>George Laurentiu Bogdan</w:t>
             </w:r>
             <w:r>
               <w:rPr>
@@ -21247,23 +21250,7 @@
                 <w:i/>
                 <w:iCs/>
               </w:rPr>
-              <w:t xml:space="preserve">George </w:t>
-            </w:r>
-            <w:proofErr w:type="spellStart"/>
-            <w:r>
-              <w:rPr>
-                <w:i/>
-                <w:iCs/>
-              </w:rPr>
-              <w:t>Laurentiu</w:t>
-            </w:r>
-            <w:proofErr w:type="spellEnd"/>
-            <w:r>
-              <w:rPr>
-                <w:i/>
-                <w:iCs/>
-              </w:rPr>
-              <w:t xml:space="preserve"> Bogdan</w:t>
+              <w:t>George Laurentiu Bogdan</w:t>
             </w:r>
             <w:r>
               <w:rPr>
@@ -21486,23 +21473,7 @@
                 <w:i/>
                 <w:iCs/>
               </w:rPr>
-              <w:t xml:space="preserve">George </w:t>
-            </w:r>
-            <w:proofErr w:type="spellStart"/>
-            <w:r>
-              <w:rPr>
-                <w:i/>
-                <w:iCs/>
-              </w:rPr>
-              <w:t>Laurentiu</w:t>
-            </w:r>
-            <w:proofErr w:type="spellEnd"/>
-            <w:r>
-              <w:rPr>
-                <w:i/>
-                <w:iCs/>
-              </w:rPr>
-              <w:t xml:space="preserve"> Bogdan</w:t>
+              <w:t>George Laurentiu Bogdan</w:t>
             </w:r>
             <w:r>
               <w:rPr>
@@ -21725,23 +21696,7 @@
                 <w:i/>
                 <w:iCs/>
               </w:rPr>
-              <w:t xml:space="preserve">George </w:t>
-            </w:r>
-            <w:proofErr w:type="spellStart"/>
-            <w:r>
-              <w:rPr>
-                <w:i/>
-                <w:iCs/>
-              </w:rPr>
-              <w:t>Laurentiu</w:t>
-            </w:r>
-            <w:proofErr w:type="spellEnd"/>
-            <w:r>
-              <w:rPr>
-                <w:i/>
-                <w:iCs/>
-              </w:rPr>
-              <w:t xml:space="preserve"> Bogdan</w:t>
+              <w:t>George Laurentiu Bogdan</w:t>
             </w:r>
             <w:r>
               <w:rPr>
@@ -21964,23 +21919,7 @@
                 <w:i/>
                 <w:iCs/>
               </w:rPr>
-              <w:t xml:space="preserve">George </w:t>
-            </w:r>
-            <w:proofErr w:type="spellStart"/>
-            <w:r>
-              <w:rPr>
-                <w:i/>
-                <w:iCs/>
-              </w:rPr>
-              <w:t>Laurentiu</w:t>
-            </w:r>
-            <w:proofErr w:type="spellEnd"/>
-            <w:r>
-              <w:rPr>
-                <w:i/>
-                <w:iCs/>
-              </w:rPr>
-              <w:t xml:space="preserve"> Bogdan</w:t>
+              <w:t>George Laurentiu Bogdan</w:t>
             </w:r>
             <w:r>
               <w:rPr>
@@ -22203,23 +22142,7 @@
                 <w:i/>
                 <w:iCs/>
               </w:rPr>
-              <w:t xml:space="preserve">George </w:t>
-            </w:r>
-            <w:proofErr w:type="spellStart"/>
-            <w:r>
-              <w:rPr>
-                <w:i/>
-                <w:iCs/>
-              </w:rPr>
-              <w:t>Laurentiu</w:t>
-            </w:r>
-            <w:proofErr w:type="spellEnd"/>
-            <w:r>
-              <w:rPr>
-                <w:i/>
-                <w:iCs/>
-              </w:rPr>
-              <w:t xml:space="preserve"> Bogdan</w:t>
+              <w:t>George Laurentiu Bogdan</w:t>
             </w:r>
             <w:r>
               <w:rPr>
@@ -22442,23 +22365,7 @@
                 <w:i/>
                 <w:iCs/>
               </w:rPr>
-              <w:t xml:space="preserve">George </w:t>
-            </w:r>
-            <w:proofErr w:type="spellStart"/>
-            <w:r>
-              <w:rPr>
-                <w:i/>
-                <w:iCs/>
-              </w:rPr>
-              <w:t>Laurentiu</w:t>
-            </w:r>
-            <w:proofErr w:type="spellEnd"/>
-            <w:r>
-              <w:rPr>
-                <w:i/>
-                <w:iCs/>
-              </w:rPr>
-              <w:t xml:space="preserve"> Bogdan</w:t>
+              <w:t>George Laurentiu Bogdan</w:t>
             </w:r>
             <w:r>
               <w:rPr>
@@ -22682,23 +22589,7 @@
                 <w:i/>
                 <w:iCs/>
               </w:rPr>
-              <w:t xml:space="preserve">George </w:t>
-            </w:r>
-            <w:proofErr w:type="spellStart"/>
-            <w:r>
-              <w:rPr>
-                <w:i/>
-                <w:iCs/>
-              </w:rPr>
-              <w:t>Laurentiu</w:t>
-            </w:r>
-            <w:proofErr w:type="spellEnd"/>
-            <w:r>
-              <w:rPr>
-                <w:i/>
-                <w:iCs/>
-              </w:rPr>
-              <w:t xml:space="preserve"> Bogdan</w:t>
+              <w:t>George Laurentiu Bogdan</w:t>
             </w:r>
             <w:r>
               <w:rPr>
@@ -22921,23 +22812,7 @@
                 <w:i/>
                 <w:iCs/>
               </w:rPr>
-              <w:t xml:space="preserve">George </w:t>
-            </w:r>
-            <w:proofErr w:type="spellStart"/>
-            <w:r>
-              <w:rPr>
-                <w:i/>
-                <w:iCs/>
-              </w:rPr>
-              <w:t>Laurentiu</w:t>
-            </w:r>
-            <w:proofErr w:type="spellEnd"/>
-            <w:r>
-              <w:rPr>
-                <w:i/>
-                <w:iCs/>
-              </w:rPr>
-              <w:t xml:space="preserve"> Bogdan</w:t>
+              <w:t>George Laurentiu Bogdan</w:t>
             </w:r>
             <w:r>
               <w:rPr>
@@ -23160,23 +23035,7 @@
                 <w:i/>
                 <w:iCs/>
               </w:rPr>
-              <w:t xml:space="preserve">George </w:t>
-            </w:r>
-            <w:proofErr w:type="spellStart"/>
-            <w:r>
-              <w:rPr>
-                <w:i/>
-                <w:iCs/>
-              </w:rPr>
-              <w:t>Laurentiu</w:t>
-            </w:r>
-            <w:proofErr w:type="spellEnd"/>
-            <w:r>
-              <w:rPr>
-                <w:i/>
-                <w:iCs/>
-              </w:rPr>
-              <w:t xml:space="preserve"> Bogdan</w:t>
+              <w:t>George Laurentiu Bogdan</w:t>
             </w:r>
             <w:r>
               <w:rPr>
@@ -23343,36 +23202,8 @@
                 <w:iCs/>
                 <w:lang w:val="es-ES"/>
               </w:rPr>
-              <w:t xml:space="preserve">George </w:t>
-            </w:r>
-            <w:proofErr w:type="spellStart"/>
-            <w:r>
-              <w:rPr>
-                <w:i/>
-                <w:iCs/>
-                <w:lang w:val="es-ES"/>
-              </w:rPr>
-              <w:t>Laurentiu</w:t>
-            </w:r>
-            <w:proofErr w:type="spellEnd"/>
-            <w:r>
-              <w:rPr>
-                <w:i/>
-                <w:iCs/>
-                <w:lang w:val="es-ES"/>
-              </w:rPr>
-              <w:t xml:space="preserve"> </w:t>
-            </w:r>
-            <w:proofErr w:type="spellStart"/>
-            <w:r>
-              <w:rPr>
-                <w:i/>
-                <w:iCs/>
-                <w:lang w:val="es-ES"/>
-              </w:rPr>
-              <w:t>Bogdan</w:t>
-            </w:r>
-            <w:proofErr w:type="spellEnd"/>
+              <w:t>George Laurentiu Bogdan</w:t>
+            </w:r>
           </w:p>
         </w:tc>
         <w:tc>
@@ -23586,30 +23417,14 @@
                 <w:iCs/>
               </w:rPr>
               <w:br/>
-              <w:t xml:space="preserve">George </w:t>
-            </w:r>
-            <w:proofErr w:type="spellStart"/>
-            <w:r>
-              <w:rPr>
-                <w:i/>
-                <w:iCs/>
-              </w:rPr>
-              <w:t>Laure</w:t>
-            </w:r>
-            <w:r>
-              <w:rPr>
-                <w:i/>
-                <w:iCs/>
-              </w:rPr>
-              <w:t>ntiu</w:t>
-            </w:r>
-            <w:proofErr w:type="spellEnd"/>
-            <w:r>
-              <w:rPr>
-                <w:i/>
-                <w:iCs/>
-              </w:rPr>
-              <w:t xml:space="preserve"> Bogdan</w:t>
+              <w:t>George Laure</w:t>
+            </w:r>
+            <w:r>
+              <w:rPr>
+                <w:i/>
+                <w:iCs/>
+              </w:rPr>
+              <w:t>ntiu Bogdan</w:t>
             </w:r>
           </w:p>
         </w:tc>
@@ -23824,30 +23639,14 @@
                 <w:iCs/>
               </w:rPr>
               <w:br/>
-              <w:t xml:space="preserve">George </w:t>
-            </w:r>
-            <w:proofErr w:type="spellStart"/>
-            <w:r>
-              <w:rPr>
-                <w:i/>
-                <w:iCs/>
-              </w:rPr>
-              <w:t>Laure</w:t>
-            </w:r>
-            <w:r>
-              <w:rPr>
-                <w:i/>
-                <w:iCs/>
-              </w:rPr>
-              <w:t>ntiu</w:t>
-            </w:r>
-            <w:proofErr w:type="spellEnd"/>
-            <w:r>
-              <w:rPr>
-                <w:i/>
-                <w:iCs/>
-              </w:rPr>
-              <w:t xml:space="preserve"> Bogdan</w:t>
+              <w:t>George Laure</w:t>
+            </w:r>
+            <w:r>
+              <w:rPr>
+                <w:i/>
+                <w:iCs/>
+              </w:rPr>
+              <w:t>ntiu Bogdan</w:t>
             </w:r>
           </w:p>
         </w:tc>
@@ -24062,30 +23861,14 @@
                 <w:iCs/>
               </w:rPr>
               <w:br/>
-              <w:t xml:space="preserve">George </w:t>
-            </w:r>
-            <w:proofErr w:type="spellStart"/>
-            <w:r>
-              <w:rPr>
-                <w:i/>
-                <w:iCs/>
-              </w:rPr>
-              <w:t>Laure</w:t>
-            </w:r>
-            <w:r>
-              <w:rPr>
-                <w:i/>
-                <w:iCs/>
-              </w:rPr>
-              <w:t>ntiu</w:t>
-            </w:r>
-            <w:proofErr w:type="spellEnd"/>
-            <w:r>
-              <w:rPr>
-                <w:i/>
-                <w:iCs/>
-              </w:rPr>
-              <w:t xml:space="preserve"> Bogdan</w:t>
+              <w:t>George Laure</w:t>
+            </w:r>
+            <w:r>
+              <w:rPr>
+                <w:i/>
+                <w:iCs/>
+              </w:rPr>
+              <w:t>ntiu Bogdan</w:t>
             </w:r>
           </w:p>
         </w:tc>
@@ -24300,30 +24083,14 @@
                 <w:iCs/>
               </w:rPr>
               <w:br/>
-              <w:t xml:space="preserve">George </w:t>
-            </w:r>
-            <w:proofErr w:type="spellStart"/>
-            <w:r>
-              <w:rPr>
-                <w:i/>
-                <w:iCs/>
-              </w:rPr>
-              <w:t>Laure</w:t>
-            </w:r>
-            <w:r>
-              <w:rPr>
-                <w:i/>
-                <w:iCs/>
-              </w:rPr>
-              <w:t>ntiu</w:t>
-            </w:r>
-            <w:proofErr w:type="spellEnd"/>
-            <w:r>
-              <w:rPr>
-                <w:i/>
-                <w:iCs/>
-              </w:rPr>
-              <w:t xml:space="preserve"> Bogdan</w:t>
+              <w:t>George Laure</w:t>
+            </w:r>
+            <w:r>
+              <w:rPr>
+                <w:i/>
+                <w:iCs/>
+              </w:rPr>
+              <w:t>ntiu Bogdan</w:t>
             </w:r>
           </w:p>
         </w:tc>
@@ -24538,30 +24305,14 @@
                 <w:iCs/>
               </w:rPr>
               <w:br/>
-              <w:t xml:space="preserve">George </w:t>
-            </w:r>
-            <w:proofErr w:type="spellStart"/>
-            <w:r>
-              <w:rPr>
-                <w:i/>
-                <w:iCs/>
-              </w:rPr>
-              <w:t>Laure</w:t>
-            </w:r>
-            <w:r>
-              <w:rPr>
-                <w:i/>
-                <w:iCs/>
-              </w:rPr>
-              <w:t>ntiu</w:t>
-            </w:r>
-            <w:proofErr w:type="spellEnd"/>
-            <w:r>
-              <w:rPr>
-                <w:i/>
-                <w:iCs/>
-              </w:rPr>
-              <w:t xml:space="preserve"> Bogdan</w:t>
+              <w:t>George Laure</w:t>
+            </w:r>
+            <w:r>
+              <w:rPr>
+                <w:i/>
+                <w:iCs/>
+              </w:rPr>
+              <w:t>ntiu Bogdan</w:t>
             </w:r>
           </w:p>
         </w:tc>
@@ -24776,30 +24527,14 @@
                 <w:iCs/>
               </w:rPr>
               <w:br/>
-              <w:t xml:space="preserve">George </w:t>
-            </w:r>
-            <w:proofErr w:type="spellStart"/>
-            <w:r>
-              <w:rPr>
-                <w:i/>
-                <w:iCs/>
-              </w:rPr>
-              <w:t>Laure</w:t>
-            </w:r>
-            <w:r>
-              <w:rPr>
-                <w:i/>
-                <w:iCs/>
-              </w:rPr>
-              <w:t>ntiu</w:t>
-            </w:r>
-            <w:proofErr w:type="spellEnd"/>
-            <w:r>
-              <w:rPr>
-                <w:i/>
-                <w:iCs/>
-              </w:rPr>
-              <w:t xml:space="preserve"> Bogdan</w:t>
+              <w:t>George Laure</w:t>
+            </w:r>
+            <w:r>
+              <w:rPr>
+                <w:i/>
+                <w:iCs/>
+              </w:rPr>
+              <w:t>ntiu Bogdan</w:t>
             </w:r>
           </w:p>
         </w:tc>
@@ -25014,30 +24749,14 @@
                 <w:iCs/>
               </w:rPr>
               <w:br/>
-              <w:t xml:space="preserve">George </w:t>
-            </w:r>
-            <w:proofErr w:type="spellStart"/>
-            <w:r>
-              <w:rPr>
-                <w:i/>
-                <w:iCs/>
-              </w:rPr>
-              <w:t>Laure</w:t>
-            </w:r>
-            <w:r>
-              <w:rPr>
-                <w:i/>
-                <w:iCs/>
-              </w:rPr>
-              <w:t>ntiu</w:t>
-            </w:r>
-            <w:proofErr w:type="spellEnd"/>
-            <w:r>
-              <w:rPr>
-                <w:i/>
-                <w:iCs/>
-              </w:rPr>
-              <w:t xml:space="preserve"> Bogdan</w:t>
+              <w:t>George Laure</w:t>
+            </w:r>
+            <w:r>
+              <w:rPr>
+                <w:i/>
+                <w:iCs/>
+              </w:rPr>
+              <w:t>ntiu Bogdan</w:t>
             </w:r>
           </w:p>
         </w:tc>
@@ -25253,30 +24972,14 @@
                 <w:iCs/>
               </w:rPr>
               <w:br/>
-              <w:t xml:space="preserve">George </w:t>
-            </w:r>
-            <w:proofErr w:type="spellStart"/>
-            <w:r>
-              <w:rPr>
-                <w:i/>
-                <w:iCs/>
-              </w:rPr>
-              <w:t>Laure</w:t>
-            </w:r>
-            <w:r>
-              <w:rPr>
-                <w:i/>
-                <w:iCs/>
-              </w:rPr>
-              <w:t>ntiu</w:t>
-            </w:r>
-            <w:proofErr w:type="spellEnd"/>
-            <w:r>
-              <w:rPr>
-                <w:i/>
-                <w:iCs/>
-              </w:rPr>
-              <w:t xml:space="preserve"> Bogdan</w:t>
+              <w:t>George Laure</w:t>
+            </w:r>
+            <w:r>
+              <w:rPr>
+                <w:i/>
+                <w:iCs/>
+              </w:rPr>
+              <w:t>ntiu Bogdan</w:t>
             </w:r>
           </w:p>
         </w:tc>
@@ -25491,30 +25194,14 @@
                 <w:iCs/>
               </w:rPr>
               <w:br/>
-              <w:t xml:space="preserve">George </w:t>
-            </w:r>
-            <w:proofErr w:type="spellStart"/>
-            <w:r>
-              <w:rPr>
-                <w:i/>
-                <w:iCs/>
-              </w:rPr>
-              <w:t>Laure</w:t>
-            </w:r>
-            <w:r>
-              <w:rPr>
-                <w:i/>
-                <w:iCs/>
-              </w:rPr>
-              <w:t>ntiu</w:t>
-            </w:r>
-            <w:proofErr w:type="spellEnd"/>
-            <w:r>
-              <w:rPr>
-                <w:i/>
-                <w:iCs/>
-              </w:rPr>
-              <w:t xml:space="preserve"> Bogdan</w:t>
+              <w:t>George Laure</w:t>
+            </w:r>
+            <w:r>
+              <w:rPr>
+                <w:i/>
+                <w:iCs/>
+              </w:rPr>
+              <w:t>ntiu Bogdan</w:t>
             </w:r>
           </w:p>
         </w:tc>
@@ -25729,30 +25416,14 @@
                 <w:iCs/>
               </w:rPr>
               <w:br/>
-              <w:t xml:space="preserve">George </w:t>
-            </w:r>
-            <w:proofErr w:type="spellStart"/>
-            <w:r>
-              <w:rPr>
-                <w:i/>
-                <w:iCs/>
-              </w:rPr>
-              <w:t>Laure</w:t>
-            </w:r>
-            <w:r>
-              <w:rPr>
-                <w:i/>
-                <w:iCs/>
-              </w:rPr>
-              <w:t>ntiu</w:t>
-            </w:r>
-            <w:proofErr w:type="spellEnd"/>
-            <w:r>
-              <w:rPr>
-                <w:i/>
-                <w:iCs/>
-              </w:rPr>
-              <w:t xml:space="preserve"> Bogdan</w:t>
+              <w:t>George Laure</w:t>
+            </w:r>
+            <w:r>
+              <w:rPr>
+                <w:i/>
+                <w:iCs/>
+              </w:rPr>
+              <w:t>ntiu Bogdan</w:t>
             </w:r>
           </w:p>
         </w:tc>
@@ -25967,30 +25638,14 @@
                 <w:iCs/>
               </w:rPr>
               <w:br/>
-              <w:t xml:space="preserve">George </w:t>
-            </w:r>
-            <w:proofErr w:type="spellStart"/>
-            <w:r>
-              <w:rPr>
-                <w:i/>
-                <w:iCs/>
-              </w:rPr>
-              <w:t>Laure</w:t>
-            </w:r>
-            <w:r>
-              <w:rPr>
-                <w:i/>
-                <w:iCs/>
-              </w:rPr>
-              <w:t>ntiu</w:t>
-            </w:r>
-            <w:proofErr w:type="spellEnd"/>
-            <w:r>
-              <w:rPr>
-                <w:i/>
-                <w:iCs/>
-              </w:rPr>
-              <w:t xml:space="preserve"> Bogdan</w:t>
+              <w:t>George Laure</w:t>
+            </w:r>
+            <w:r>
+              <w:rPr>
+                <w:i/>
+                <w:iCs/>
+              </w:rPr>
+              <w:t>ntiu Bogdan</w:t>
             </w:r>
           </w:p>
         </w:tc>
@@ -26205,30 +25860,14 @@
                 <w:iCs/>
               </w:rPr>
               <w:br/>
-              <w:t xml:space="preserve">George </w:t>
-            </w:r>
-            <w:proofErr w:type="spellStart"/>
-            <w:r>
-              <w:rPr>
-                <w:i/>
-                <w:iCs/>
-              </w:rPr>
-              <w:t>Laure</w:t>
-            </w:r>
-            <w:r>
-              <w:rPr>
-                <w:i/>
-                <w:iCs/>
-              </w:rPr>
-              <w:t>ntiu</w:t>
-            </w:r>
-            <w:proofErr w:type="spellEnd"/>
-            <w:r>
-              <w:rPr>
-                <w:i/>
-                <w:iCs/>
-              </w:rPr>
-              <w:t xml:space="preserve"> Bogdan</w:t>
+              <w:t>George Laure</w:t>
+            </w:r>
+            <w:r>
+              <w:rPr>
+                <w:i/>
+                <w:iCs/>
+              </w:rPr>
+              <w:t>ntiu Bogdan</w:t>
             </w:r>
           </w:p>
         </w:tc>
@@ -26443,30 +26082,14 @@
                 <w:iCs/>
               </w:rPr>
               <w:br/>
-              <w:t xml:space="preserve">George </w:t>
-            </w:r>
-            <w:proofErr w:type="spellStart"/>
-            <w:r>
-              <w:rPr>
-                <w:i/>
-                <w:iCs/>
-              </w:rPr>
-              <w:t>Laure</w:t>
-            </w:r>
-            <w:r>
-              <w:rPr>
-                <w:i/>
-                <w:iCs/>
-              </w:rPr>
-              <w:t>ntiu</w:t>
-            </w:r>
-            <w:proofErr w:type="spellEnd"/>
-            <w:r>
-              <w:rPr>
-                <w:i/>
-                <w:iCs/>
-              </w:rPr>
-              <w:t xml:space="preserve"> Bogdan</w:t>
+              <w:t>George Laure</w:t>
+            </w:r>
+            <w:r>
+              <w:rPr>
+                <w:i/>
+                <w:iCs/>
+              </w:rPr>
+              <w:t>ntiu Bogdan</w:t>
             </w:r>
           </w:p>
         </w:tc>
@@ -26681,30 +26304,14 @@
                 <w:iCs/>
               </w:rPr>
               <w:br/>
-              <w:t xml:space="preserve">George </w:t>
-            </w:r>
-            <w:proofErr w:type="spellStart"/>
-            <w:r>
-              <w:rPr>
-                <w:i/>
-                <w:iCs/>
-              </w:rPr>
-              <w:t>Laure</w:t>
-            </w:r>
-            <w:r>
-              <w:rPr>
-                <w:i/>
-                <w:iCs/>
-              </w:rPr>
-              <w:t>ntiu</w:t>
-            </w:r>
-            <w:proofErr w:type="spellEnd"/>
-            <w:r>
-              <w:rPr>
-                <w:i/>
-                <w:iCs/>
-              </w:rPr>
-              <w:t xml:space="preserve"> Bogdan</w:t>
+              <w:t>George Laure</w:t>
+            </w:r>
+            <w:r>
+              <w:rPr>
+                <w:i/>
+                <w:iCs/>
+              </w:rPr>
+              <w:t>ntiu Bogdan</w:t>
             </w:r>
           </w:p>
         </w:tc>
@@ -26919,30 +26526,14 @@
                 <w:iCs/>
               </w:rPr>
               <w:br/>
-              <w:t xml:space="preserve">George </w:t>
-            </w:r>
-            <w:proofErr w:type="spellStart"/>
-            <w:r>
-              <w:rPr>
-                <w:i/>
-                <w:iCs/>
-              </w:rPr>
-              <w:t>Laure</w:t>
-            </w:r>
-            <w:r>
-              <w:rPr>
-                <w:i/>
-                <w:iCs/>
-              </w:rPr>
-              <w:t>ntiu</w:t>
-            </w:r>
-            <w:proofErr w:type="spellEnd"/>
-            <w:r>
-              <w:rPr>
-                <w:i/>
-                <w:iCs/>
-              </w:rPr>
-              <w:t xml:space="preserve"> Bogdan</w:t>
+              <w:t>George Laure</w:t>
+            </w:r>
+            <w:r>
+              <w:rPr>
+                <w:i/>
+                <w:iCs/>
+              </w:rPr>
+              <w:t>ntiu Bogdan</w:t>
             </w:r>
           </w:p>
         </w:tc>
@@ -27157,30 +26748,14 @@
                 <w:iCs/>
               </w:rPr>
               <w:br/>
-              <w:t xml:space="preserve">George </w:t>
-            </w:r>
-            <w:proofErr w:type="spellStart"/>
-            <w:r>
-              <w:rPr>
-                <w:i/>
-                <w:iCs/>
-              </w:rPr>
-              <w:t>Laure</w:t>
-            </w:r>
-            <w:r>
-              <w:rPr>
-                <w:i/>
-                <w:iCs/>
-              </w:rPr>
-              <w:t>ntiu</w:t>
-            </w:r>
-            <w:proofErr w:type="spellEnd"/>
-            <w:r>
-              <w:rPr>
-                <w:i/>
-                <w:iCs/>
-              </w:rPr>
-              <w:t xml:space="preserve"> Bogdan</w:t>
+              <w:t>George Laure</w:t>
+            </w:r>
+            <w:r>
+              <w:rPr>
+                <w:i/>
+                <w:iCs/>
+              </w:rPr>
+              <w:t>ntiu Bogdan</w:t>
             </w:r>
           </w:p>
         </w:tc>
@@ -27395,30 +26970,14 @@
                 <w:iCs/>
               </w:rPr>
               <w:br/>
-              <w:t xml:space="preserve">George </w:t>
-            </w:r>
-            <w:proofErr w:type="spellStart"/>
-            <w:r>
-              <w:rPr>
-                <w:i/>
-                <w:iCs/>
-              </w:rPr>
-              <w:t>Laure</w:t>
-            </w:r>
-            <w:r>
-              <w:rPr>
-                <w:i/>
-                <w:iCs/>
-              </w:rPr>
-              <w:t>ntiu</w:t>
-            </w:r>
-            <w:proofErr w:type="spellEnd"/>
-            <w:r>
-              <w:rPr>
-                <w:i/>
-                <w:iCs/>
-              </w:rPr>
-              <w:t xml:space="preserve"> Bogdan</w:t>
+              <w:t>George Laure</w:t>
+            </w:r>
+            <w:r>
+              <w:rPr>
+                <w:i/>
+                <w:iCs/>
+              </w:rPr>
+              <w:t>ntiu Bogdan</w:t>
             </w:r>
           </w:p>
         </w:tc>
@@ -27633,30 +27192,14 @@
                 <w:iCs/>
               </w:rPr>
               <w:br/>
-              <w:t xml:space="preserve">George </w:t>
-            </w:r>
-            <w:proofErr w:type="spellStart"/>
-            <w:r>
-              <w:rPr>
-                <w:i/>
-                <w:iCs/>
-              </w:rPr>
-              <w:t>Laure</w:t>
-            </w:r>
-            <w:r>
-              <w:rPr>
-                <w:i/>
-                <w:iCs/>
-              </w:rPr>
-              <w:t>ntiu</w:t>
-            </w:r>
-            <w:proofErr w:type="spellEnd"/>
-            <w:r>
-              <w:rPr>
-                <w:i/>
-                <w:iCs/>
-              </w:rPr>
-              <w:t xml:space="preserve"> Bogdan</w:t>
+              <w:t>George Laure</w:t>
+            </w:r>
+            <w:r>
+              <w:rPr>
+                <w:i/>
+                <w:iCs/>
+              </w:rPr>
+              <w:t>ntiu Bogdan</w:t>
             </w:r>
           </w:p>
         </w:tc>
@@ -27946,36 +27489,8 @@
                 <w:iCs/>
                 <w:lang w:val="es-ES"/>
               </w:rPr>
-              <w:t xml:space="preserve">George </w:t>
-            </w:r>
-            <w:proofErr w:type="spellStart"/>
-            <w:r>
-              <w:rPr>
-                <w:i/>
-                <w:iCs/>
-                <w:lang w:val="es-ES"/>
-              </w:rPr>
-              <w:t>Laurentiu</w:t>
-            </w:r>
-            <w:proofErr w:type="spellEnd"/>
-            <w:r>
-              <w:rPr>
-                <w:i/>
-                <w:iCs/>
-                <w:lang w:val="es-ES"/>
-              </w:rPr>
-              <w:t xml:space="preserve"> </w:t>
-            </w:r>
-            <w:proofErr w:type="spellStart"/>
-            <w:r>
-              <w:rPr>
-                <w:i/>
-                <w:iCs/>
-                <w:lang w:val="es-ES"/>
-              </w:rPr>
-              <w:t>Bogdan</w:t>
-            </w:r>
-            <w:proofErr w:type="spellEnd"/>
+              <w:t>George Laurentiu Bogdan</w:t>
+            </w:r>
           </w:p>
         </w:tc>
         <w:tc>
@@ -31135,7 +30650,7 @@
       </w:pPr>
     </w:p>
     <w:sectPr>
-      <w:headerReference w:type="first" r:id="rId21"/>
+      <w:headerReference w:type="first" r:id="rId26"/>
       <w:pgSz w:w="11900" w:h="16840"/>
       <w:pgMar w:top="1440" w:right="1440" w:bottom="1440" w:left="1440" w:header="708" w:footer="708" w:gutter="0"/>
       <w:cols w:space="708"/>
@@ -33399,16 +32914,6 @@
 </file>
 
 <file path=customXml/item1.xml><?xml version="1.0" encoding="utf-8"?>
-<p:properties xmlns:p="http://schemas.microsoft.com/office/2006/metadata/properties" xmlns:xsi="http://www.w3.org/2001/XMLSchema-instance" xmlns:pc="http://schemas.microsoft.com/office/infopath/2007/PartnerControls">
-  <documentManagement/>
-</p:properties>
-</file>
-
-<file path=customXml/item2.xml><?xml version="1.0" encoding="utf-8"?>
-<b:Sources xmlns:b="http://schemas.openxmlformats.org/officeDocument/2006/bibliography" xmlns="http://schemas.openxmlformats.org/officeDocument/2006/bibliography" SelectedStyle="\APASixthEditionOfficeOnline.xsl" StyleName="APA" Version="6"/>
-</file>
-
-<file path=customXml/item3.xml><?xml version="1.0" encoding="utf-8"?>
 <ct:contentTypeSchema xmlns:ct="http://schemas.microsoft.com/office/2006/metadata/contentType" xmlns:ma="http://schemas.microsoft.com/office/2006/metadata/properties/metaAttributes" ct:_="" ma:_="" ma:contentTypeName="Document" ma:contentTypeID="0x01010031BC642E4B20824EA6078B1C39E23625" ma:contentTypeVersion="8" ma:contentTypeDescription="Create a new document." ma:contentTypeScope="" ma:versionID="8f2da6048770eb402859662e65ff9920">
   <xsd:schema xmlns:xsd="http://www.w3.org/2001/XMLSchema" xmlns:xs="http://www.w3.org/2001/XMLSchema" xmlns:p="http://schemas.microsoft.com/office/2006/metadata/properties" xmlns:ns2="2ac9901a-f2b7-4a00-b8a6-a48c20084dcb" targetNamespace="http://schemas.microsoft.com/office/2006/metadata/properties" ma:root="true" ma:fieldsID="6eedc1dcfb2b0674ebc3db7702cd7e1f" ns2:_="">
     <xsd:import namespace="2ac9901a-f2b7-4a00-b8a6-a48c20084dcb"/>
@@ -33580,6 +33085,16 @@
 </ct:contentTypeSchema>
 </file>
 
+<file path=customXml/item2.xml><?xml version="1.0" encoding="utf-8"?>
+<b:Sources xmlns:b="http://schemas.openxmlformats.org/officeDocument/2006/bibliography" xmlns="http://schemas.openxmlformats.org/officeDocument/2006/bibliography" SelectedStyle="\APASixthEditionOfficeOnline.xsl" StyleName="APA" Version="6"/>
+</file>
+
+<file path=customXml/item3.xml><?xml version="1.0" encoding="utf-8"?>
+<p:properties xmlns:p="http://schemas.microsoft.com/office/2006/metadata/properties" xmlns:xsi="http://www.w3.org/2001/XMLSchema-instance" xmlns:pc="http://schemas.microsoft.com/office/infopath/2007/PartnerControls">
+  <documentManagement/>
+</p:properties>
+</file>
+
 <file path=customXml/item4.xml><?xml version="1.0" encoding="utf-8"?>
 <?mso-contentType ?>
 <FormTemplates xmlns="http://schemas.microsoft.com/sharepoint/v3/contenttype/forms">
@@ -33590,23 +33105,6 @@
 </file>
 
 <file path=customXml/itemProps1.xml><?xml version="1.0" encoding="utf-8"?>
-<ds:datastoreItem xmlns:ds="http://schemas.openxmlformats.org/officeDocument/2006/customXml" ds:itemID="{05AD0F2C-FF07-4655-B2F6-3CB46C47939A}">
-  <ds:schemaRefs>
-    <ds:schemaRef ds:uri="http://schemas.microsoft.com/office/2006/metadata/properties"/>
-    <ds:schemaRef ds:uri="http://schemas.microsoft.com/office/infopath/2007/PartnerControls"/>
-  </ds:schemaRefs>
-</ds:datastoreItem>
-</file>
-
-<file path=customXml/itemProps2.xml><?xml version="1.0" encoding="utf-8"?>
-<ds:datastoreItem xmlns:ds="http://schemas.openxmlformats.org/officeDocument/2006/customXml" ds:itemID="{C1A1BFD3-0FCF-4544-9082-D8B57C3F9964}">
-  <ds:schemaRefs>
-    <ds:schemaRef ds:uri="http://schemas.openxmlformats.org/officeDocument/2006/bibliography"/>
-  </ds:schemaRefs>
-</ds:datastoreItem>
-</file>
-
-<file path=customXml/itemProps3.xml><?xml version="1.0" encoding="utf-8"?>
 <ds:datastoreItem xmlns:ds="http://schemas.openxmlformats.org/officeDocument/2006/customXml" ds:itemID="{20956F2B-7214-46B7-AF98-0BE11AA7E7E9}">
   <ds:schemaRefs>
     <ds:schemaRef ds:uri="http://schemas.microsoft.com/office/2006/metadata/contentType"/>
@@ -33624,6 +33122,23 @@
 </ds:datastoreItem>
 </file>
 
+<file path=customXml/itemProps2.xml><?xml version="1.0" encoding="utf-8"?>
+<ds:datastoreItem xmlns:ds="http://schemas.openxmlformats.org/officeDocument/2006/customXml" ds:itemID="{C1A1BFD3-0FCF-4544-9082-D8B57C3F9964}">
+  <ds:schemaRefs>
+    <ds:schemaRef ds:uri="http://schemas.openxmlformats.org/officeDocument/2006/bibliography"/>
+  </ds:schemaRefs>
+</ds:datastoreItem>
+</file>
+
+<file path=customXml/itemProps3.xml><?xml version="1.0" encoding="utf-8"?>
+<ds:datastoreItem xmlns:ds="http://schemas.openxmlformats.org/officeDocument/2006/customXml" ds:itemID="{05AD0F2C-FF07-4655-B2F6-3CB46C47939A}">
+  <ds:schemaRefs>
+    <ds:schemaRef ds:uri="http://schemas.microsoft.com/office/2006/metadata/properties"/>
+    <ds:schemaRef ds:uri="http://schemas.microsoft.com/office/infopath/2007/PartnerControls"/>
+  </ds:schemaRefs>
+</ds:datastoreItem>
+</file>
+
 <file path=customXml/itemProps4.xml><?xml version="1.0" encoding="utf-8"?>
 <ds:datastoreItem xmlns:ds="http://schemas.openxmlformats.org/officeDocument/2006/customXml" ds:itemID="{065F5E07-5487-4F28-90FD-A0F9578686E4}">
   <ds:schemaRefs>

</xml_diff>

<commit_message>
Project reestructured to use Thymeleaf
</commit_message>
<xml_diff>
--- a/doc/Standby Project.docx
+++ b/doc/Standby Project.docx
@@ -20704,12 +20704,14 @@
               <w:rPr>
                 <w:i/>
                 <w:iCs/>
-              </w:rPr>
-            </w:pPr>
-            <w:r>
-              <w:rPr>
-                <w:i/>
-                <w:iCs/>
+                <w:lang w:val="es-ES"/>
+              </w:rPr>
+            </w:pPr>
+            <w:r>
+              <w:rPr>
+                <w:i/>
+                <w:iCs/>
+                <w:lang w:val="es-ES"/>
               </w:rPr>
               <w:t xml:space="preserve">Guillermo </w:t>
             </w:r>
@@ -20718,6 +20720,7 @@
               <w:rPr>
                 <w:i/>
                 <w:iCs/>
+                <w:lang w:val="es-ES"/>
               </w:rPr>
               <w:t>Diz</w:t>
             </w:r>
@@ -20729,12 +20732,14 @@
               <w:rPr>
                 <w:i/>
                 <w:iCs/>
-              </w:rPr>
-            </w:pPr>
-            <w:r>
-              <w:rPr>
-                <w:i/>
-                <w:iCs/>
+                <w:lang w:val="es-ES"/>
+              </w:rPr>
+            </w:pPr>
+            <w:r>
+              <w:rPr>
+                <w:i/>
+                <w:iCs/>
+                <w:lang w:val="es-ES"/>
               </w:rPr>
               <w:t>Carmen María Muñoz</w:t>
             </w:r>
@@ -20785,7 +20790,7 @@
                 <w:i/>
                 <w:iCs/>
               </w:rPr>
-              <w:t>Frontend</w:t>
+              <w:t>Backend</w:t>
             </w:r>
           </w:p>
         </w:tc>
@@ -20807,7 +20812,7 @@
                 <w:i/>
                 <w:iCs/>
               </w:rPr>
-              <w:t>Security</w:t>
+              <w:t>User story H1</w:t>
             </w:r>
           </w:p>
         </w:tc>
@@ -20822,6 +20827,7 @@
               <w:rPr>
                 <w:i/>
                 <w:iCs/>
+                <w:lang w:val="es-ES"/>
               </w:rPr>
             </w:pPr>
             <w:r>
@@ -20924,7 +20930,7 @@
                 <w:i/>
                 <w:iCs/>
               </w:rPr>
-              <w:t>User story H1</w:t>
+              <w:t>Unit test H1</w:t>
             </w:r>
           </w:p>
         </w:tc>
@@ -20946,36 +20952,32 @@
               <w:rPr>
                 <w:i/>
                 <w:iCs/>
-                <w:lang w:val="es-ES"/>
-              </w:rPr>
-              <w:t xml:space="preserve">Guillermo </w:t>
+              </w:rPr>
+              <w:t xml:space="preserve">George </w:t>
             </w:r>
             <w:proofErr w:type="spellStart"/>
             <w:r>
               <w:rPr>
                 <w:i/>
                 <w:iCs/>
-                <w:lang w:val="es-ES"/>
-              </w:rPr>
-              <w:t>Diz</w:t>
+              </w:rPr>
+              <w:t>Laurentiu</w:t>
             </w:r>
             <w:proofErr w:type="spellEnd"/>
             <w:r>
               <w:rPr>
                 <w:i/>
                 <w:iCs/>
-                <w:lang w:val="es-ES"/>
+              </w:rPr>
+              <w:t xml:space="preserve"> Bogdan</w:t>
+            </w:r>
+            <w:r>
+              <w:rPr>
+                <w:i/>
+                <w:iCs/>
               </w:rPr>
               <w:br/>
-              <w:t xml:space="preserve">Carmen María </w:t>
-            </w:r>
-            <w:r>
-              <w:rPr>
-                <w:i/>
-                <w:iCs/>
-                <w:lang w:val="es-ES"/>
-              </w:rPr>
-              <w:t>Muñoz</w:t>
+              <w:t>Francisco Rodríguez</w:t>
             </w:r>
           </w:p>
         </w:tc>
@@ -21024,7 +21026,7 @@
                 <w:i/>
                 <w:iCs/>
               </w:rPr>
-              <w:t>Backend</w:t>
+              <w:t>Frontend</w:t>
             </w:r>
           </w:p>
         </w:tc>
@@ -21046,7 +21048,7 @@
                 <w:i/>
                 <w:iCs/>
               </w:rPr>
-              <w:t>Unit test H1</w:t>
+              <w:t>View H1</w:t>
             </w:r>
           </w:p>
         </w:tc>
@@ -21061,38 +21063,43 @@
               <w:rPr>
                 <w:i/>
                 <w:iCs/>
-              </w:rPr>
-            </w:pPr>
-            <w:r>
-              <w:rPr>
-                <w:i/>
-                <w:iCs/>
-              </w:rPr>
-              <w:t xml:space="preserve">George </w:t>
+                <w:lang w:val="es-ES"/>
+              </w:rPr>
+            </w:pPr>
+            <w:r>
+              <w:rPr>
+                <w:i/>
+                <w:iCs/>
+                <w:lang w:val="es-ES"/>
+              </w:rPr>
+              <w:t xml:space="preserve">Guillermo </w:t>
             </w:r>
             <w:proofErr w:type="spellStart"/>
             <w:r>
               <w:rPr>
                 <w:i/>
                 <w:iCs/>
-              </w:rPr>
-              <w:t>Laurentiu</w:t>
+                <w:lang w:val="es-ES"/>
+              </w:rPr>
+              <w:t>Diz</w:t>
             </w:r>
             <w:proofErr w:type="spellEnd"/>
             <w:r>
               <w:rPr>
                 <w:i/>
                 <w:iCs/>
-              </w:rPr>
-              <w:t xml:space="preserve"> Bogdan</w:t>
-            </w:r>
-            <w:r>
-              <w:rPr>
-                <w:i/>
-                <w:iCs/>
+                <w:lang w:val="es-ES"/>
               </w:rPr>
               <w:br/>
-              <w:t>Francisco Rodríguez</w:t>
+              <w:t xml:space="preserve">Carmen María </w:t>
+            </w:r>
+            <w:r>
+              <w:rPr>
+                <w:i/>
+                <w:iCs/>
+                <w:lang w:val="es-ES"/>
+              </w:rPr>
+              <w:t>Muñoz</w:t>
             </w:r>
           </w:p>
         </w:tc>
@@ -21141,7 +21148,7 @@
                 <w:i/>
                 <w:iCs/>
               </w:rPr>
-              <w:t>Frontend</w:t>
+              <w:t>Backend</w:t>
             </w:r>
           </w:p>
         </w:tc>
@@ -21163,7 +21170,7 @@
                 <w:i/>
                 <w:iCs/>
               </w:rPr>
-              <w:t>View H1</w:t>
+              <w:t>User story H2</w:t>
             </w:r>
           </w:p>
         </w:tc>
@@ -21185,36 +21192,32 @@
               <w:rPr>
                 <w:i/>
                 <w:iCs/>
-                <w:lang w:val="es-ES"/>
-              </w:rPr>
-              <w:t xml:space="preserve">Guillermo </w:t>
+              </w:rPr>
+              <w:t xml:space="preserve">George </w:t>
             </w:r>
             <w:proofErr w:type="spellStart"/>
             <w:r>
               <w:rPr>
                 <w:i/>
                 <w:iCs/>
-                <w:lang w:val="es-ES"/>
-              </w:rPr>
-              <w:t>Diz</w:t>
+              </w:rPr>
+              <w:t>Laurentiu</w:t>
             </w:r>
             <w:proofErr w:type="spellEnd"/>
             <w:r>
               <w:rPr>
                 <w:i/>
                 <w:iCs/>
-                <w:lang w:val="es-ES"/>
+              </w:rPr>
+              <w:t xml:space="preserve"> Bogdan</w:t>
+            </w:r>
+            <w:r>
+              <w:rPr>
+                <w:i/>
+                <w:iCs/>
               </w:rPr>
               <w:br/>
-              <w:t xml:space="preserve">Carmen María </w:t>
-            </w:r>
-            <w:r>
-              <w:rPr>
-                <w:i/>
-                <w:iCs/>
-                <w:lang w:val="es-ES"/>
-              </w:rPr>
-              <w:t>Muñoz</w:t>
+              <w:t>Francisco Rodríguez</w:t>
             </w:r>
           </w:p>
         </w:tc>
@@ -21285,7 +21288,7 @@
                 <w:i/>
                 <w:iCs/>
               </w:rPr>
-              <w:t>User story H2</w:t>
+              <w:t>Unit test H2</w:t>
             </w:r>
           </w:p>
         </w:tc>
@@ -21300,38 +21303,43 @@
               <w:rPr>
                 <w:i/>
                 <w:iCs/>
-              </w:rPr>
-            </w:pPr>
-            <w:r>
-              <w:rPr>
-                <w:i/>
-                <w:iCs/>
-              </w:rPr>
-              <w:t xml:space="preserve">George </w:t>
+                <w:lang w:val="es-ES"/>
+              </w:rPr>
+            </w:pPr>
+            <w:r>
+              <w:rPr>
+                <w:i/>
+                <w:iCs/>
+                <w:lang w:val="es-ES"/>
+              </w:rPr>
+              <w:t xml:space="preserve">Guillermo </w:t>
             </w:r>
             <w:proofErr w:type="spellStart"/>
             <w:r>
               <w:rPr>
                 <w:i/>
                 <w:iCs/>
-              </w:rPr>
-              <w:t>Laurentiu</w:t>
+                <w:lang w:val="es-ES"/>
+              </w:rPr>
+              <w:t>Diz</w:t>
             </w:r>
             <w:proofErr w:type="spellEnd"/>
             <w:r>
               <w:rPr>
                 <w:i/>
                 <w:iCs/>
-              </w:rPr>
-              <w:t xml:space="preserve"> Bogdan</w:t>
-            </w:r>
-            <w:r>
-              <w:rPr>
-                <w:i/>
-                <w:iCs/>
+                <w:lang w:val="es-ES"/>
               </w:rPr>
               <w:br/>
-              <w:t>Francisco Rodríguez</w:t>
+              <w:t xml:space="preserve">Carmen María </w:t>
+            </w:r>
+            <w:r>
+              <w:rPr>
+                <w:i/>
+                <w:iCs/>
+                <w:lang w:val="es-ES"/>
+              </w:rPr>
+              <w:t>Muñoz</w:t>
             </w:r>
           </w:p>
         </w:tc>
@@ -21380,7 +21388,7 @@
                 <w:i/>
                 <w:iCs/>
               </w:rPr>
-              <w:t>Backend</w:t>
+              <w:t>Frontend</w:t>
             </w:r>
           </w:p>
         </w:tc>
@@ -21402,7 +21410,7 @@
                 <w:i/>
                 <w:iCs/>
               </w:rPr>
-              <w:t>Unit test H2</w:t>
+              <w:t>View H2</w:t>
             </w:r>
           </w:p>
         </w:tc>
@@ -21424,36 +21432,32 @@
               <w:rPr>
                 <w:i/>
                 <w:iCs/>
-                <w:lang w:val="es-ES"/>
-              </w:rPr>
-              <w:t xml:space="preserve">Guillermo </w:t>
+              </w:rPr>
+              <w:t xml:space="preserve">George </w:t>
             </w:r>
             <w:proofErr w:type="spellStart"/>
             <w:r>
               <w:rPr>
                 <w:i/>
                 <w:iCs/>
-                <w:lang w:val="es-ES"/>
-              </w:rPr>
-              <w:t>Diz</w:t>
+              </w:rPr>
+              <w:t>Laurentiu</w:t>
             </w:r>
             <w:proofErr w:type="spellEnd"/>
             <w:r>
               <w:rPr>
                 <w:i/>
                 <w:iCs/>
-                <w:lang w:val="es-ES"/>
+              </w:rPr>
+              <w:t xml:space="preserve"> Bogdan</w:t>
+            </w:r>
+            <w:r>
+              <w:rPr>
+                <w:i/>
+                <w:iCs/>
               </w:rPr>
               <w:br/>
-              <w:t xml:space="preserve">Carmen María </w:t>
-            </w:r>
-            <w:r>
-              <w:rPr>
-                <w:i/>
-                <w:iCs/>
-                <w:lang w:val="es-ES"/>
-              </w:rPr>
-              <w:t>Muñoz</w:t>
+              <w:t>Francisco Rodríguez</w:t>
             </w:r>
           </w:p>
         </w:tc>
@@ -21502,7 +21506,7 @@
                 <w:i/>
                 <w:iCs/>
               </w:rPr>
-              <w:t>Frontend</w:t>
+              <w:t>Backend</w:t>
             </w:r>
           </w:p>
         </w:tc>
@@ -21524,7 +21528,7 @@
                 <w:i/>
                 <w:iCs/>
               </w:rPr>
-              <w:t>View H2</w:t>
+              <w:t>User story H3</w:t>
             </w:r>
           </w:p>
         </w:tc>
@@ -21539,38 +21543,43 @@
               <w:rPr>
                 <w:i/>
                 <w:iCs/>
-              </w:rPr>
-            </w:pPr>
-            <w:r>
-              <w:rPr>
-                <w:i/>
-                <w:iCs/>
-              </w:rPr>
-              <w:t xml:space="preserve">George </w:t>
+                <w:lang w:val="es-ES"/>
+              </w:rPr>
+            </w:pPr>
+            <w:r>
+              <w:rPr>
+                <w:i/>
+                <w:iCs/>
+                <w:lang w:val="es-ES"/>
+              </w:rPr>
+              <w:t xml:space="preserve">Guillermo </w:t>
             </w:r>
             <w:proofErr w:type="spellStart"/>
             <w:r>
               <w:rPr>
                 <w:i/>
                 <w:iCs/>
-              </w:rPr>
-              <w:t>Laurentiu</w:t>
+                <w:lang w:val="es-ES"/>
+              </w:rPr>
+              <w:t>Diz</w:t>
             </w:r>
             <w:proofErr w:type="spellEnd"/>
             <w:r>
               <w:rPr>
                 <w:i/>
                 <w:iCs/>
-              </w:rPr>
-              <w:t xml:space="preserve"> Bogdan</w:t>
-            </w:r>
-            <w:r>
-              <w:rPr>
-                <w:i/>
-                <w:iCs/>
+                <w:lang w:val="es-ES"/>
               </w:rPr>
               <w:br/>
-              <w:t>Francisco Rodríguez</w:t>
+              <w:t xml:space="preserve">Carmen María </w:t>
+            </w:r>
+            <w:r>
+              <w:rPr>
+                <w:i/>
+                <w:iCs/>
+                <w:lang w:val="es-ES"/>
+              </w:rPr>
+              <w:t>Muñoz</w:t>
             </w:r>
           </w:p>
         </w:tc>
@@ -21641,7 +21650,7 @@
                 <w:i/>
                 <w:iCs/>
               </w:rPr>
-              <w:t>User story H3</w:t>
+              <w:t>Unit test H3</w:t>
             </w:r>
           </w:p>
         </w:tc>
@@ -21663,36 +21672,32 @@
               <w:rPr>
                 <w:i/>
                 <w:iCs/>
-                <w:lang w:val="es-ES"/>
-              </w:rPr>
-              <w:t xml:space="preserve">Guillermo </w:t>
+              </w:rPr>
+              <w:t xml:space="preserve">George </w:t>
             </w:r>
             <w:proofErr w:type="spellStart"/>
             <w:r>
               <w:rPr>
                 <w:i/>
                 <w:iCs/>
-                <w:lang w:val="es-ES"/>
-              </w:rPr>
-              <w:t>Diz</w:t>
+              </w:rPr>
+              <w:t>Laurentiu</w:t>
             </w:r>
             <w:proofErr w:type="spellEnd"/>
             <w:r>
               <w:rPr>
                 <w:i/>
                 <w:iCs/>
-                <w:lang w:val="es-ES"/>
+              </w:rPr>
+              <w:t xml:space="preserve"> Bogdan</w:t>
+            </w:r>
+            <w:r>
+              <w:rPr>
+                <w:i/>
+                <w:iCs/>
               </w:rPr>
               <w:br/>
-              <w:t xml:space="preserve">Carmen María </w:t>
-            </w:r>
-            <w:r>
-              <w:rPr>
-                <w:i/>
-                <w:iCs/>
-                <w:lang w:val="es-ES"/>
-              </w:rPr>
-              <w:t>Muñoz</w:t>
+              <w:t>Francisco Rodríguez</w:t>
             </w:r>
           </w:p>
         </w:tc>
@@ -21741,7 +21746,7 @@
                 <w:i/>
                 <w:iCs/>
               </w:rPr>
-              <w:t>Backend</w:t>
+              <w:t>Frontend</w:t>
             </w:r>
           </w:p>
         </w:tc>
@@ -21763,7 +21768,7 @@
                 <w:i/>
                 <w:iCs/>
               </w:rPr>
-              <w:t>Unit test H3</w:t>
+              <w:t>View H3</w:t>
             </w:r>
           </w:p>
         </w:tc>
@@ -21778,38 +21783,43 @@
               <w:rPr>
                 <w:i/>
                 <w:iCs/>
-              </w:rPr>
-            </w:pPr>
-            <w:r>
-              <w:rPr>
-                <w:i/>
-                <w:iCs/>
-              </w:rPr>
-              <w:t xml:space="preserve">George </w:t>
+                <w:lang w:val="es-ES"/>
+              </w:rPr>
+            </w:pPr>
+            <w:r>
+              <w:rPr>
+                <w:i/>
+                <w:iCs/>
+                <w:lang w:val="es-ES"/>
+              </w:rPr>
+              <w:t xml:space="preserve">Guillermo </w:t>
             </w:r>
             <w:proofErr w:type="spellStart"/>
             <w:r>
               <w:rPr>
                 <w:i/>
                 <w:iCs/>
-              </w:rPr>
-              <w:t>Laurentiu</w:t>
+                <w:lang w:val="es-ES"/>
+              </w:rPr>
+              <w:t>Diz</w:t>
             </w:r>
             <w:proofErr w:type="spellEnd"/>
             <w:r>
               <w:rPr>
                 <w:i/>
                 <w:iCs/>
-              </w:rPr>
-              <w:t xml:space="preserve"> Bogdan</w:t>
-            </w:r>
-            <w:r>
-              <w:rPr>
-                <w:i/>
-                <w:iCs/>
+                <w:lang w:val="es-ES"/>
               </w:rPr>
               <w:br/>
-              <w:t>Francisco Rodríguez</w:t>
+              <w:t xml:space="preserve">Carmen María </w:t>
+            </w:r>
+            <w:r>
+              <w:rPr>
+                <w:i/>
+                <w:iCs/>
+                <w:lang w:val="es-ES"/>
+              </w:rPr>
+              <w:t>Muñoz</w:t>
             </w:r>
           </w:p>
         </w:tc>
@@ -21858,7 +21868,7 @@
                 <w:i/>
                 <w:iCs/>
               </w:rPr>
-              <w:t>Frontend</w:t>
+              <w:t>Backend</w:t>
             </w:r>
           </w:p>
         </w:tc>
@@ -21880,7 +21890,7 @@
                 <w:i/>
                 <w:iCs/>
               </w:rPr>
-              <w:t>View H3</w:t>
+              <w:t>User story H4</w:t>
             </w:r>
           </w:p>
         </w:tc>
@@ -21902,36 +21912,32 @@
               <w:rPr>
                 <w:i/>
                 <w:iCs/>
-                <w:lang w:val="es-ES"/>
-              </w:rPr>
-              <w:t xml:space="preserve">Guillermo </w:t>
+              </w:rPr>
+              <w:t xml:space="preserve">George </w:t>
             </w:r>
             <w:proofErr w:type="spellStart"/>
             <w:r>
               <w:rPr>
                 <w:i/>
                 <w:iCs/>
-                <w:lang w:val="es-ES"/>
-              </w:rPr>
-              <w:t>Diz</w:t>
+              </w:rPr>
+              <w:t>Laurentiu</w:t>
             </w:r>
             <w:proofErr w:type="spellEnd"/>
             <w:r>
               <w:rPr>
                 <w:i/>
                 <w:iCs/>
-                <w:lang w:val="es-ES"/>
+              </w:rPr>
+              <w:t xml:space="preserve"> Bogdan</w:t>
+            </w:r>
+            <w:r>
+              <w:rPr>
+                <w:i/>
+                <w:iCs/>
               </w:rPr>
               <w:br/>
-              <w:t xml:space="preserve">Carmen María </w:t>
-            </w:r>
-            <w:r>
-              <w:rPr>
-                <w:i/>
-                <w:iCs/>
-                <w:lang w:val="es-ES"/>
-              </w:rPr>
-              <w:t>Muñoz</w:t>
+              <w:t>Francisco Rodríguez</w:t>
             </w:r>
           </w:p>
         </w:tc>
@@ -22002,7 +22008,7 @@
                 <w:i/>
                 <w:iCs/>
               </w:rPr>
-              <w:t>User story H4</w:t>
+              <w:t>Unit test H4</w:t>
             </w:r>
           </w:p>
         </w:tc>
@@ -22017,38 +22023,43 @@
               <w:rPr>
                 <w:i/>
                 <w:iCs/>
-              </w:rPr>
-            </w:pPr>
-            <w:r>
-              <w:rPr>
-                <w:i/>
-                <w:iCs/>
-              </w:rPr>
-              <w:t xml:space="preserve">George </w:t>
+                <w:lang w:val="es-ES"/>
+              </w:rPr>
+            </w:pPr>
+            <w:r>
+              <w:rPr>
+                <w:i/>
+                <w:iCs/>
+                <w:lang w:val="es-ES"/>
+              </w:rPr>
+              <w:t xml:space="preserve">Guillermo </w:t>
             </w:r>
             <w:proofErr w:type="spellStart"/>
             <w:r>
               <w:rPr>
                 <w:i/>
                 <w:iCs/>
-              </w:rPr>
-              <w:t>Laurentiu</w:t>
+                <w:lang w:val="es-ES"/>
+              </w:rPr>
+              <w:t>Diz</w:t>
             </w:r>
             <w:proofErr w:type="spellEnd"/>
             <w:r>
               <w:rPr>
                 <w:i/>
                 <w:iCs/>
-              </w:rPr>
-              <w:t xml:space="preserve"> Bogdan</w:t>
-            </w:r>
-            <w:r>
-              <w:rPr>
-                <w:i/>
-                <w:iCs/>
+                <w:lang w:val="es-ES"/>
               </w:rPr>
               <w:br/>
-              <w:t>Francisco Rodríguez</w:t>
+              <w:t xml:space="preserve">Carmen María </w:t>
+            </w:r>
+            <w:r>
+              <w:rPr>
+                <w:i/>
+                <w:iCs/>
+                <w:lang w:val="es-ES"/>
+              </w:rPr>
+              <w:t>Muñoz</w:t>
             </w:r>
           </w:p>
         </w:tc>
@@ -22097,7 +22108,7 @@
                 <w:i/>
                 <w:iCs/>
               </w:rPr>
-              <w:t>Backend</w:t>
+              <w:t>Frontend</w:t>
             </w:r>
           </w:p>
         </w:tc>
@@ -22119,7 +22130,7 @@
                 <w:i/>
                 <w:iCs/>
               </w:rPr>
-              <w:t>Unit test H4</w:t>
+              <w:t>View H4</w:t>
             </w:r>
           </w:p>
         </w:tc>
@@ -22141,36 +22152,32 @@
               <w:rPr>
                 <w:i/>
                 <w:iCs/>
-                <w:lang w:val="es-ES"/>
-              </w:rPr>
-              <w:t xml:space="preserve">Guillermo </w:t>
+              </w:rPr>
+              <w:t xml:space="preserve">George </w:t>
             </w:r>
             <w:proofErr w:type="spellStart"/>
             <w:r>
               <w:rPr>
                 <w:i/>
                 <w:iCs/>
-                <w:lang w:val="es-ES"/>
-              </w:rPr>
-              <w:t>Diz</w:t>
+              </w:rPr>
+              <w:t>Laurentiu</w:t>
             </w:r>
             <w:proofErr w:type="spellEnd"/>
             <w:r>
               <w:rPr>
                 <w:i/>
                 <w:iCs/>
-                <w:lang w:val="es-ES"/>
+              </w:rPr>
+              <w:t xml:space="preserve"> Bogdan</w:t>
+            </w:r>
+            <w:r>
+              <w:rPr>
+                <w:i/>
+                <w:iCs/>
               </w:rPr>
               <w:br/>
-              <w:t xml:space="preserve">Carmen María </w:t>
-            </w:r>
-            <w:r>
-              <w:rPr>
-                <w:i/>
-                <w:iCs/>
-                <w:lang w:val="es-ES"/>
-              </w:rPr>
-              <w:t>Muñoz</w:t>
+              <w:t>Francisco Rodríguez</w:t>
             </w:r>
           </w:p>
         </w:tc>
@@ -22219,7 +22226,7 @@
                 <w:i/>
                 <w:iCs/>
               </w:rPr>
-              <w:t>Frontend</w:t>
+              <w:t>Backend</w:t>
             </w:r>
           </w:p>
         </w:tc>
@@ -22241,7 +22248,7 @@
                 <w:i/>
                 <w:iCs/>
               </w:rPr>
-              <w:t>View H4</w:t>
+              <w:t>User story H5</w:t>
             </w:r>
           </w:p>
         </w:tc>
@@ -22256,38 +22263,43 @@
               <w:rPr>
                 <w:i/>
                 <w:iCs/>
-              </w:rPr>
-            </w:pPr>
-            <w:r>
-              <w:rPr>
-                <w:i/>
-                <w:iCs/>
-              </w:rPr>
-              <w:t xml:space="preserve">George </w:t>
+                <w:lang w:val="es-ES"/>
+              </w:rPr>
+            </w:pPr>
+            <w:r>
+              <w:rPr>
+                <w:i/>
+                <w:iCs/>
+                <w:lang w:val="es-ES"/>
+              </w:rPr>
+              <w:t xml:space="preserve">Guillermo </w:t>
             </w:r>
             <w:proofErr w:type="spellStart"/>
             <w:r>
               <w:rPr>
                 <w:i/>
                 <w:iCs/>
-              </w:rPr>
-              <w:t>Laurentiu</w:t>
+                <w:lang w:val="es-ES"/>
+              </w:rPr>
+              <w:t>Diz</w:t>
             </w:r>
             <w:proofErr w:type="spellEnd"/>
             <w:r>
               <w:rPr>
                 <w:i/>
                 <w:iCs/>
-              </w:rPr>
-              <w:t xml:space="preserve"> Bogdan</w:t>
-            </w:r>
-            <w:r>
-              <w:rPr>
-                <w:i/>
-                <w:iCs/>
+                <w:lang w:val="es-ES"/>
               </w:rPr>
               <w:br/>
-              <w:t>Francisco Rodríguez</w:t>
+              <w:t xml:space="preserve">Carmen María </w:t>
+            </w:r>
+            <w:r>
+              <w:rPr>
+                <w:i/>
+                <w:iCs/>
+                <w:lang w:val="es-ES"/>
+              </w:rPr>
+              <w:t>Muñoz</w:t>
             </w:r>
           </w:p>
         </w:tc>
@@ -22358,7 +22370,7 @@
                 <w:i/>
                 <w:iCs/>
               </w:rPr>
-              <w:t>User story H5</w:t>
+              <w:t>Unit test H5</w:t>
             </w:r>
           </w:p>
         </w:tc>
@@ -22380,36 +22392,32 @@
               <w:rPr>
                 <w:i/>
                 <w:iCs/>
-                <w:lang w:val="es-ES"/>
-              </w:rPr>
-              <w:t xml:space="preserve">Guillermo </w:t>
+              </w:rPr>
+              <w:t xml:space="preserve">George </w:t>
             </w:r>
             <w:proofErr w:type="spellStart"/>
             <w:r>
               <w:rPr>
                 <w:i/>
                 <w:iCs/>
-                <w:lang w:val="es-ES"/>
-              </w:rPr>
-              <w:t>Diz</w:t>
+              </w:rPr>
+              <w:t>Laurentiu</w:t>
             </w:r>
             <w:proofErr w:type="spellEnd"/>
             <w:r>
               <w:rPr>
                 <w:i/>
                 <w:iCs/>
-                <w:lang w:val="es-ES"/>
+              </w:rPr>
+              <w:t xml:space="preserve"> Bogdan</w:t>
+            </w:r>
+            <w:r>
+              <w:rPr>
+                <w:i/>
+                <w:iCs/>
               </w:rPr>
               <w:br/>
-              <w:t xml:space="preserve">Carmen María </w:t>
-            </w:r>
-            <w:r>
-              <w:rPr>
-                <w:i/>
-                <w:iCs/>
-                <w:lang w:val="es-ES"/>
-              </w:rPr>
-              <w:t>Muñoz</w:t>
+              <w:t>Francisco Rodríguez</w:t>
             </w:r>
           </w:p>
         </w:tc>
@@ -22458,7 +22466,7 @@
                 <w:i/>
                 <w:iCs/>
               </w:rPr>
-              <w:t>Backend</w:t>
+              <w:t>Frontend</w:t>
             </w:r>
           </w:p>
         </w:tc>
@@ -22480,7 +22488,7 @@
                 <w:i/>
                 <w:iCs/>
               </w:rPr>
-              <w:t>Unit test H5</w:t>
+              <w:t>View H5</w:t>
             </w:r>
           </w:p>
         </w:tc>
@@ -22495,38 +22503,43 @@
               <w:rPr>
                 <w:i/>
                 <w:iCs/>
-              </w:rPr>
-            </w:pPr>
-            <w:r>
-              <w:rPr>
-                <w:i/>
-                <w:iCs/>
-              </w:rPr>
-              <w:t xml:space="preserve">George </w:t>
+                <w:lang w:val="es-ES"/>
+              </w:rPr>
+            </w:pPr>
+            <w:r>
+              <w:rPr>
+                <w:i/>
+                <w:iCs/>
+                <w:lang w:val="es-ES"/>
+              </w:rPr>
+              <w:t xml:space="preserve">Guillermo </w:t>
             </w:r>
             <w:proofErr w:type="spellStart"/>
             <w:r>
               <w:rPr>
                 <w:i/>
                 <w:iCs/>
-              </w:rPr>
-              <w:t>Laurentiu</w:t>
+                <w:lang w:val="es-ES"/>
+              </w:rPr>
+              <w:t>Diz</w:t>
             </w:r>
             <w:proofErr w:type="spellEnd"/>
             <w:r>
               <w:rPr>
                 <w:i/>
                 <w:iCs/>
-              </w:rPr>
-              <w:t xml:space="preserve"> Bogdan</w:t>
-            </w:r>
-            <w:r>
-              <w:rPr>
-                <w:i/>
-                <w:iCs/>
+                <w:lang w:val="es-ES"/>
               </w:rPr>
               <w:br/>
-              <w:t>Francisco Rodríguez</w:t>
+              <w:t xml:space="preserve">Carmen María </w:t>
+            </w:r>
+            <w:r>
+              <w:rPr>
+                <w:i/>
+                <w:iCs/>
+                <w:lang w:val="es-ES"/>
+              </w:rPr>
+              <w:t>Muñoz</w:t>
             </w:r>
           </w:p>
         </w:tc>
@@ -22575,7 +22588,7 @@
                 <w:i/>
                 <w:iCs/>
               </w:rPr>
-              <w:t>Frontend</w:t>
+              <w:t>Backend</w:t>
             </w:r>
           </w:p>
         </w:tc>
@@ -22597,7 +22610,7 @@
                 <w:i/>
                 <w:iCs/>
               </w:rPr>
-              <w:t>View H5</w:t>
+              <w:t>User story H6</w:t>
             </w:r>
           </w:p>
         </w:tc>
@@ -22619,36 +22632,32 @@
               <w:rPr>
                 <w:i/>
                 <w:iCs/>
-                <w:lang w:val="es-ES"/>
-              </w:rPr>
-              <w:t xml:space="preserve">Guillermo </w:t>
+              </w:rPr>
+              <w:t xml:space="preserve">George </w:t>
             </w:r>
             <w:proofErr w:type="spellStart"/>
             <w:r>
               <w:rPr>
                 <w:i/>
                 <w:iCs/>
-                <w:lang w:val="es-ES"/>
-              </w:rPr>
-              <w:t>Diz</w:t>
+              </w:rPr>
+              <w:t>Laurentiu</w:t>
             </w:r>
             <w:proofErr w:type="spellEnd"/>
             <w:r>
               <w:rPr>
                 <w:i/>
                 <w:iCs/>
-                <w:lang w:val="es-ES"/>
+              </w:rPr>
+              <w:t xml:space="preserve"> Bogdan</w:t>
+            </w:r>
+            <w:r>
+              <w:rPr>
+                <w:i/>
+                <w:iCs/>
               </w:rPr>
               <w:br/>
-              <w:t xml:space="preserve">Carmen María </w:t>
-            </w:r>
-            <w:r>
-              <w:rPr>
-                <w:i/>
-                <w:iCs/>
-                <w:lang w:val="es-ES"/>
-              </w:rPr>
-              <w:t>Muñoz</w:t>
+              <w:t>Francisco Rodríguez</w:t>
             </w:r>
           </w:p>
         </w:tc>
@@ -22719,7 +22728,7 @@
                 <w:i/>
                 <w:iCs/>
               </w:rPr>
-              <w:t>User story H6</w:t>
+              <w:t>Unit test H6</w:t>
             </w:r>
           </w:p>
         </w:tc>
@@ -22734,38 +22743,43 @@
               <w:rPr>
                 <w:i/>
                 <w:iCs/>
-              </w:rPr>
-            </w:pPr>
-            <w:r>
-              <w:rPr>
-                <w:i/>
-                <w:iCs/>
-              </w:rPr>
-              <w:t xml:space="preserve">George </w:t>
+                <w:lang w:val="es-ES"/>
+              </w:rPr>
+            </w:pPr>
+            <w:r>
+              <w:rPr>
+                <w:i/>
+                <w:iCs/>
+                <w:lang w:val="es-ES"/>
+              </w:rPr>
+              <w:t xml:space="preserve">Guillermo </w:t>
             </w:r>
             <w:proofErr w:type="spellStart"/>
             <w:r>
               <w:rPr>
                 <w:i/>
                 <w:iCs/>
-              </w:rPr>
-              <w:t>Laurentiu</w:t>
+                <w:lang w:val="es-ES"/>
+              </w:rPr>
+              <w:t>Diz</w:t>
             </w:r>
             <w:proofErr w:type="spellEnd"/>
             <w:r>
               <w:rPr>
                 <w:i/>
                 <w:iCs/>
-              </w:rPr>
-              <w:t xml:space="preserve"> Bogdan</w:t>
-            </w:r>
-            <w:r>
-              <w:rPr>
-                <w:i/>
-                <w:iCs/>
+                <w:lang w:val="es-ES"/>
               </w:rPr>
               <w:br/>
-              <w:t>Francisco Rodríguez</w:t>
+              <w:t xml:space="preserve">Carmen María </w:t>
+            </w:r>
+            <w:r>
+              <w:rPr>
+                <w:i/>
+                <w:iCs/>
+                <w:lang w:val="es-ES"/>
+              </w:rPr>
+              <w:t>Muñoz</w:t>
             </w:r>
           </w:p>
         </w:tc>
@@ -22814,7 +22828,7 @@
                 <w:i/>
                 <w:iCs/>
               </w:rPr>
-              <w:t>Backend</w:t>
+              <w:t>Frontend</w:t>
             </w:r>
           </w:p>
         </w:tc>
@@ -22836,7 +22850,7 @@
                 <w:i/>
                 <w:iCs/>
               </w:rPr>
-              <w:t>Unit test H6</w:t>
+              <w:t>View H6</w:t>
             </w:r>
           </w:p>
         </w:tc>
@@ -22858,36 +22872,32 @@
               <w:rPr>
                 <w:i/>
                 <w:iCs/>
-                <w:lang w:val="es-ES"/>
-              </w:rPr>
-              <w:t xml:space="preserve">Guillermo </w:t>
+              </w:rPr>
+              <w:t xml:space="preserve">George </w:t>
             </w:r>
             <w:proofErr w:type="spellStart"/>
             <w:r>
               <w:rPr>
                 <w:i/>
                 <w:iCs/>
-                <w:lang w:val="es-ES"/>
-              </w:rPr>
-              <w:t>Diz</w:t>
+              </w:rPr>
+              <w:t>Laurentiu</w:t>
             </w:r>
             <w:proofErr w:type="spellEnd"/>
             <w:r>
               <w:rPr>
                 <w:i/>
                 <w:iCs/>
-                <w:lang w:val="es-ES"/>
+              </w:rPr>
+              <w:t xml:space="preserve"> Bogdan</w:t>
+            </w:r>
+            <w:r>
+              <w:rPr>
+                <w:i/>
+                <w:iCs/>
               </w:rPr>
               <w:br/>
-              <w:t xml:space="preserve">Carmen María </w:t>
-            </w:r>
-            <w:r>
-              <w:rPr>
-                <w:i/>
-                <w:iCs/>
-                <w:lang w:val="es-ES"/>
-              </w:rPr>
-              <w:t>Muñoz</w:t>
+              <w:t>Francisco Rodríguez</w:t>
             </w:r>
           </w:p>
         </w:tc>
@@ -22937,7 +22947,7 @@
                 <w:iCs/>
               </w:rPr>
               <w:lastRenderedPageBreak/>
-              <w:t>Frontend</w:t>
+              <w:t>Backend</w:t>
             </w:r>
           </w:p>
         </w:tc>
@@ -22959,7 +22969,7 @@
                 <w:i/>
                 <w:iCs/>
               </w:rPr>
-              <w:t>View H6</w:t>
+              <w:t>User story H7</w:t>
             </w:r>
           </w:p>
         </w:tc>
@@ -22974,38 +22984,43 @@
               <w:rPr>
                 <w:i/>
                 <w:iCs/>
-              </w:rPr>
-            </w:pPr>
-            <w:r>
-              <w:rPr>
-                <w:i/>
-                <w:iCs/>
-              </w:rPr>
-              <w:t xml:space="preserve">George </w:t>
+                <w:lang w:val="es-ES"/>
+              </w:rPr>
+            </w:pPr>
+            <w:r>
+              <w:rPr>
+                <w:i/>
+                <w:iCs/>
+                <w:lang w:val="es-ES"/>
+              </w:rPr>
+              <w:t xml:space="preserve">Guillermo </w:t>
             </w:r>
             <w:proofErr w:type="spellStart"/>
             <w:r>
               <w:rPr>
                 <w:i/>
                 <w:iCs/>
-              </w:rPr>
-              <w:t>Laurentiu</w:t>
+                <w:lang w:val="es-ES"/>
+              </w:rPr>
+              <w:t>Diz</w:t>
             </w:r>
             <w:proofErr w:type="spellEnd"/>
             <w:r>
               <w:rPr>
                 <w:i/>
                 <w:iCs/>
-              </w:rPr>
-              <w:t xml:space="preserve"> Bogdan</w:t>
-            </w:r>
-            <w:r>
-              <w:rPr>
-                <w:i/>
-                <w:iCs/>
+                <w:lang w:val="es-ES"/>
               </w:rPr>
               <w:br/>
-              <w:t>Francisco Rodríguez</w:t>
+              <w:t xml:space="preserve">Carmen María </w:t>
+            </w:r>
+            <w:r>
+              <w:rPr>
+                <w:i/>
+                <w:iCs/>
+                <w:lang w:val="es-ES"/>
+              </w:rPr>
+              <w:t>Muñoz</w:t>
             </w:r>
           </w:p>
         </w:tc>
@@ -23076,7 +23091,7 @@
                 <w:i/>
                 <w:iCs/>
               </w:rPr>
-              <w:t>User story H7</w:t>
+              <w:t>Unit test H7</w:t>
             </w:r>
           </w:p>
         </w:tc>
@@ -23098,36 +23113,32 @@
               <w:rPr>
                 <w:i/>
                 <w:iCs/>
-                <w:lang w:val="es-ES"/>
-              </w:rPr>
-              <w:t xml:space="preserve">Guillermo </w:t>
+              </w:rPr>
+              <w:t xml:space="preserve">George </w:t>
             </w:r>
             <w:proofErr w:type="spellStart"/>
             <w:r>
               <w:rPr>
                 <w:i/>
                 <w:iCs/>
-                <w:lang w:val="es-ES"/>
-              </w:rPr>
-              <w:t>Diz</w:t>
+              </w:rPr>
+              <w:t>Laurentiu</w:t>
             </w:r>
             <w:proofErr w:type="spellEnd"/>
             <w:r>
               <w:rPr>
                 <w:i/>
                 <w:iCs/>
-                <w:lang w:val="es-ES"/>
+              </w:rPr>
+              <w:t xml:space="preserve"> Bogdan</w:t>
+            </w:r>
+            <w:r>
+              <w:rPr>
+                <w:i/>
+                <w:iCs/>
               </w:rPr>
               <w:br/>
-              <w:t xml:space="preserve">Carmen María </w:t>
-            </w:r>
-            <w:r>
-              <w:rPr>
-                <w:i/>
-                <w:iCs/>
-                <w:lang w:val="es-ES"/>
-              </w:rPr>
-              <w:t>Muñoz</w:t>
+              <w:t>Francisco Rodríguez</w:t>
             </w:r>
           </w:p>
         </w:tc>
@@ -23176,7 +23187,7 @@
                 <w:i/>
                 <w:iCs/>
               </w:rPr>
-              <w:t>Backend</w:t>
+              <w:t>Frontend</w:t>
             </w:r>
           </w:p>
         </w:tc>
@@ -23198,7 +23209,7 @@
                 <w:i/>
                 <w:iCs/>
               </w:rPr>
-              <w:t>Unit test H7</w:t>
+              <w:t>View H7</w:t>
             </w:r>
           </w:p>
         </w:tc>
@@ -23213,38 +23224,43 @@
               <w:rPr>
                 <w:i/>
                 <w:iCs/>
-              </w:rPr>
-            </w:pPr>
-            <w:r>
-              <w:rPr>
-                <w:i/>
-                <w:iCs/>
-              </w:rPr>
-              <w:t xml:space="preserve">George </w:t>
+                <w:lang w:val="es-ES"/>
+              </w:rPr>
+            </w:pPr>
+            <w:r>
+              <w:rPr>
+                <w:i/>
+                <w:iCs/>
+                <w:lang w:val="es-ES"/>
+              </w:rPr>
+              <w:t xml:space="preserve">Guillermo </w:t>
             </w:r>
             <w:proofErr w:type="spellStart"/>
             <w:r>
               <w:rPr>
                 <w:i/>
                 <w:iCs/>
-              </w:rPr>
-              <w:t>Laurentiu</w:t>
+                <w:lang w:val="es-ES"/>
+              </w:rPr>
+              <w:t>Diz</w:t>
             </w:r>
             <w:proofErr w:type="spellEnd"/>
             <w:r>
               <w:rPr>
                 <w:i/>
                 <w:iCs/>
-              </w:rPr>
-              <w:t xml:space="preserve"> Bogdan</w:t>
-            </w:r>
-            <w:r>
-              <w:rPr>
-                <w:i/>
-                <w:iCs/>
+                <w:lang w:val="es-ES"/>
               </w:rPr>
               <w:br/>
-              <w:t>Francisco Rodríguez</w:t>
+              <w:t xml:space="preserve">Carmen María </w:t>
+            </w:r>
+            <w:r>
+              <w:rPr>
+                <w:i/>
+                <w:iCs/>
+                <w:lang w:val="es-ES"/>
+              </w:rPr>
+              <w:t>Muñoz</w:t>
             </w:r>
           </w:p>
         </w:tc>
@@ -23293,7 +23309,7 @@
                 <w:i/>
                 <w:iCs/>
               </w:rPr>
-              <w:t>Frontend</w:t>
+              <w:t>Backend</w:t>
             </w:r>
           </w:p>
         </w:tc>
@@ -23315,7 +23331,7 @@
                 <w:i/>
                 <w:iCs/>
               </w:rPr>
-              <w:t>View H7</w:t>
+              <w:t>User story H8</w:t>
             </w:r>
           </w:p>
         </w:tc>
@@ -23337,36 +23353,32 @@
               <w:rPr>
                 <w:i/>
                 <w:iCs/>
-                <w:lang w:val="es-ES"/>
-              </w:rPr>
-              <w:t xml:space="preserve">Guillermo </w:t>
+              </w:rPr>
+              <w:t xml:space="preserve">George </w:t>
             </w:r>
             <w:proofErr w:type="spellStart"/>
             <w:r>
               <w:rPr>
                 <w:i/>
                 <w:iCs/>
-                <w:lang w:val="es-ES"/>
-              </w:rPr>
-              <w:t>Diz</w:t>
+              </w:rPr>
+              <w:t>Laurentiu</w:t>
             </w:r>
             <w:proofErr w:type="spellEnd"/>
             <w:r>
               <w:rPr>
                 <w:i/>
                 <w:iCs/>
-                <w:lang w:val="es-ES"/>
+              </w:rPr>
+              <w:t xml:space="preserve"> Bogdan</w:t>
+            </w:r>
+            <w:r>
+              <w:rPr>
+                <w:i/>
+                <w:iCs/>
               </w:rPr>
               <w:br/>
-              <w:t xml:space="preserve">Carmen María </w:t>
-            </w:r>
-            <w:r>
-              <w:rPr>
-                <w:i/>
-                <w:iCs/>
-                <w:lang w:val="es-ES"/>
-              </w:rPr>
-              <w:t>Muñoz</w:t>
+              <w:t>Francisco Rodríguez</w:t>
             </w:r>
           </w:p>
         </w:tc>
@@ -23437,7 +23449,7 @@
                 <w:i/>
                 <w:iCs/>
               </w:rPr>
-              <w:t>User story H8</w:t>
+              <w:t>Unit test H8</w:t>
             </w:r>
           </w:p>
         </w:tc>
@@ -23452,38 +23464,43 @@
               <w:rPr>
                 <w:i/>
                 <w:iCs/>
-              </w:rPr>
-            </w:pPr>
-            <w:r>
-              <w:rPr>
-                <w:i/>
-                <w:iCs/>
-              </w:rPr>
-              <w:t xml:space="preserve">George </w:t>
+                <w:lang w:val="es-ES"/>
+              </w:rPr>
+            </w:pPr>
+            <w:r>
+              <w:rPr>
+                <w:i/>
+                <w:iCs/>
+                <w:lang w:val="es-ES"/>
+              </w:rPr>
+              <w:t xml:space="preserve">Guillermo </w:t>
             </w:r>
             <w:proofErr w:type="spellStart"/>
             <w:r>
               <w:rPr>
                 <w:i/>
                 <w:iCs/>
-              </w:rPr>
-              <w:t>Laurentiu</w:t>
+                <w:lang w:val="es-ES"/>
+              </w:rPr>
+              <w:t>Diz</w:t>
             </w:r>
             <w:proofErr w:type="spellEnd"/>
             <w:r>
               <w:rPr>
                 <w:i/>
                 <w:iCs/>
-              </w:rPr>
-              <w:t xml:space="preserve"> Bogdan</w:t>
-            </w:r>
-            <w:r>
-              <w:rPr>
-                <w:i/>
-                <w:iCs/>
+                <w:lang w:val="es-ES"/>
               </w:rPr>
               <w:br/>
-              <w:t>Francisco Rodríguez</w:t>
+              <w:t xml:space="preserve">Carmen María </w:t>
+            </w:r>
+            <w:r>
+              <w:rPr>
+                <w:i/>
+                <w:iCs/>
+                <w:lang w:val="es-ES"/>
+              </w:rPr>
+              <w:t>Muñoz</w:t>
             </w:r>
           </w:p>
         </w:tc>
@@ -23532,7 +23549,7 @@
                 <w:i/>
                 <w:iCs/>
               </w:rPr>
-              <w:t>Backend</w:t>
+              <w:t>Frontend</w:t>
             </w:r>
           </w:p>
         </w:tc>
@@ -23554,7 +23571,7 @@
                 <w:i/>
                 <w:iCs/>
               </w:rPr>
-              <w:t>Unit test H8</w:t>
+              <w:t>View H8</w:t>
             </w:r>
           </w:p>
         </w:tc>
@@ -23576,36 +23593,32 @@
               <w:rPr>
                 <w:i/>
                 <w:iCs/>
-                <w:lang w:val="es-ES"/>
-              </w:rPr>
-              <w:t xml:space="preserve">Guillermo </w:t>
+              </w:rPr>
+              <w:t xml:space="preserve">George </w:t>
             </w:r>
             <w:proofErr w:type="spellStart"/>
             <w:r>
               <w:rPr>
                 <w:i/>
                 <w:iCs/>
-                <w:lang w:val="es-ES"/>
-              </w:rPr>
-              <w:t>Diz</w:t>
+              </w:rPr>
+              <w:t>Laurentiu</w:t>
             </w:r>
             <w:proofErr w:type="spellEnd"/>
             <w:r>
               <w:rPr>
                 <w:i/>
                 <w:iCs/>
-                <w:lang w:val="es-ES"/>
+              </w:rPr>
+              <w:t xml:space="preserve"> Bogdan</w:t>
+            </w:r>
+            <w:r>
+              <w:rPr>
+                <w:i/>
+                <w:iCs/>
               </w:rPr>
               <w:br/>
-              <w:t xml:space="preserve">Carmen María </w:t>
-            </w:r>
-            <w:r>
-              <w:rPr>
-                <w:i/>
-                <w:iCs/>
-                <w:lang w:val="es-ES"/>
-              </w:rPr>
-              <w:t>Muñoz</w:t>
+              <w:t>Francisco Rodríguez</w:t>
             </w:r>
           </w:p>
         </w:tc>
@@ -23654,7 +23667,7 @@
                 <w:i/>
                 <w:iCs/>
               </w:rPr>
-              <w:t>Frontend</w:t>
+              <w:t>Document</w:t>
             </w:r>
           </w:p>
         </w:tc>
@@ -23676,7 +23689,7 @@
                 <w:i/>
                 <w:iCs/>
               </w:rPr>
-              <w:t>View H8</w:t>
+              <w:t>Sprint analysis</w:t>
             </w:r>
           </w:p>
         </w:tc>
@@ -23691,12 +23704,77 @@
               <w:rPr>
                 <w:i/>
                 <w:iCs/>
-              </w:rPr>
-            </w:pPr>
-            <w:r>
-              <w:rPr>
-                <w:i/>
-                <w:iCs/>
+                <w:lang w:val="es-ES"/>
+              </w:rPr>
+            </w:pPr>
+            <w:r>
+              <w:rPr>
+                <w:i/>
+                <w:iCs/>
+                <w:lang w:val="es-ES"/>
+              </w:rPr>
+              <w:t xml:space="preserve">Guillermo </w:t>
+            </w:r>
+            <w:proofErr w:type="spellStart"/>
+            <w:r>
+              <w:rPr>
+                <w:i/>
+                <w:iCs/>
+                <w:lang w:val="es-ES"/>
+              </w:rPr>
+              <w:t>Diz</w:t>
+            </w:r>
+            <w:proofErr w:type="spellEnd"/>
+          </w:p>
+          <w:p>
+            <w:pPr>
+              <w:jc w:val="center"/>
+              <w:rPr>
+                <w:i/>
+                <w:iCs/>
+                <w:lang w:val="es-ES"/>
+              </w:rPr>
+            </w:pPr>
+            <w:r>
+              <w:rPr>
+                <w:i/>
+                <w:iCs/>
+                <w:lang w:val="es-ES"/>
+              </w:rPr>
+              <w:t>Carmen María Muñoz</w:t>
+            </w:r>
+          </w:p>
+          <w:p>
+            <w:pPr>
+              <w:jc w:val="center"/>
+              <w:rPr>
+                <w:i/>
+                <w:iCs/>
+                <w:lang w:val="es-ES"/>
+              </w:rPr>
+            </w:pPr>
+            <w:r>
+              <w:rPr>
+                <w:i/>
+                <w:iCs/>
+                <w:lang w:val="es-ES"/>
+              </w:rPr>
+              <w:t>Francisco Rodríguez</w:t>
+            </w:r>
+          </w:p>
+          <w:p>
+            <w:pPr>
+              <w:jc w:val="center"/>
+              <w:rPr>
+                <w:i/>
+                <w:iCs/>
+              </w:rPr>
+            </w:pPr>
+            <w:r>
+              <w:rPr>
+                <w:i/>
+                <w:iCs/>
+                <w:lang w:val="es-ES"/>
               </w:rPr>
               <w:t xml:space="preserve">George </w:t>
             </w:r>
@@ -23705,6 +23783,7 @@
               <w:rPr>
                 <w:i/>
                 <w:iCs/>
+                <w:lang w:val="es-ES"/>
               </w:rPr>
               <w:t>Laurentiu</w:t>
             </w:r>
@@ -23713,17 +23792,20 @@
               <w:rPr>
                 <w:i/>
                 <w:iCs/>
-              </w:rPr>
-              <w:t xml:space="preserve"> Bogdan</w:t>
-            </w:r>
-            <w:r>
-              <w:rPr>
-                <w:i/>
-                <w:iCs/>
-              </w:rPr>
-              <w:br/>
-              <w:t>Francisco Rodríguez</w:t>
-            </w:r>
+                <w:lang w:val="es-ES"/>
+              </w:rPr>
+              <w:t xml:space="preserve"> </w:t>
+            </w:r>
+            <w:proofErr w:type="spellStart"/>
+            <w:r>
+              <w:rPr>
+                <w:i/>
+                <w:iCs/>
+                <w:lang w:val="es-ES"/>
+              </w:rPr>
+              <w:t>Bogdan</w:t>
+            </w:r>
+            <w:proofErr w:type="spellEnd"/>
           </w:p>
         </w:tc>
         <w:tc>
@@ -23771,7 +23853,7 @@
                 <w:i/>
                 <w:iCs/>
               </w:rPr>
-              <w:t>Document</w:t>
+              <w:t>Backend</w:t>
             </w:r>
           </w:p>
         </w:tc>
@@ -23793,7 +23875,7 @@
                 <w:i/>
                 <w:iCs/>
               </w:rPr>
-              <w:t>Sprint analysis</w:t>
+              <w:t>User story H9</w:t>
             </w:r>
           </w:p>
         </w:tc>
@@ -23829,89 +23911,16 @@
               <w:t>Diz</w:t>
             </w:r>
             <w:proofErr w:type="spellEnd"/>
-          </w:p>
-          <w:p>
-            <w:pPr>
-              <w:jc w:val="center"/>
-              <w:rPr>
-                <w:i/>
-                <w:iCs/>
-                <w:lang w:val="es-ES"/>
-              </w:rPr>
-            </w:pPr>
-            <w:r>
-              <w:rPr>
-                <w:i/>
-                <w:iCs/>
-                <w:lang w:val="es-ES"/>
-              </w:rPr>
-              <w:t>Carmen María Muñoz</w:t>
-            </w:r>
-          </w:p>
-          <w:p>
-            <w:pPr>
-              <w:jc w:val="center"/>
-              <w:rPr>
-                <w:i/>
-                <w:iCs/>
-                <w:lang w:val="es-ES"/>
-              </w:rPr>
-            </w:pPr>
-            <w:r>
-              <w:rPr>
-                <w:i/>
-                <w:iCs/>
-                <w:lang w:val="es-ES"/>
-              </w:rPr>
+            <w:r>
+              <w:rPr>
+                <w:i/>
+                <w:iCs/>
+                <w:lang w:val="es-ES"/>
+              </w:rPr>
+              <w:br/>
               <w:t>Francisco Rodríguez</w:t>
             </w:r>
           </w:p>
-          <w:p>
-            <w:pPr>
-              <w:jc w:val="center"/>
-              <w:rPr>
-                <w:i/>
-                <w:iCs/>
-                <w:lang w:val="es-ES"/>
-              </w:rPr>
-            </w:pPr>
-            <w:r>
-              <w:rPr>
-                <w:i/>
-                <w:iCs/>
-                <w:lang w:val="es-ES"/>
-              </w:rPr>
-              <w:t xml:space="preserve">George </w:t>
-            </w:r>
-            <w:proofErr w:type="spellStart"/>
-            <w:r>
-              <w:rPr>
-                <w:i/>
-                <w:iCs/>
-                <w:lang w:val="es-ES"/>
-              </w:rPr>
-              <w:t>Laurentiu</w:t>
-            </w:r>
-            <w:proofErr w:type="spellEnd"/>
-            <w:r>
-              <w:rPr>
-                <w:i/>
-                <w:iCs/>
-                <w:lang w:val="es-ES"/>
-              </w:rPr>
-              <w:t xml:space="preserve"> </w:t>
-            </w:r>
-            <w:proofErr w:type="spellStart"/>
-            <w:r>
-              <w:rPr>
-                <w:i/>
-                <w:iCs/>
-                <w:lang w:val="es-ES"/>
-              </w:rPr>
-              <w:t>Bogdan</w:t>
-            </w:r>
-            <w:proofErr w:type="spellEnd"/>
-          </w:p>
         </w:tc>
         <w:tc>
           <w:tcPr>
@@ -23931,7 +23940,7 @@
                 <w:i/>
                 <w:iCs/>
               </w:rPr>
-              <w:t>2</w:t>
+              <w:t>3</w:t>
             </w:r>
           </w:p>
         </w:tc>
@@ -23980,7 +23989,7 @@
                 <w:i/>
                 <w:iCs/>
               </w:rPr>
-              <w:t>User story H9</w:t>
+              <w:t>Unit test H9</w:t>
             </w:r>
           </w:p>
         </w:tc>
@@ -24002,28 +24011,39 @@
               <w:rPr>
                 <w:i/>
                 <w:iCs/>
-                <w:lang w:val="es-ES"/>
-              </w:rPr>
-              <w:t xml:space="preserve">Guillermo </w:t>
+              </w:rPr>
+              <w:t>Carmen María Muñoz</w:t>
+            </w:r>
+            <w:r>
+              <w:rPr>
+                <w:i/>
+                <w:iCs/>
+              </w:rPr>
+              <w:br/>
+              <w:t xml:space="preserve">George </w:t>
             </w:r>
             <w:proofErr w:type="spellStart"/>
             <w:r>
               <w:rPr>
                 <w:i/>
                 <w:iCs/>
-                <w:lang w:val="es-ES"/>
-              </w:rPr>
-              <w:t>Diz</w:t>
+              </w:rPr>
+              <w:t>Laure</w:t>
+            </w:r>
+            <w:r>
+              <w:rPr>
+                <w:i/>
+                <w:iCs/>
+              </w:rPr>
+              <w:t>ntiu</w:t>
             </w:r>
             <w:proofErr w:type="spellEnd"/>
             <w:r>
               <w:rPr>
                 <w:i/>
                 <w:iCs/>
-                <w:lang w:val="es-ES"/>
-              </w:rPr>
-              <w:br/>
-              <w:t>Francisco Rodríguez</w:t>
+              </w:rPr>
+              <w:t xml:space="preserve"> Bogdan</w:t>
             </w:r>
           </w:p>
         </w:tc>
@@ -24072,7 +24092,7 @@
                 <w:i/>
                 <w:iCs/>
               </w:rPr>
-              <w:t>Backend</w:t>
+              <w:t>Frontend</w:t>
             </w:r>
           </w:p>
         </w:tc>
@@ -24094,7 +24114,7 @@
                 <w:i/>
                 <w:iCs/>
               </w:rPr>
-              <w:t>Unit test H9</w:t>
+              <w:t>View H9</w:t>
             </w:r>
           </w:p>
         </w:tc>
@@ -24115,39 +24135,28 @@
               <w:rPr>
                 <w:i/>
                 <w:iCs/>
-              </w:rPr>
-              <w:t>Carmen María Muñoz</w:t>
-            </w:r>
-            <w:r>
-              <w:rPr>
-                <w:i/>
-                <w:iCs/>
+                <w:lang w:val="es-ES"/>
+              </w:rPr>
+              <w:t xml:space="preserve">Guillermo </w:t>
+            </w:r>
+            <w:proofErr w:type="spellStart"/>
+            <w:r>
+              <w:rPr>
+                <w:i/>
+                <w:iCs/>
+                <w:lang w:val="es-ES"/>
+              </w:rPr>
+              <w:t>Diz</w:t>
+            </w:r>
+            <w:proofErr w:type="spellEnd"/>
+            <w:r>
+              <w:rPr>
+                <w:i/>
+                <w:iCs/>
+                <w:lang w:val="es-ES"/>
               </w:rPr>
               <w:br/>
-              <w:t xml:space="preserve">George </w:t>
-            </w:r>
-            <w:proofErr w:type="spellStart"/>
-            <w:r>
-              <w:rPr>
-                <w:i/>
-                <w:iCs/>
-              </w:rPr>
-              <w:t>Laure</w:t>
-            </w:r>
-            <w:r>
-              <w:rPr>
-                <w:i/>
-                <w:iCs/>
-              </w:rPr>
-              <w:t>ntiu</w:t>
-            </w:r>
-            <w:proofErr w:type="spellEnd"/>
-            <w:r>
-              <w:rPr>
-                <w:i/>
-                <w:iCs/>
-              </w:rPr>
-              <w:t xml:space="preserve"> Bogdan</w:t>
+              <w:t>Francisco Rodríguez</w:t>
             </w:r>
           </w:p>
         </w:tc>
@@ -24196,7 +24205,7 @@
                 <w:i/>
                 <w:iCs/>
               </w:rPr>
-              <w:t>Frontend</w:t>
+              <w:t>Backend</w:t>
             </w:r>
           </w:p>
         </w:tc>
@@ -24218,7 +24227,7 @@
                 <w:i/>
                 <w:iCs/>
               </w:rPr>
-              <w:t>View H9</w:t>
+              <w:t>User story H10</w:t>
             </w:r>
           </w:p>
         </w:tc>
@@ -24240,28 +24249,39 @@
               <w:rPr>
                 <w:i/>
                 <w:iCs/>
-                <w:lang w:val="es-ES"/>
-              </w:rPr>
-              <w:t xml:space="preserve">Guillermo </w:t>
+              </w:rPr>
+              <w:t>Carmen María Muñoz</w:t>
+            </w:r>
+            <w:r>
+              <w:rPr>
+                <w:i/>
+                <w:iCs/>
+              </w:rPr>
+              <w:br/>
+              <w:t xml:space="preserve">George </w:t>
             </w:r>
             <w:proofErr w:type="spellStart"/>
             <w:r>
               <w:rPr>
                 <w:i/>
                 <w:iCs/>
-                <w:lang w:val="es-ES"/>
-              </w:rPr>
-              <w:t>Diz</w:t>
+              </w:rPr>
+              <w:t>Laure</w:t>
+            </w:r>
+            <w:r>
+              <w:rPr>
+                <w:i/>
+                <w:iCs/>
+              </w:rPr>
+              <w:t>ntiu</w:t>
             </w:r>
             <w:proofErr w:type="spellEnd"/>
             <w:r>
               <w:rPr>
                 <w:i/>
                 <w:iCs/>
-                <w:lang w:val="es-ES"/>
-              </w:rPr>
-              <w:br/>
-              <w:t>Francisco Rodríguez</w:t>
+              </w:rPr>
+              <w:t xml:space="preserve"> Bogdan</w:t>
             </w:r>
           </w:p>
         </w:tc>
@@ -24332,7 +24352,7 @@
                 <w:i/>
                 <w:iCs/>
               </w:rPr>
-              <w:t>User story H10</w:t>
+              <w:t>Unit test H10</w:t>
             </w:r>
           </w:p>
         </w:tc>
@@ -24353,39 +24373,28 @@
               <w:rPr>
                 <w:i/>
                 <w:iCs/>
-              </w:rPr>
-              <w:t>Carmen María Muñoz</w:t>
-            </w:r>
-            <w:r>
-              <w:rPr>
-                <w:i/>
-                <w:iCs/>
+                <w:lang w:val="es-ES"/>
+              </w:rPr>
+              <w:t xml:space="preserve">Guillermo </w:t>
+            </w:r>
+            <w:proofErr w:type="spellStart"/>
+            <w:r>
+              <w:rPr>
+                <w:i/>
+                <w:iCs/>
+                <w:lang w:val="es-ES"/>
+              </w:rPr>
+              <w:t>Diz</w:t>
+            </w:r>
+            <w:proofErr w:type="spellEnd"/>
+            <w:r>
+              <w:rPr>
+                <w:i/>
+                <w:iCs/>
+                <w:lang w:val="es-ES"/>
               </w:rPr>
               <w:br/>
-              <w:t xml:space="preserve">George </w:t>
-            </w:r>
-            <w:proofErr w:type="spellStart"/>
-            <w:r>
-              <w:rPr>
-                <w:i/>
-                <w:iCs/>
-              </w:rPr>
-              <w:t>Laure</w:t>
-            </w:r>
-            <w:r>
-              <w:rPr>
-                <w:i/>
-                <w:iCs/>
-              </w:rPr>
-              <w:t>ntiu</w:t>
-            </w:r>
-            <w:proofErr w:type="spellEnd"/>
-            <w:r>
-              <w:rPr>
-                <w:i/>
-                <w:iCs/>
-              </w:rPr>
-              <w:t xml:space="preserve"> Bogdan</w:t>
+              <w:t>Francisco Rodríguez</w:t>
             </w:r>
           </w:p>
         </w:tc>
@@ -24434,7 +24443,7 @@
                 <w:i/>
                 <w:iCs/>
               </w:rPr>
-              <w:t>Backend</w:t>
+              <w:t>Frontend</w:t>
             </w:r>
           </w:p>
         </w:tc>
@@ -24456,7 +24465,7 @@
                 <w:i/>
                 <w:iCs/>
               </w:rPr>
-              <w:t>Unit test H10</w:t>
+              <w:t>View H10</w:t>
             </w:r>
           </w:p>
         </w:tc>
@@ -24478,28 +24487,39 @@
               <w:rPr>
                 <w:i/>
                 <w:iCs/>
-                <w:lang w:val="es-ES"/>
-              </w:rPr>
-              <w:t xml:space="preserve">Guillermo </w:t>
+              </w:rPr>
+              <w:t>Carmen María Muñoz</w:t>
+            </w:r>
+            <w:r>
+              <w:rPr>
+                <w:i/>
+                <w:iCs/>
+              </w:rPr>
+              <w:br/>
+              <w:t xml:space="preserve">George </w:t>
             </w:r>
             <w:proofErr w:type="spellStart"/>
             <w:r>
               <w:rPr>
                 <w:i/>
                 <w:iCs/>
-                <w:lang w:val="es-ES"/>
-              </w:rPr>
-              <w:t>Diz</w:t>
+              </w:rPr>
+              <w:t>Laure</w:t>
+            </w:r>
+            <w:r>
+              <w:rPr>
+                <w:i/>
+                <w:iCs/>
+              </w:rPr>
+              <w:t>ntiu</w:t>
             </w:r>
             <w:proofErr w:type="spellEnd"/>
             <w:r>
               <w:rPr>
                 <w:i/>
                 <w:iCs/>
-                <w:lang w:val="es-ES"/>
-              </w:rPr>
-              <w:br/>
-              <w:t>Francisco Rodríguez</w:t>
+              </w:rPr>
+              <w:t xml:space="preserve"> Bogdan</w:t>
             </w:r>
           </w:p>
         </w:tc>
@@ -24548,7 +24568,7 @@
                 <w:i/>
                 <w:iCs/>
               </w:rPr>
-              <w:t>Frontend</w:t>
+              <w:t>Backend</w:t>
             </w:r>
           </w:p>
         </w:tc>
@@ -24570,7 +24590,7 @@
                 <w:i/>
                 <w:iCs/>
               </w:rPr>
-              <w:t>View H10</w:t>
+              <w:t>User story H11</w:t>
             </w:r>
           </w:p>
         </w:tc>
@@ -24591,39 +24611,28 @@
               <w:rPr>
                 <w:i/>
                 <w:iCs/>
-              </w:rPr>
-              <w:t>Carmen María Muñoz</w:t>
-            </w:r>
-            <w:r>
-              <w:rPr>
-                <w:i/>
-                <w:iCs/>
+                <w:lang w:val="es-ES"/>
+              </w:rPr>
+              <w:t xml:space="preserve">Guillermo </w:t>
+            </w:r>
+            <w:proofErr w:type="spellStart"/>
+            <w:r>
+              <w:rPr>
+                <w:i/>
+                <w:iCs/>
+                <w:lang w:val="es-ES"/>
+              </w:rPr>
+              <w:t>Diz</w:t>
+            </w:r>
+            <w:proofErr w:type="spellEnd"/>
+            <w:r>
+              <w:rPr>
+                <w:i/>
+                <w:iCs/>
+                <w:lang w:val="es-ES"/>
               </w:rPr>
               <w:br/>
-              <w:t xml:space="preserve">George </w:t>
-            </w:r>
-            <w:proofErr w:type="spellStart"/>
-            <w:r>
-              <w:rPr>
-                <w:i/>
-                <w:iCs/>
-              </w:rPr>
-              <w:t>Laure</w:t>
-            </w:r>
-            <w:r>
-              <w:rPr>
-                <w:i/>
-                <w:iCs/>
-              </w:rPr>
-              <w:t>ntiu</w:t>
-            </w:r>
-            <w:proofErr w:type="spellEnd"/>
-            <w:r>
-              <w:rPr>
-                <w:i/>
-                <w:iCs/>
-              </w:rPr>
-              <w:t xml:space="preserve"> Bogdan</w:t>
+              <w:t>Francisco Rodríguez</w:t>
             </w:r>
           </w:p>
         </w:tc>
@@ -24694,7 +24703,7 @@
                 <w:i/>
                 <w:iCs/>
               </w:rPr>
-              <w:t>User story H11</w:t>
+              <w:t>Unit test H11</w:t>
             </w:r>
           </w:p>
         </w:tc>
@@ -24716,28 +24725,39 @@
               <w:rPr>
                 <w:i/>
                 <w:iCs/>
-                <w:lang w:val="es-ES"/>
-              </w:rPr>
-              <w:t xml:space="preserve">Guillermo </w:t>
+              </w:rPr>
+              <w:t>Carmen María Muñoz</w:t>
+            </w:r>
+            <w:r>
+              <w:rPr>
+                <w:i/>
+                <w:iCs/>
+              </w:rPr>
+              <w:br/>
+              <w:t xml:space="preserve">George </w:t>
             </w:r>
             <w:proofErr w:type="spellStart"/>
             <w:r>
               <w:rPr>
                 <w:i/>
                 <w:iCs/>
-                <w:lang w:val="es-ES"/>
-              </w:rPr>
-              <w:t>Diz</w:t>
+              </w:rPr>
+              <w:t>Laure</w:t>
+            </w:r>
+            <w:r>
+              <w:rPr>
+                <w:i/>
+                <w:iCs/>
+              </w:rPr>
+              <w:t>ntiu</w:t>
             </w:r>
             <w:proofErr w:type="spellEnd"/>
             <w:r>
               <w:rPr>
                 <w:i/>
                 <w:iCs/>
-                <w:lang w:val="es-ES"/>
-              </w:rPr>
-              <w:br/>
-              <w:t>Francisco Rodríguez</w:t>
+              </w:rPr>
+              <w:t xml:space="preserve"> Bogdan</w:t>
             </w:r>
           </w:p>
         </w:tc>
@@ -24786,7 +24806,7 @@
                 <w:i/>
                 <w:iCs/>
               </w:rPr>
-              <w:t>Backend</w:t>
+              <w:t>Frontend</w:t>
             </w:r>
           </w:p>
         </w:tc>
@@ -24808,7 +24828,7 @@
                 <w:i/>
                 <w:iCs/>
               </w:rPr>
-              <w:t>Unit test H11</w:t>
+              <w:t>View H11</w:t>
             </w:r>
           </w:p>
         </w:tc>
@@ -24829,39 +24849,28 @@
               <w:rPr>
                 <w:i/>
                 <w:iCs/>
-              </w:rPr>
-              <w:t>Carmen María Muñoz</w:t>
-            </w:r>
-            <w:r>
-              <w:rPr>
-                <w:i/>
-                <w:iCs/>
+                <w:lang w:val="es-ES"/>
+              </w:rPr>
+              <w:t xml:space="preserve">Guillermo </w:t>
+            </w:r>
+            <w:proofErr w:type="spellStart"/>
+            <w:r>
+              <w:rPr>
+                <w:i/>
+                <w:iCs/>
+                <w:lang w:val="es-ES"/>
+              </w:rPr>
+              <w:t>Diz</w:t>
+            </w:r>
+            <w:proofErr w:type="spellEnd"/>
+            <w:r>
+              <w:rPr>
+                <w:i/>
+                <w:iCs/>
+                <w:lang w:val="es-ES"/>
               </w:rPr>
               <w:br/>
-              <w:t xml:space="preserve">George </w:t>
-            </w:r>
-            <w:proofErr w:type="spellStart"/>
-            <w:r>
-              <w:rPr>
-                <w:i/>
-                <w:iCs/>
-              </w:rPr>
-              <w:t>Laure</w:t>
-            </w:r>
-            <w:r>
-              <w:rPr>
-                <w:i/>
-                <w:iCs/>
-              </w:rPr>
-              <w:t>ntiu</w:t>
-            </w:r>
-            <w:proofErr w:type="spellEnd"/>
-            <w:r>
-              <w:rPr>
-                <w:i/>
-                <w:iCs/>
-              </w:rPr>
-              <w:t xml:space="preserve"> Bogdan</w:t>
+              <w:t>Francisco Rodríguez</w:t>
             </w:r>
           </w:p>
         </w:tc>
@@ -24910,7 +24919,7 @@
                 <w:i/>
                 <w:iCs/>
               </w:rPr>
-              <w:t>Frontend</w:t>
+              <w:t>Backend</w:t>
             </w:r>
           </w:p>
         </w:tc>
@@ -24932,7 +24941,7 @@
                 <w:i/>
                 <w:iCs/>
               </w:rPr>
-              <w:t>View H11</w:t>
+              <w:t>User story H12</w:t>
             </w:r>
           </w:p>
         </w:tc>
@@ -24954,28 +24963,39 @@
               <w:rPr>
                 <w:i/>
                 <w:iCs/>
-                <w:lang w:val="es-ES"/>
-              </w:rPr>
-              <w:t xml:space="preserve">Guillermo </w:t>
+              </w:rPr>
+              <w:t>Carmen María Muñoz</w:t>
+            </w:r>
+            <w:r>
+              <w:rPr>
+                <w:i/>
+                <w:iCs/>
+              </w:rPr>
+              <w:br/>
+              <w:t xml:space="preserve">George </w:t>
             </w:r>
             <w:proofErr w:type="spellStart"/>
             <w:r>
               <w:rPr>
                 <w:i/>
                 <w:iCs/>
-                <w:lang w:val="es-ES"/>
-              </w:rPr>
-              <w:t>Diz</w:t>
+              </w:rPr>
+              <w:t>Laure</w:t>
+            </w:r>
+            <w:r>
+              <w:rPr>
+                <w:i/>
+                <w:iCs/>
+              </w:rPr>
+              <w:t>ntiu</w:t>
             </w:r>
             <w:proofErr w:type="spellEnd"/>
             <w:r>
               <w:rPr>
                 <w:i/>
                 <w:iCs/>
-                <w:lang w:val="es-ES"/>
-              </w:rPr>
-              <w:br/>
-              <w:t>Francisco Rodríguez</w:t>
+              </w:rPr>
+              <w:t xml:space="preserve"> Bogdan</w:t>
             </w:r>
           </w:p>
         </w:tc>
@@ -25046,7 +25066,7 @@
                 <w:i/>
                 <w:iCs/>
               </w:rPr>
-              <w:t>User story H12</w:t>
+              <w:t>Unit test H12</w:t>
             </w:r>
           </w:p>
         </w:tc>
@@ -25067,39 +25087,28 @@
               <w:rPr>
                 <w:i/>
                 <w:iCs/>
-              </w:rPr>
-              <w:t>Carmen María Muñoz</w:t>
-            </w:r>
-            <w:r>
-              <w:rPr>
-                <w:i/>
-                <w:iCs/>
+                <w:lang w:val="es-ES"/>
+              </w:rPr>
+              <w:t xml:space="preserve">Guillermo </w:t>
+            </w:r>
+            <w:proofErr w:type="spellStart"/>
+            <w:r>
+              <w:rPr>
+                <w:i/>
+                <w:iCs/>
+                <w:lang w:val="es-ES"/>
+              </w:rPr>
+              <w:t>Diz</w:t>
+            </w:r>
+            <w:proofErr w:type="spellEnd"/>
+            <w:r>
+              <w:rPr>
+                <w:i/>
+                <w:iCs/>
+                <w:lang w:val="es-ES"/>
               </w:rPr>
               <w:br/>
-              <w:t xml:space="preserve">George </w:t>
-            </w:r>
-            <w:proofErr w:type="spellStart"/>
-            <w:r>
-              <w:rPr>
-                <w:i/>
-                <w:iCs/>
-              </w:rPr>
-              <w:t>Laure</w:t>
-            </w:r>
-            <w:r>
-              <w:rPr>
-                <w:i/>
-                <w:iCs/>
-              </w:rPr>
-              <w:t>ntiu</w:t>
-            </w:r>
-            <w:proofErr w:type="spellEnd"/>
-            <w:r>
-              <w:rPr>
-                <w:i/>
-                <w:iCs/>
-              </w:rPr>
-              <w:t xml:space="preserve"> Bogdan</w:t>
+              <w:t>Francisco Rodríguez</w:t>
             </w:r>
           </w:p>
         </w:tc>
@@ -25148,7 +25157,7 @@
                 <w:i/>
                 <w:iCs/>
               </w:rPr>
-              <w:t>Backend</w:t>
+              <w:t>Frontend</w:t>
             </w:r>
           </w:p>
         </w:tc>
@@ -25170,7 +25179,7 @@
                 <w:i/>
                 <w:iCs/>
               </w:rPr>
-              <w:t>Unit test H12</w:t>
+              <w:t>View H12</w:t>
             </w:r>
           </w:p>
         </w:tc>
@@ -25192,28 +25201,39 @@
               <w:rPr>
                 <w:i/>
                 <w:iCs/>
-                <w:lang w:val="es-ES"/>
-              </w:rPr>
-              <w:t xml:space="preserve">Guillermo </w:t>
+              </w:rPr>
+              <w:t>Carmen María Muñoz</w:t>
+            </w:r>
+            <w:r>
+              <w:rPr>
+                <w:i/>
+                <w:iCs/>
+              </w:rPr>
+              <w:br/>
+              <w:t xml:space="preserve">George </w:t>
             </w:r>
             <w:proofErr w:type="spellStart"/>
             <w:r>
               <w:rPr>
                 <w:i/>
                 <w:iCs/>
-                <w:lang w:val="es-ES"/>
-              </w:rPr>
-              <w:t>Diz</w:t>
+              </w:rPr>
+              <w:t>Laure</w:t>
+            </w:r>
+            <w:r>
+              <w:rPr>
+                <w:i/>
+                <w:iCs/>
+              </w:rPr>
+              <w:t>ntiu</w:t>
             </w:r>
             <w:proofErr w:type="spellEnd"/>
             <w:r>
               <w:rPr>
                 <w:i/>
                 <w:iCs/>
-                <w:lang w:val="es-ES"/>
-              </w:rPr>
-              <w:br/>
-              <w:t>Francisco Rodríguez</w:t>
+              </w:rPr>
+              <w:t xml:space="preserve"> Bogdan</w:t>
             </w:r>
           </w:p>
         </w:tc>
@@ -25262,7 +25282,7 @@
                 <w:i/>
                 <w:iCs/>
               </w:rPr>
-              <w:t>Frontend</w:t>
+              <w:t>Backend</w:t>
             </w:r>
           </w:p>
         </w:tc>
@@ -25284,7 +25304,7 @@
                 <w:i/>
                 <w:iCs/>
               </w:rPr>
-              <w:t>View H12</w:t>
+              <w:t>User story H13</w:t>
             </w:r>
           </w:p>
         </w:tc>
@@ -25305,39 +25325,28 @@
               <w:rPr>
                 <w:i/>
                 <w:iCs/>
-              </w:rPr>
-              <w:t>Carmen María Muñoz</w:t>
-            </w:r>
-            <w:r>
-              <w:rPr>
-                <w:i/>
-                <w:iCs/>
+                <w:lang w:val="es-ES"/>
+              </w:rPr>
+              <w:t xml:space="preserve">Guillermo </w:t>
+            </w:r>
+            <w:proofErr w:type="spellStart"/>
+            <w:r>
+              <w:rPr>
+                <w:i/>
+                <w:iCs/>
+                <w:lang w:val="es-ES"/>
+              </w:rPr>
+              <w:t>Diz</w:t>
+            </w:r>
+            <w:proofErr w:type="spellEnd"/>
+            <w:r>
+              <w:rPr>
+                <w:i/>
+                <w:iCs/>
+                <w:lang w:val="es-ES"/>
               </w:rPr>
               <w:br/>
-              <w:t xml:space="preserve">George </w:t>
-            </w:r>
-            <w:proofErr w:type="spellStart"/>
-            <w:r>
-              <w:rPr>
-                <w:i/>
-                <w:iCs/>
-              </w:rPr>
-              <w:t>Laure</w:t>
-            </w:r>
-            <w:r>
-              <w:rPr>
-                <w:i/>
-                <w:iCs/>
-              </w:rPr>
-              <w:t>ntiu</w:t>
-            </w:r>
-            <w:proofErr w:type="spellEnd"/>
-            <w:r>
-              <w:rPr>
-                <w:i/>
-                <w:iCs/>
-              </w:rPr>
-              <w:t xml:space="preserve"> Bogdan</w:t>
+              <w:t>Francisco Rodríguez</w:t>
             </w:r>
           </w:p>
         </w:tc>
@@ -25408,7 +25417,7 @@
                 <w:i/>
                 <w:iCs/>
               </w:rPr>
-              <w:t>User story H13</w:t>
+              <w:t>Unit test H13</w:t>
             </w:r>
           </w:p>
         </w:tc>
@@ -25430,28 +25439,39 @@
               <w:rPr>
                 <w:i/>
                 <w:iCs/>
-                <w:lang w:val="es-ES"/>
-              </w:rPr>
-              <w:t xml:space="preserve">Guillermo </w:t>
+              </w:rPr>
+              <w:t>Carmen María Muñoz</w:t>
+            </w:r>
+            <w:r>
+              <w:rPr>
+                <w:i/>
+                <w:iCs/>
+              </w:rPr>
+              <w:br/>
+              <w:t xml:space="preserve">George </w:t>
             </w:r>
             <w:proofErr w:type="spellStart"/>
             <w:r>
               <w:rPr>
                 <w:i/>
                 <w:iCs/>
-                <w:lang w:val="es-ES"/>
-              </w:rPr>
-              <w:t>Diz</w:t>
+              </w:rPr>
+              <w:t>Laure</w:t>
+            </w:r>
+            <w:r>
+              <w:rPr>
+                <w:i/>
+                <w:iCs/>
+              </w:rPr>
+              <w:t>ntiu</w:t>
             </w:r>
             <w:proofErr w:type="spellEnd"/>
             <w:r>
               <w:rPr>
                 <w:i/>
                 <w:iCs/>
-                <w:lang w:val="es-ES"/>
-              </w:rPr>
-              <w:br/>
-              <w:t>Francisco Rodríguez</w:t>
+              </w:rPr>
+              <w:t xml:space="preserve"> Bogdan</w:t>
             </w:r>
           </w:p>
         </w:tc>
@@ -25500,7 +25520,7 @@
                 <w:i/>
                 <w:iCs/>
               </w:rPr>
-              <w:t>Backend</w:t>
+              <w:t>Frontend</w:t>
             </w:r>
           </w:p>
         </w:tc>
@@ -25522,7 +25542,7 @@
                 <w:i/>
                 <w:iCs/>
               </w:rPr>
-              <w:t>Unit test H13</w:t>
+              <w:t>View H13</w:t>
             </w:r>
           </w:p>
         </w:tc>
@@ -25543,39 +25563,28 @@
               <w:rPr>
                 <w:i/>
                 <w:iCs/>
-              </w:rPr>
-              <w:t>Carmen María Muñoz</w:t>
-            </w:r>
-            <w:r>
-              <w:rPr>
-                <w:i/>
-                <w:iCs/>
+                <w:lang w:val="es-ES"/>
+              </w:rPr>
+              <w:t xml:space="preserve">Guillermo </w:t>
+            </w:r>
+            <w:proofErr w:type="spellStart"/>
+            <w:r>
+              <w:rPr>
+                <w:i/>
+                <w:iCs/>
+                <w:lang w:val="es-ES"/>
+              </w:rPr>
+              <w:t>Diz</w:t>
+            </w:r>
+            <w:proofErr w:type="spellEnd"/>
+            <w:r>
+              <w:rPr>
+                <w:i/>
+                <w:iCs/>
+                <w:lang w:val="es-ES"/>
               </w:rPr>
               <w:br/>
-              <w:t xml:space="preserve">George </w:t>
-            </w:r>
-            <w:proofErr w:type="spellStart"/>
-            <w:r>
-              <w:rPr>
-                <w:i/>
-                <w:iCs/>
-              </w:rPr>
-              <w:t>Laure</w:t>
-            </w:r>
-            <w:r>
-              <w:rPr>
-                <w:i/>
-                <w:iCs/>
-              </w:rPr>
-              <w:t>ntiu</w:t>
-            </w:r>
-            <w:proofErr w:type="spellEnd"/>
-            <w:r>
-              <w:rPr>
-                <w:i/>
-                <w:iCs/>
-              </w:rPr>
-              <w:t xml:space="preserve"> Bogdan</w:t>
+              <w:t>Francisco Rodríguez</w:t>
             </w:r>
           </w:p>
         </w:tc>
@@ -25625,7 +25634,7 @@
                 <w:iCs/>
               </w:rPr>
               <w:lastRenderedPageBreak/>
-              <w:t>Frontend</w:t>
+              <w:t>Backend</w:t>
             </w:r>
           </w:p>
         </w:tc>
@@ -25647,7 +25656,7 @@
                 <w:i/>
                 <w:iCs/>
               </w:rPr>
-              <w:t>View H13</w:t>
+              <w:t>User story H14</w:t>
             </w:r>
           </w:p>
         </w:tc>
@@ -25669,28 +25678,39 @@
               <w:rPr>
                 <w:i/>
                 <w:iCs/>
-                <w:lang w:val="es-ES"/>
-              </w:rPr>
-              <w:t xml:space="preserve">Guillermo </w:t>
+              </w:rPr>
+              <w:t>Carmen María Muñoz</w:t>
+            </w:r>
+            <w:r>
+              <w:rPr>
+                <w:i/>
+                <w:iCs/>
+              </w:rPr>
+              <w:br/>
+              <w:t xml:space="preserve">George </w:t>
             </w:r>
             <w:proofErr w:type="spellStart"/>
             <w:r>
               <w:rPr>
                 <w:i/>
                 <w:iCs/>
-                <w:lang w:val="es-ES"/>
-              </w:rPr>
-              <w:t>Diz</w:t>
+              </w:rPr>
+              <w:t>Laure</w:t>
+            </w:r>
+            <w:r>
+              <w:rPr>
+                <w:i/>
+                <w:iCs/>
+              </w:rPr>
+              <w:t>ntiu</w:t>
             </w:r>
             <w:proofErr w:type="spellEnd"/>
             <w:r>
               <w:rPr>
                 <w:i/>
                 <w:iCs/>
-                <w:lang w:val="es-ES"/>
-              </w:rPr>
-              <w:br/>
-              <w:t>Francisco Rodríguez</w:t>
+              </w:rPr>
+              <w:t xml:space="preserve"> Bogdan</w:t>
             </w:r>
           </w:p>
         </w:tc>
@@ -25761,7 +25781,7 @@
                 <w:i/>
                 <w:iCs/>
               </w:rPr>
-              <w:t>User story H14</w:t>
+              <w:t>Unit test H14</w:t>
             </w:r>
           </w:p>
         </w:tc>
@@ -25782,39 +25802,28 @@
               <w:rPr>
                 <w:i/>
                 <w:iCs/>
-              </w:rPr>
-              <w:t>Carmen María Muñoz</w:t>
-            </w:r>
-            <w:r>
-              <w:rPr>
-                <w:i/>
-                <w:iCs/>
+                <w:lang w:val="es-ES"/>
+              </w:rPr>
+              <w:t xml:space="preserve">Guillermo </w:t>
+            </w:r>
+            <w:proofErr w:type="spellStart"/>
+            <w:r>
+              <w:rPr>
+                <w:i/>
+                <w:iCs/>
+                <w:lang w:val="es-ES"/>
+              </w:rPr>
+              <w:t>Diz</w:t>
+            </w:r>
+            <w:proofErr w:type="spellEnd"/>
+            <w:r>
+              <w:rPr>
+                <w:i/>
+                <w:iCs/>
+                <w:lang w:val="es-ES"/>
               </w:rPr>
               <w:br/>
-              <w:t xml:space="preserve">George </w:t>
-            </w:r>
-            <w:proofErr w:type="spellStart"/>
-            <w:r>
-              <w:rPr>
-                <w:i/>
-                <w:iCs/>
-              </w:rPr>
-              <w:t>Laure</w:t>
-            </w:r>
-            <w:r>
-              <w:rPr>
-                <w:i/>
-                <w:iCs/>
-              </w:rPr>
-              <w:t>ntiu</w:t>
-            </w:r>
-            <w:proofErr w:type="spellEnd"/>
-            <w:r>
-              <w:rPr>
-                <w:i/>
-                <w:iCs/>
-              </w:rPr>
-              <w:t xml:space="preserve"> Bogdan</w:t>
+              <w:t>Francisco Rodríguez</w:t>
             </w:r>
           </w:p>
         </w:tc>
@@ -25863,7 +25872,7 @@
                 <w:i/>
                 <w:iCs/>
               </w:rPr>
-              <w:t>Backend</w:t>
+              <w:t>Frontend</w:t>
             </w:r>
           </w:p>
         </w:tc>
@@ -25885,7 +25894,7 @@
                 <w:i/>
                 <w:iCs/>
               </w:rPr>
-              <w:t>Unit test H14</w:t>
+              <w:t>View H14</w:t>
             </w:r>
           </w:p>
         </w:tc>
@@ -25907,28 +25916,39 @@
               <w:rPr>
                 <w:i/>
                 <w:iCs/>
-                <w:lang w:val="es-ES"/>
-              </w:rPr>
-              <w:t xml:space="preserve">Guillermo </w:t>
+              </w:rPr>
+              <w:t>Carmen María Muñoz</w:t>
+            </w:r>
+            <w:r>
+              <w:rPr>
+                <w:i/>
+                <w:iCs/>
+              </w:rPr>
+              <w:br/>
+              <w:t xml:space="preserve">George </w:t>
             </w:r>
             <w:proofErr w:type="spellStart"/>
             <w:r>
               <w:rPr>
                 <w:i/>
                 <w:iCs/>
-                <w:lang w:val="es-ES"/>
-              </w:rPr>
-              <w:t>Diz</w:t>
+              </w:rPr>
+              <w:t>Laure</w:t>
+            </w:r>
+            <w:r>
+              <w:rPr>
+                <w:i/>
+                <w:iCs/>
+              </w:rPr>
+              <w:t>ntiu</w:t>
             </w:r>
             <w:proofErr w:type="spellEnd"/>
             <w:r>
               <w:rPr>
                 <w:i/>
                 <w:iCs/>
-                <w:lang w:val="es-ES"/>
-              </w:rPr>
-              <w:br/>
-              <w:t>Francisco Rodríguez</w:t>
+              </w:rPr>
+              <w:t xml:space="preserve"> Bogdan</w:t>
             </w:r>
           </w:p>
         </w:tc>
@@ -25977,7 +25997,7 @@
                 <w:i/>
                 <w:iCs/>
               </w:rPr>
-              <w:t>Frontend</w:t>
+              <w:t>Backend</w:t>
             </w:r>
           </w:p>
         </w:tc>
@@ -25999,7 +26019,7 @@
                 <w:i/>
                 <w:iCs/>
               </w:rPr>
-              <w:t>View H14</w:t>
+              <w:t>User story H15</w:t>
             </w:r>
           </w:p>
         </w:tc>
@@ -26020,39 +26040,28 @@
               <w:rPr>
                 <w:i/>
                 <w:iCs/>
-              </w:rPr>
-              <w:t>Carmen María Muñoz</w:t>
-            </w:r>
-            <w:r>
-              <w:rPr>
-                <w:i/>
-                <w:iCs/>
+                <w:lang w:val="es-ES"/>
+              </w:rPr>
+              <w:t xml:space="preserve">Guillermo </w:t>
+            </w:r>
+            <w:proofErr w:type="spellStart"/>
+            <w:r>
+              <w:rPr>
+                <w:i/>
+                <w:iCs/>
+                <w:lang w:val="es-ES"/>
+              </w:rPr>
+              <w:t>Diz</w:t>
+            </w:r>
+            <w:proofErr w:type="spellEnd"/>
+            <w:r>
+              <w:rPr>
+                <w:i/>
+                <w:iCs/>
+                <w:lang w:val="es-ES"/>
               </w:rPr>
               <w:br/>
-              <w:t xml:space="preserve">George </w:t>
-            </w:r>
-            <w:proofErr w:type="spellStart"/>
-            <w:r>
-              <w:rPr>
-                <w:i/>
-                <w:iCs/>
-              </w:rPr>
-              <w:t>Laure</w:t>
-            </w:r>
-            <w:r>
-              <w:rPr>
-                <w:i/>
-                <w:iCs/>
-              </w:rPr>
-              <w:t>ntiu</w:t>
-            </w:r>
-            <w:proofErr w:type="spellEnd"/>
-            <w:r>
-              <w:rPr>
-                <w:i/>
-                <w:iCs/>
-              </w:rPr>
-              <w:t xml:space="preserve"> Bogdan</w:t>
+              <w:t>Francisco Rodríguez</w:t>
             </w:r>
           </w:p>
         </w:tc>
@@ -26123,7 +26132,7 @@
                 <w:i/>
                 <w:iCs/>
               </w:rPr>
-              <w:t>User story H15</w:t>
+              <w:t>Unit test H15</w:t>
             </w:r>
           </w:p>
         </w:tc>
@@ -26145,28 +26154,39 @@
               <w:rPr>
                 <w:i/>
                 <w:iCs/>
-                <w:lang w:val="es-ES"/>
-              </w:rPr>
-              <w:t xml:space="preserve">Guillermo </w:t>
+              </w:rPr>
+              <w:t>Carmen María Muñoz</w:t>
+            </w:r>
+            <w:r>
+              <w:rPr>
+                <w:i/>
+                <w:iCs/>
+              </w:rPr>
+              <w:br/>
+              <w:t xml:space="preserve">George </w:t>
             </w:r>
             <w:proofErr w:type="spellStart"/>
             <w:r>
               <w:rPr>
                 <w:i/>
                 <w:iCs/>
-                <w:lang w:val="es-ES"/>
-              </w:rPr>
-              <w:t>Diz</w:t>
+              </w:rPr>
+              <w:t>Laure</w:t>
+            </w:r>
+            <w:r>
+              <w:rPr>
+                <w:i/>
+                <w:iCs/>
+              </w:rPr>
+              <w:t>ntiu</w:t>
             </w:r>
             <w:proofErr w:type="spellEnd"/>
             <w:r>
               <w:rPr>
                 <w:i/>
                 <w:iCs/>
-                <w:lang w:val="es-ES"/>
-              </w:rPr>
-              <w:br/>
-              <w:t>Francisco Rodríguez</w:t>
+              </w:rPr>
+              <w:t xml:space="preserve"> Bogdan</w:t>
             </w:r>
           </w:p>
         </w:tc>
@@ -26215,7 +26235,7 @@
                 <w:i/>
                 <w:iCs/>
               </w:rPr>
-              <w:t>Backend</w:t>
+              <w:t>Frontend</w:t>
             </w:r>
           </w:p>
         </w:tc>
@@ -26237,7 +26257,7 @@
                 <w:i/>
                 <w:iCs/>
               </w:rPr>
-              <w:t>Unit test H15</w:t>
+              <w:t>View H15</w:t>
             </w:r>
           </w:p>
         </w:tc>
@@ -26258,39 +26278,28 @@
               <w:rPr>
                 <w:i/>
                 <w:iCs/>
-              </w:rPr>
-              <w:t>Carmen María Muñoz</w:t>
-            </w:r>
-            <w:r>
-              <w:rPr>
-                <w:i/>
-                <w:iCs/>
+                <w:lang w:val="es-ES"/>
+              </w:rPr>
+              <w:t xml:space="preserve">Guillermo </w:t>
+            </w:r>
+            <w:proofErr w:type="spellStart"/>
+            <w:r>
+              <w:rPr>
+                <w:i/>
+                <w:iCs/>
+                <w:lang w:val="es-ES"/>
+              </w:rPr>
+              <w:t>Diz</w:t>
+            </w:r>
+            <w:proofErr w:type="spellEnd"/>
+            <w:r>
+              <w:rPr>
+                <w:i/>
+                <w:iCs/>
+                <w:lang w:val="es-ES"/>
               </w:rPr>
               <w:br/>
-              <w:t xml:space="preserve">George </w:t>
-            </w:r>
-            <w:proofErr w:type="spellStart"/>
-            <w:r>
-              <w:rPr>
-                <w:i/>
-                <w:iCs/>
-              </w:rPr>
-              <w:t>Laure</w:t>
-            </w:r>
-            <w:r>
-              <w:rPr>
-                <w:i/>
-                <w:iCs/>
-              </w:rPr>
-              <w:t>ntiu</w:t>
-            </w:r>
-            <w:proofErr w:type="spellEnd"/>
-            <w:r>
-              <w:rPr>
-                <w:i/>
-                <w:iCs/>
-              </w:rPr>
-              <w:t xml:space="preserve"> Bogdan</w:t>
+              <w:t>Francisco Rodríguez</w:t>
             </w:r>
           </w:p>
         </w:tc>
@@ -26339,7 +26348,7 @@
                 <w:i/>
                 <w:iCs/>
               </w:rPr>
-              <w:t>Frontend</w:t>
+              <w:t>Backend</w:t>
             </w:r>
           </w:p>
         </w:tc>
@@ -26361,7 +26370,7 @@
                 <w:i/>
                 <w:iCs/>
               </w:rPr>
-              <w:t>View H15</w:t>
+              <w:t>User story H16</w:t>
             </w:r>
           </w:p>
         </w:tc>
@@ -26383,28 +26392,39 @@
               <w:rPr>
                 <w:i/>
                 <w:iCs/>
-                <w:lang w:val="es-ES"/>
-              </w:rPr>
-              <w:t xml:space="preserve">Guillermo </w:t>
+              </w:rPr>
+              <w:t>Carmen María Muñoz</w:t>
+            </w:r>
+            <w:r>
+              <w:rPr>
+                <w:i/>
+                <w:iCs/>
+              </w:rPr>
+              <w:br/>
+              <w:t xml:space="preserve">George </w:t>
             </w:r>
             <w:proofErr w:type="spellStart"/>
             <w:r>
               <w:rPr>
                 <w:i/>
                 <w:iCs/>
-                <w:lang w:val="es-ES"/>
-              </w:rPr>
-              <w:t>Diz</w:t>
+              </w:rPr>
+              <w:t>Laure</w:t>
+            </w:r>
+            <w:r>
+              <w:rPr>
+                <w:i/>
+                <w:iCs/>
+              </w:rPr>
+              <w:t>ntiu</w:t>
             </w:r>
             <w:proofErr w:type="spellEnd"/>
             <w:r>
               <w:rPr>
                 <w:i/>
                 <w:iCs/>
-                <w:lang w:val="es-ES"/>
-              </w:rPr>
-              <w:br/>
-              <w:t>Francisco Rodríguez</w:t>
+              </w:rPr>
+              <w:t xml:space="preserve"> Bogdan</w:t>
             </w:r>
           </w:p>
         </w:tc>
@@ -26426,7 +26446,7 @@
                 <w:i/>
                 <w:iCs/>
               </w:rPr>
-              <w:t>3</w:t>
+              <w:t>4</w:t>
             </w:r>
           </w:p>
         </w:tc>
@@ -26475,7 +26495,7 @@
                 <w:i/>
                 <w:iCs/>
               </w:rPr>
-              <w:t>User story H16</w:t>
+              <w:t>Unit test H16</w:t>
             </w:r>
           </w:p>
         </w:tc>
@@ -26496,39 +26516,28 @@
               <w:rPr>
                 <w:i/>
                 <w:iCs/>
-              </w:rPr>
-              <w:t>Carmen María Muñoz</w:t>
-            </w:r>
-            <w:r>
-              <w:rPr>
-                <w:i/>
-                <w:iCs/>
+                <w:lang w:val="es-ES"/>
+              </w:rPr>
+              <w:t xml:space="preserve">Guillermo </w:t>
+            </w:r>
+            <w:proofErr w:type="spellStart"/>
+            <w:r>
+              <w:rPr>
+                <w:i/>
+                <w:iCs/>
+                <w:lang w:val="es-ES"/>
+              </w:rPr>
+              <w:t>Diz</w:t>
+            </w:r>
+            <w:proofErr w:type="spellEnd"/>
+            <w:r>
+              <w:rPr>
+                <w:i/>
+                <w:iCs/>
+                <w:lang w:val="es-ES"/>
               </w:rPr>
               <w:br/>
-              <w:t xml:space="preserve">George </w:t>
-            </w:r>
-            <w:proofErr w:type="spellStart"/>
-            <w:r>
-              <w:rPr>
-                <w:i/>
-                <w:iCs/>
-              </w:rPr>
-              <w:t>Laure</w:t>
-            </w:r>
-            <w:r>
-              <w:rPr>
-                <w:i/>
-                <w:iCs/>
-              </w:rPr>
-              <w:t>ntiu</w:t>
-            </w:r>
-            <w:proofErr w:type="spellEnd"/>
-            <w:r>
-              <w:rPr>
-                <w:i/>
-                <w:iCs/>
-              </w:rPr>
-              <w:t xml:space="preserve"> Bogdan</w:t>
+              <w:t>Francisco Rodríguez</w:t>
             </w:r>
           </w:p>
         </w:tc>
@@ -26577,7 +26586,7 @@
                 <w:i/>
                 <w:iCs/>
               </w:rPr>
-              <w:t>Backend</w:t>
+              <w:t>Frontend</w:t>
             </w:r>
           </w:p>
         </w:tc>
@@ -26599,7 +26608,7 @@
                 <w:i/>
                 <w:iCs/>
               </w:rPr>
-              <w:t>Unit test H16</w:t>
+              <w:t>View H16</w:t>
             </w:r>
           </w:p>
         </w:tc>
@@ -26621,28 +26630,39 @@
               <w:rPr>
                 <w:i/>
                 <w:iCs/>
-                <w:lang w:val="es-ES"/>
-              </w:rPr>
-              <w:t xml:space="preserve">Guillermo </w:t>
+              </w:rPr>
+              <w:t>Carmen María Muñoz</w:t>
+            </w:r>
+            <w:r>
+              <w:rPr>
+                <w:i/>
+                <w:iCs/>
+              </w:rPr>
+              <w:br/>
+              <w:t xml:space="preserve">George </w:t>
             </w:r>
             <w:proofErr w:type="spellStart"/>
             <w:r>
               <w:rPr>
                 <w:i/>
                 <w:iCs/>
-                <w:lang w:val="es-ES"/>
-              </w:rPr>
-              <w:t>Diz</w:t>
+              </w:rPr>
+              <w:t>Laure</w:t>
+            </w:r>
+            <w:r>
+              <w:rPr>
+                <w:i/>
+                <w:iCs/>
+              </w:rPr>
+              <w:t>ntiu</w:t>
             </w:r>
             <w:proofErr w:type="spellEnd"/>
             <w:r>
               <w:rPr>
                 <w:i/>
                 <w:iCs/>
-                <w:lang w:val="es-ES"/>
-              </w:rPr>
-              <w:br/>
-              <w:t>Francisco Rodríguez</w:t>
+              </w:rPr>
+              <w:t xml:space="preserve"> Bogdan</w:t>
             </w:r>
           </w:p>
         </w:tc>
@@ -26691,7 +26711,7 @@
                 <w:i/>
                 <w:iCs/>
               </w:rPr>
-              <w:t>Frontend</w:t>
+              <w:t>Backend</w:t>
             </w:r>
           </w:p>
         </w:tc>
@@ -26713,7 +26733,7 @@
                 <w:i/>
                 <w:iCs/>
               </w:rPr>
-              <w:t>View H16</w:t>
+              <w:t>User story H17</w:t>
             </w:r>
           </w:p>
         </w:tc>
@@ -26734,39 +26754,28 @@
               <w:rPr>
                 <w:i/>
                 <w:iCs/>
-              </w:rPr>
-              <w:t>Carmen María Muñoz</w:t>
-            </w:r>
-            <w:r>
-              <w:rPr>
-                <w:i/>
-                <w:iCs/>
+                <w:lang w:val="es-ES"/>
+              </w:rPr>
+              <w:t xml:space="preserve">Guillermo </w:t>
+            </w:r>
+            <w:proofErr w:type="spellStart"/>
+            <w:r>
+              <w:rPr>
+                <w:i/>
+                <w:iCs/>
+                <w:lang w:val="es-ES"/>
+              </w:rPr>
+              <w:t>Diz</w:t>
+            </w:r>
+            <w:proofErr w:type="spellEnd"/>
+            <w:r>
+              <w:rPr>
+                <w:i/>
+                <w:iCs/>
+                <w:lang w:val="es-ES"/>
               </w:rPr>
               <w:br/>
-              <w:t xml:space="preserve">George </w:t>
-            </w:r>
-            <w:proofErr w:type="spellStart"/>
-            <w:r>
-              <w:rPr>
-                <w:i/>
-                <w:iCs/>
-              </w:rPr>
-              <w:t>Laure</w:t>
-            </w:r>
-            <w:r>
-              <w:rPr>
-                <w:i/>
-                <w:iCs/>
-              </w:rPr>
-              <w:t>ntiu</w:t>
-            </w:r>
-            <w:proofErr w:type="spellEnd"/>
-            <w:r>
-              <w:rPr>
-                <w:i/>
-                <w:iCs/>
-              </w:rPr>
-              <w:t xml:space="preserve"> Bogdan</w:t>
+              <w:t>Francisco Rodríguez</w:t>
             </w:r>
           </w:p>
         </w:tc>
@@ -26837,7 +26846,7 @@
                 <w:i/>
                 <w:iCs/>
               </w:rPr>
-              <w:t>User story H17</w:t>
+              <w:t>Unit test H17</w:t>
             </w:r>
           </w:p>
         </w:tc>
@@ -26859,28 +26868,39 @@
               <w:rPr>
                 <w:i/>
                 <w:iCs/>
-                <w:lang w:val="es-ES"/>
-              </w:rPr>
-              <w:t xml:space="preserve">Guillermo </w:t>
+              </w:rPr>
+              <w:t>Carmen María Muñoz</w:t>
+            </w:r>
+            <w:r>
+              <w:rPr>
+                <w:i/>
+                <w:iCs/>
+              </w:rPr>
+              <w:br/>
+              <w:t xml:space="preserve">George </w:t>
             </w:r>
             <w:proofErr w:type="spellStart"/>
             <w:r>
               <w:rPr>
                 <w:i/>
                 <w:iCs/>
-                <w:lang w:val="es-ES"/>
-              </w:rPr>
-              <w:t>Diz</w:t>
+              </w:rPr>
+              <w:t>Laure</w:t>
+            </w:r>
+            <w:r>
+              <w:rPr>
+                <w:i/>
+                <w:iCs/>
+              </w:rPr>
+              <w:t>ntiu</w:t>
             </w:r>
             <w:proofErr w:type="spellEnd"/>
             <w:r>
               <w:rPr>
                 <w:i/>
                 <w:iCs/>
-                <w:lang w:val="es-ES"/>
-              </w:rPr>
-              <w:br/>
-              <w:t>Francisco Rodríguez</w:t>
+              </w:rPr>
+              <w:t xml:space="preserve"> Bogdan</w:t>
             </w:r>
           </w:p>
         </w:tc>
@@ -26929,7 +26949,7 @@
                 <w:i/>
                 <w:iCs/>
               </w:rPr>
-              <w:t>Backend</w:t>
+              <w:t>Frontend</w:t>
             </w:r>
           </w:p>
         </w:tc>
@@ -26951,7 +26971,7 @@
                 <w:i/>
                 <w:iCs/>
               </w:rPr>
-              <w:t>Unit test H17</w:t>
+              <w:t>View H17</w:t>
             </w:r>
           </w:p>
         </w:tc>
@@ -26972,39 +26992,28 @@
               <w:rPr>
                 <w:i/>
                 <w:iCs/>
-              </w:rPr>
-              <w:t>Carmen María Muñoz</w:t>
-            </w:r>
-            <w:r>
-              <w:rPr>
-                <w:i/>
-                <w:iCs/>
+                <w:lang w:val="es-ES"/>
+              </w:rPr>
+              <w:t xml:space="preserve">Guillermo </w:t>
+            </w:r>
+            <w:proofErr w:type="spellStart"/>
+            <w:r>
+              <w:rPr>
+                <w:i/>
+                <w:iCs/>
+                <w:lang w:val="es-ES"/>
+              </w:rPr>
+              <w:t>Diz</w:t>
+            </w:r>
+            <w:proofErr w:type="spellEnd"/>
+            <w:r>
+              <w:rPr>
+                <w:i/>
+                <w:iCs/>
+                <w:lang w:val="es-ES"/>
               </w:rPr>
               <w:br/>
-              <w:t xml:space="preserve">George </w:t>
-            </w:r>
-            <w:proofErr w:type="spellStart"/>
-            <w:r>
-              <w:rPr>
-                <w:i/>
-                <w:iCs/>
-              </w:rPr>
-              <w:t>Laure</w:t>
-            </w:r>
-            <w:r>
-              <w:rPr>
-                <w:i/>
-                <w:iCs/>
-              </w:rPr>
-              <w:t>ntiu</w:t>
-            </w:r>
-            <w:proofErr w:type="spellEnd"/>
-            <w:r>
-              <w:rPr>
-                <w:i/>
-                <w:iCs/>
-              </w:rPr>
-              <w:t xml:space="preserve"> Bogdan</w:t>
+              <w:t>Francisco Rodríguez</w:t>
             </w:r>
           </w:p>
         </w:tc>
@@ -27053,7 +27062,7 @@
                 <w:i/>
                 <w:iCs/>
               </w:rPr>
-              <w:t>Frontend</w:t>
+              <w:t>Backend</w:t>
             </w:r>
           </w:p>
         </w:tc>
@@ -27075,7 +27084,7 @@
                 <w:i/>
                 <w:iCs/>
               </w:rPr>
-              <w:t>View H17</w:t>
+              <w:t>User story H18</w:t>
             </w:r>
           </w:p>
         </w:tc>
@@ -27097,28 +27106,39 @@
               <w:rPr>
                 <w:i/>
                 <w:iCs/>
-                <w:lang w:val="es-ES"/>
-              </w:rPr>
-              <w:t xml:space="preserve">Guillermo </w:t>
+              </w:rPr>
+              <w:t>Carmen María Muñoz</w:t>
+            </w:r>
+            <w:r>
+              <w:rPr>
+                <w:i/>
+                <w:iCs/>
+              </w:rPr>
+              <w:br/>
+              <w:t xml:space="preserve">George </w:t>
             </w:r>
             <w:proofErr w:type="spellStart"/>
             <w:r>
               <w:rPr>
                 <w:i/>
                 <w:iCs/>
-                <w:lang w:val="es-ES"/>
-              </w:rPr>
-              <w:t>Diz</w:t>
+              </w:rPr>
+              <w:t>Laure</w:t>
+            </w:r>
+            <w:r>
+              <w:rPr>
+                <w:i/>
+                <w:iCs/>
+              </w:rPr>
+              <w:t>ntiu</w:t>
             </w:r>
             <w:proofErr w:type="spellEnd"/>
             <w:r>
               <w:rPr>
                 <w:i/>
                 <w:iCs/>
-                <w:lang w:val="es-ES"/>
-              </w:rPr>
-              <w:br/>
-              <w:t>Francisco Rodríguez</w:t>
+              </w:rPr>
+              <w:t xml:space="preserve"> Bogdan</w:t>
             </w:r>
           </w:p>
         </w:tc>
@@ -27189,7 +27209,7 @@
                 <w:i/>
                 <w:iCs/>
               </w:rPr>
-              <w:t>User story H18</w:t>
+              <w:t>Unit test H18</w:t>
             </w:r>
           </w:p>
         </w:tc>
@@ -27210,39 +27230,28 @@
               <w:rPr>
                 <w:i/>
                 <w:iCs/>
-              </w:rPr>
-              <w:t>Carmen María Muñoz</w:t>
-            </w:r>
-            <w:r>
-              <w:rPr>
-                <w:i/>
-                <w:iCs/>
+                <w:lang w:val="es-ES"/>
+              </w:rPr>
+              <w:t xml:space="preserve">Guillermo </w:t>
+            </w:r>
+            <w:proofErr w:type="spellStart"/>
+            <w:r>
+              <w:rPr>
+                <w:i/>
+                <w:iCs/>
+                <w:lang w:val="es-ES"/>
+              </w:rPr>
+              <w:t>Diz</w:t>
+            </w:r>
+            <w:proofErr w:type="spellEnd"/>
+            <w:r>
+              <w:rPr>
+                <w:i/>
+                <w:iCs/>
+                <w:lang w:val="es-ES"/>
               </w:rPr>
               <w:br/>
-              <w:t xml:space="preserve">George </w:t>
-            </w:r>
-            <w:proofErr w:type="spellStart"/>
-            <w:r>
-              <w:rPr>
-                <w:i/>
-                <w:iCs/>
-              </w:rPr>
-              <w:t>Laure</w:t>
-            </w:r>
-            <w:r>
-              <w:rPr>
-                <w:i/>
-                <w:iCs/>
-              </w:rPr>
-              <w:t>ntiu</w:t>
-            </w:r>
-            <w:proofErr w:type="spellEnd"/>
-            <w:r>
-              <w:rPr>
-                <w:i/>
-                <w:iCs/>
-              </w:rPr>
-              <w:t xml:space="preserve"> Bogdan</w:t>
+              <w:t>Francisco Rodríguez</w:t>
             </w:r>
           </w:p>
         </w:tc>
@@ -27291,7 +27300,7 @@
                 <w:i/>
                 <w:iCs/>
               </w:rPr>
-              <w:t>Backend</w:t>
+              <w:t>Frontend</w:t>
             </w:r>
           </w:p>
         </w:tc>
@@ -27313,7 +27322,7 @@
                 <w:i/>
                 <w:iCs/>
               </w:rPr>
-              <w:t>Unit test H18</w:t>
+              <w:t>View H18</w:t>
             </w:r>
           </w:p>
         </w:tc>
@@ -27335,28 +27344,39 @@
               <w:rPr>
                 <w:i/>
                 <w:iCs/>
-                <w:lang w:val="es-ES"/>
-              </w:rPr>
-              <w:t xml:space="preserve">Guillermo </w:t>
+              </w:rPr>
+              <w:t>Carmen María Muñoz</w:t>
+            </w:r>
+            <w:r>
+              <w:rPr>
+                <w:i/>
+                <w:iCs/>
+              </w:rPr>
+              <w:br/>
+              <w:t xml:space="preserve">George </w:t>
             </w:r>
             <w:proofErr w:type="spellStart"/>
             <w:r>
               <w:rPr>
                 <w:i/>
                 <w:iCs/>
-                <w:lang w:val="es-ES"/>
-              </w:rPr>
-              <w:t>Diz</w:t>
+              </w:rPr>
+              <w:t>Laure</w:t>
+            </w:r>
+            <w:r>
+              <w:rPr>
+                <w:i/>
+                <w:iCs/>
+              </w:rPr>
+              <w:t>ntiu</w:t>
             </w:r>
             <w:proofErr w:type="spellEnd"/>
             <w:r>
               <w:rPr>
                 <w:i/>
                 <w:iCs/>
-                <w:lang w:val="es-ES"/>
-              </w:rPr>
-              <w:br/>
-              <w:t>Francisco Rodríguez</w:t>
+              </w:rPr>
+              <w:t xml:space="preserve"> Bogdan</w:t>
             </w:r>
           </w:p>
         </w:tc>
@@ -27405,7 +27425,7 @@
                 <w:i/>
                 <w:iCs/>
               </w:rPr>
-              <w:t>Frontend</w:t>
+              <w:t>Backend</w:t>
             </w:r>
           </w:p>
         </w:tc>
@@ -27427,7 +27447,7 @@
                 <w:i/>
                 <w:iCs/>
               </w:rPr>
-              <w:t>View H18</w:t>
+              <w:t>User story H19</w:t>
             </w:r>
           </w:p>
         </w:tc>
@@ -27448,39 +27468,28 @@
               <w:rPr>
                 <w:i/>
                 <w:iCs/>
-              </w:rPr>
-              <w:t>Carmen María Muñoz</w:t>
-            </w:r>
-            <w:r>
-              <w:rPr>
-                <w:i/>
-                <w:iCs/>
+                <w:lang w:val="es-ES"/>
+              </w:rPr>
+              <w:t xml:space="preserve">Guillermo </w:t>
+            </w:r>
+            <w:proofErr w:type="spellStart"/>
+            <w:r>
+              <w:rPr>
+                <w:i/>
+                <w:iCs/>
+                <w:lang w:val="es-ES"/>
+              </w:rPr>
+              <w:t>Diz</w:t>
+            </w:r>
+            <w:proofErr w:type="spellEnd"/>
+            <w:r>
+              <w:rPr>
+                <w:i/>
+                <w:iCs/>
+                <w:lang w:val="es-ES"/>
               </w:rPr>
               <w:br/>
-              <w:t xml:space="preserve">George </w:t>
-            </w:r>
-            <w:proofErr w:type="spellStart"/>
-            <w:r>
-              <w:rPr>
-                <w:i/>
-                <w:iCs/>
-              </w:rPr>
-              <w:t>Laure</w:t>
-            </w:r>
-            <w:r>
-              <w:rPr>
-                <w:i/>
-                <w:iCs/>
-              </w:rPr>
-              <w:t>ntiu</w:t>
-            </w:r>
-            <w:proofErr w:type="spellEnd"/>
-            <w:r>
-              <w:rPr>
-                <w:i/>
-                <w:iCs/>
-              </w:rPr>
-              <w:t xml:space="preserve"> Bogdan</w:t>
+              <w:t>Francisco Rodríguez</w:t>
             </w:r>
           </w:p>
         </w:tc>
@@ -27551,7 +27560,7 @@
                 <w:i/>
                 <w:iCs/>
               </w:rPr>
-              <w:t>User story H19</w:t>
+              <w:t>Unit test H19</w:t>
             </w:r>
           </w:p>
         </w:tc>
@@ -27573,28 +27582,39 @@
               <w:rPr>
                 <w:i/>
                 <w:iCs/>
-                <w:lang w:val="es-ES"/>
-              </w:rPr>
-              <w:t xml:space="preserve">Guillermo </w:t>
+              </w:rPr>
+              <w:t>Carmen María Muñoz</w:t>
+            </w:r>
+            <w:r>
+              <w:rPr>
+                <w:i/>
+                <w:iCs/>
+              </w:rPr>
+              <w:br/>
+              <w:t xml:space="preserve">George </w:t>
             </w:r>
             <w:proofErr w:type="spellStart"/>
             <w:r>
               <w:rPr>
                 <w:i/>
                 <w:iCs/>
-                <w:lang w:val="es-ES"/>
-              </w:rPr>
-              <w:t>Diz</w:t>
+              </w:rPr>
+              <w:t>Laure</w:t>
+            </w:r>
+            <w:r>
+              <w:rPr>
+                <w:i/>
+                <w:iCs/>
+              </w:rPr>
+              <w:t>ntiu</w:t>
             </w:r>
             <w:proofErr w:type="spellEnd"/>
             <w:r>
               <w:rPr>
                 <w:i/>
                 <w:iCs/>
-                <w:lang w:val="es-ES"/>
-              </w:rPr>
-              <w:br/>
-              <w:t>Francisco Rodríguez</w:t>
+              </w:rPr>
+              <w:t xml:space="preserve"> Bogdan</w:t>
             </w:r>
           </w:p>
         </w:tc>
@@ -27643,7 +27663,7 @@
                 <w:i/>
                 <w:iCs/>
               </w:rPr>
-              <w:t>Backend</w:t>
+              <w:t>Frontend</w:t>
             </w:r>
           </w:p>
         </w:tc>
@@ -27665,7 +27685,7 @@
                 <w:i/>
                 <w:iCs/>
               </w:rPr>
-              <w:t>Unit test H19</w:t>
+              <w:t>View H19</w:t>
             </w:r>
           </w:p>
         </w:tc>
@@ -27686,39 +27706,28 @@
               <w:rPr>
                 <w:i/>
                 <w:iCs/>
-              </w:rPr>
-              <w:t>Carmen María Muñoz</w:t>
-            </w:r>
-            <w:r>
-              <w:rPr>
-                <w:i/>
-                <w:iCs/>
+                <w:lang w:val="es-ES"/>
+              </w:rPr>
+              <w:t xml:space="preserve">Guillermo </w:t>
+            </w:r>
+            <w:proofErr w:type="spellStart"/>
+            <w:r>
+              <w:rPr>
+                <w:i/>
+                <w:iCs/>
+                <w:lang w:val="es-ES"/>
+              </w:rPr>
+              <w:t>Diz</w:t>
+            </w:r>
+            <w:proofErr w:type="spellEnd"/>
+            <w:r>
+              <w:rPr>
+                <w:i/>
+                <w:iCs/>
+                <w:lang w:val="es-ES"/>
               </w:rPr>
               <w:br/>
-              <w:t xml:space="preserve">George </w:t>
-            </w:r>
-            <w:proofErr w:type="spellStart"/>
-            <w:r>
-              <w:rPr>
-                <w:i/>
-                <w:iCs/>
-              </w:rPr>
-              <w:t>Laure</w:t>
-            </w:r>
-            <w:r>
-              <w:rPr>
-                <w:i/>
-                <w:iCs/>
-              </w:rPr>
-              <w:t>ntiu</w:t>
-            </w:r>
-            <w:proofErr w:type="spellEnd"/>
-            <w:r>
-              <w:rPr>
-                <w:i/>
-                <w:iCs/>
-              </w:rPr>
-              <w:t xml:space="preserve"> Bogdan</w:t>
+              <w:t>Francisco Rodríguez</w:t>
             </w:r>
           </w:p>
         </w:tc>
@@ -27767,7 +27776,7 @@
                 <w:i/>
                 <w:iCs/>
               </w:rPr>
-              <w:t>Frontend</w:t>
+              <w:t>Backend</w:t>
             </w:r>
           </w:p>
         </w:tc>
@@ -27789,7 +27798,7 @@
                 <w:i/>
                 <w:iCs/>
               </w:rPr>
-              <w:t>View H19</w:t>
+              <w:t>User story H20</w:t>
             </w:r>
           </w:p>
         </w:tc>
@@ -27811,28 +27820,39 @@
               <w:rPr>
                 <w:i/>
                 <w:iCs/>
-                <w:lang w:val="es-ES"/>
-              </w:rPr>
-              <w:t xml:space="preserve">Guillermo </w:t>
+              </w:rPr>
+              <w:t>Carmen María Muñoz</w:t>
+            </w:r>
+            <w:r>
+              <w:rPr>
+                <w:i/>
+                <w:iCs/>
+              </w:rPr>
+              <w:br/>
+              <w:t xml:space="preserve">George </w:t>
             </w:r>
             <w:proofErr w:type="spellStart"/>
             <w:r>
               <w:rPr>
                 <w:i/>
                 <w:iCs/>
-                <w:lang w:val="es-ES"/>
-              </w:rPr>
-              <w:t>Diz</w:t>
+              </w:rPr>
+              <w:t>Laure</w:t>
+            </w:r>
+            <w:r>
+              <w:rPr>
+                <w:i/>
+                <w:iCs/>
+              </w:rPr>
+              <w:t>ntiu</w:t>
             </w:r>
             <w:proofErr w:type="spellEnd"/>
             <w:r>
               <w:rPr>
                 <w:i/>
                 <w:iCs/>
-                <w:lang w:val="es-ES"/>
-              </w:rPr>
-              <w:br/>
-              <w:t>Francisco Rodríguez</w:t>
+              </w:rPr>
+              <w:t xml:space="preserve"> Bogdan</w:t>
             </w:r>
           </w:p>
         </w:tc>
@@ -27903,7 +27923,7 @@
                 <w:i/>
                 <w:iCs/>
               </w:rPr>
-              <w:t>User story H20</w:t>
+              <w:t>Unit test H20</w:t>
             </w:r>
           </w:p>
         </w:tc>
@@ -27924,39 +27944,28 @@
               <w:rPr>
                 <w:i/>
                 <w:iCs/>
-              </w:rPr>
-              <w:t>Carmen María Muñoz</w:t>
-            </w:r>
-            <w:r>
-              <w:rPr>
-                <w:i/>
-                <w:iCs/>
+                <w:lang w:val="es-ES"/>
+              </w:rPr>
+              <w:t xml:space="preserve">Guillermo </w:t>
+            </w:r>
+            <w:proofErr w:type="spellStart"/>
+            <w:r>
+              <w:rPr>
+                <w:i/>
+                <w:iCs/>
+                <w:lang w:val="es-ES"/>
+              </w:rPr>
+              <w:t>Diz</w:t>
+            </w:r>
+            <w:proofErr w:type="spellEnd"/>
+            <w:r>
+              <w:rPr>
+                <w:i/>
+                <w:iCs/>
+                <w:lang w:val="es-ES"/>
               </w:rPr>
               <w:br/>
-              <w:t xml:space="preserve">George </w:t>
-            </w:r>
-            <w:proofErr w:type="spellStart"/>
-            <w:r>
-              <w:rPr>
-                <w:i/>
-                <w:iCs/>
-              </w:rPr>
-              <w:t>Laure</w:t>
-            </w:r>
-            <w:r>
-              <w:rPr>
-                <w:i/>
-                <w:iCs/>
-              </w:rPr>
-              <w:t>ntiu</w:t>
-            </w:r>
-            <w:proofErr w:type="spellEnd"/>
-            <w:r>
-              <w:rPr>
-                <w:i/>
-                <w:iCs/>
-              </w:rPr>
-              <w:t xml:space="preserve"> Bogdan</w:t>
+              <w:t>Francisco Rodríguez</w:t>
             </w:r>
           </w:p>
         </w:tc>
@@ -28005,7 +28014,7 @@
                 <w:i/>
                 <w:iCs/>
               </w:rPr>
-              <w:t>Backend</w:t>
+              <w:t>Frontend</w:t>
             </w:r>
           </w:p>
         </w:tc>
@@ -28027,7 +28036,7 @@
                 <w:i/>
                 <w:iCs/>
               </w:rPr>
-              <w:t>Unit test H20</w:t>
+              <w:t>View H20</w:t>
             </w:r>
           </w:p>
         </w:tc>
@@ -28049,28 +28058,39 @@
               <w:rPr>
                 <w:i/>
                 <w:iCs/>
-                <w:lang w:val="es-ES"/>
-              </w:rPr>
-              <w:t xml:space="preserve">Guillermo </w:t>
+              </w:rPr>
+              <w:t>Carmen María Muñoz</w:t>
+            </w:r>
+            <w:r>
+              <w:rPr>
+                <w:i/>
+                <w:iCs/>
+              </w:rPr>
+              <w:br/>
+              <w:t xml:space="preserve">George </w:t>
             </w:r>
             <w:proofErr w:type="spellStart"/>
             <w:r>
               <w:rPr>
                 <w:i/>
                 <w:iCs/>
-                <w:lang w:val="es-ES"/>
-              </w:rPr>
-              <w:t>Diz</w:t>
+              </w:rPr>
+              <w:t>Laure</w:t>
+            </w:r>
+            <w:r>
+              <w:rPr>
+                <w:i/>
+                <w:iCs/>
+              </w:rPr>
+              <w:t>ntiu</w:t>
             </w:r>
             <w:proofErr w:type="spellEnd"/>
             <w:r>
               <w:rPr>
                 <w:i/>
                 <w:iCs/>
-                <w:lang w:val="es-ES"/>
-              </w:rPr>
-              <w:br/>
-              <w:t>Francisco Rodríguez</w:t>
+              </w:rPr>
+              <w:t xml:space="preserve"> Bogdan</w:t>
             </w:r>
           </w:p>
         </w:tc>
@@ -28119,7 +28139,7 @@
                 <w:i/>
                 <w:iCs/>
               </w:rPr>
-              <w:t>Frontend</w:t>
+              <w:t>Document</w:t>
             </w:r>
           </w:p>
         </w:tc>
@@ -28141,7 +28161,7 @@
                 <w:i/>
                 <w:iCs/>
               </w:rPr>
-              <w:t>View H20</w:t>
+              <w:t>Rationale</w:t>
             </w:r>
           </w:p>
         </w:tc>
@@ -28162,39 +28182,28 @@
               <w:rPr>
                 <w:i/>
                 <w:iCs/>
-              </w:rPr>
-              <w:t>Carmen María Muñoz</w:t>
-            </w:r>
-            <w:r>
-              <w:rPr>
-                <w:i/>
-                <w:iCs/>
+                <w:lang w:val="es-ES"/>
+              </w:rPr>
+              <w:t xml:space="preserve">Guillermo </w:t>
+            </w:r>
+            <w:proofErr w:type="spellStart"/>
+            <w:r>
+              <w:rPr>
+                <w:i/>
+                <w:iCs/>
+                <w:lang w:val="es-ES"/>
+              </w:rPr>
+              <w:t>Diz</w:t>
+            </w:r>
+            <w:proofErr w:type="spellEnd"/>
+            <w:r>
+              <w:rPr>
+                <w:i/>
+                <w:iCs/>
+                <w:lang w:val="es-ES"/>
               </w:rPr>
               <w:br/>
-              <w:t xml:space="preserve">George </w:t>
-            </w:r>
-            <w:proofErr w:type="spellStart"/>
-            <w:r>
-              <w:rPr>
-                <w:i/>
-                <w:iCs/>
-              </w:rPr>
-              <w:t>Laure</w:t>
-            </w:r>
-            <w:r>
-              <w:rPr>
-                <w:i/>
-                <w:iCs/>
-              </w:rPr>
-              <w:t>ntiu</w:t>
-            </w:r>
-            <w:proofErr w:type="spellEnd"/>
-            <w:r>
-              <w:rPr>
-                <w:i/>
-                <w:iCs/>
-              </w:rPr>
-              <w:t xml:space="preserve"> Bogdan</w:t>
+              <w:t>Francisco Rodríguez</w:t>
             </w:r>
           </w:p>
         </w:tc>
@@ -28238,13 +28247,6 @@
                 <w:iCs/>
               </w:rPr>
             </w:pPr>
-            <w:r>
-              <w:rPr>
-                <w:i/>
-                <w:iCs/>
-              </w:rPr>
-              <w:t>Document</w:t>
-            </w:r>
           </w:p>
         </w:tc>
         <w:tc>
@@ -28260,13 +28262,6 @@
                 <w:iCs/>
               </w:rPr>
             </w:pPr>
-            <w:r>
-              <w:rPr>
-                <w:i/>
-                <w:iCs/>
-              </w:rPr>
-              <w:t>Rationale</w:t>
-            </w:r>
           </w:p>
         </w:tc>
         <w:tc>
@@ -28282,33 +28277,6 @@
                 <w:iCs/>
               </w:rPr>
             </w:pPr>
-            <w:r>
-              <w:rPr>
-                <w:i/>
-                <w:iCs/>
-                <w:lang w:val="es-ES"/>
-              </w:rPr>
-              <w:t xml:space="preserve">Guillermo </w:t>
-            </w:r>
-            <w:proofErr w:type="spellStart"/>
-            <w:r>
-              <w:rPr>
-                <w:i/>
-                <w:iCs/>
-                <w:lang w:val="es-ES"/>
-              </w:rPr>
-              <w:t>Diz</w:t>
-            </w:r>
-            <w:proofErr w:type="spellEnd"/>
-            <w:r>
-              <w:rPr>
-                <w:i/>
-                <w:iCs/>
-                <w:lang w:val="es-ES"/>
-              </w:rPr>
-              <w:br/>
-              <w:t>Francisco Rodríguez</w:t>
-            </w:r>
           </w:p>
         </w:tc>
         <w:tc>
@@ -28324,20 +28292,12 @@
                 <w:iCs/>
               </w:rPr>
             </w:pPr>
-            <w:r>
-              <w:rPr>
-                <w:i/>
-                <w:iCs/>
-              </w:rPr>
-              <w:t>4</w:t>
-            </w:r>
           </w:p>
         </w:tc>
       </w:tr>
     </w:tbl>
     <w:p>
       <w:r>
-        <w:lastRenderedPageBreak/>
         <w:br w:type="page"/>
       </w:r>
     </w:p>
@@ -31330,15 +31290,7 @@
                 <w:iCs/>
                 <w:lang w:val="es-ES"/>
               </w:rPr>
-              <w:t>3</w:t>
-            </w:r>
-            <w:r>
-              <w:rPr>
-                <w:i/>
-                <w:iCs/>
-                <w:lang w:val="es-ES"/>
-              </w:rPr>
-              <w:t>7</w:t>
+              <w:t>40</w:t>
             </w:r>
           </w:p>
         </w:tc>
@@ -33951,7 +33903,12 @@
 </file>
 
 <file path=customXml/item1.xml><?xml version="1.0" encoding="utf-8"?>
-<b:Sources xmlns:b="http://schemas.openxmlformats.org/officeDocument/2006/bibliography" xmlns="http://schemas.openxmlformats.org/officeDocument/2006/bibliography" SelectedStyle="\APASixthEditionOfficeOnline.xsl" StyleName="APA" Version="6"/>
+<?mso-contentType ?>
+<FormTemplates xmlns="http://schemas.microsoft.com/sharepoint/v3/contenttype/forms">
+  <Display>DocumentLibraryForm</Display>
+  <Edit>DocumentLibraryForm</Edit>
+  <New>DocumentLibraryForm</New>
+</FormTemplates>
 </file>
 
 <file path=customXml/item2.xml><?xml version="1.0" encoding="utf-8"?>
@@ -34127,12 +34084,7 @@
 </file>
 
 <file path=customXml/item3.xml><?xml version="1.0" encoding="utf-8"?>
-<?mso-contentType ?>
-<FormTemplates xmlns="http://schemas.microsoft.com/sharepoint/v3/contenttype/forms">
-  <Display>DocumentLibraryForm</Display>
-  <Edit>DocumentLibraryForm</Edit>
-  <New>DocumentLibraryForm</New>
-</FormTemplates>
+<b:Sources xmlns:b="http://schemas.openxmlformats.org/officeDocument/2006/bibliography" xmlns="http://schemas.openxmlformats.org/officeDocument/2006/bibliography" SelectedStyle="\APASixthEditionOfficeOnline.xsl" StyleName="APA" Version="6"/>
 </file>
 
 <file path=customXml/item4.xml><?xml version="1.0" encoding="utf-8"?>
@@ -34142,9 +34094,9 @@
 </file>
 
 <file path=customXml/itemProps1.xml><?xml version="1.0" encoding="utf-8"?>
-<ds:datastoreItem xmlns:ds="http://schemas.openxmlformats.org/officeDocument/2006/customXml" ds:itemID="{C1A1BFD3-0FCF-4544-9082-D8B57C3F9964}">
+<ds:datastoreItem xmlns:ds="http://schemas.openxmlformats.org/officeDocument/2006/customXml" ds:itemID="{065F5E07-5487-4F28-90FD-A0F9578686E4}">
   <ds:schemaRefs>
-    <ds:schemaRef ds:uri="http://schemas.openxmlformats.org/officeDocument/2006/bibliography"/>
+    <ds:schemaRef ds:uri="http://schemas.microsoft.com/sharepoint/v3/contenttype/forms"/>
   </ds:schemaRefs>
 </ds:datastoreItem>
 </file>
@@ -34168,9 +34120,9 @@
 </file>
 
 <file path=customXml/itemProps3.xml><?xml version="1.0" encoding="utf-8"?>
-<ds:datastoreItem xmlns:ds="http://schemas.openxmlformats.org/officeDocument/2006/customXml" ds:itemID="{065F5E07-5487-4F28-90FD-A0F9578686E4}">
+<ds:datastoreItem xmlns:ds="http://schemas.openxmlformats.org/officeDocument/2006/customXml" ds:itemID="{C1A1BFD3-0FCF-4544-9082-D8B57C3F9964}">
   <ds:schemaRefs>
-    <ds:schemaRef ds:uri="http://schemas.microsoft.com/sharepoint/v3/contenttype/forms"/>
+    <ds:schemaRef ds:uri="http://schemas.openxmlformats.org/officeDocument/2006/bibliography"/>
   </ds:schemaRefs>
 </ds:datastoreItem>
 </file>

</xml_diff>

<commit_message>
Updated document and fixed conceptual model
</commit_message>
<xml_diff>
--- a/doc/Standby Project.docx
+++ b/doc/Standby Project.docx
@@ -16134,15 +16134,15 @@
         </w:rPr>
         <w:lastRenderedPageBreak/>
         <w:drawing>
-          <wp:anchor distT="0" distB="0" distL="114300" distR="114300" simplePos="0" relativeHeight="251658240" behindDoc="0" locked="0" layoutInCell="1" allowOverlap="1" wp14:anchorId="0F9E776D" wp14:editId="607AD417">
+          <wp:anchor distT="0" distB="0" distL="114300" distR="114300" simplePos="0" relativeHeight="251658240" behindDoc="0" locked="0" layoutInCell="1" allowOverlap="1" wp14:anchorId="0F9E776D" wp14:editId="0712F7D6">
             <wp:simplePos x="0" y="0"/>
             <wp:positionH relativeFrom="margin">
-              <wp:posOffset>691515</wp:posOffset>
+              <wp:posOffset>803275</wp:posOffset>
             </wp:positionH>
             <wp:positionV relativeFrom="paragraph">
-              <wp:posOffset>307975</wp:posOffset>
+              <wp:posOffset>306070</wp:posOffset>
             </wp:positionV>
-            <wp:extent cx="8391525" cy="6304915"/>
+            <wp:extent cx="8159115" cy="6304915"/>
             <wp:effectExtent l="0" t="0" r="0" b="0"/>
             <wp:wrapTopAndBottom/>
             <wp:docPr id="3" name="Imagen 3"/>
@@ -16173,7 +16173,7 @@
                   <pic:spPr bwMode="auto">
                     <a:xfrm>
                       <a:off x="0" y="0"/>
-                      <a:ext cx="8391525" cy="6304915"/>
+                      <a:ext cx="8159115" cy="6304915"/>
                     </a:xfrm>
                     <a:prstGeom prst="rect">
                       <a:avLst/>
@@ -25876,7 +25876,7 @@
                 <w:iCs/>
                 <w:lang w:val="es-ES"/>
               </w:rPr>
-              <w:t>3</w:t>
+              <w:t>6</w:t>
             </w:r>
           </w:p>
         </w:tc>
@@ -25926,7 +25926,7 @@
                 <w:iCs/>
                 <w:lang w:val="es-ES"/>
               </w:rPr>
-              <w:t>39</w:t>
+              <w:t>43</w:t>
             </w:r>
           </w:p>
         </w:tc>

</xml_diff>

<commit_message>
Fixed UML map, added static resources
</commit_message>
<xml_diff>
--- a/doc/Standby Project.docx
+++ b/doc/Standby Project.docx
@@ -17061,15 +17061,15 @@
         </w:rPr>
         <w:lastRenderedPageBreak/>
         <w:drawing>
-          <wp:anchor distT="0" distB="0" distL="114300" distR="114300" simplePos="0" relativeHeight="251658240" behindDoc="0" locked="0" layoutInCell="1" allowOverlap="1" wp14:anchorId="0F9E776D" wp14:editId="0712F7D6">
+          <wp:anchor distT="0" distB="0" distL="114300" distR="114300" simplePos="0" relativeHeight="251658240" behindDoc="0" locked="0" layoutInCell="1" allowOverlap="1" wp14:anchorId="0F9E776D" wp14:editId="1C70E57D">
             <wp:simplePos x="0" y="0"/>
             <wp:positionH relativeFrom="margin">
-              <wp:posOffset>803275</wp:posOffset>
+              <wp:posOffset>806450</wp:posOffset>
             </wp:positionH>
             <wp:positionV relativeFrom="paragraph">
               <wp:posOffset>306070</wp:posOffset>
             </wp:positionV>
-            <wp:extent cx="8159115" cy="6304915"/>
+            <wp:extent cx="8159115" cy="6304280"/>
             <wp:effectExtent l="0" t="0" r="0" b="0"/>
             <wp:wrapTopAndBottom/>
             <wp:docPr id="3" name="Imagen 3"/>
@@ -17100,7 +17100,7 @@
                   <pic:spPr bwMode="auto">
                     <a:xfrm>
                       <a:off x="0" y="0"/>
-                      <a:ext cx="8159115" cy="6304915"/>
+                      <a:ext cx="8159115" cy="6304280"/>
                     </a:xfrm>
                     <a:prstGeom prst="rect">
                       <a:avLst/>
@@ -23046,14 +23046,7 @@
                 <w:i/>
                 <w:iCs/>
               </w:rPr>
-              <w:t>H</w:t>
-            </w:r>
-            <w:r>
-              <w:rPr>
-                <w:i/>
-                <w:iCs/>
-              </w:rPr>
-              <w:t>2</w:t>
+              <w:t>H2</w:t>
             </w:r>
           </w:p>
         </w:tc>
@@ -23304,14 +23297,7 @@
                 <w:i/>
                 <w:iCs/>
               </w:rPr>
-              <w:t>H</w:t>
-            </w:r>
-            <w:r>
-              <w:rPr>
-                <w:i/>
-                <w:iCs/>
-              </w:rPr>
-              <w:t>4</w:t>
+              <w:t>H4</w:t>
             </w:r>
           </w:p>
         </w:tc>
@@ -23434,14 +23420,7 @@
                 <w:i/>
                 <w:iCs/>
               </w:rPr>
-              <w:t>H</w:t>
-            </w:r>
-            <w:r>
-              <w:rPr>
-                <w:i/>
-                <w:iCs/>
-              </w:rPr>
-              <w:t>18</w:t>
+              <w:t>H18</w:t>
             </w:r>
           </w:p>
         </w:tc>
@@ -23564,14 +23543,7 @@
                 <w:i/>
                 <w:iCs/>
               </w:rPr>
-              <w:t>H</w:t>
-            </w:r>
-            <w:r>
-              <w:rPr>
-                <w:i/>
-                <w:iCs/>
-              </w:rPr>
-              <w:t>19</w:t>
+              <w:t>H19</w:t>
             </w:r>
           </w:p>
         </w:tc>
@@ -23694,14 +23666,7 @@
                 <w:i/>
                 <w:iCs/>
               </w:rPr>
-              <w:t>H</w:t>
-            </w:r>
-            <w:r>
-              <w:rPr>
-                <w:i/>
-                <w:iCs/>
-              </w:rPr>
-              <w:t>5</w:t>
+              <w:t>H5</w:t>
             </w:r>
           </w:p>
         </w:tc>
@@ -23824,14 +23789,7 @@
                 <w:i/>
                 <w:iCs/>
               </w:rPr>
-              <w:t>H</w:t>
-            </w:r>
-            <w:r>
-              <w:rPr>
-                <w:i/>
-                <w:iCs/>
-              </w:rPr>
-              <w:t>7</w:t>
+              <w:t>H7</w:t>
             </w:r>
           </w:p>
         </w:tc>
@@ -23958,14 +23916,7 @@
                 <w:i/>
                 <w:iCs/>
               </w:rPr>
-              <w:t>H</w:t>
-            </w:r>
-            <w:r>
-              <w:rPr>
-                <w:i/>
-                <w:iCs/>
-              </w:rPr>
-              <w:t>13</w:t>
+              <w:t>H13</w:t>
             </w:r>
           </w:p>
         </w:tc>
@@ -31255,7 +31206,12 @@
 </file>
 
 <file path=customXml/item1.xml><?xml version="1.0" encoding="utf-8"?>
-<b:Sources xmlns:b="http://schemas.openxmlformats.org/officeDocument/2006/bibliography" xmlns="http://schemas.openxmlformats.org/officeDocument/2006/bibliography" SelectedStyle="\APASixthEditionOfficeOnline.xsl" StyleName="APA" Version="6"/>
+<?mso-contentType ?>
+<FormTemplates xmlns="http://schemas.microsoft.com/sharepoint/v3/contenttype/forms">
+  <Display>DocumentLibraryForm</Display>
+  <Edit>DocumentLibraryForm</Edit>
+  <New>DocumentLibraryForm</New>
+</FormTemplates>
 </file>
 
 <file path=customXml/item2.xml><?xml version="1.0" encoding="utf-8"?>
@@ -31431,12 +31387,7 @@
 </file>
 
 <file path=customXml/item3.xml><?xml version="1.0" encoding="utf-8"?>
-<?mso-contentType ?>
-<FormTemplates xmlns="http://schemas.microsoft.com/sharepoint/v3/contenttype/forms">
-  <Display>DocumentLibraryForm</Display>
-  <Edit>DocumentLibraryForm</Edit>
-  <New>DocumentLibraryForm</New>
-</FormTemplates>
+<b:Sources xmlns:b="http://schemas.openxmlformats.org/officeDocument/2006/bibliography" xmlns="http://schemas.openxmlformats.org/officeDocument/2006/bibliography" SelectedStyle="\APASixthEditionOfficeOnline.xsl" StyleName="APA" Version="6"/>
 </file>
 
 <file path=customXml/item4.xml><?xml version="1.0" encoding="utf-8"?>
@@ -31446,9 +31397,9 @@
 </file>
 
 <file path=customXml/itemProps1.xml><?xml version="1.0" encoding="utf-8"?>
-<ds:datastoreItem xmlns:ds="http://schemas.openxmlformats.org/officeDocument/2006/customXml" ds:itemID="{C1A1BFD3-0FCF-4544-9082-D8B57C3F9964}">
+<ds:datastoreItem xmlns:ds="http://schemas.openxmlformats.org/officeDocument/2006/customXml" ds:itemID="{065F5E07-5487-4F28-90FD-A0F9578686E4}">
   <ds:schemaRefs>
-    <ds:schemaRef ds:uri="http://schemas.openxmlformats.org/officeDocument/2006/bibliography"/>
+    <ds:schemaRef ds:uri="http://schemas.microsoft.com/sharepoint/v3/contenttype/forms"/>
   </ds:schemaRefs>
 </ds:datastoreItem>
 </file>
@@ -31472,9 +31423,9 @@
 </file>
 
 <file path=customXml/itemProps3.xml><?xml version="1.0" encoding="utf-8"?>
-<ds:datastoreItem xmlns:ds="http://schemas.openxmlformats.org/officeDocument/2006/customXml" ds:itemID="{065F5E07-5487-4F28-90FD-A0F9578686E4}">
+<ds:datastoreItem xmlns:ds="http://schemas.openxmlformats.org/officeDocument/2006/customXml" ds:itemID="{C1A1BFD3-0FCF-4544-9082-D8B57C3F9964}">
   <ds:schemaRefs>
-    <ds:schemaRef ds:uri="http://schemas.microsoft.com/sharepoint/v3/contenttype/forms"/>
+    <ds:schemaRef ds:uri="http://schemas.openxmlformats.org/officeDocument/2006/bibliography"/>
   </ds:schemaRefs>
 </ds:datastoreItem>
 </file>

</xml_diff>

<commit_message>
Updated fragments, added service annotation
</commit_message>
<xml_diff>
--- a/doc/Standby Project.docx
+++ b/doc/Standby Project.docx
@@ -455,7 +455,7 @@
         <w:t xml:space="preserve"> </w:t>
       </w:r>
       <w:r>
-        <w:t>1</w:t>
+        <w:t>3</w:t>
       </w:r>
     </w:p>
     <w:p>
@@ -807,11 +807,12 @@
             <w:tcW w:w="1375" w:type="dxa"/>
           </w:tcPr>
           <w:p>
-            <w:pPr>
-              <w:rPr>
-                <w:lang w:val="es-ES"/>
-              </w:rPr>
-            </w:pPr>
+            <w:r>
+              <w:rPr>
+                <w:lang w:val="es-ES"/>
+              </w:rPr>
+              <w:t>29/11/2020</w:t>
+            </w:r>
           </w:p>
         </w:tc>
         <w:tc>
@@ -824,6 +825,12 @@
                 <w:lang w:val="es-ES"/>
               </w:rPr>
             </w:pPr>
+            <w:r>
+              <w:rPr>
+                <w:lang w:val="es-ES"/>
+              </w:rPr>
+              <w:t>V3</w:t>
+            </w:r>
           </w:p>
         </w:tc>
         <w:tc>
@@ -836,6 +843,28 @@
                 <w:lang w:val="es-ES"/>
               </w:rPr>
             </w:pPr>
+            <w:proofErr w:type="spellStart"/>
+            <w:r>
+              <w:rPr>
+                <w:lang w:val="es-ES"/>
+              </w:rPr>
+              <w:t>Second</w:t>
+            </w:r>
+            <w:proofErr w:type="spellEnd"/>
+            <w:r>
+              <w:rPr>
+                <w:lang w:val="es-ES"/>
+              </w:rPr>
+              <w:t xml:space="preserve"> sprint </w:t>
+            </w:r>
+            <w:proofErr w:type="spellStart"/>
+            <w:r>
+              <w:rPr>
+                <w:lang w:val="es-ES"/>
+              </w:rPr>
+              <w:t>completed</w:t>
+            </w:r>
+            <w:proofErr w:type="spellEnd"/>
           </w:p>
         </w:tc>
         <w:tc>
@@ -848,6 +877,12 @@
                 <w:lang w:val="es-ES"/>
               </w:rPr>
             </w:pPr>
+            <w:r>
+              <w:rPr>
+                <w:lang w:val="es-ES"/>
+              </w:rPr>
+              <w:t>2</w:t>
+            </w:r>
           </w:p>
         </w:tc>
       </w:tr>
@@ -30606,7 +30641,6 @@
   <w:style w:type="character" w:default="1" w:styleId="Fuentedeprrafopredeter">
     <w:name w:val="Default Paragraph Font"/>
     <w:uiPriority w:val="1"/>
-    <w:semiHidden/>
     <w:unhideWhenUsed/>
   </w:style>
   <w:style w:type="table" w:default="1" w:styleId="Tablanormal">
@@ -31206,7 +31240,12 @@
 </file>
 
 <file path=customXml/item1.xml><?xml version="1.0" encoding="utf-8"?>
-<b:Sources xmlns:b="http://schemas.openxmlformats.org/officeDocument/2006/bibliography" xmlns="http://schemas.openxmlformats.org/officeDocument/2006/bibliography" SelectedStyle="\APASixthEditionOfficeOnline.xsl" StyleName="APA" Version="6"/>
+<?mso-contentType ?>
+<FormTemplates xmlns="http://schemas.microsoft.com/sharepoint/v3/contenttype/forms">
+  <Display>DocumentLibraryForm</Display>
+  <Edit>DocumentLibraryForm</Edit>
+  <New>DocumentLibraryForm</New>
+</FormTemplates>
 </file>
 
 <file path=customXml/item2.xml><?xml version="1.0" encoding="utf-8"?>
@@ -31382,12 +31421,7 @@
 </file>
 
 <file path=customXml/item3.xml><?xml version="1.0" encoding="utf-8"?>
-<?mso-contentType ?>
-<FormTemplates xmlns="http://schemas.microsoft.com/sharepoint/v3/contenttype/forms">
-  <Display>DocumentLibraryForm</Display>
-  <Edit>DocumentLibraryForm</Edit>
-  <New>DocumentLibraryForm</New>
-</FormTemplates>
+<b:Sources xmlns:b="http://schemas.openxmlformats.org/officeDocument/2006/bibliography" xmlns="http://schemas.openxmlformats.org/officeDocument/2006/bibliography" SelectedStyle="\APASixthEditionOfficeOnline.xsl" StyleName="APA" Version="6"/>
 </file>
 
 <file path=customXml/item4.xml><?xml version="1.0" encoding="utf-8"?>
@@ -31397,9 +31431,9 @@
 </file>
 
 <file path=customXml/itemProps1.xml><?xml version="1.0" encoding="utf-8"?>
-<ds:datastoreItem xmlns:ds="http://schemas.openxmlformats.org/officeDocument/2006/customXml" ds:itemID="{C1A1BFD3-0FCF-4544-9082-D8B57C3F9964}">
+<ds:datastoreItem xmlns:ds="http://schemas.openxmlformats.org/officeDocument/2006/customXml" ds:itemID="{065F5E07-5487-4F28-90FD-A0F9578686E4}">
   <ds:schemaRefs>
-    <ds:schemaRef ds:uri="http://schemas.openxmlformats.org/officeDocument/2006/bibliography"/>
+    <ds:schemaRef ds:uri="http://schemas.microsoft.com/sharepoint/v3/contenttype/forms"/>
   </ds:schemaRefs>
 </ds:datastoreItem>
 </file>
@@ -31423,9 +31457,9 @@
 </file>
 
 <file path=customXml/itemProps3.xml><?xml version="1.0" encoding="utf-8"?>
-<ds:datastoreItem xmlns:ds="http://schemas.openxmlformats.org/officeDocument/2006/customXml" ds:itemID="{065F5E07-5487-4F28-90FD-A0F9578686E4}">
+<ds:datastoreItem xmlns:ds="http://schemas.openxmlformats.org/officeDocument/2006/customXml" ds:itemID="{C1A1BFD3-0FCF-4544-9082-D8B57C3F9964}">
   <ds:schemaRefs>
-    <ds:schemaRef ds:uri="http://schemas.microsoft.com/sharepoint/v3/contenttype/forms"/>
+    <ds:schemaRef ds:uri="http://schemas.openxmlformats.org/officeDocument/2006/bibliography"/>
   </ds:schemaRefs>
 </ds:datastoreItem>
 </file>

</xml_diff>

<commit_message>
Fixed unit tests, upload UI, added file service init procedure, etc
</commit_message>
<xml_diff>
--- a/doc/Standby Project.docx
+++ b/doc/Standby Project.docx
@@ -17096,15 +17096,15 @@
         </w:rPr>
         <w:lastRenderedPageBreak/>
         <w:drawing>
-          <wp:anchor distT="0" distB="0" distL="114300" distR="114300" simplePos="0" relativeHeight="251658240" behindDoc="0" locked="0" layoutInCell="1" allowOverlap="1" wp14:anchorId="0F9E776D" wp14:editId="46C0E5CA">
+          <wp:anchor distT="0" distB="0" distL="114300" distR="114300" simplePos="0" relativeHeight="251658240" behindDoc="0" locked="0" layoutInCell="1" allowOverlap="1" wp14:anchorId="0F9E776D" wp14:editId="724DCDA9">
             <wp:simplePos x="0" y="0"/>
             <wp:positionH relativeFrom="margin">
-              <wp:posOffset>829310</wp:posOffset>
+              <wp:posOffset>828675</wp:posOffset>
             </wp:positionH>
             <wp:positionV relativeFrom="paragraph">
-              <wp:posOffset>306070</wp:posOffset>
+              <wp:posOffset>304800</wp:posOffset>
             </wp:positionV>
-            <wp:extent cx="8119110" cy="6304280"/>
+            <wp:extent cx="8119110" cy="6303645"/>
             <wp:effectExtent l="0" t="0" r="0" b="0"/>
             <wp:wrapTopAndBottom/>
             <wp:docPr id="3" name="Imagen 3"/>
@@ -17135,7 +17135,7 @@
                   <pic:spPr bwMode="auto">
                     <a:xfrm>
                       <a:off x="0" y="0"/>
-                      <a:ext cx="8119110" cy="6304280"/>
+                      <a:ext cx="8119110" cy="6303645"/>
                     </a:xfrm>
                     <a:prstGeom prst="rect">
                       <a:avLst/>
@@ -31241,7 +31241,12 @@
 </file>
 
 <file path=customXml/item1.xml><?xml version="1.0" encoding="utf-8"?>
-<b:Sources xmlns:b="http://schemas.openxmlformats.org/officeDocument/2006/bibliography" xmlns="http://schemas.openxmlformats.org/officeDocument/2006/bibliography" SelectedStyle="\APASixthEditionOfficeOnline.xsl" StyleName="APA" Version="6"/>
+<?mso-contentType ?>
+<FormTemplates xmlns="http://schemas.microsoft.com/sharepoint/v3/contenttype/forms">
+  <Display>DocumentLibraryForm</Display>
+  <Edit>DocumentLibraryForm</Edit>
+  <New>DocumentLibraryForm</New>
+</FormTemplates>
 </file>
 
 <file path=customXml/item2.xml><?xml version="1.0" encoding="utf-8"?>
@@ -31417,12 +31422,7 @@
 </file>
 
 <file path=customXml/item3.xml><?xml version="1.0" encoding="utf-8"?>
-<?mso-contentType ?>
-<FormTemplates xmlns="http://schemas.microsoft.com/sharepoint/v3/contenttype/forms">
-  <Display>DocumentLibraryForm</Display>
-  <Edit>DocumentLibraryForm</Edit>
-  <New>DocumentLibraryForm</New>
-</FormTemplates>
+<b:Sources xmlns:b="http://schemas.openxmlformats.org/officeDocument/2006/bibliography" xmlns="http://schemas.openxmlformats.org/officeDocument/2006/bibliography" SelectedStyle="\APASixthEditionOfficeOnline.xsl" StyleName="APA" Version="6"/>
 </file>
 
 <file path=customXml/item4.xml><?xml version="1.0" encoding="utf-8"?>
@@ -31432,9 +31432,9 @@
 </file>
 
 <file path=customXml/itemProps1.xml><?xml version="1.0" encoding="utf-8"?>
-<ds:datastoreItem xmlns:ds="http://schemas.openxmlformats.org/officeDocument/2006/customXml" ds:itemID="{C1A1BFD3-0FCF-4544-9082-D8B57C3F9964}">
+<ds:datastoreItem xmlns:ds="http://schemas.openxmlformats.org/officeDocument/2006/customXml" ds:itemID="{065F5E07-5487-4F28-90FD-A0F9578686E4}">
   <ds:schemaRefs>
-    <ds:schemaRef ds:uri="http://schemas.openxmlformats.org/officeDocument/2006/bibliography"/>
+    <ds:schemaRef ds:uri="http://schemas.microsoft.com/sharepoint/v3/contenttype/forms"/>
   </ds:schemaRefs>
 </ds:datastoreItem>
 </file>
@@ -31458,9 +31458,9 @@
 </file>
 
 <file path=customXml/itemProps3.xml><?xml version="1.0" encoding="utf-8"?>
-<ds:datastoreItem xmlns:ds="http://schemas.openxmlformats.org/officeDocument/2006/customXml" ds:itemID="{065F5E07-5487-4F28-90FD-A0F9578686E4}">
+<ds:datastoreItem xmlns:ds="http://schemas.openxmlformats.org/officeDocument/2006/customXml" ds:itemID="{C1A1BFD3-0FCF-4544-9082-D8B57C3F9964}">
   <ds:schemaRefs>
-    <ds:schemaRef ds:uri="http://schemas.microsoft.com/sharepoint/v3/contenttype/forms"/>
+    <ds:schemaRef ds:uri="http://schemas.openxmlformats.org/officeDocument/2006/bibliography"/>
   </ds:schemaRefs>
 </ds:datastoreItem>
 </file>

</xml_diff>

<commit_message>
Added profile picture tests
</commit_message>
<xml_diff>
--- a/doc/Standby Project.docx
+++ b/doc/Standby Project.docx
@@ -3309,7 +3309,16 @@
           <w:color w:val="000000" w:themeColor="text1"/>
           <w:u w:val="single"/>
         </w:rPr>
-        <w:t>H4 – Account deletion</w:t>
+        <w:t xml:space="preserve">H4 – </w:t>
+      </w:r>
+      <w:r>
+        <w:rPr>
+          <w:b/>
+          <w:bCs/>
+          <w:color w:val="000000" w:themeColor="text1"/>
+          <w:u w:val="single"/>
+        </w:rPr>
+        <w:t>Comments and ratings deletion</w:t>
       </w:r>
     </w:p>
     <w:p>
@@ -3337,7 +3346,16 @@
         <w:t xml:space="preserve">I want the system </w:t>
       </w:r>
       <w:r>
-        <w:t>to allow me to delete my account and all the information related with me,</w:t>
+        <w:t xml:space="preserve">to allow me to delete my </w:t>
+      </w:r>
+      <w:r>
+        <w:t>comments</w:t>
+      </w:r>
+      <w:r>
+        <w:t xml:space="preserve"> and </w:t>
+      </w:r>
+      <w:r>
+        <w:t>the ratings I have done</w:t>
       </w:r>
       <w:r>
         <w:rPr>
@@ -3353,7 +3371,10 @@
         <w:t xml:space="preserve">so that </w:t>
       </w:r>
       <w:r>
-        <w:t>I can preserve my privacy.</w:t>
+        <w:t>I can</w:t>
+      </w:r>
+      <w:r>
+        <w:t xml:space="preserve"> keep control of what I do.</w:t>
       </w:r>
     </w:p>
     <w:p>
@@ -3393,15 +3414,15 @@
           <w:bCs/>
           <w:u w:val="single"/>
         </w:rPr>
-        <w:t>User</w:t>
-      </w:r>
-      <w:r>
-        <w:rPr>
-          <w:b/>
-          <w:bCs/>
-          <w:u w:val="single"/>
-        </w:rPr>
-        <w:t>/Company account deletion</w:t>
+        <w:t>Comment</w:t>
+      </w:r>
+      <w:r>
+        <w:rPr>
+          <w:b/>
+          <w:bCs/>
+          <w:u w:val="single"/>
+        </w:rPr>
+        <w:t xml:space="preserve"> deletion</w:t>
       </w:r>
     </w:p>
     <w:p>
@@ -3479,7 +3500,13 @@
         <w:rPr>
           <w:color w:val="000000" w:themeColor="text1"/>
         </w:rPr>
-        <w:t xml:space="preserve">go to our account settings in the header, then I go to the account management section, and then I go to the “Delete my account” button </w:t>
+        <w:t xml:space="preserve">go </w:t>
+      </w:r>
+      <w:r>
+        <w:rPr>
+          <w:color w:val="000000" w:themeColor="text1"/>
+        </w:rPr>
+        <w:t xml:space="preserve">a short film where I have written a comment </w:t>
       </w:r>
       <w:r>
         <w:rPr>
@@ -3493,71 +3520,13 @@
         <w:rPr>
           <w:color w:val="000000" w:themeColor="text1"/>
         </w:rPr>
-        <w:t xml:space="preserve"> </w:t>
-      </w:r>
-      <w:r>
-        <w:rPr>
-          <w:color w:val="000000" w:themeColor="text1"/>
-        </w:rPr>
-        <w:t>I</w:t>
-      </w:r>
-      <w:r>
-        <w:rPr>
-          <w:color w:val="000000" w:themeColor="text1"/>
-        </w:rPr>
-        <w:t xml:space="preserve"> press that button and </w:t>
-      </w:r>
-      <w:r>
-        <w:rPr>
-          <w:color w:val="000000" w:themeColor="text1"/>
-        </w:rPr>
-        <w:t>I</w:t>
-      </w:r>
-      <w:r>
-        <w:rPr>
-          <w:color w:val="000000" w:themeColor="text1"/>
-        </w:rPr>
-        <w:t xml:space="preserve"> input “Password: ‘</w:t>
-      </w:r>
-      <w:proofErr w:type="spellStart"/>
-      <w:r>
-        <w:rPr>
-          <w:color w:val="000000" w:themeColor="text1"/>
-        </w:rPr>
-        <w:t>NbcxhPjBcjTxbYdCxbPdnExb</w:t>
-      </w:r>
-      <w:proofErr w:type="spellEnd"/>
-      <w:r>
-        <w:rPr>
-          <w:color w:val="000000" w:themeColor="text1"/>
-        </w:rPr>
-        <w:t>’ Co</w:t>
-      </w:r>
-      <w:r>
-        <w:rPr>
-          <w:color w:val="000000" w:themeColor="text1"/>
-        </w:rPr>
-        <w:t>n</w:t>
-      </w:r>
-      <w:r>
-        <w:rPr>
-          <w:color w:val="000000" w:themeColor="text1"/>
-        </w:rPr>
-        <w:t>firm password: ‘</w:t>
-      </w:r>
-      <w:proofErr w:type="spellStart"/>
-      <w:r>
-        <w:rPr>
-          <w:color w:val="000000" w:themeColor="text1"/>
-        </w:rPr>
-        <w:t>NbcxhPjBcjTxbYdCxbPdnExb</w:t>
-      </w:r>
-      <w:proofErr w:type="spellEnd"/>
-      <w:r>
-        <w:rPr>
-          <w:color w:val="000000" w:themeColor="text1"/>
-        </w:rPr>
-        <w:t>’”</w:t>
+        <w:t xml:space="preserve"> press</w:t>
+      </w:r>
+      <w:r>
+        <w:rPr>
+          <w:color w:val="000000" w:themeColor="text1"/>
+        </w:rPr>
+        <w:t xml:space="preserve"> the button “Delete”</w:t>
       </w:r>
       <w:r>
         <w:rPr>
@@ -3583,7 +3552,13 @@
         <w:rPr>
           <w:color w:val="000000" w:themeColor="text1"/>
         </w:rPr>
-        <w:t xml:space="preserve">validating the data I have inputted </w:t>
+        <w:t>pressing it</w:t>
+      </w:r>
+      <w:r>
+        <w:rPr>
+          <w:color w:val="000000" w:themeColor="text1"/>
+        </w:rPr>
+        <w:t xml:space="preserve"> </w:t>
       </w:r>
       <w:r>
         <w:rPr>
@@ -3603,7 +3578,7 @@
         <w:rPr>
           <w:color w:val="000000" w:themeColor="text1"/>
         </w:rPr>
-        <w:t>all the account data will be wiped out from the system, it will log me out and tell me “All your information has been removed from the system”.</w:t>
+        <w:t>the comment and all the data related with it must be deleted from the system.</w:t>
       </w:r>
     </w:p>
     <w:p>
@@ -3621,23 +3596,15 @@
           <w:bCs/>
           <w:u w:val="single"/>
         </w:rPr>
-        <w:t>H4</w:t>
-      </w:r>
-      <w:r>
-        <w:rPr>
-          <w:b/>
-          <w:bCs/>
-          <w:u w:val="single"/>
-        </w:rPr>
-        <w:t>-</w:t>
-      </w:r>
-      <w:r>
-        <w:rPr>
-          <w:b/>
-          <w:bCs/>
-          <w:u w:val="single"/>
-        </w:rPr>
-        <w:t>E1</w:t>
+        <w:t>H4+E</w:t>
+      </w:r>
+      <w:r>
+        <w:rPr>
+          <w:b/>
+          <w:bCs/>
+          <w:u w:val="single"/>
+        </w:rPr>
+        <w:t>2</w:t>
       </w:r>
       <w:r>
         <w:rPr>
@@ -3649,11 +3616,25 @@
       </w:r>
       <w:r>
         <w:rPr>
-          <w:b/>
-          <w:bCs/>
-          <w:u w:val="single"/>
-        </w:rPr>
-        <w:t>User/Company account deletion wrong password confirmation</w:t>
+          <w:u w:val="single"/>
+        </w:rPr>
+        <w:t xml:space="preserve"> </w:t>
+      </w:r>
+      <w:r>
+        <w:rPr>
+          <w:b/>
+          <w:bCs/>
+          <w:u w:val="single"/>
+        </w:rPr>
+        <w:t>Rating</w:t>
+      </w:r>
+      <w:r>
+        <w:rPr>
+          <w:b/>
+          <w:bCs/>
+          <w:u w:val="single"/>
+        </w:rPr>
+        <w:t xml:space="preserve"> deletion</w:t>
       </w:r>
     </w:p>
     <w:p>
@@ -3681,37 +3662,19 @@
         <w:rPr>
           <w:color w:val="000000" w:themeColor="text1"/>
         </w:rPr>
-        <w:t>we are</w:t>
-      </w:r>
-      <w:r>
-        <w:rPr>
-          <w:color w:val="000000" w:themeColor="text1"/>
-        </w:rPr>
-        <w:t xml:space="preserve"> authenticated in the system as the </w:t>
-      </w:r>
-      <w:r>
-        <w:rPr>
-          <w:color w:val="000000" w:themeColor="text1"/>
-        </w:rPr>
-        <w:t xml:space="preserve">company </w:t>
-      </w:r>
-      <w:r>
-        <w:rPr>
-          <w:color w:val="000000" w:themeColor="text1"/>
-        </w:rPr>
-        <w:t xml:space="preserve"> “</w:t>
-      </w:r>
-      <w:r>
-        <w:rPr>
-          <w:color w:val="000000" w:themeColor="text1"/>
-        </w:rPr>
-        <w:t>Holly Molly Studios</w:t>
-      </w:r>
-      <w:r>
-        <w:rPr>
-          <w:color w:val="000000" w:themeColor="text1"/>
-        </w:rPr>
-        <w:t>”</w:t>
+        <w:t>I am</w:t>
+      </w:r>
+      <w:r>
+        <w:rPr>
+          <w:color w:val="000000" w:themeColor="text1"/>
+        </w:rPr>
+        <w:t xml:space="preserve"> authenticated in the system</w:t>
+      </w:r>
+      <w:r>
+        <w:rPr>
+          <w:color w:val="000000" w:themeColor="text1"/>
+        </w:rPr>
+        <w:t xml:space="preserve"> as the user “GuilleX7”</w:t>
       </w:r>
       <w:r>
         <w:rPr>
@@ -3737,19 +3700,19 @@
         <w:rPr>
           <w:color w:val="000000" w:themeColor="text1"/>
         </w:rPr>
-        <w:t>we</w:t>
-      </w:r>
-      <w:r>
-        <w:rPr>
-          <w:color w:val="000000" w:themeColor="text1"/>
-        </w:rPr>
-        <w:t xml:space="preserve"> </w:t>
-      </w:r>
-      <w:r>
-        <w:rPr>
-          <w:color w:val="000000" w:themeColor="text1"/>
-        </w:rPr>
-        <w:t xml:space="preserve">go to our account settings in the header, then we go to the account management section, and then we go to the “Delete my account” button </w:t>
+        <w:t>I</w:t>
+      </w:r>
+      <w:r>
+        <w:rPr>
+          <w:color w:val="000000" w:themeColor="text1"/>
+        </w:rPr>
+        <w:t xml:space="preserve"> </w:t>
+      </w:r>
+      <w:r>
+        <w:rPr>
+          <w:color w:val="000000" w:themeColor="text1"/>
+        </w:rPr>
+        <w:t xml:space="preserve">go a short film which I have rated </w:t>
       </w:r>
       <w:r>
         <w:rPr>
@@ -3763,79 +3726,13 @@
         <w:rPr>
           <w:color w:val="000000" w:themeColor="text1"/>
         </w:rPr>
-        <w:t xml:space="preserve"> </w:t>
-      </w:r>
-      <w:r>
-        <w:rPr>
-          <w:color w:val="000000" w:themeColor="text1"/>
-        </w:rPr>
-        <w:t>we</w:t>
-      </w:r>
-      <w:r>
-        <w:rPr>
-          <w:color w:val="000000" w:themeColor="text1"/>
-        </w:rPr>
-        <w:t xml:space="preserve"> press that button and </w:t>
-      </w:r>
-      <w:r>
-        <w:rPr>
-          <w:color w:val="000000" w:themeColor="text1"/>
-        </w:rPr>
-        <w:t>we</w:t>
-      </w:r>
-      <w:r>
-        <w:rPr>
-          <w:color w:val="000000" w:themeColor="text1"/>
-        </w:rPr>
-        <w:t xml:space="preserve"> “Password: ‘</w:t>
-      </w:r>
-      <w:proofErr w:type="spellStart"/>
-      <w:r>
-        <w:rPr>
-          <w:color w:val="000000" w:themeColor="text1"/>
-        </w:rPr>
-        <w:t>ShidnVoHioZdhEjI</w:t>
-      </w:r>
-      <w:proofErr w:type="spellEnd"/>
-      <w:r>
-        <w:rPr>
-          <w:color w:val="000000" w:themeColor="text1"/>
-        </w:rPr>
-        <w:t xml:space="preserve"> </w:t>
-      </w:r>
-      <w:proofErr w:type="spellStart"/>
-      <w:r>
-        <w:rPr>
-          <w:color w:val="000000" w:themeColor="text1"/>
-        </w:rPr>
-        <w:t>Corfirm</w:t>
-      </w:r>
-      <w:proofErr w:type="spellEnd"/>
-      <w:r>
-        <w:rPr>
-          <w:color w:val="000000" w:themeColor="text1"/>
-        </w:rPr>
-        <w:t xml:space="preserve"> password: ‘</w:t>
-      </w:r>
-      <w:proofErr w:type="spellStart"/>
-      <w:r>
-        <w:rPr>
-          <w:color w:val="000000" w:themeColor="text1"/>
-        </w:rPr>
-        <w:t>RocketLeague</w:t>
-      </w:r>
-      <w:proofErr w:type="spellEnd"/>
-      <w:r>
-        <w:rPr>
-          <w:color w:val="000000" w:themeColor="text1"/>
-        </w:rPr>
-        <w:t>’”</w:t>
-      </w:r>
-      <w:r>
-        <w:rPr>
-          <w:color w:val="000000" w:themeColor="text1"/>
-        </w:rPr>
-        <w:t xml:space="preserve"> </w:t>
+        <w:t xml:space="preserve"> press</w:t>
+      </w:r>
+      <w:r>
+        <w:rPr>
+          <w:color w:val="000000" w:themeColor="text1"/>
+        </w:rPr>
+        <w:t xml:space="preserve"> the button “Remove my rating” </w:t>
       </w:r>
       <w:r>
         <w:rPr>
@@ -3855,7 +3752,7 @@
         <w:rPr>
           <w:color w:val="000000" w:themeColor="text1"/>
         </w:rPr>
-        <w:t xml:space="preserve">validating the data we have inputted </w:t>
+        <w:t xml:space="preserve">pressing it </w:t>
       </w:r>
       <w:r>
         <w:rPr>
@@ -3875,301 +3772,8 @@
         <w:rPr>
           <w:color w:val="000000" w:themeColor="text1"/>
         </w:rPr>
-        <w:t xml:space="preserve">the application will show </w:t>
-      </w:r>
-      <w:r>
-        <w:rPr>
-          <w:color w:val="000000" w:themeColor="text1"/>
-        </w:rPr>
-        <w:t>us</w:t>
-      </w:r>
-      <w:r>
-        <w:rPr>
-          <w:color w:val="000000" w:themeColor="text1"/>
-        </w:rPr>
-        <w:t xml:space="preserve"> “Error: the password and password confirmation does not match”</w:t>
-      </w:r>
-      <w:r>
-        <w:rPr>
-          <w:color w:val="000000" w:themeColor="text1"/>
-        </w:rPr>
-        <w:t>.</w:t>
-      </w:r>
-    </w:p>
-    <w:p>
-      <w:pPr>
-        <w:jc w:val="both"/>
-        <w:rPr>
-          <w:b/>
-          <w:bCs/>
-          <w:u w:val="single"/>
-        </w:rPr>
-      </w:pPr>
-      <w:r>
-        <w:rPr>
-          <w:b/>
-          <w:bCs/>
-          <w:u w:val="single"/>
-        </w:rPr>
-        <w:t>H4</w:t>
-      </w:r>
-      <w:r>
-        <w:rPr>
-          <w:b/>
-          <w:bCs/>
-          <w:u w:val="single"/>
-        </w:rPr>
-        <w:t>-</w:t>
-      </w:r>
-      <w:r>
-        <w:rPr>
-          <w:b/>
-          <w:bCs/>
-          <w:u w:val="single"/>
-        </w:rPr>
-        <w:t>E</w:t>
-      </w:r>
-      <w:r>
-        <w:rPr>
-          <w:b/>
-          <w:bCs/>
-          <w:u w:val="single"/>
-        </w:rPr>
-        <w:t>2</w:t>
-      </w:r>
-      <w:r>
-        <w:rPr>
-          <w:b/>
-          <w:bCs/>
-          <w:u w:val="single"/>
-        </w:rPr>
-        <w:t xml:space="preserve"> –</w:t>
-      </w:r>
-      <w:r>
-        <w:rPr>
-          <w:b/>
-          <w:bCs/>
-          <w:u w:val="single"/>
-        </w:rPr>
-        <w:t>User/Company account deletion wrong password</w:t>
-      </w:r>
-    </w:p>
-    <w:p>
-      <w:pPr>
-        <w:jc w:val="both"/>
-        <w:rPr>
-          <w:color w:val="000000" w:themeColor="text1"/>
-        </w:rPr>
-      </w:pPr>
-      <w:r>
-        <w:rPr>
-          <w:b/>
-          <w:bCs/>
-          <w:color w:val="0070C0"/>
-        </w:rPr>
-        <w:t>Since</w:t>
-      </w:r>
-      <w:r>
-        <w:rPr>
-          <w:color w:val="000000" w:themeColor="text1"/>
-        </w:rPr>
-        <w:t xml:space="preserve"> </w:t>
-      </w:r>
-      <w:r>
-        <w:rPr>
-          <w:color w:val="000000" w:themeColor="text1"/>
-        </w:rPr>
-        <w:t>we are</w:t>
-      </w:r>
-      <w:r>
-        <w:rPr>
-          <w:color w:val="000000" w:themeColor="text1"/>
-        </w:rPr>
-        <w:t xml:space="preserve"> authenticated in the system as the </w:t>
-      </w:r>
-      <w:r>
-        <w:rPr>
-          <w:color w:val="000000" w:themeColor="text1"/>
-        </w:rPr>
-        <w:t>company</w:t>
-      </w:r>
-      <w:r>
-        <w:rPr>
-          <w:color w:val="000000" w:themeColor="text1"/>
-        </w:rPr>
-        <w:t xml:space="preserve"> “</w:t>
-      </w:r>
-      <w:r>
-        <w:rPr>
-          <w:color w:val="000000" w:themeColor="text1"/>
-        </w:rPr>
-        <w:t>Holly Molly Studios</w:t>
-      </w:r>
-      <w:r>
-        <w:rPr>
-          <w:color w:val="000000" w:themeColor="text1"/>
-        </w:rPr>
-        <w:t>”</w:t>
-      </w:r>
-      <w:r>
-        <w:rPr>
-          <w:color w:val="000000" w:themeColor="text1"/>
-        </w:rPr>
-        <w:t xml:space="preserve"> </w:t>
-      </w:r>
-      <w:r>
-        <w:rPr>
-          <w:b/>
-          <w:bCs/>
-          <w:color w:val="0070C0"/>
-        </w:rPr>
-        <w:t>when</w:t>
-      </w:r>
-      <w:r>
-        <w:rPr>
-          <w:color w:val="000000" w:themeColor="text1"/>
-        </w:rPr>
-        <w:t xml:space="preserve"> </w:t>
-      </w:r>
-      <w:r>
-        <w:rPr>
-          <w:color w:val="000000" w:themeColor="text1"/>
-        </w:rPr>
-        <w:t xml:space="preserve">we go to our account settings in the header, then we go to the account management section, and then we go to the “Delete my account” button </w:t>
-      </w:r>
-      <w:r>
-        <w:rPr>
-          <w:b/>
-          <w:bCs/>
-          <w:color w:val="0070C0"/>
-        </w:rPr>
-        <w:t>once</w:t>
-      </w:r>
-      <w:r>
-        <w:rPr>
-          <w:color w:val="000000" w:themeColor="text1"/>
-        </w:rPr>
-        <w:t xml:space="preserve"> </w:t>
-      </w:r>
-      <w:r>
-        <w:rPr>
-          <w:color w:val="000000" w:themeColor="text1"/>
-        </w:rPr>
-        <w:t>I</w:t>
-      </w:r>
-      <w:r>
-        <w:rPr>
-          <w:color w:val="000000" w:themeColor="text1"/>
-        </w:rPr>
-        <w:t xml:space="preserve"> press that button and we “Password: ‘</w:t>
-      </w:r>
-      <w:proofErr w:type="spellStart"/>
-      <w:r>
-        <w:rPr>
-          <w:color w:val="000000" w:themeColor="text1"/>
-        </w:rPr>
-        <w:t>RocketLeague</w:t>
-      </w:r>
-      <w:proofErr w:type="spellEnd"/>
-      <w:proofErr w:type="gramStart"/>
-      <w:r>
-        <w:rPr>
-          <w:color w:val="000000" w:themeColor="text1"/>
-        </w:rPr>
-        <w:t xml:space="preserve">’  </w:t>
-      </w:r>
-      <w:proofErr w:type="spellStart"/>
-      <w:r>
-        <w:rPr>
-          <w:color w:val="000000" w:themeColor="text1"/>
-        </w:rPr>
-        <w:t>Corfirm</w:t>
-      </w:r>
-      <w:proofErr w:type="spellEnd"/>
-      <w:proofErr w:type="gramEnd"/>
-      <w:r>
-        <w:rPr>
-          <w:color w:val="000000" w:themeColor="text1"/>
-        </w:rPr>
-        <w:t xml:space="preserve"> password: ‘</w:t>
-      </w:r>
-      <w:proofErr w:type="spellStart"/>
-      <w:r>
-        <w:rPr>
-          <w:color w:val="000000" w:themeColor="text1"/>
-        </w:rPr>
-        <w:t>RocketLeague</w:t>
-      </w:r>
-      <w:proofErr w:type="spellEnd"/>
-      <w:r>
-        <w:rPr>
-          <w:color w:val="000000" w:themeColor="text1"/>
-        </w:rPr>
-        <w:t>’”</w:t>
-      </w:r>
-      <w:r>
-        <w:rPr>
-          <w:color w:val="000000" w:themeColor="text1"/>
-        </w:rPr>
-        <w:t xml:space="preserve"> </w:t>
-      </w:r>
-      <w:r>
-        <w:rPr>
-          <w:b/>
-          <w:bCs/>
-          <w:color w:val="0070C0"/>
-        </w:rPr>
-        <w:t>after</w:t>
-      </w:r>
-      <w:r>
-        <w:rPr>
-          <w:color w:val="000000" w:themeColor="text1"/>
-        </w:rPr>
-        <w:t xml:space="preserve"> </w:t>
-      </w:r>
-      <w:r>
-        <w:rPr>
-          <w:color w:val="000000" w:themeColor="text1"/>
-        </w:rPr>
-        <w:t xml:space="preserve">validating the data we have inputted </w:t>
-      </w:r>
-      <w:r>
-        <w:rPr>
-          <w:b/>
-          <w:bCs/>
-          <w:color w:val="4472C4" w:themeColor="accent1"/>
-        </w:rPr>
-        <w:t>then</w:t>
-      </w:r>
-      <w:r>
-        <w:rPr>
-          <w:color w:val="000000" w:themeColor="text1"/>
-        </w:rPr>
-        <w:t xml:space="preserve"> </w:t>
-      </w:r>
-      <w:r>
-        <w:rPr>
-          <w:color w:val="000000" w:themeColor="text1"/>
-        </w:rPr>
-        <w:t xml:space="preserve">the application will show </w:t>
-      </w:r>
-      <w:r>
-        <w:rPr>
-          <w:color w:val="000000" w:themeColor="text1"/>
-        </w:rPr>
-        <w:t xml:space="preserve">us </w:t>
-      </w:r>
-      <w:r>
-        <w:rPr>
-          <w:color w:val="000000" w:themeColor="text1"/>
-        </w:rPr>
-        <w:t>“Error: the password is incorrect”.</w:t>
-      </w:r>
-    </w:p>
-    <w:p>
-      <w:pPr>
-        <w:jc w:val="both"/>
-      </w:pPr>
+        <w:t>the rating must be erased from the system, and its influence from any kind of rating mean should disappear.</w:t>
+      </w:r>
     </w:p>
     <w:p>
       <w:pPr>
@@ -17533,6 +17137,9 @@
     <w:p/>
     <w:p>
       <w:r>
+        <w:rPr>
+          <w:noProof/>
+        </w:rPr>
         <w:drawing>
           <wp:inline distT="0" distB="0" distL="0" distR="0" wp14:anchorId="65067E7E" wp14:editId="6AE488F0">
             <wp:extent cx="5727700" cy="4927600"/>
@@ -22465,7 +22072,7 @@
                 <w:i/>
                 <w:iCs/>
               </w:rPr>
-              <w:t>H4</w:t>
+              <w:t>H18</w:t>
             </w:r>
           </w:p>
         </w:tc>
@@ -22588,7 +22195,7 @@
                 <w:i/>
                 <w:iCs/>
               </w:rPr>
-              <w:t>H18</w:t>
+              <w:t>H19</w:t>
             </w:r>
           </w:p>
         </w:tc>
@@ -22689,7 +22296,7 @@
                 <w:i/>
                 <w:iCs/>
               </w:rPr>
-              <w:t>Backend – User story</w:t>
+              <w:t>Frontend - View</w:t>
             </w:r>
           </w:p>
         </w:tc>
@@ -22711,7 +22318,7 @@
                 <w:i/>
                 <w:iCs/>
               </w:rPr>
-              <w:t>H19</w:t>
+              <w:t>Upload short film</w:t>
             </w:r>
           </w:p>
         </w:tc>
@@ -22726,44 +22333,48 @@
               <w:rPr>
                 <w:i/>
                 <w:iCs/>
-                <w:lang w:val="es-ES"/>
-              </w:rPr>
-            </w:pPr>
-            <w:r>
-              <w:rPr>
-                <w:i/>
-                <w:iCs/>
-                <w:lang w:val="es-ES"/>
-              </w:rPr>
-              <w:t xml:space="preserve">Guillermo </w:t>
+              </w:rPr>
+            </w:pPr>
+            <w:r>
+              <w:rPr>
+                <w:i/>
+                <w:iCs/>
+              </w:rPr>
+              <w:t xml:space="preserve">George </w:t>
             </w:r>
             <w:proofErr w:type="spellStart"/>
             <w:r>
               <w:rPr>
                 <w:i/>
                 <w:iCs/>
-                <w:lang w:val="es-ES"/>
-              </w:rPr>
-              <w:t>Diz</w:t>
+              </w:rPr>
+              <w:t>Laurentiu</w:t>
             </w:r>
             <w:proofErr w:type="spellEnd"/>
-          </w:p>
-          <w:p>
-            <w:pPr>
-              <w:jc w:val="center"/>
-              <w:rPr>
-                <w:i/>
-                <w:iCs/>
-                <w:lang w:val="es-ES"/>
-              </w:rPr>
-            </w:pPr>
-            <w:r>
-              <w:rPr>
-                <w:i/>
-                <w:iCs/>
-                <w:lang w:val="es-ES"/>
-              </w:rPr>
-              <w:t>Carmen María Muñoz</w:t>
+            <w:r>
+              <w:rPr>
+                <w:i/>
+                <w:iCs/>
+              </w:rPr>
+              <w:t xml:space="preserve"> Bogdan</w:t>
+            </w:r>
+          </w:p>
+          <w:p>
+            <w:pPr>
+              <w:jc w:val="center"/>
+              <w:rPr>
+                <w:i/>
+                <w:iCs/>
+                <w:lang w:val="es-ES"/>
+              </w:rPr>
+            </w:pPr>
+            <w:r>
+              <w:rPr>
+                <w:i/>
+                <w:iCs/>
+                <w:lang w:val="es-ES"/>
+              </w:rPr>
+              <w:t>Francisco Rodríguez</w:t>
             </w:r>
           </w:p>
         </w:tc>
@@ -22812,7 +22423,7 @@
                 <w:i/>
                 <w:iCs/>
               </w:rPr>
-              <w:t>Frontend - View</w:t>
+              <w:t>Backend – User story</w:t>
             </w:r>
           </w:p>
         </w:tc>
@@ -22834,7 +22445,7 @@
                 <w:i/>
                 <w:iCs/>
               </w:rPr>
-              <w:t>Upload short film</w:t>
+              <w:t>H5</w:t>
             </w:r>
           </w:p>
         </w:tc>
@@ -22939,7 +22550,7 @@
                 <w:i/>
                 <w:iCs/>
               </w:rPr>
-              <w:t>Backend – User story</w:t>
+              <w:t>Frontend - View</w:t>
             </w:r>
           </w:p>
         </w:tc>
@@ -22961,7 +22572,7 @@
                 <w:i/>
                 <w:iCs/>
               </w:rPr>
-              <w:t>H5</w:t>
+              <w:t>Edit short film</w:t>
             </w:r>
           </w:p>
         </w:tc>
@@ -22976,48 +22587,44 @@
               <w:rPr>
                 <w:i/>
                 <w:iCs/>
-              </w:rPr>
-            </w:pPr>
-            <w:r>
-              <w:rPr>
-                <w:i/>
-                <w:iCs/>
-              </w:rPr>
-              <w:t xml:space="preserve">George </w:t>
+                <w:lang w:val="es-ES"/>
+              </w:rPr>
+            </w:pPr>
+            <w:r>
+              <w:rPr>
+                <w:i/>
+                <w:iCs/>
+                <w:lang w:val="es-ES"/>
+              </w:rPr>
+              <w:t xml:space="preserve">Guillermo </w:t>
             </w:r>
             <w:proofErr w:type="spellStart"/>
             <w:r>
               <w:rPr>
                 <w:i/>
                 <w:iCs/>
-              </w:rPr>
-              <w:t>Laurentiu</w:t>
+                <w:lang w:val="es-ES"/>
+              </w:rPr>
+              <w:t>Diz</w:t>
             </w:r>
             <w:proofErr w:type="spellEnd"/>
-            <w:r>
-              <w:rPr>
-                <w:i/>
-                <w:iCs/>
-              </w:rPr>
-              <w:t xml:space="preserve"> Bogdan</w:t>
-            </w:r>
-          </w:p>
-          <w:p>
-            <w:pPr>
-              <w:jc w:val="center"/>
-              <w:rPr>
-                <w:i/>
-                <w:iCs/>
-                <w:lang w:val="es-ES"/>
-              </w:rPr>
-            </w:pPr>
-            <w:r>
-              <w:rPr>
-                <w:i/>
-                <w:iCs/>
-                <w:lang w:val="es-ES"/>
-              </w:rPr>
-              <w:t>Francisco Rodríguez</w:t>
+          </w:p>
+          <w:p>
+            <w:pPr>
+              <w:jc w:val="center"/>
+              <w:rPr>
+                <w:i/>
+                <w:iCs/>
+                <w:lang w:val="es-ES"/>
+              </w:rPr>
+            </w:pPr>
+            <w:r>
+              <w:rPr>
+                <w:i/>
+                <w:iCs/>
+                <w:lang w:val="es-ES"/>
+              </w:rPr>
+              <w:t>Carmen María Muñoz</w:t>
             </w:r>
           </w:p>
         </w:tc>
@@ -23066,7 +22673,7 @@
                 <w:i/>
                 <w:iCs/>
               </w:rPr>
-              <w:t>Frontend - View</w:t>
+              <w:t>Backend – User story</w:t>
             </w:r>
           </w:p>
         </w:tc>
@@ -23088,7 +22695,7 @@
                 <w:i/>
                 <w:iCs/>
               </w:rPr>
-              <w:t>Edit short film</w:t>
+              <w:t>H7</w:t>
             </w:r>
           </w:p>
         </w:tc>
@@ -23211,7 +22818,7 @@
                 <w:i/>
                 <w:iCs/>
               </w:rPr>
-              <w:t>H7</w:t>
+              <w:t>H9</w:t>
             </w:r>
           </w:p>
         </w:tc>
@@ -23278,12 +22885,14 @@
               <w:rPr>
                 <w:i/>
                 <w:iCs/>
-              </w:rPr>
-            </w:pPr>
-            <w:r>
-              <w:rPr>
-                <w:i/>
-                <w:iCs/>
+                <w:lang w:val="es-ES"/>
+              </w:rPr>
+            </w:pPr>
+            <w:r>
+              <w:rPr>
+                <w:i/>
+                <w:iCs/>
+                <w:lang w:val="es-ES"/>
               </w:rPr>
               <w:t>2</w:t>
             </w:r>
@@ -23334,7 +22943,7 @@
                 <w:i/>
                 <w:iCs/>
               </w:rPr>
-              <w:t>H9</w:t>
+              <w:t>H13</w:t>
             </w:r>
           </w:p>
         </w:tc>
@@ -23401,14 +23010,12 @@
               <w:rPr>
                 <w:i/>
                 <w:iCs/>
-                <w:lang w:val="es-ES"/>
-              </w:rPr>
-            </w:pPr>
-            <w:r>
-              <w:rPr>
-                <w:i/>
-                <w:iCs/>
-                <w:lang w:val="es-ES"/>
+              </w:rPr>
+            </w:pPr>
+            <w:r>
+              <w:rPr>
+                <w:i/>
+                <w:iCs/>
               </w:rPr>
               <w:t>2</w:t>
             </w:r>
@@ -23437,7 +23044,7 @@
                 <w:i/>
                 <w:iCs/>
               </w:rPr>
-              <w:t>Backend – User story</w:t>
+              <w:t>Backend – Test</w:t>
             </w:r>
           </w:p>
         </w:tc>
@@ -23459,7 +23066,7 @@
                 <w:i/>
                 <w:iCs/>
               </w:rPr>
-              <w:t>H13</w:t>
+              <w:t>H1</w:t>
             </w:r>
           </w:p>
         </w:tc>
@@ -23582,7 +23189,7 @@
                 <w:i/>
                 <w:iCs/>
               </w:rPr>
-              <w:t>H1</w:t>
+              <w:t>H2</w:t>
             </w:r>
           </w:p>
         </w:tc>
@@ -23683,7 +23290,7 @@
                 <w:i/>
                 <w:iCs/>
               </w:rPr>
-              <w:t>Backend – Test</w:t>
+              <w:t>Backend - Test</w:t>
             </w:r>
           </w:p>
         </w:tc>
@@ -23705,7 +23312,7 @@
                 <w:i/>
                 <w:iCs/>
               </w:rPr>
-              <w:t>H2</w:t>
+              <w:t>H3</w:t>
             </w:r>
           </w:p>
         </w:tc>
@@ -23720,44 +23327,48 @@
               <w:rPr>
                 <w:i/>
                 <w:iCs/>
-                <w:lang w:val="es-ES"/>
-              </w:rPr>
-            </w:pPr>
-            <w:r>
-              <w:rPr>
-                <w:i/>
-                <w:iCs/>
-                <w:lang w:val="es-ES"/>
-              </w:rPr>
-              <w:t xml:space="preserve">Guillermo </w:t>
+              </w:rPr>
+            </w:pPr>
+            <w:r>
+              <w:rPr>
+                <w:i/>
+                <w:iCs/>
+              </w:rPr>
+              <w:t xml:space="preserve">George </w:t>
             </w:r>
             <w:proofErr w:type="spellStart"/>
             <w:r>
               <w:rPr>
                 <w:i/>
                 <w:iCs/>
-                <w:lang w:val="es-ES"/>
-              </w:rPr>
-              <w:t>Diz</w:t>
+              </w:rPr>
+              <w:t>Laurentiu</w:t>
             </w:r>
             <w:proofErr w:type="spellEnd"/>
-          </w:p>
-          <w:p>
-            <w:pPr>
-              <w:jc w:val="center"/>
-              <w:rPr>
-                <w:i/>
-                <w:iCs/>
-                <w:lang w:val="es-ES"/>
-              </w:rPr>
-            </w:pPr>
-            <w:r>
-              <w:rPr>
-                <w:i/>
-                <w:iCs/>
-                <w:lang w:val="es-ES"/>
-              </w:rPr>
-              <w:t>Carmen María Muñoz</w:t>
+            <w:r>
+              <w:rPr>
+                <w:i/>
+                <w:iCs/>
+              </w:rPr>
+              <w:t xml:space="preserve"> Bogdan</w:t>
+            </w:r>
+          </w:p>
+          <w:p>
+            <w:pPr>
+              <w:jc w:val="center"/>
+              <w:rPr>
+                <w:i/>
+                <w:iCs/>
+                <w:lang w:val="es-ES"/>
+              </w:rPr>
+            </w:pPr>
+            <w:r>
+              <w:rPr>
+                <w:i/>
+                <w:iCs/>
+                <w:lang w:val="es-ES"/>
+              </w:rPr>
+              <w:t>Francisco Rodríguez</w:t>
             </w:r>
           </w:p>
         </w:tc>
@@ -23829,7 +23440,7 @@
                 <w:i/>
                 <w:iCs/>
               </w:rPr>
-              <w:t>H3</w:t>
+              <w:t>H18</w:t>
             </w:r>
           </w:p>
         </w:tc>
@@ -23956,7 +23567,7 @@
                 <w:i/>
                 <w:iCs/>
               </w:rPr>
-              <w:t>H4</w:t>
+              <w:t>H19</w:t>
             </w:r>
           </w:p>
         </w:tc>
@@ -24083,7 +23694,7 @@
                 <w:i/>
                 <w:iCs/>
               </w:rPr>
-              <w:t>H18</w:t>
+              <w:t>H5</w:t>
             </w:r>
           </w:p>
         </w:tc>
@@ -24098,48 +23709,44 @@
               <w:rPr>
                 <w:i/>
                 <w:iCs/>
-              </w:rPr>
-            </w:pPr>
-            <w:r>
-              <w:rPr>
-                <w:i/>
-                <w:iCs/>
-              </w:rPr>
-              <w:t xml:space="preserve">George </w:t>
+                <w:lang w:val="es-ES"/>
+              </w:rPr>
+            </w:pPr>
+            <w:r>
+              <w:rPr>
+                <w:i/>
+                <w:iCs/>
+                <w:lang w:val="es-ES"/>
+              </w:rPr>
+              <w:t xml:space="preserve">Guillermo </w:t>
             </w:r>
             <w:proofErr w:type="spellStart"/>
             <w:r>
               <w:rPr>
                 <w:i/>
                 <w:iCs/>
-              </w:rPr>
-              <w:t>Laurentiu</w:t>
+                <w:lang w:val="es-ES"/>
+              </w:rPr>
+              <w:t>Diz</w:t>
             </w:r>
             <w:proofErr w:type="spellEnd"/>
-            <w:r>
-              <w:rPr>
-                <w:i/>
-                <w:iCs/>
-              </w:rPr>
-              <w:t xml:space="preserve"> Bogdan</w:t>
-            </w:r>
-          </w:p>
-          <w:p>
-            <w:pPr>
-              <w:jc w:val="center"/>
-              <w:rPr>
-                <w:i/>
-                <w:iCs/>
-                <w:lang w:val="es-ES"/>
-              </w:rPr>
-            </w:pPr>
-            <w:r>
-              <w:rPr>
-                <w:i/>
-                <w:iCs/>
-                <w:lang w:val="es-ES"/>
-              </w:rPr>
-              <w:t>Francisco Rodríguez</w:t>
+          </w:p>
+          <w:p>
+            <w:pPr>
+              <w:jc w:val="center"/>
+              <w:rPr>
+                <w:i/>
+                <w:iCs/>
+                <w:lang w:val="es-ES"/>
+              </w:rPr>
+            </w:pPr>
+            <w:r>
+              <w:rPr>
+                <w:i/>
+                <w:iCs/>
+                <w:lang w:val="es-ES"/>
+              </w:rPr>
+              <w:t>Carmen María Muñoz</w:t>
             </w:r>
           </w:p>
         </w:tc>
@@ -24210,7 +23817,7 @@
                 <w:i/>
                 <w:iCs/>
               </w:rPr>
-              <w:t>H19</w:t>
+              <w:t>H7</w:t>
             </w:r>
           </w:p>
         </w:tc>
@@ -24337,7 +23944,7 @@
                 <w:i/>
                 <w:iCs/>
               </w:rPr>
-              <w:t>H5</w:t>
+              <w:t>H13</w:t>
             </w:r>
           </w:p>
         </w:tc>
@@ -24352,44 +23959,48 @@
               <w:rPr>
                 <w:i/>
                 <w:iCs/>
-                <w:lang w:val="es-ES"/>
-              </w:rPr>
-            </w:pPr>
-            <w:r>
-              <w:rPr>
-                <w:i/>
-                <w:iCs/>
-                <w:lang w:val="es-ES"/>
-              </w:rPr>
-              <w:t xml:space="preserve">Guillermo </w:t>
+              </w:rPr>
+            </w:pPr>
+            <w:r>
+              <w:rPr>
+                <w:i/>
+                <w:iCs/>
+              </w:rPr>
+              <w:t xml:space="preserve">George </w:t>
             </w:r>
             <w:proofErr w:type="spellStart"/>
             <w:r>
               <w:rPr>
                 <w:i/>
                 <w:iCs/>
-                <w:lang w:val="es-ES"/>
-              </w:rPr>
-              <w:t>Diz</w:t>
+              </w:rPr>
+              <w:t>Laurentiu</w:t>
             </w:r>
             <w:proofErr w:type="spellEnd"/>
-          </w:p>
-          <w:p>
-            <w:pPr>
-              <w:jc w:val="center"/>
-              <w:rPr>
-                <w:i/>
-                <w:iCs/>
-                <w:lang w:val="es-ES"/>
-              </w:rPr>
-            </w:pPr>
-            <w:r>
-              <w:rPr>
-                <w:i/>
-                <w:iCs/>
-                <w:lang w:val="es-ES"/>
-              </w:rPr>
-              <w:t>Carmen María Muñoz</w:t>
+            <w:r>
+              <w:rPr>
+                <w:i/>
+                <w:iCs/>
+              </w:rPr>
+              <w:t xml:space="preserve"> Bogdan</w:t>
+            </w:r>
+          </w:p>
+          <w:p>
+            <w:pPr>
+              <w:jc w:val="center"/>
+              <w:rPr>
+                <w:i/>
+                <w:iCs/>
+                <w:lang w:val="es-ES"/>
+              </w:rPr>
+            </w:pPr>
+            <w:r>
+              <w:rPr>
+                <w:i/>
+                <w:iCs/>
+                <w:lang w:val="es-ES"/>
+              </w:rPr>
+              <w:t>Francisco Rodríguez</w:t>
             </w:r>
           </w:p>
         </w:tc>
@@ -24438,7 +24049,7 @@
                 <w:i/>
                 <w:iCs/>
               </w:rPr>
-              <w:t>Backend - Test</w:t>
+              <w:t>Document</w:t>
             </w:r>
           </w:p>
         </w:tc>
@@ -24460,7 +24071,7 @@
                 <w:i/>
                 <w:iCs/>
               </w:rPr>
-              <w:t>H7</w:t>
+              <w:t>Sprint analysis</w:t>
             </w:r>
           </w:p>
         </w:tc>
@@ -24475,12 +24086,78 @@
               <w:rPr>
                 <w:i/>
                 <w:iCs/>
-              </w:rPr>
-            </w:pPr>
-            <w:r>
-              <w:rPr>
-                <w:i/>
-                <w:iCs/>
+                <w:lang w:val="es-ES"/>
+              </w:rPr>
+            </w:pPr>
+            <w:r>
+              <w:rPr>
+                <w:i/>
+                <w:iCs/>
+                <w:lang w:val="es-ES"/>
+              </w:rPr>
+              <w:t xml:space="preserve">Guillermo </w:t>
+            </w:r>
+            <w:proofErr w:type="spellStart"/>
+            <w:r>
+              <w:rPr>
+                <w:i/>
+                <w:iCs/>
+                <w:lang w:val="es-ES"/>
+              </w:rPr>
+              <w:t>Diz</w:t>
+            </w:r>
+            <w:proofErr w:type="spellEnd"/>
+          </w:p>
+          <w:p>
+            <w:pPr>
+              <w:jc w:val="center"/>
+              <w:rPr>
+                <w:i/>
+                <w:iCs/>
+                <w:lang w:val="es-ES"/>
+              </w:rPr>
+            </w:pPr>
+            <w:r>
+              <w:rPr>
+                <w:i/>
+                <w:iCs/>
+                <w:lang w:val="es-ES"/>
+              </w:rPr>
+              <w:t>Carmen María Muñoz</w:t>
+            </w:r>
+          </w:p>
+          <w:p>
+            <w:pPr>
+              <w:jc w:val="center"/>
+              <w:rPr>
+                <w:i/>
+                <w:iCs/>
+                <w:lang w:val="es-ES"/>
+              </w:rPr>
+            </w:pPr>
+            <w:r>
+              <w:rPr>
+                <w:i/>
+                <w:iCs/>
+                <w:lang w:val="es-ES"/>
+              </w:rPr>
+              <w:t>Francisco Rodríguez</w:t>
+            </w:r>
+          </w:p>
+          <w:p>
+            <w:pPr>
+              <w:jc w:val="center"/>
+              <w:rPr>
+                <w:i/>
+                <w:iCs/>
+                <w:lang w:val="es-ES"/>
+              </w:rPr>
+            </w:pPr>
+            <w:r>
+              <w:rPr>
+                <w:i/>
+                <w:iCs/>
+                <w:lang w:val="es-ES"/>
               </w:rPr>
               <w:t xml:space="preserve">George </w:t>
             </w:r>
@@ -24489,6 +24166,7 @@
               <w:rPr>
                 <w:i/>
                 <w:iCs/>
+                <w:lang w:val="es-ES"/>
               </w:rPr>
               <w:t>Laurentiu</w:t>
             </w:r>
@@ -24497,27 +24175,20 @@
               <w:rPr>
                 <w:i/>
                 <w:iCs/>
-              </w:rPr>
-              <w:t xml:space="preserve"> Bogdan</w:t>
-            </w:r>
-          </w:p>
-          <w:p>
-            <w:pPr>
-              <w:jc w:val="center"/>
-              <w:rPr>
-                <w:i/>
-                <w:iCs/>
-                <w:lang w:val="es-ES"/>
-              </w:rPr>
-            </w:pPr>
-            <w:r>
-              <w:rPr>
-                <w:i/>
-                <w:iCs/>
-                <w:lang w:val="es-ES"/>
-              </w:rPr>
-              <w:t>Francisco Rodríguez</w:t>
-            </w:r>
+                <w:lang w:val="es-ES"/>
+              </w:rPr>
+              <w:t xml:space="preserve"> </w:t>
+            </w:r>
+            <w:proofErr w:type="spellStart"/>
+            <w:r>
+              <w:rPr>
+                <w:i/>
+                <w:iCs/>
+                <w:lang w:val="es-ES"/>
+              </w:rPr>
+              <w:t>Bogdan</w:t>
+            </w:r>
+            <w:proofErr w:type="spellEnd"/>
           </w:p>
         </w:tc>
         <w:tc>
@@ -24565,7 +24236,7 @@
                 <w:i/>
                 <w:iCs/>
               </w:rPr>
-              <w:t>Backend - Test</w:t>
+              <w:t>Frontend - View</w:t>
             </w:r>
           </w:p>
         </w:tc>
@@ -24587,7 +24258,7 @@
                 <w:i/>
                 <w:iCs/>
               </w:rPr>
-              <w:t>H13</w:t>
+              <w:t>View short film</w:t>
             </w:r>
           </w:p>
         </w:tc>
@@ -24602,12 +24273,42 @@
               <w:rPr>
                 <w:i/>
                 <w:iCs/>
-              </w:rPr>
-            </w:pPr>
-            <w:r>
-              <w:rPr>
-                <w:i/>
-                <w:iCs/>
+                <w:lang w:val="es-ES"/>
+              </w:rPr>
+            </w:pPr>
+            <w:r>
+              <w:rPr>
+                <w:i/>
+                <w:iCs/>
+                <w:lang w:val="es-ES"/>
+              </w:rPr>
+              <w:t xml:space="preserve">Guillermo </w:t>
+            </w:r>
+            <w:proofErr w:type="spellStart"/>
+            <w:r>
+              <w:rPr>
+                <w:i/>
+                <w:iCs/>
+                <w:lang w:val="es-ES"/>
+              </w:rPr>
+              <w:t>Diz</w:t>
+            </w:r>
+            <w:proofErr w:type="spellEnd"/>
+          </w:p>
+          <w:p>
+            <w:pPr>
+              <w:jc w:val="center"/>
+              <w:rPr>
+                <w:i/>
+                <w:iCs/>
+                <w:lang w:val="es-ES"/>
+              </w:rPr>
+            </w:pPr>
+            <w:r>
+              <w:rPr>
+                <w:i/>
+                <w:iCs/>
+                <w:lang w:val="es-ES"/>
               </w:rPr>
               <w:t xml:space="preserve">George </w:t>
             </w:r>
@@ -24616,6 +24317,7 @@
               <w:rPr>
                 <w:i/>
                 <w:iCs/>
+                <w:lang w:val="es-ES"/>
               </w:rPr>
               <w:t>Laurentiu</w:t>
             </w:r>
@@ -24624,27 +24326,20 @@
               <w:rPr>
                 <w:i/>
                 <w:iCs/>
-              </w:rPr>
-              <w:t xml:space="preserve"> Bogdan</w:t>
-            </w:r>
-          </w:p>
-          <w:p>
-            <w:pPr>
-              <w:jc w:val="center"/>
-              <w:rPr>
-                <w:i/>
-                <w:iCs/>
-                <w:lang w:val="es-ES"/>
-              </w:rPr>
-            </w:pPr>
-            <w:r>
-              <w:rPr>
-                <w:i/>
-                <w:iCs/>
-                <w:lang w:val="es-ES"/>
-              </w:rPr>
-              <w:t>Francisco Rodríguez</w:t>
-            </w:r>
+                <w:lang w:val="es-ES"/>
+              </w:rPr>
+              <w:t xml:space="preserve"> </w:t>
+            </w:r>
+            <w:proofErr w:type="spellStart"/>
+            <w:r>
+              <w:rPr>
+                <w:i/>
+                <w:iCs/>
+                <w:lang w:val="es-ES"/>
+              </w:rPr>
+              <w:t>Bogdan</w:t>
+            </w:r>
+            <w:proofErr w:type="spellEnd"/>
           </w:p>
         </w:tc>
         <w:tc>
@@ -24665,7 +24360,7 @@
                 <w:i/>
                 <w:iCs/>
               </w:rPr>
-              <w:t>2</w:t>
+              <w:t>3</w:t>
             </w:r>
           </w:p>
         </w:tc>
@@ -24692,7 +24387,7 @@
                 <w:i/>
                 <w:iCs/>
               </w:rPr>
-              <w:t>Document</w:t>
+              <w:t>Backend – User Story</w:t>
             </w:r>
           </w:p>
         </w:tc>
@@ -24714,7 +24409,7 @@
                 <w:i/>
                 <w:iCs/>
               </w:rPr>
-              <w:t>Sprint analysis</w:t>
+              <w:t>H4</w:t>
             </w:r>
           </w:p>
         </w:tc>
@@ -24729,14 +24424,12 @@
               <w:rPr>
                 <w:i/>
                 <w:iCs/>
-                <w:lang w:val="es-ES"/>
-              </w:rPr>
-            </w:pPr>
-            <w:r>
-              <w:rPr>
-                <w:i/>
-                <w:iCs/>
-                <w:lang w:val="es-ES"/>
+              </w:rPr>
+            </w:pPr>
+            <w:r>
+              <w:rPr>
+                <w:i/>
+                <w:iCs/>
               </w:rPr>
               <w:t xml:space="preserve">Guillermo </w:t>
             </w:r>
@@ -24745,7 +24438,6 @@
               <w:rPr>
                 <w:i/>
                 <w:iCs/>
-                <w:lang w:val="es-ES"/>
               </w:rPr>
               <w:t>Diz</w:t>
             </w:r>
@@ -24757,50 +24449,12 @@
               <w:rPr>
                 <w:i/>
                 <w:iCs/>
-                <w:lang w:val="es-ES"/>
-              </w:rPr>
-            </w:pPr>
-            <w:r>
-              <w:rPr>
-                <w:i/>
-                <w:iCs/>
-                <w:lang w:val="es-ES"/>
-              </w:rPr>
-              <w:t>Carmen María Muñoz</w:t>
-            </w:r>
-          </w:p>
-          <w:p>
-            <w:pPr>
-              <w:jc w:val="center"/>
-              <w:rPr>
-                <w:i/>
-                <w:iCs/>
-                <w:lang w:val="es-ES"/>
-              </w:rPr>
-            </w:pPr>
-            <w:r>
-              <w:rPr>
-                <w:i/>
-                <w:iCs/>
-                <w:lang w:val="es-ES"/>
-              </w:rPr>
-              <w:t>Francisco Rodríguez</w:t>
-            </w:r>
-          </w:p>
-          <w:p>
-            <w:pPr>
-              <w:jc w:val="center"/>
-              <w:rPr>
-                <w:i/>
-                <w:iCs/>
-                <w:lang w:val="es-ES"/>
-              </w:rPr>
-            </w:pPr>
-            <w:r>
-              <w:rPr>
-                <w:i/>
-                <w:iCs/>
-                <w:lang w:val="es-ES"/>
+              </w:rPr>
+            </w:pPr>
+            <w:r>
+              <w:rPr>
+                <w:i/>
+                <w:iCs/>
               </w:rPr>
               <w:t xml:space="preserve">George </w:t>
             </w:r>
@@ -24809,7 +24463,6 @@
               <w:rPr>
                 <w:i/>
                 <w:iCs/>
-                <w:lang w:val="es-ES"/>
               </w:rPr>
               <w:t>Laurentiu</w:t>
             </w:r>
@@ -24818,20 +24471,16 @@
               <w:rPr>
                 <w:i/>
                 <w:iCs/>
-                <w:lang w:val="es-ES"/>
-              </w:rPr>
-              <w:t xml:space="preserve"> </w:t>
-            </w:r>
-            <w:proofErr w:type="spellStart"/>
-            <w:r>
-              <w:rPr>
-                <w:i/>
-                <w:iCs/>
-                <w:lang w:val="es-ES"/>
-              </w:rPr>
-              <w:t>Bogdan</w:t>
-            </w:r>
-            <w:proofErr w:type="spellEnd"/>
+              </w:rPr>
+              <w:t xml:space="preserve"> Bog</w:t>
+            </w:r>
+            <w:r>
+              <w:rPr>
+                <w:i/>
+                <w:iCs/>
+              </w:rPr>
+              <w:t>dan</w:t>
+            </w:r>
           </w:p>
         </w:tc>
         <w:tc>
@@ -24852,7 +24501,7 @@
                 <w:i/>
                 <w:iCs/>
               </w:rPr>
-              <w:t>2</w:t>
+              <w:t>3</w:t>
             </w:r>
           </w:p>
         </w:tc>
@@ -24879,7 +24528,7 @@
                 <w:i/>
                 <w:iCs/>
               </w:rPr>
-              <w:t>Frontend - View</w:t>
+              <w:t>Backend – User story</w:t>
             </w:r>
           </w:p>
         </w:tc>
@@ -24901,7 +24550,7 @@
                 <w:i/>
                 <w:iCs/>
               </w:rPr>
-              <w:t>View short film</w:t>
+              <w:t>H6</w:t>
             </w:r>
           </w:p>
         </w:tc>
@@ -25052,7 +24701,7 @@
                 <w:i/>
                 <w:iCs/>
               </w:rPr>
-              <w:t>H6</w:t>
+              <w:t>H8</w:t>
             </w:r>
           </w:p>
         </w:tc>
@@ -25203,7 +24852,7 @@
                 <w:i/>
                 <w:iCs/>
               </w:rPr>
-              <w:t>H8</w:t>
+              <w:t>H14</w:t>
             </w:r>
           </w:p>
         </w:tc>
@@ -25332,7 +24981,7 @@
                 <w:i/>
                 <w:iCs/>
               </w:rPr>
-              <w:t>Backend – User story</w:t>
+              <w:t>Frontend - View</w:t>
             </w:r>
           </w:p>
         </w:tc>
@@ -25354,7 +25003,7 @@
                 <w:i/>
                 <w:iCs/>
               </w:rPr>
-              <w:t>H14</w:t>
+              <w:t>User profile</w:t>
             </w:r>
           </w:p>
         </w:tc>
@@ -25378,64 +25027,26 @@
                 <w:iCs/>
                 <w:lang w:val="es-ES"/>
               </w:rPr>
-              <w:t xml:space="preserve">Guillermo </w:t>
-            </w:r>
-            <w:proofErr w:type="spellStart"/>
-            <w:r>
-              <w:rPr>
-                <w:i/>
-                <w:iCs/>
-                <w:lang w:val="es-ES"/>
-              </w:rPr>
-              <w:t>Diz</w:t>
-            </w:r>
-            <w:proofErr w:type="spellEnd"/>
-          </w:p>
-          <w:p>
-            <w:pPr>
-              <w:jc w:val="center"/>
-              <w:rPr>
-                <w:i/>
-                <w:iCs/>
-                <w:lang w:val="es-ES"/>
-              </w:rPr>
-            </w:pPr>
-            <w:r>
-              <w:rPr>
-                <w:i/>
-                <w:iCs/>
-                <w:lang w:val="es-ES"/>
-              </w:rPr>
-              <w:t xml:space="preserve">George </w:t>
-            </w:r>
-            <w:proofErr w:type="spellStart"/>
-            <w:r>
-              <w:rPr>
-                <w:i/>
-                <w:iCs/>
-                <w:lang w:val="es-ES"/>
-              </w:rPr>
-              <w:t>Laurentiu</w:t>
-            </w:r>
-            <w:proofErr w:type="spellEnd"/>
-            <w:r>
-              <w:rPr>
-                <w:i/>
-                <w:iCs/>
-                <w:lang w:val="es-ES"/>
-              </w:rPr>
-              <w:t xml:space="preserve"> </w:t>
-            </w:r>
-            <w:proofErr w:type="spellStart"/>
-            <w:r>
-              <w:rPr>
-                <w:i/>
-                <w:iCs/>
-                <w:lang w:val="es-ES"/>
-              </w:rPr>
-              <w:t>Bogdan</w:t>
-            </w:r>
-            <w:proofErr w:type="spellEnd"/>
+              <w:t>Carmen María Muñoz</w:t>
+            </w:r>
+          </w:p>
+          <w:p>
+            <w:pPr>
+              <w:jc w:val="center"/>
+              <w:rPr>
+                <w:i/>
+                <w:iCs/>
+                <w:lang w:val="es-ES"/>
+              </w:rPr>
+            </w:pPr>
+            <w:r>
+              <w:rPr>
+                <w:i/>
+                <w:iCs/>
+                <w:lang w:val="es-ES"/>
+              </w:rPr>
+              <w:t>Francisco Rodríguez</w:t>
+            </w:r>
           </w:p>
         </w:tc>
         <w:tc>
@@ -25483,7 +25094,7 @@
                 <w:i/>
                 <w:iCs/>
               </w:rPr>
-              <w:t>Frontend - View</w:t>
+              <w:t>Backend – User story</w:t>
             </w:r>
           </w:p>
         </w:tc>
@@ -25505,7 +25116,7 @@
                 <w:i/>
                 <w:iCs/>
               </w:rPr>
-              <w:t>User profile</w:t>
+              <w:t>H10</w:t>
             </w:r>
           </w:p>
         </w:tc>
@@ -25618,7 +25229,7 @@
                 <w:i/>
                 <w:iCs/>
               </w:rPr>
-              <w:t>H10</w:t>
+              <w:t>H12</w:t>
             </w:r>
           </w:p>
         </w:tc>
@@ -25731,7 +25342,7 @@
                 <w:i/>
                 <w:iCs/>
               </w:rPr>
-              <w:t>H12</w:t>
+              <w:t>H16</w:t>
             </w:r>
           </w:p>
         </w:tc>
@@ -25822,7 +25433,7 @@
                 <w:i/>
                 <w:iCs/>
               </w:rPr>
-              <w:t>Backend – User story</w:t>
+              <w:t>Frontend - View</w:t>
             </w:r>
           </w:p>
         </w:tc>
@@ -25844,7 +25455,7 @@
                 <w:i/>
                 <w:iCs/>
               </w:rPr>
-              <w:t>H16</w:t>
+              <w:t>Notifications</w:t>
             </w:r>
           </w:p>
         </w:tc>
@@ -25868,26 +25479,64 @@
                 <w:iCs/>
                 <w:lang w:val="es-ES"/>
               </w:rPr>
-              <w:t>Carmen María Muñoz</w:t>
-            </w:r>
-          </w:p>
-          <w:p>
-            <w:pPr>
-              <w:jc w:val="center"/>
-              <w:rPr>
-                <w:i/>
-                <w:iCs/>
-                <w:lang w:val="es-ES"/>
-              </w:rPr>
-            </w:pPr>
-            <w:r>
-              <w:rPr>
-                <w:i/>
-                <w:iCs/>
-                <w:lang w:val="es-ES"/>
-              </w:rPr>
-              <w:t>Francisco Rodríguez</w:t>
-            </w:r>
+              <w:t xml:space="preserve">Guillermo </w:t>
+            </w:r>
+            <w:proofErr w:type="spellStart"/>
+            <w:r>
+              <w:rPr>
+                <w:i/>
+                <w:iCs/>
+                <w:lang w:val="es-ES"/>
+              </w:rPr>
+              <w:t>Diz</w:t>
+            </w:r>
+            <w:proofErr w:type="spellEnd"/>
+          </w:p>
+          <w:p>
+            <w:pPr>
+              <w:jc w:val="center"/>
+              <w:rPr>
+                <w:i/>
+                <w:iCs/>
+                <w:lang w:val="es-ES"/>
+              </w:rPr>
+            </w:pPr>
+            <w:r>
+              <w:rPr>
+                <w:i/>
+                <w:iCs/>
+                <w:lang w:val="es-ES"/>
+              </w:rPr>
+              <w:t xml:space="preserve">George </w:t>
+            </w:r>
+            <w:proofErr w:type="spellStart"/>
+            <w:r>
+              <w:rPr>
+                <w:i/>
+                <w:iCs/>
+                <w:lang w:val="es-ES"/>
+              </w:rPr>
+              <w:t>Laurentiu</w:t>
+            </w:r>
+            <w:proofErr w:type="spellEnd"/>
+            <w:r>
+              <w:rPr>
+                <w:i/>
+                <w:iCs/>
+                <w:lang w:val="es-ES"/>
+              </w:rPr>
+              <w:t xml:space="preserve"> </w:t>
+            </w:r>
+            <w:proofErr w:type="spellStart"/>
+            <w:r>
+              <w:rPr>
+                <w:i/>
+                <w:iCs/>
+                <w:lang w:val="es-ES"/>
+              </w:rPr>
+              <w:t>Bogdan</w:t>
+            </w:r>
+            <w:proofErr w:type="spellEnd"/>
           </w:p>
         </w:tc>
         <w:tc>
@@ -25935,7 +25584,7 @@
                 <w:i/>
                 <w:iCs/>
               </w:rPr>
-              <w:t>Frontend - View</w:t>
+              <w:t>Backend – User story</w:t>
             </w:r>
           </w:p>
         </w:tc>
@@ -25957,7 +25606,7 @@
                 <w:i/>
                 <w:iCs/>
               </w:rPr>
-              <w:t>Notifications</w:t>
+              <w:t>H17</w:t>
             </w:r>
           </w:p>
         </w:tc>
@@ -26086,7 +25735,7 @@
                 <w:i/>
                 <w:iCs/>
               </w:rPr>
-              <w:t>Backend – User story</w:t>
+              <w:t>Backend - Test</w:t>
             </w:r>
           </w:p>
         </w:tc>
@@ -26108,7 +25757,7 @@
                 <w:i/>
                 <w:iCs/>
               </w:rPr>
-              <w:t>H17</w:t>
+              <w:t>H4</w:t>
             </w:r>
           </w:p>
         </w:tc>
@@ -26132,64 +25781,26 @@
                 <w:iCs/>
                 <w:lang w:val="es-ES"/>
               </w:rPr>
-              <w:t xml:space="preserve">Guillermo </w:t>
-            </w:r>
-            <w:proofErr w:type="spellStart"/>
-            <w:r>
-              <w:rPr>
-                <w:i/>
-                <w:iCs/>
-                <w:lang w:val="es-ES"/>
-              </w:rPr>
-              <w:t>Diz</w:t>
-            </w:r>
-            <w:proofErr w:type="spellEnd"/>
-          </w:p>
-          <w:p>
-            <w:pPr>
-              <w:jc w:val="center"/>
-              <w:rPr>
-                <w:i/>
-                <w:iCs/>
-                <w:lang w:val="es-ES"/>
-              </w:rPr>
-            </w:pPr>
-            <w:r>
-              <w:rPr>
-                <w:i/>
-                <w:iCs/>
-                <w:lang w:val="es-ES"/>
-              </w:rPr>
-              <w:t xml:space="preserve">George </w:t>
-            </w:r>
-            <w:proofErr w:type="spellStart"/>
-            <w:r>
-              <w:rPr>
-                <w:i/>
-                <w:iCs/>
-                <w:lang w:val="es-ES"/>
-              </w:rPr>
-              <w:t>Laurentiu</w:t>
-            </w:r>
-            <w:proofErr w:type="spellEnd"/>
-            <w:r>
-              <w:rPr>
-                <w:i/>
-                <w:iCs/>
-                <w:lang w:val="es-ES"/>
-              </w:rPr>
-              <w:t xml:space="preserve"> </w:t>
-            </w:r>
-            <w:proofErr w:type="spellStart"/>
-            <w:r>
-              <w:rPr>
-                <w:i/>
-                <w:iCs/>
-                <w:lang w:val="es-ES"/>
-              </w:rPr>
-              <w:t>Bogdan</w:t>
-            </w:r>
-            <w:proofErr w:type="spellEnd"/>
+              <w:t>Carmen María Muñoz</w:t>
+            </w:r>
+          </w:p>
+          <w:p>
+            <w:pPr>
+              <w:jc w:val="center"/>
+              <w:rPr>
+                <w:i/>
+                <w:iCs/>
+                <w:lang w:val="es-ES"/>
+              </w:rPr>
+            </w:pPr>
+            <w:r>
+              <w:rPr>
+                <w:i/>
+                <w:iCs/>
+                <w:lang w:val="es-ES"/>
+              </w:rPr>
+              <w:t>Francisco Rodríguez</w:t>
+            </w:r>
           </w:p>
         </w:tc>
         <w:tc>
@@ -32065,6 +31676,21 @@
 </file>
 
 <file path=customXml/item1.xml><?xml version="1.0" encoding="utf-8"?>
+<p:properties xmlns:p="http://schemas.microsoft.com/office/2006/metadata/properties" xmlns:xsi="http://www.w3.org/2001/XMLSchema-instance" xmlns:pc="http://schemas.microsoft.com/office/infopath/2007/PartnerControls">
+  <documentManagement/>
+</p:properties>
+</file>
+
+<file path=customXml/item2.xml><?xml version="1.0" encoding="utf-8"?>
+<?mso-contentType ?>
+<FormTemplates xmlns="http://schemas.microsoft.com/sharepoint/v3/contenttype/forms">
+  <Display>DocumentLibraryForm</Display>
+  <Edit>DocumentLibraryForm</Edit>
+  <New>DocumentLibraryForm</New>
+</FormTemplates>
+</file>
+
+<file path=customXml/item3.xml><?xml version="1.0" encoding="utf-8"?>
 <ct:contentTypeSchema xmlns:ct="http://schemas.microsoft.com/office/2006/metadata/contentType" xmlns:ma="http://schemas.microsoft.com/office/2006/metadata/properties/metaAttributes" ct:_="" ma:_="" ma:contentTypeName="Document" ma:contentTypeID="0x01010031BC642E4B20824EA6078B1C39E23625" ma:contentTypeVersion="8" ma:contentTypeDescription="Create a new document." ma:contentTypeScope="" ma:versionID="8f2da6048770eb402859662e65ff9920">
   <xsd:schema xmlns:xsd="http://www.w3.org/2001/XMLSchema" xmlns:xs="http://www.w3.org/2001/XMLSchema" xmlns:p="http://schemas.microsoft.com/office/2006/metadata/properties" xmlns:ns2="2ac9901a-f2b7-4a00-b8a6-a48c20084dcb" targetNamespace="http://schemas.microsoft.com/office/2006/metadata/properties" ma:root="true" ma:fieldsID="6eedc1dcfb2b0674ebc3db7702cd7e1f" ns2:_="">
     <xsd:import namespace="2ac9901a-f2b7-4a00-b8a6-a48c20084dcb"/>
@@ -32236,26 +31862,28 @@
 </ct:contentTypeSchema>
 </file>
 
-<file path=customXml/item2.xml><?xml version="1.0" encoding="utf-8"?>
-<?mso-contentType ?>
-<FormTemplates xmlns="http://schemas.microsoft.com/sharepoint/v3/contenttype/forms">
-  <Display>DocumentLibraryForm</Display>
-  <Edit>DocumentLibraryForm</Edit>
-  <New>DocumentLibraryForm</New>
-</FormTemplates>
-</file>
-
-<file path=customXml/item3.xml><?xml version="1.0" encoding="utf-8"?>
-<p:properties xmlns:p="http://schemas.microsoft.com/office/2006/metadata/properties" xmlns:xsi="http://www.w3.org/2001/XMLSchema-instance" xmlns:pc="http://schemas.microsoft.com/office/infopath/2007/PartnerControls">
-  <documentManagement/>
-</p:properties>
-</file>
-
 <file path=customXml/item4.xml><?xml version="1.0" encoding="utf-8"?>
 <b:Sources xmlns:b="http://schemas.openxmlformats.org/officeDocument/2006/bibliography" xmlns="http://schemas.openxmlformats.org/officeDocument/2006/bibliography" SelectedStyle="\APASixthEditionOfficeOnline.xsl" StyleName="APA" Version="6"/>
 </file>
 
 <file path=customXml/itemProps1.xml><?xml version="1.0" encoding="utf-8"?>
+<ds:datastoreItem xmlns:ds="http://schemas.openxmlformats.org/officeDocument/2006/customXml" ds:itemID="{05AD0F2C-FF07-4655-B2F6-3CB46C47939A}">
+  <ds:schemaRefs>
+    <ds:schemaRef ds:uri="http://schemas.microsoft.com/office/2006/metadata/properties"/>
+    <ds:schemaRef ds:uri="http://schemas.microsoft.com/office/infopath/2007/PartnerControls"/>
+  </ds:schemaRefs>
+</ds:datastoreItem>
+</file>
+
+<file path=customXml/itemProps2.xml><?xml version="1.0" encoding="utf-8"?>
+<ds:datastoreItem xmlns:ds="http://schemas.openxmlformats.org/officeDocument/2006/customXml" ds:itemID="{065F5E07-5487-4F28-90FD-A0F9578686E4}">
+  <ds:schemaRefs>
+    <ds:schemaRef ds:uri="http://schemas.microsoft.com/sharepoint/v3/contenttype/forms"/>
+  </ds:schemaRefs>
+</ds:datastoreItem>
+</file>
+
+<file path=customXml/itemProps3.xml><?xml version="1.0" encoding="utf-8"?>
 <ds:datastoreItem xmlns:ds="http://schemas.openxmlformats.org/officeDocument/2006/customXml" ds:itemID="{20956F2B-7214-46B7-AF98-0BE11AA7E7E9}">
   <ds:schemaRefs>
     <ds:schemaRef ds:uri="http://schemas.microsoft.com/office/2006/metadata/contentType"/>
@@ -32273,23 +31901,6 @@
 </ds:datastoreItem>
 </file>
 
-<file path=customXml/itemProps2.xml><?xml version="1.0" encoding="utf-8"?>
-<ds:datastoreItem xmlns:ds="http://schemas.openxmlformats.org/officeDocument/2006/customXml" ds:itemID="{065F5E07-5487-4F28-90FD-A0F9578686E4}">
-  <ds:schemaRefs>
-    <ds:schemaRef ds:uri="http://schemas.microsoft.com/sharepoint/v3/contenttype/forms"/>
-  </ds:schemaRefs>
-</ds:datastoreItem>
-</file>
-
-<file path=customXml/itemProps3.xml><?xml version="1.0" encoding="utf-8"?>
-<ds:datastoreItem xmlns:ds="http://schemas.openxmlformats.org/officeDocument/2006/customXml" ds:itemID="{05AD0F2C-FF07-4655-B2F6-3CB46C47939A}">
-  <ds:schemaRefs>
-    <ds:schemaRef ds:uri="http://schemas.microsoft.com/office/2006/metadata/properties"/>
-    <ds:schemaRef ds:uri="http://schemas.microsoft.com/office/infopath/2007/PartnerControls"/>
-  </ds:schemaRefs>
-</ds:datastoreItem>
-</file>
-
 <file path=customXml/itemProps4.xml><?xml version="1.0" encoding="utf-8"?>
 <ds:datastoreItem xmlns:ds="http://schemas.openxmlformats.org/officeDocument/2006/customXml" ds:itemID="{5400E482-482F-46E5-8B08-9B6A7C861C43}">
   <ds:schemaRefs>

</xml_diff>

<commit_message>
Added server pagination and improved view shortfilm
</commit_message>
<xml_diff>
--- a/doc/Standby Project.docx
+++ b/doc/Standby Project.docx
@@ -2151,21 +2151,7 @@
         <w:rPr>
           <w:color w:val="000000" w:themeColor="text1"/>
         </w:rPr>
-        <w:t xml:space="preserve"> enter only our name “Anageo183</w:t>
-      </w:r>
-      <w:proofErr w:type="gramStart"/>
-      <w:r>
-        <w:rPr>
-          <w:color w:val="000000" w:themeColor="text1"/>
-        </w:rPr>
-        <w:t>” ,</w:t>
-      </w:r>
-      <w:proofErr w:type="gramEnd"/>
-      <w:r>
-        <w:rPr>
-          <w:color w:val="000000" w:themeColor="text1"/>
-        </w:rPr>
-        <w:t xml:space="preserve"> </w:t>
+        <w:t xml:space="preserve"> enter only our name “Anageo183” , </w:t>
       </w:r>
       <w:proofErr w:type="spellStart"/>
       <w:r>
@@ -3076,13 +3062,8 @@
         <w:t>hollymollystudios</w:t>
       </w:r>
       <w:proofErr w:type="spellEnd"/>
-      <w:proofErr w:type="gramStart"/>
-      <w:r>
-        <w:t>”,  password</w:t>
-      </w:r>
-      <w:proofErr w:type="gramEnd"/>
-      <w:r>
-        <w:t xml:space="preserve"> “”</w:t>
+      <w:r>
+        <w:t>”,  password “”</w:t>
       </w:r>
       <w:r>
         <w:t xml:space="preserve"> </w:t>
@@ -3952,15 +3933,7 @@
         <w:t xml:space="preserve"> </w:t>
       </w:r>
       <w:r>
-        <w:t xml:space="preserve">I press the button “Upload </w:t>
-      </w:r>
-      <w:proofErr w:type="gramStart"/>
-      <w:r>
-        <w:t>a new short</w:t>
-      </w:r>
-      <w:proofErr w:type="gramEnd"/>
-      <w:r>
-        <w:t xml:space="preserve"> film”, I am redirected to the upload film page, so I can </w:t>
+        <w:t xml:space="preserve">I press the button “Upload a new short film”, I am redirected to the upload film page, so I can </w:t>
       </w:r>
       <w:r>
         <w:t xml:space="preserve">input the film name “The good mother”, film description: “This is my first short film ever! Hope you like it”, I </w:t>
@@ -4096,15 +4069,7 @@
         <w:t xml:space="preserve"> </w:t>
       </w:r>
       <w:r>
-        <w:t xml:space="preserve">I press the button “Upload </w:t>
-      </w:r>
-      <w:proofErr w:type="gramStart"/>
-      <w:r>
-        <w:t>a new short</w:t>
-      </w:r>
-      <w:proofErr w:type="gramEnd"/>
-      <w:r>
-        <w:t xml:space="preserve"> film”, I am redirected to the upload film page</w:t>
+        <w:t>I press the button “Upload a new short film”, I am redirected to the upload film page</w:t>
       </w:r>
       <w:r>
         <w:t>, so I can input the film name “The good mother”, film description: “This is my first short film ever! Hope you like it”, I choose the file “C:\Users\GuilleX7\Desktop\My_Favourite_Music.mp3” containing</w:t>
@@ -4207,15 +4172,7 @@
         <w:t xml:space="preserve"> and all the tags</w:t>
       </w:r>
       <w:r>
-        <w:t xml:space="preserve">, </w:t>
-      </w:r>
-      <w:proofErr w:type="gramStart"/>
-      <w:r>
-        <w:t>comments</w:t>
-      </w:r>
-      <w:proofErr w:type="gramEnd"/>
-      <w:r>
-        <w:t xml:space="preserve"> and the rating </w:t>
+        <w:t xml:space="preserve">, comments and the rating </w:t>
       </w:r>
       <w:r>
         <w:t>the short film is associated to</w:t>
@@ -5596,15 +5553,7 @@
         <w:t>I</w:t>
       </w:r>
       <w:r>
-        <w:t xml:space="preserve"> select the short </w:t>
-      </w:r>
-      <w:proofErr w:type="gramStart"/>
-      <w:r>
-        <w:t>film ”Rocket</w:t>
-      </w:r>
-      <w:proofErr w:type="gramEnd"/>
-      <w:r>
-        <w:t xml:space="preserve"> Liga”</w:t>
+        <w:t xml:space="preserve"> select the short film ”Rocket Liga”</w:t>
       </w:r>
       <w:r>
         <w:t xml:space="preserve"> </w:t>
@@ -6122,21 +6071,7 @@
         <w:rPr>
           <w:color w:val="000000" w:themeColor="text1"/>
         </w:rPr>
-        <w:t xml:space="preserve"> have finished to write all the tags</w:t>
-      </w:r>
-      <w:proofErr w:type="gramStart"/>
-      <w:r>
-        <w:rPr>
-          <w:color w:val="000000" w:themeColor="text1"/>
-        </w:rPr>
-        <w:t>: ’</w:t>
-      </w:r>
-      <w:proofErr w:type="gramEnd"/>
-      <w:r>
-        <w:rPr>
-          <w:color w:val="000000" w:themeColor="text1"/>
-        </w:rPr>
-        <w:t xml:space="preserve"> “#drama”, “#action”, “#historic” </w:t>
+        <w:t xml:space="preserve"> have finished to write all the tags: ’ “#drama”, “#action”, “#historic” </w:t>
       </w:r>
       <w:r>
         <w:rPr>
@@ -6315,21 +6250,7 @@
         <w:rPr>
           <w:color w:val="000000" w:themeColor="text1"/>
         </w:rPr>
-        <w:t xml:space="preserve"> have finished to write all the tags</w:t>
-      </w:r>
-      <w:proofErr w:type="gramStart"/>
-      <w:r>
-        <w:rPr>
-          <w:color w:val="000000" w:themeColor="text1"/>
-        </w:rPr>
-        <w:t>: ’</w:t>
-      </w:r>
-      <w:proofErr w:type="gramEnd"/>
-      <w:r>
-        <w:rPr>
-          <w:color w:val="000000" w:themeColor="text1"/>
-        </w:rPr>
-        <w:t xml:space="preserve"> “#drama”, “#action”, “#historic” </w:t>
+        <w:t xml:space="preserve"> have finished to write all the tags: ’ “#drama”, “#action”, “#historic” </w:t>
       </w:r>
       <w:r>
         <w:rPr>
@@ -6542,7 +6463,6 @@
         </w:rPr>
         <w:t xml:space="preserve"> “Netflix”</w:t>
       </w:r>
-      <w:proofErr w:type="gramStart"/>
       <w:r>
         <w:rPr>
           <w:color w:val="000000" w:themeColor="text1"/>
@@ -6554,14 +6474,7 @@
         <w:rPr>
           <w:color w:val="000000" w:themeColor="text1"/>
         </w:rPr>
-        <w:t>,</w:t>
-      </w:r>
-      <w:proofErr w:type="gramEnd"/>
-      <w:r>
-        <w:rPr>
-          <w:color w:val="000000" w:themeColor="text1"/>
-        </w:rPr>
-        <w:t xml:space="preserve"> </w:t>
+        <w:t xml:space="preserve">, </w:t>
       </w:r>
       <w:r>
         <w:rPr>
@@ -6831,14 +6744,7 @@
         <w:rPr>
           <w:color w:val="000000" w:themeColor="text1"/>
         </w:rPr>
-        <w:t xml:space="preserve"> in the filmmakers’ </w:t>
-      </w:r>
-      <w:proofErr w:type="gramStart"/>
-      <w:r>
-        <w:rPr>
-          <w:color w:val="000000" w:themeColor="text1"/>
-        </w:rPr>
-        <w:t xml:space="preserve">profile  </w:t>
+        <w:t xml:space="preserve"> in the filmmakers’ profile  </w:t>
       </w:r>
       <w:r>
         <w:rPr>
@@ -6848,7 +6754,6 @@
         </w:rPr>
         <w:t>after</w:t>
       </w:r>
-      <w:proofErr w:type="gramEnd"/>
       <w:r>
         <w:rPr>
           <w:color w:val="000000" w:themeColor="text1"/>
@@ -7241,22 +7146,10 @@
           <w:b/>
           <w:bCs/>
         </w:rPr>
-        <w:t xml:space="preserve">so that I </w:t>
-      </w:r>
-      <w:proofErr w:type="gramStart"/>
-      <w:r>
-        <w:rPr>
-          <w:b/>
-          <w:bCs/>
-        </w:rPr>
-        <w:t>am</w:t>
-      </w:r>
-      <w:r>
-        <w:t xml:space="preserve"> able to</w:t>
-      </w:r>
-      <w:proofErr w:type="gramEnd"/>
-      <w:r>
-        <w:t xml:space="preserve"> </w:t>
+        <w:t>so that I am</w:t>
+      </w:r>
+      <w:r>
+        <w:t xml:space="preserve"> able to </w:t>
       </w:r>
       <w:r>
         <w:t xml:space="preserve">look for </w:t>
@@ -7359,27 +7252,13 @@
         <w:rPr>
           <w:color w:val="000000" w:themeColor="text1"/>
         </w:rPr>
-        <w:t xml:space="preserve">I </w:t>
-      </w:r>
-      <w:proofErr w:type="gramStart"/>
-      <w:r>
-        <w:rPr>
-          <w:color w:val="000000" w:themeColor="text1"/>
-        </w:rPr>
-        <w:t xml:space="preserve">am </w:t>
-      </w:r>
-      <w:r>
-        <w:rPr>
-          <w:color w:val="000000" w:themeColor="text1"/>
-        </w:rPr>
-        <w:t xml:space="preserve"> a</w:t>
-      </w:r>
-      <w:proofErr w:type="gramEnd"/>
-      <w:r>
-        <w:rPr>
-          <w:color w:val="000000" w:themeColor="text1"/>
-        </w:rPr>
-        <w:t xml:space="preserve"> user</w:t>
+        <w:t xml:space="preserve">I am </w:t>
+      </w:r>
+      <w:r>
+        <w:rPr>
+          <w:color w:val="000000" w:themeColor="text1"/>
+        </w:rPr>
+        <w:t xml:space="preserve"> a user</w:t>
       </w:r>
       <w:r>
         <w:rPr>
@@ -7575,27 +7454,13 @@
         <w:rPr>
           <w:color w:val="000000" w:themeColor="text1"/>
         </w:rPr>
-        <w:t xml:space="preserve">I </w:t>
-      </w:r>
-      <w:proofErr w:type="gramStart"/>
-      <w:r>
-        <w:rPr>
-          <w:color w:val="000000" w:themeColor="text1"/>
-        </w:rPr>
-        <w:t xml:space="preserve">am </w:t>
-      </w:r>
-      <w:r>
-        <w:rPr>
-          <w:color w:val="000000" w:themeColor="text1"/>
-        </w:rPr>
-        <w:t xml:space="preserve"> a</w:t>
-      </w:r>
-      <w:proofErr w:type="gramEnd"/>
-      <w:r>
-        <w:rPr>
-          <w:color w:val="000000" w:themeColor="text1"/>
-        </w:rPr>
-        <w:t xml:space="preserve"> user</w:t>
+        <w:t xml:space="preserve">I am </w:t>
+      </w:r>
+      <w:r>
+        <w:rPr>
+          <w:color w:val="000000" w:themeColor="text1"/>
+        </w:rPr>
+        <w:t xml:space="preserve"> a user</w:t>
       </w:r>
       <w:r>
         <w:rPr>
@@ -7791,27 +7656,13 @@
         <w:rPr>
           <w:color w:val="000000" w:themeColor="text1"/>
         </w:rPr>
-        <w:t xml:space="preserve">I </w:t>
-      </w:r>
-      <w:proofErr w:type="gramStart"/>
-      <w:r>
-        <w:rPr>
-          <w:color w:val="000000" w:themeColor="text1"/>
-        </w:rPr>
-        <w:t xml:space="preserve">am </w:t>
-      </w:r>
-      <w:r>
-        <w:rPr>
-          <w:color w:val="000000" w:themeColor="text1"/>
-        </w:rPr>
-        <w:t xml:space="preserve"> a</w:t>
-      </w:r>
-      <w:proofErr w:type="gramEnd"/>
-      <w:r>
-        <w:rPr>
-          <w:color w:val="000000" w:themeColor="text1"/>
-        </w:rPr>
-        <w:t xml:space="preserve"> user</w:t>
+        <w:t xml:space="preserve">I am </w:t>
+      </w:r>
+      <w:r>
+        <w:rPr>
+          <w:color w:val="000000" w:themeColor="text1"/>
+        </w:rPr>
+        <w:t xml:space="preserve"> a user</w:t>
       </w:r>
       <w:r>
         <w:rPr>
@@ -7997,27 +7848,13 @@
         <w:rPr>
           <w:color w:val="000000" w:themeColor="text1"/>
         </w:rPr>
-        <w:t xml:space="preserve">I </w:t>
-      </w:r>
-      <w:proofErr w:type="gramStart"/>
-      <w:r>
-        <w:rPr>
-          <w:color w:val="000000" w:themeColor="text1"/>
-        </w:rPr>
-        <w:t xml:space="preserve">am </w:t>
-      </w:r>
-      <w:r>
-        <w:rPr>
-          <w:color w:val="000000" w:themeColor="text1"/>
-        </w:rPr>
-        <w:t xml:space="preserve"> a</w:t>
-      </w:r>
-      <w:proofErr w:type="gramEnd"/>
-      <w:r>
-        <w:rPr>
-          <w:color w:val="000000" w:themeColor="text1"/>
-        </w:rPr>
-        <w:t xml:space="preserve"> user</w:t>
+        <w:t xml:space="preserve">I am </w:t>
+      </w:r>
+      <w:r>
+        <w:rPr>
+          <w:color w:val="000000" w:themeColor="text1"/>
+        </w:rPr>
+        <w:t xml:space="preserve"> a user</w:t>
       </w:r>
       <w:r>
         <w:rPr>
@@ -8501,27 +8338,13 @@
         <w:rPr>
           <w:color w:val="000000" w:themeColor="text1"/>
         </w:rPr>
-        <w:t xml:space="preserve">I </w:t>
-      </w:r>
-      <w:proofErr w:type="gramStart"/>
-      <w:r>
-        <w:rPr>
-          <w:color w:val="000000" w:themeColor="text1"/>
-        </w:rPr>
-        <w:t xml:space="preserve">am </w:t>
-      </w:r>
-      <w:r>
-        <w:rPr>
-          <w:color w:val="000000" w:themeColor="text1"/>
-        </w:rPr>
-        <w:t xml:space="preserve"> a</w:t>
-      </w:r>
-      <w:proofErr w:type="gramEnd"/>
-      <w:r>
-        <w:rPr>
-          <w:color w:val="000000" w:themeColor="text1"/>
-        </w:rPr>
-        <w:t xml:space="preserve"> user</w:t>
+        <w:t xml:space="preserve">I am </w:t>
+      </w:r>
+      <w:r>
+        <w:rPr>
+          <w:color w:val="000000" w:themeColor="text1"/>
+        </w:rPr>
+        <w:t xml:space="preserve"> a user</w:t>
       </w:r>
       <w:r>
         <w:rPr>
@@ -8711,27 +8534,13 @@
         <w:rPr>
           <w:color w:val="000000" w:themeColor="text1"/>
         </w:rPr>
-        <w:t xml:space="preserve">I </w:t>
-      </w:r>
-      <w:proofErr w:type="gramStart"/>
-      <w:r>
-        <w:rPr>
-          <w:color w:val="000000" w:themeColor="text1"/>
-        </w:rPr>
-        <w:t xml:space="preserve">am </w:t>
-      </w:r>
-      <w:r>
-        <w:rPr>
-          <w:color w:val="000000" w:themeColor="text1"/>
-        </w:rPr>
-        <w:t xml:space="preserve"> a</w:t>
-      </w:r>
-      <w:proofErr w:type="gramEnd"/>
-      <w:r>
-        <w:rPr>
-          <w:color w:val="000000" w:themeColor="text1"/>
-        </w:rPr>
-        <w:t xml:space="preserve"> user</w:t>
+        <w:t xml:space="preserve">I am </w:t>
+      </w:r>
+      <w:r>
+        <w:rPr>
+          <w:color w:val="000000" w:themeColor="text1"/>
+        </w:rPr>
+        <w:t xml:space="preserve"> a user</w:t>
       </w:r>
       <w:r>
         <w:rPr>
@@ -8976,7 +8785,6 @@
       <w:r>
         <w:t xml:space="preserve"> </w:t>
       </w:r>
-      <w:proofErr w:type="gramStart"/>
       <w:r>
         <w:rPr>
           <w:b/>
@@ -8984,7 +8792,6 @@
         </w:rPr>
         <w:t>in order to</w:t>
       </w:r>
-      <w:proofErr w:type="gramEnd"/>
       <w:r>
         <w:t xml:space="preserve"> </w:t>
       </w:r>
@@ -9365,7 +9172,6 @@
         <w:t>want to look for the profile of “</w:t>
       </w:r>
       <w:proofErr w:type="spellStart"/>
-      <w:proofErr w:type="gramStart"/>
       <w:r>
         <w:rPr>
           <w:color w:val="000000" w:themeColor="text1"/>
@@ -9387,7 +9193,6 @@
         </w:rPr>
         <w:t>once</w:t>
       </w:r>
-      <w:proofErr w:type="gramEnd"/>
       <w:r>
         <w:rPr>
           <w:color w:val="000000" w:themeColor="text1"/>
@@ -11419,14 +11224,7 @@
         <w:rPr>
           <w:color w:val="000000" w:themeColor="text1"/>
         </w:rPr>
-        <w:t xml:space="preserve"> named “GuilleX</w:t>
-      </w:r>
-      <w:proofErr w:type="gramStart"/>
-      <w:r>
-        <w:rPr>
-          <w:color w:val="000000" w:themeColor="text1"/>
-        </w:rPr>
-        <w:t xml:space="preserve">7” </w:t>
+        <w:t xml:space="preserve"> named “GuilleX7” </w:t>
       </w:r>
       <w:r>
         <w:rPr>
@@ -11442,7 +11240,6 @@
         </w:rPr>
         <w:t>when</w:t>
       </w:r>
-      <w:proofErr w:type="gramEnd"/>
       <w:r>
         <w:rPr>
           <w:color w:val="000000" w:themeColor="text1"/>
@@ -11771,14 +11568,7 @@
         <w:rPr>
           <w:color w:val="000000" w:themeColor="text1"/>
         </w:rPr>
-        <w:t xml:space="preserve">want to </w:t>
-      </w:r>
-      <w:proofErr w:type="gramStart"/>
-      <w:r>
-        <w:rPr>
-          <w:color w:val="000000" w:themeColor="text1"/>
-        </w:rPr>
-        <w:t xml:space="preserve">follow  </w:t>
+        <w:t xml:space="preserve">want to follow  </w:t>
       </w:r>
       <w:r>
         <w:rPr>
@@ -11788,7 +11578,6 @@
         </w:rPr>
         <w:t>after</w:t>
       </w:r>
-      <w:proofErr w:type="gramEnd"/>
       <w:r>
         <w:rPr>
           <w:color w:val="000000" w:themeColor="text1"/>
@@ -11911,14 +11700,7 @@
         <w:rPr>
           <w:color w:val="000000" w:themeColor="text1"/>
         </w:rPr>
-        <w:t xml:space="preserve"> named “GuilleX</w:t>
-      </w:r>
-      <w:proofErr w:type="gramStart"/>
-      <w:r>
-        <w:rPr>
-          <w:color w:val="000000" w:themeColor="text1"/>
-        </w:rPr>
-        <w:t xml:space="preserve">7” </w:t>
+        <w:t xml:space="preserve"> named “GuilleX7” </w:t>
       </w:r>
       <w:r>
         <w:rPr>
@@ -11934,7 +11716,6 @@
         </w:rPr>
         <w:t>when</w:t>
       </w:r>
-      <w:proofErr w:type="gramEnd"/>
       <w:r>
         <w:rPr>
           <w:color w:val="000000" w:themeColor="text1"/>
@@ -13050,21 +12831,7 @@
         <w:rPr>
           <w:color w:val="000000" w:themeColor="text1"/>
         </w:rPr>
-        <w:t xml:space="preserve">he </w:t>
-      </w:r>
-      <w:proofErr w:type="gramStart"/>
-      <w:r>
-        <w:rPr>
-          <w:color w:val="000000" w:themeColor="text1"/>
-        </w:rPr>
-        <w:t>actually responds</w:t>
-      </w:r>
-      <w:proofErr w:type="gramEnd"/>
-      <w:r>
-        <w:rPr>
-          <w:color w:val="000000" w:themeColor="text1"/>
-        </w:rPr>
-        <w:t xml:space="preserve"> the privacy request </w:t>
+        <w:t xml:space="preserve">he actually responds the privacy request </w:t>
       </w:r>
       <w:r>
         <w:rPr>
@@ -13340,21 +13107,7 @@
         <w:rPr>
           <w:color w:val="000000" w:themeColor="text1"/>
         </w:rPr>
-        <w:t xml:space="preserve">he </w:t>
-      </w:r>
-      <w:proofErr w:type="gramStart"/>
-      <w:r>
-        <w:rPr>
-          <w:color w:val="000000" w:themeColor="text1"/>
-        </w:rPr>
-        <w:t>actually responds</w:t>
-      </w:r>
-      <w:proofErr w:type="gramEnd"/>
-      <w:r>
-        <w:rPr>
-          <w:color w:val="000000" w:themeColor="text1"/>
-        </w:rPr>
-        <w:t xml:space="preserve"> the privacy request </w:t>
+        <w:t xml:space="preserve">he actually responds the privacy request </w:t>
       </w:r>
       <w:r>
         <w:rPr>
@@ -13649,27 +13402,13 @@
         <w:rPr>
           <w:color w:val="000000" w:themeColor="text1"/>
         </w:rPr>
-        <w:t xml:space="preserve"> I choose </w:t>
-      </w:r>
-      <w:proofErr w:type="gramStart"/>
-      <w:r>
-        <w:rPr>
-          <w:color w:val="000000" w:themeColor="text1"/>
-        </w:rPr>
-        <w:t>only</w:t>
-      </w:r>
-      <w:r>
-        <w:rPr>
-          <w:color w:val="000000" w:themeColor="text1"/>
-        </w:rPr>
-        <w:t xml:space="preserve"> ”Comments</w:t>
-      </w:r>
-      <w:proofErr w:type="gramEnd"/>
-      <w:r>
-        <w:rPr>
-          <w:color w:val="000000" w:themeColor="text1"/>
-        </w:rPr>
-        <w:t xml:space="preserve"> in my short films” </w:t>
+        <w:t xml:space="preserve"> I choose only</w:t>
+      </w:r>
+      <w:r>
+        <w:rPr>
+          <w:color w:val="000000" w:themeColor="text1"/>
+        </w:rPr>
+        <w:t xml:space="preserve"> ”Comments in my short films” </w:t>
       </w:r>
       <w:r>
         <w:rPr>
@@ -13893,27 +13632,13 @@
         <w:rPr>
           <w:color w:val="000000" w:themeColor="text1"/>
         </w:rPr>
-        <w:t xml:space="preserve"> I choose </w:t>
-      </w:r>
-      <w:proofErr w:type="gramStart"/>
-      <w:r>
-        <w:rPr>
-          <w:color w:val="000000" w:themeColor="text1"/>
-        </w:rPr>
-        <w:t>only</w:t>
-      </w:r>
-      <w:r>
-        <w:rPr>
-          <w:color w:val="000000" w:themeColor="text1"/>
-        </w:rPr>
-        <w:t xml:space="preserve"> ”Ratings</w:t>
-      </w:r>
-      <w:proofErr w:type="gramEnd"/>
-      <w:r>
-        <w:rPr>
-          <w:color w:val="000000" w:themeColor="text1"/>
-        </w:rPr>
-        <w:t xml:space="preserve"> given to my short films” </w:t>
+        <w:t xml:space="preserve"> I choose only</w:t>
+      </w:r>
+      <w:r>
+        <w:rPr>
+          <w:color w:val="000000" w:themeColor="text1"/>
+        </w:rPr>
+        <w:t xml:space="preserve"> ”Ratings given to my short films” </w:t>
       </w:r>
       <w:r>
         <w:rPr>
@@ -14137,27 +13862,13 @@
         <w:rPr>
           <w:color w:val="000000" w:themeColor="text1"/>
         </w:rPr>
-        <w:t xml:space="preserve"> I choose </w:t>
-      </w:r>
-      <w:proofErr w:type="gramStart"/>
-      <w:r>
-        <w:rPr>
-          <w:color w:val="000000" w:themeColor="text1"/>
-        </w:rPr>
-        <w:t>only</w:t>
-      </w:r>
-      <w:r>
-        <w:rPr>
-          <w:color w:val="000000" w:themeColor="text1"/>
-        </w:rPr>
-        <w:t xml:space="preserve"> ”Subscriptions</w:t>
-      </w:r>
-      <w:proofErr w:type="gramEnd"/>
-      <w:r>
-        <w:rPr>
-          <w:color w:val="000000" w:themeColor="text1"/>
-        </w:rPr>
-        <w:t xml:space="preserve"> to my profile” </w:t>
+        <w:t xml:space="preserve"> I choose only</w:t>
+      </w:r>
+      <w:r>
+        <w:rPr>
+          <w:color w:val="000000" w:themeColor="text1"/>
+        </w:rPr>
+        <w:t xml:space="preserve"> ”Subscriptions to my profile” </w:t>
       </w:r>
       <w:r>
         <w:rPr>
@@ -14415,14 +14126,7 @@
         <w:rPr>
           <w:color w:val="000000" w:themeColor="text1"/>
         </w:rPr>
-        <w:t xml:space="preserve"> I choose </w:t>
-      </w:r>
-      <w:proofErr w:type="gramStart"/>
-      <w:r>
-        <w:rPr>
-          <w:color w:val="000000" w:themeColor="text1"/>
-        </w:rPr>
-        <w:t>only</w:t>
+        <w:t xml:space="preserve"> I choose only</w:t>
       </w:r>
       <w:r>
         <w:rPr>
@@ -14434,14 +14138,7 @@
         <w:rPr>
           <w:color w:val="000000" w:themeColor="text1"/>
         </w:rPr>
-        <w:t>Privacy</w:t>
-      </w:r>
-      <w:proofErr w:type="gramEnd"/>
-      <w:r>
-        <w:rPr>
-          <w:color w:val="000000" w:themeColor="text1"/>
-        </w:rPr>
-        <w:t xml:space="preserve"> request status changes</w:t>
+        <w:t>Privacy request status changes</w:t>
       </w:r>
       <w:r>
         <w:rPr>
@@ -14754,27 +14451,16 @@
         <w:rPr>
           <w:color w:val="000000" w:themeColor="text1"/>
         </w:rPr>
-        <w:t xml:space="preserve">enter my profile </w:t>
-      </w:r>
-      <w:proofErr w:type="gramStart"/>
-      <w:r>
-        <w:rPr>
-          <w:color w:val="000000" w:themeColor="text1"/>
-        </w:rPr>
-        <w:t xml:space="preserve">and </w:t>
-      </w:r>
-      <w:r>
-        <w:rPr>
-          <w:color w:val="000000" w:themeColor="text1"/>
-        </w:rPr>
-        <w:t xml:space="preserve"> </w:t>
-      </w:r>
-      <w:r>
-        <w:t>click</w:t>
-      </w:r>
-      <w:proofErr w:type="gramEnd"/>
-      <w:r>
-        <w:t xml:space="preserve"> on the button “Edit my profile</w:t>
+        <w:t xml:space="preserve">enter my profile and </w:t>
+      </w:r>
+      <w:r>
+        <w:rPr>
+          <w:color w:val="000000" w:themeColor="text1"/>
+        </w:rPr>
+        <w:t xml:space="preserve"> </w:t>
+      </w:r>
+      <w:r>
+        <w:t>click on the button “Edit my profile</w:t>
       </w:r>
       <w:r>
         <w:rPr>
@@ -15012,27 +14698,16 @@
         <w:rPr>
           <w:color w:val="000000" w:themeColor="text1"/>
         </w:rPr>
-        <w:t xml:space="preserve">enter my profile </w:t>
-      </w:r>
-      <w:proofErr w:type="gramStart"/>
-      <w:r>
-        <w:rPr>
-          <w:color w:val="000000" w:themeColor="text1"/>
-        </w:rPr>
-        <w:t xml:space="preserve">and </w:t>
-      </w:r>
-      <w:r>
-        <w:rPr>
-          <w:color w:val="000000" w:themeColor="text1"/>
-        </w:rPr>
-        <w:t xml:space="preserve"> </w:t>
-      </w:r>
-      <w:r>
-        <w:t>click</w:t>
-      </w:r>
-      <w:proofErr w:type="gramEnd"/>
-      <w:r>
-        <w:t xml:space="preserve"> on the button “Edit my profile</w:t>
+        <w:t xml:space="preserve">enter my profile and </w:t>
+      </w:r>
+      <w:r>
+        <w:rPr>
+          <w:color w:val="000000" w:themeColor="text1"/>
+        </w:rPr>
+        <w:t xml:space="preserve"> </w:t>
+      </w:r>
+      <w:r>
+        <w:t>click on the button “Edit my profile</w:t>
       </w:r>
       <w:r>
         <w:rPr>
@@ -15260,27 +14935,16 @@
         <w:rPr>
           <w:color w:val="000000" w:themeColor="text1"/>
         </w:rPr>
-        <w:t xml:space="preserve">enter my profile </w:t>
-      </w:r>
-      <w:proofErr w:type="gramStart"/>
-      <w:r>
-        <w:rPr>
-          <w:color w:val="000000" w:themeColor="text1"/>
-        </w:rPr>
-        <w:t xml:space="preserve">and </w:t>
-      </w:r>
-      <w:r>
-        <w:rPr>
-          <w:color w:val="000000" w:themeColor="text1"/>
-        </w:rPr>
-        <w:t xml:space="preserve"> </w:t>
-      </w:r>
-      <w:r>
-        <w:t>click</w:t>
-      </w:r>
-      <w:proofErr w:type="gramEnd"/>
-      <w:r>
-        <w:t xml:space="preserve"> on the button “Edit my profile</w:t>
+        <w:t xml:space="preserve">enter my profile and </w:t>
+      </w:r>
+      <w:r>
+        <w:rPr>
+          <w:color w:val="000000" w:themeColor="text1"/>
+        </w:rPr>
+        <w:t xml:space="preserve"> </w:t>
+      </w:r>
+      <w:r>
+        <w:t>click on the button “Edit my profile</w:t>
       </w:r>
       <w:r>
         <w:rPr>
@@ -15474,21 +15138,7 @@
         <w:rPr>
           <w:color w:val="000000" w:themeColor="text1"/>
         </w:rPr>
-        <w:t xml:space="preserve"> update my account email </w:t>
-      </w:r>
-      <w:proofErr w:type="gramStart"/>
-      <w:r>
-        <w:rPr>
-          <w:color w:val="000000" w:themeColor="text1"/>
-        </w:rPr>
-        <w:t>to ”</w:t>
-      </w:r>
-      <w:proofErr w:type="gramEnd"/>
-      <w:r>
-        <w:rPr>
-          <w:color w:val="000000" w:themeColor="text1"/>
-        </w:rPr>
-        <w:t xml:space="preserve">example5555@gmail.com” </w:t>
+        <w:t xml:space="preserve"> update my account email to ”example5555@gmail.com” </w:t>
       </w:r>
       <w:r>
         <w:rPr>
@@ -15797,14 +15447,7 @@
         <w:rPr>
           <w:color w:val="000000" w:themeColor="text1"/>
         </w:rPr>
-        <w:t xml:space="preserve">I clicked on the “home” </w:t>
-      </w:r>
-      <w:proofErr w:type="gramStart"/>
-      <w:r>
-        <w:rPr>
-          <w:color w:val="000000" w:themeColor="text1"/>
-        </w:rPr>
-        <w:t xml:space="preserve">button </w:t>
+        <w:t xml:space="preserve">I clicked on the “home” button </w:t>
       </w:r>
       <w:r>
         <w:rPr>
@@ -15822,7 +15465,6 @@
         </w:rPr>
         <w:t>hen</w:t>
       </w:r>
-      <w:proofErr w:type="gramEnd"/>
       <w:r>
         <w:rPr>
           <w:color w:val="000000" w:themeColor="text1"/>
@@ -15949,14 +15591,7 @@
         <w:rPr>
           <w:color w:val="000000" w:themeColor="text1"/>
         </w:rPr>
-        <w:t xml:space="preserve"> want to access to random </w:t>
-      </w:r>
-      <w:proofErr w:type="gramStart"/>
-      <w:r>
-        <w:rPr>
-          <w:color w:val="000000" w:themeColor="text1"/>
-        </w:rPr>
-        <w:t xml:space="preserve">uploads  </w:t>
+        <w:t xml:space="preserve"> want to access to random uploads  </w:t>
       </w:r>
       <w:r>
         <w:rPr>
@@ -15966,7 +15601,6 @@
         </w:rPr>
         <w:t>once</w:t>
       </w:r>
-      <w:proofErr w:type="gramEnd"/>
       <w:r>
         <w:rPr>
           <w:color w:val="000000" w:themeColor="text1"/>
@@ -17214,15 +16848,15 @@
         </w:rPr>
         <w:lastRenderedPageBreak/>
         <w:drawing>
-          <wp:anchor distT="0" distB="0" distL="114300" distR="114300" simplePos="0" relativeHeight="251658240" behindDoc="0" locked="0" layoutInCell="1" allowOverlap="1" wp14:anchorId="0F9E776D" wp14:editId="36384171">
+          <wp:anchor distT="0" distB="0" distL="114300" distR="114300" simplePos="0" relativeHeight="251658240" behindDoc="0" locked="0" layoutInCell="1" allowOverlap="1" wp14:anchorId="0F9E776D" wp14:editId="205BEFDA">
             <wp:simplePos x="0" y="0"/>
             <wp:positionH relativeFrom="margin">
-              <wp:posOffset>825500</wp:posOffset>
+              <wp:posOffset>826135</wp:posOffset>
             </wp:positionH>
             <wp:positionV relativeFrom="paragraph">
               <wp:posOffset>311150</wp:posOffset>
             </wp:positionV>
-            <wp:extent cx="8117840" cy="6302375"/>
+            <wp:extent cx="8116570" cy="6302375"/>
             <wp:effectExtent l="0" t="0" r="0" b="0"/>
             <wp:wrapTopAndBottom/>
             <wp:docPr id="3" name="Imagen 3"/>
@@ -17253,7 +16887,7 @@
                   <pic:spPr bwMode="auto">
                     <a:xfrm>
                       <a:off x="0" y="0"/>
-                      <a:ext cx="8117840" cy="6302375"/>
+                      <a:ext cx="8116570" cy="6302375"/>
                     </a:xfrm>
                     <a:prstGeom prst="rect">
                       <a:avLst/>
@@ -31684,21 +31318,6 @@
 </file>
 
 <file path=customXml/item1.xml><?xml version="1.0" encoding="utf-8"?>
-<p:properties xmlns:p="http://schemas.microsoft.com/office/2006/metadata/properties" xmlns:xsi="http://www.w3.org/2001/XMLSchema-instance" xmlns:pc="http://schemas.microsoft.com/office/infopath/2007/PartnerControls">
-  <documentManagement/>
-</p:properties>
-</file>
-
-<file path=customXml/item2.xml><?xml version="1.0" encoding="utf-8"?>
-<?mso-contentType ?>
-<FormTemplates xmlns="http://schemas.microsoft.com/sharepoint/v3/contenttype/forms">
-  <Display>DocumentLibraryForm</Display>
-  <Edit>DocumentLibraryForm</Edit>
-  <New>DocumentLibraryForm</New>
-</FormTemplates>
-</file>
-
-<file path=customXml/item3.xml><?xml version="1.0" encoding="utf-8"?>
 <ct:contentTypeSchema xmlns:ct="http://schemas.microsoft.com/office/2006/metadata/contentType" xmlns:ma="http://schemas.microsoft.com/office/2006/metadata/properties/metaAttributes" ct:_="" ma:_="" ma:contentTypeName="Document" ma:contentTypeID="0x01010031BC642E4B20824EA6078B1C39E23625" ma:contentTypeVersion="8" ma:contentTypeDescription="Create a new document." ma:contentTypeScope="" ma:versionID="8f2da6048770eb402859662e65ff9920">
   <xsd:schema xmlns:xsd="http://www.w3.org/2001/XMLSchema" xmlns:xs="http://www.w3.org/2001/XMLSchema" xmlns:p="http://schemas.microsoft.com/office/2006/metadata/properties" xmlns:ns2="2ac9901a-f2b7-4a00-b8a6-a48c20084dcb" targetNamespace="http://schemas.microsoft.com/office/2006/metadata/properties" ma:root="true" ma:fieldsID="6eedc1dcfb2b0674ebc3db7702cd7e1f" ns2:_="">
     <xsd:import namespace="2ac9901a-f2b7-4a00-b8a6-a48c20084dcb"/>
@@ -31870,28 +31489,26 @@
 </ct:contentTypeSchema>
 </file>
 
+<file path=customXml/item2.xml><?xml version="1.0" encoding="utf-8"?>
+<?mso-contentType ?>
+<FormTemplates xmlns="http://schemas.microsoft.com/sharepoint/v3/contenttype/forms">
+  <Display>DocumentLibraryForm</Display>
+  <Edit>DocumentLibraryForm</Edit>
+  <New>DocumentLibraryForm</New>
+</FormTemplates>
+</file>
+
+<file path=customXml/item3.xml><?xml version="1.0" encoding="utf-8"?>
+<p:properties xmlns:p="http://schemas.microsoft.com/office/2006/metadata/properties" xmlns:xsi="http://www.w3.org/2001/XMLSchema-instance" xmlns:pc="http://schemas.microsoft.com/office/infopath/2007/PartnerControls">
+  <documentManagement/>
+</p:properties>
+</file>
+
 <file path=customXml/item4.xml><?xml version="1.0" encoding="utf-8"?>
 <b:Sources xmlns:b="http://schemas.openxmlformats.org/officeDocument/2006/bibliography" xmlns="http://schemas.openxmlformats.org/officeDocument/2006/bibliography" SelectedStyle="\APASixthEditionOfficeOnline.xsl" StyleName="APA" Version="6"/>
 </file>
 
 <file path=customXml/itemProps1.xml><?xml version="1.0" encoding="utf-8"?>
-<ds:datastoreItem xmlns:ds="http://schemas.openxmlformats.org/officeDocument/2006/customXml" ds:itemID="{05AD0F2C-FF07-4655-B2F6-3CB46C47939A}">
-  <ds:schemaRefs>
-    <ds:schemaRef ds:uri="http://schemas.microsoft.com/office/2006/metadata/properties"/>
-    <ds:schemaRef ds:uri="http://schemas.microsoft.com/office/infopath/2007/PartnerControls"/>
-  </ds:schemaRefs>
-</ds:datastoreItem>
-</file>
-
-<file path=customXml/itemProps2.xml><?xml version="1.0" encoding="utf-8"?>
-<ds:datastoreItem xmlns:ds="http://schemas.openxmlformats.org/officeDocument/2006/customXml" ds:itemID="{065F5E07-5487-4F28-90FD-A0F9578686E4}">
-  <ds:schemaRefs>
-    <ds:schemaRef ds:uri="http://schemas.microsoft.com/sharepoint/v3/contenttype/forms"/>
-  </ds:schemaRefs>
-</ds:datastoreItem>
-</file>
-
-<file path=customXml/itemProps3.xml><?xml version="1.0" encoding="utf-8"?>
 <ds:datastoreItem xmlns:ds="http://schemas.openxmlformats.org/officeDocument/2006/customXml" ds:itemID="{20956F2B-7214-46B7-AF98-0BE11AA7E7E9}">
   <ds:schemaRefs>
     <ds:schemaRef ds:uri="http://schemas.microsoft.com/office/2006/metadata/contentType"/>
@@ -31909,6 +31526,23 @@
 </ds:datastoreItem>
 </file>
 
+<file path=customXml/itemProps2.xml><?xml version="1.0" encoding="utf-8"?>
+<ds:datastoreItem xmlns:ds="http://schemas.openxmlformats.org/officeDocument/2006/customXml" ds:itemID="{065F5E07-5487-4F28-90FD-A0F9578686E4}">
+  <ds:schemaRefs>
+    <ds:schemaRef ds:uri="http://schemas.microsoft.com/sharepoint/v3/contenttype/forms"/>
+  </ds:schemaRefs>
+</ds:datastoreItem>
+</file>
+
+<file path=customXml/itemProps3.xml><?xml version="1.0" encoding="utf-8"?>
+<ds:datastoreItem xmlns:ds="http://schemas.openxmlformats.org/officeDocument/2006/customXml" ds:itemID="{05AD0F2C-FF07-4655-B2F6-3CB46C47939A}">
+  <ds:schemaRefs>
+    <ds:schemaRef ds:uri="http://schemas.microsoft.com/office/2006/metadata/properties"/>
+    <ds:schemaRef ds:uri="http://schemas.microsoft.com/office/infopath/2007/PartnerControls"/>
+  </ds:schemaRefs>
+</ds:datastoreItem>
+</file>
+
 <file path=customXml/itemProps4.xml><?xml version="1.0" encoding="utf-8"?>
 <ds:datastoreItem xmlns:ds="http://schemas.openxmlformats.org/officeDocument/2006/customXml" ds:itemID="{5400E482-482F-46E5-8B08-9B6A7C861C43}">
   <ds:schemaRefs>

</xml_diff>

<commit_message>
Added feed pagination, initiated privacy requests list
</commit_message>
<xml_diff>
--- a/doc/Standby Project.docx
+++ b/doc/Standby Project.docx
@@ -6463,6 +6463,7 @@
         </w:rPr>
         <w:t xml:space="preserve"> “Netflix”</w:t>
       </w:r>
+      <w:proofErr w:type="gramStart"/>
       <w:r>
         <w:rPr>
           <w:color w:val="000000" w:themeColor="text1"/>
@@ -6474,7 +6475,14 @@
         <w:rPr>
           <w:color w:val="000000" w:themeColor="text1"/>
         </w:rPr>
-        <w:t xml:space="preserve">, </w:t>
+        <w:t>,</w:t>
+      </w:r>
+      <w:proofErr w:type="gramEnd"/>
+      <w:r>
+        <w:rPr>
+          <w:color w:val="000000" w:themeColor="text1"/>
+        </w:rPr>
+        <w:t xml:space="preserve"> </w:t>
       </w:r>
       <w:r>
         <w:rPr>
@@ -6558,21 +6566,19 @@
         <w:rPr>
           <w:color w:val="000000" w:themeColor="text1"/>
         </w:rPr>
-        <w:t xml:space="preserve">“Send </w:t>
-      </w:r>
-      <w:proofErr w:type="spellStart"/>
-      <w:r>
-        <w:rPr>
-          <w:color w:val="000000" w:themeColor="text1"/>
-        </w:rPr>
-        <w:t>pivacy</w:t>
-      </w:r>
-      <w:proofErr w:type="spellEnd"/>
-      <w:r>
-        <w:rPr>
-          <w:color w:val="000000" w:themeColor="text1"/>
-        </w:rPr>
-        <w:t xml:space="preserve"> request” </w:t>
+        <w:t>“Send p</w:t>
+      </w:r>
+      <w:r>
+        <w:rPr>
+          <w:color w:val="000000" w:themeColor="text1"/>
+        </w:rPr>
+        <w:t>r</w:t>
+      </w:r>
+      <w:r>
+        <w:rPr>
+          <w:color w:val="000000" w:themeColor="text1"/>
+        </w:rPr>
+        <w:t xml:space="preserve">ivacy request” </w:t>
       </w:r>
       <w:r>
         <w:rPr>
@@ -15648,10 +15654,469 @@
           <w:color w:val="000000" w:themeColor="text1"/>
         </w:rPr>
       </w:pPr>
-      <w:r>
-        <w:rPr>
-          <w:color w:val="000000" w:themeColor="text1"/>
-        </w:rPr>
+    </w:p>
+    <w:p>
+      <w:pPr>
+        <w:rPr>
+          <w:b/>
+          <w:bCs/>
+          <w:u w:val="single"/>
+        </w:rPr>
+      </w:pPr>
+      <w:r>
+        <w:rPr>
+          <w:b/>
+          <w:bCs/>
+          <w:u w:val="single"/>
+        </w:rPr>
+        <w:br w:type="page"/>
+      </w:r>
+    </w:p>
+    <w:p>
+      <w:pPr>
+        <w:rPr>
+          <w:b/>
+          <w:bCs/>
+          <w:u w:val="single"/>
+        </w:rPr>
+      </w:pPr>
+      <w:r>
+        <w:rPr>
+          <w:b/>
+          <w:bCs/>
+          <w:u w:val="single"/>
+        </w:rPr>
+        <w:lastRenderedPageBreak/>
+        <w:t>H</w:t>
+      </w:r>
+      <w:r>
+        <w:rPr>
+          <w:b/>
+          <w:bCs/>
+          <w:u w:val="single"/>
+        </w:rPr>
+        <w:t>21</w:t>
+      </w:r>
+      <w:r>
+        <w:rPr>
+          <w:b/>
+          <w:bCs/>
+          <w:u w:val="single"/>
+        </w:rPr>
+        <w:t xml:space="preserve"> </w:t>
+      </w:r>
+      <w:r>
+        <w:rPr>
+          <w:b/>
+          <w:bCs/>
+          <w:u w:val="single"/>
+        </w:rPr>
+        <w:t xml:space="preserve">– Accept or decline privacy </w:t>
+      </w:r>
+      <w:proofErr w:type="gramStart"/>
+      <w:r>
+        <w:rPr>
+          <w:b/>
+          <w:bCs/>
+          <w:u w:val="single"/>
+        </w:rPr>
+        <w:t>requests</w:t>
+      </w:r>
+      <w:proofErr w:type="gramEnd"/>
+    </w:p>
+    <w:p>
+      <w:pPr>
+        <w:jc w:val="both"/>
+      </w:pPr>
+      <w:r>
+        <w:rPr>
+          <w:b/>
+          <w:bCs/>
+        </w:rPr>
+        <w:t xml:space="preserve">As a </w:t>
+      </w:r>
+      <w:r>
+        <w:t>filmmaker</w:t>
+      </w:r>
+      <w:r>
+        <w:t xml:space="preserve">, </w:t>
+      </w:r>
+      <w:r>
+        <w:rPr>
+          <w:b/>
+          <w:bCs/>
+        </w:rPr>
+        <w:t xml:space="preserve">I want </w:t>
+      </w:r>
+      <w:r>
+        <w:t xml:space="preserve">to see all my received privacy requests accept or decline them </w:t>
+      </w:r>
+      <w:r>
+        <w:rPr>
+          <w:b/>
+          <w:bCs/>
+        </w:rPr>
+        <w:t xml:space="preserve">so that </w:t>
+      </w:r>
+      <w:r>
+        <w:t>I can give companies access to my personal data.</w:t>
+      </w:r>
+    </w:p>
+    <w:p>
+      <w:pPr>
+        <w:jc w:val="both"/>
+        <w:rPr>
+          <w:b/>
+          <w:bCs/>
+          <w:u w:val="single"/>
+        </w:rPr>
+      </w:pPr>
+      <w:r>
+        <w:rPr>
+          <w:b/>
+          <w:bCs/>
+          <w:u w:val="single"/>
+        </w:rPr>
+        <w:t>H20+E1 –</w:t>
+      </w:r>
+      <w:r>
+        <w:rPr>
+          <w:u w:val="single"/>
+        </w:rPr>
+        <w:t xml:space="preserve"> </w:t>
+      </w:r>
+      <w:r>
+        <w:rPr>
+          <w:b/>
+          <w:bCs/>
+          <w:u w:val="single"/>
+        </w:rPr>
+        <w:t xml:space="preserve">Accepting a privacy </w:t>
+      </w:r>
+      <w:proofErr w:type="gramStart"/>
+      <w:r>
+        <w:rPr>
+          <w:b/>
+          <w:bCs/>
+          <w:u w:val="single"/>
+        </w:rPr>
+        <w:t>request</w:t>
+      </w:r>
+      <w:proofErr w:type="gramEnd"/>
+    </w:p>
+    <w:p>
+      <w:pPr>
+        <w:jc w:val="both"/>
+        <w:rPr>
+          <w:color w:val="000000" w:themeColor="text1"/>
+        </w:rPr>
+      </w:pPr>
+      <w:r>
+        <w:rPr>
+          <w:b/>
+          <w:bCs/>
+          <w:color w:val="0070C0"/>
+        </w:rPr>
+        <w:t>Since</w:t>
+      </w:r>
+      <w:r>
+        <w:rPr>
+          <w:color w:val="000000" w:themeColor="text1"/>
+        </w:rPr>
+        <w:t xml:space="preserve"> </w:t>
+      </w:r>
+      <w:r>
+        <w:rPr>
+          <w:color w:val="000000" w:themeColor="text1"/>
+        </w:rPr>
+        <w:t>I am</w:t>
+      </w:r>
+      <w:r>
+        <w:rPr>
+          <w:color w:val="000000" w:themeColor="text1"/>
+        </w:rPr>
+        <w:t xml:space="preserve"> a registered user </w:t>
+      </w:r>
+      <w:r>
+        <w:rPr>
+          <w:color w:val="000000" w:themeColor="text1"/>
+        </w:rPr>
+        <w:t>named “</w:t>
+      </w:r>
+      <w:proofErr w:type="spellStart"/>
+      <w:r>
+        <w:rPr>
+          <w:color w:val="000000" w:themeColor="text1"/>
+        </w:rPr>
+        <w:t>Fco</w:t>
+      </w:r>
+      <w:proofErr w:type="spellEnd"/>
+      <w:r>
+        <w:rPr>
+          <w:color w:val="000000" w:themeColor="text1"/>
+        </w:rPr>
+        <w:t xml:space="preserve">-films” </w:t>
+      </w:r>
+      <w:r>
+        <w:rPr>
+          <w:b/>
+          <w:bCs/>
+          <w:color w:val="0070C0"/>
+        </w:rPr>
+        <w:t>when</w:t>
+      </w:r>
+      <w:r>
+        <w:rPr>
+          <w:color w:val="000000" w:themeColor="text1"/>
+        </w:rPr>
+        <w:t xml:space="preserve"> I</w:t>
+      </w:r>
+      <w:r>
+        <w:rPr>
+          <w:color w:val="000000" w:themeColor="text1"/>
+        </w:rPr>
+        <w:t xml:space="preserve"> want to accept a privacy request </w:t>
+      </w:r>
+      <w:r>
+        <w:rPr>
+          <w:b/>
+          <w:bCs/>
+          <w:color w:val="0070C0"/>
+        </w:rPr>
+        <w:t>once</w:t>
+      </w:r>
+      <w:r>
+        <w:rPr>
+          <w:color w:val="000000" w:themeColor="text1"/>
+        </w:rPr>
+        <w:t xml:space="preserve"> </w:t>
+      </w:r>
+      <w:r>
+        <w:rPr>
+          <w:color w:val="000000" w:themeColor="text1"/>
+        </w:rPr>
+        <w:t xml:space="preserve">I clicked on the “accept privacy request” button in the privacy request list </w:t>
+      </w:r>
+      <w:r>
+        <w:rPr>
+          <w:b/>
+          <w:bCs/>
+          <w:color w:val="0070C0"/>
+        </w:rPr>
+        <w:t>t</w:t>
+      </w:r>
+      <w:r>
+        <w:rPr>
+          <w:b/>
+          <w:bCs/>
+          <w:color w:val="0070C0"/>
+        </w:rPr>
+        <w:t>hen</w:t>
+      </w:r>
+      <w:r>
+        <w:rPr>
+          <w:color w:val="000000" w:themeColor="text1"/>
+        </w:rPr>
+        <w:t xml:space="preserve"> the application will </w:t>
+      </w:r>
+      <w:r>
+        <w:rPr>
+          <w:color w:val="000000" w:themeColor="text1"/>
+        </w:rPr>
+        <w:t>accept it, so the company that sent it to me will see my personal information from that moment on.</w:t>
+      </w:r>
+    </w:p>
+    <w:p>
+      <w:pPr>
+        <w:jc w:val="both"/>
+        <w:rPr>
+          <w:b/>
+          <w:bCs/>
+          <w:u w:val="single"/>
+        </w:rPr>
+      </w:pPr>
+      <w:r>
+        <w:rPr>
+          <w:b/>
+          <w:bCs/>
+          <w:u w:val="single"/>
+        </w:rPr>
+        <w:t>H20+E</w:t>
+      </w:r>
+      <w:r>
+        <w:rPr>
+          <w:b/>
+          <w:bCs/>
+          <w:u w:val="single"/>
+        </w:rPr>
+        <w:t>2</w:t>
+      </w:r>
+      <w:r>
+        <w:rPr>
+          <w:b/>
+          <w:bCs/>
+          <w:u w:val="single"/>
+        </w:rPr>
+        <w:t xml:space="preserve"> –</w:t>
+      </w:r>
+      <w:r>
+        <w:rPr>
+          <w:b/>
+          <w:bCs/>
+          <w:u w:val="single"/>
+        </w:rPr>
+        <w:t xml:space="preserve"> Declining a privacy </w:t>
+      </w:r>
+      <w:proofErr w:type="gramStart"/>
+      <w:r>
+        <w:rPr>
+          <w:b/>
+          <w:bCs/>
+          <w:u w:val="single"/>
+        </w:rPr>
+        <w:t>request</w:t>
+      </w:r>
+      <w:proofErr w:type="gramEnd"/>
+    </w:p>
+    <w:p>
+      <w:pPr>
+        <w:jc w:val="both"/>
+        <w:rPr>
+          <w:color w:val="000000" w:themeColor="text1"/>
+        </w:rPr>
+      </w:pPr>
+      <w:r>
+        <w:rPr>
+          <w:b/>
+          <w:bCs/>
+          <w:color w:val="0070C0"/>
+        </w:rPr>
+        <w:t>Since</w:t>
+      </w:r>
+      <w:r>
+        <w:rPr>
+          <w:color w:val="000000" w:themeColor="text1"/>
+        </w:rPr>
+        <w:t xml:space="preserve"> </w:t>
+      </w:r>
+      <w:r>
+        <w:rPr>
+          <w:color w:val="000000" w:themeColor="text1"/>
+        </w:rPr>
+        <w:t>I am</w:t>
+      </w:r>
+      <w:r>
+        <w:rPr>
+          <w:color w:val="000000" w:themeColor="text1"/>
+        </w:rPr>
+        <w:t xml:space="preserve"> a registered user </w:t>
+      </w:r>
+      <w:r>
+        <w:rPr>
+          <w:color w:val="000000" w:themeColor="text1"/>
+        </w:rPr>
+        <w:t>named “</w:t>
+      </w:r>
+      <w:proofErr w:type="spellStart"/>
+      <w:r>
+        <w:rPr>
+          <w:color w:val="000000" w:themeColor="text1"/>
+        </w:rPr>
+        <w:t>Fco</w:t>
+      </w:r>
+      <w:proofErr w:type="spellEnd"/>
+      <w:r>
+        <w:rPr>
+          <w:color w:val="000000" w:themeColor="text1"/>
+        </w:rPr>
+        <w:t xml:space="preserve">-films” </w:t>
+      </w:r>
+      <w:r>
+        <w:rPr>
+          <w:b/>
+          <w:bCs/>
+          <w:color w:val="0070C0"/>
+        </w:rPr>
+        <w:t>when</w:t>
+      </w:r>
+      <w:r>
+        <w:rPr>
+          <w:color w:val="000000" w:themeColor="text1"/>
+        </w:rPr>
+        <w:t xml:space="preserve"> I</w:t>
+      </w:r>
+      <w:r>
+        <w:rPr>
+          <w:color w:val="000000" w:themeColor="text1"/>
+        </w:rPr>
+        <w:t xml:space="preserve"> want to accept a privacy request </w:t>
+      </w:r>
+      <w:r>
+        <w:rPr>
+          <w:b/>
+          <w:bCs/>
+          <w:color w:val="0070C0"/>
+        </w:rPr>
+        <w:t>once</w:t>
+      </w:r>
+      <w:r>
+        <w:rPr>
+          <w:color w:val="000000" w:themeColor="text1"/>
+        </w:rPr>
+        <w:t xml:space="preserve"> </w:t>
+      </w:r>
+      <w:r>
+        <w:rPr>
+          <w:color w:val="000000" w:themeColor="text1"/>
+        </w:rPr>
+        <w:t xml:space="preserve">I clicked on the “decline privacy request” button in the privacy request list </w:t>
+      </w:r>
+      <w:r>
+        <w:rPr>
+          <w:b/>
+          <w:bCs/>
+          <w:color w:val="0070C0"/>
+        </w:rPr>
+        <w:t>t</w:t>
+      </w:r>
+      <w:r>
+        <w:rPr>
+          <w:b/>
+          <w:bCs/>
+          <w:color w:val="0070C0"/>
+        </w:rPr>
+        <w:t>hen</w:t>
+      </w:r>
+      <w:r>
+        <w:rPr>
+          <w:color w:val="000000" w:themeColor="text1"/>
+        </w:rPr>
+        <w:t xml:space="preserve"> the application will </w:t>
+      </w:r>
+      <w:r>
+        <w:rPr>
+          <w:color w:val="000000" w:themeColor="text1"/>
+        </w:rPr>
+        <w:t>decline it, so the company that sent it to me will not see my personal information from that moment on and will not be able to send another anymore.</w:t>
+      </w:r>
+    </w:p>
+    <w:p>
+      <w:pPr>
+        <w:rPr>
+          <w:color w:val="000000" w:themeColor="text1"/>
+        </w:rPr>
+      </w:pPr>
+    </w:p>
+    <w:p>
+      <w:pPr>
+        <w:rPr>
+          <w:rFonts w:asciiTheme="majorHAnsi" w:eastAsiaTheme="majorEastAsia" w:hAnsiTheme="majorHAnsi" w:cstheme="majorBidi"/>
+          <w:color w:val="2F5496" w:themeColor="accent1" w:themeShade="BF"/>
+          <w:sz w:val="32"/>
+          <w:szCs w:val="32"/>
+        </w:rPr>
+      </w:pPr>
+      <w:r>
         <w:br w:type="page"/>
       </w:r>
     </w:p>
@@ -15750,35 +16215,16 @@
     </w:p>
     <w:p/>
     <w:p/>
-    <w:p/>
     <w:p>
       <w:pPr>
         <w:pStyle w:val="Ttulo3"/>
       </w:pPr>
-      <w:r>
-        <w:br/>
-      </w:r>
-      <w:r>
-        <w:br/>
-      </w:r>
     </w:p>
     <w:p>
-      <w:pPr>
-        <w:rPr>
-          <w:rFonts w:asciiTheme="majorHAnsi" w:eastAsiaTheme="majorEastAsia" w:hAnsiTheme="majorHAnsi" w:cstheme="majorBidi"/>
-          <w:color w:val="1F3763" w:themeColor="accent1" w:themeShade="7F"/>
-        </w:rPr>
-      </w:pPr>
-      <w:r>
-        <w:br w:type="page"/>
-      </w:r>
-    </w:p>
-    <w:p>
       <w:r>
         <w:rPr>
           <w:noProof/>
         </w:rPr>
-        <w:lastRenderedPageBreak/>
         <w:drawing>
           <wp:anchor distT="0" distB="0" distL="114300" distR="114300" simplePos="0" relativeHeight="251660288" behindDoc="0" locked="0" layoutInCell="1" allowOverlap="1" wp14:anchorId="29E18889" wp14:editId="09EAF452">
             <wp:simplePos x="0" y="0"/>
@@ -15849,8 +16295,13 @@
         <w:t>y</w:t>
       </w:r>
       <w:r>
-        <w:t xml:space="preserve"> H2</w:t>
-      </w:r>
+        <w:t xml:space="preserve"> </w:t>
+      </w:r>
+      <w:proofErr w:type="gramStart"/>
+      <w:r>
+        <w:t>H2</w:t>
+      </w:r>
+      <w:proofErr w:type="gramEnd"/>
     </w:p>
     <w:p/>
     <w:p/>
@@ -16812,16 +17263,68 @@
       </w:r>
     </w:p>
     <w:p/>
-    <w:p/>
-    <w:p/>
-    <w:p/>
-    <w:p/>
+    <w:p>
+      <w:r>
+        <w:br w:type="page"/>
+      </w:r>
+    </w:p>
+    <w:p>
+      <w:r>
+        <w:lastRenderedPageBreak/>
+        <w:t xml:space="preserve">Privacy request list – Associated with user stories </w:t>
+      </w:r>
+      <w:proofErr w:type="gramStart"/>
+      <w:r>
+        <w:t>H21</w:t>
+      </w:r>
+      <w:proofErr w:type="gramEnd"/>
+    </w:p>
     <w:p/>
     <w:p>
+      <w:r>
+        <w:drawing>
+          <wp:inline distT="0" distB="0" distL="0" distR="0" wp14:anchorId="47986430" wp14:editId="53E1070C">
+            <wp:extent cx="5727700" cy="4916170"/>
+            <wp:effectExtent l="0" t="0" r="6350" b="0"/>
+            <wp:docPr id="16" name="Imagen 16"/>
+            <wp:cNvGraphicFramePr>
+              <a:graphicFrameLocks xmlns:a="http://schemas.openxmlformats.org/drawingml/2006/main" noChangeAspect="1"/>
+            </wp:cNvGraphicFramePr>
+            <a:graphic xmlns:a="http://schemas.openxmlformats.org/drawingml/2006/main">
+              <a:graphicData uri="http://schemas.openxmlformats.org/drawingml/2006/picture">
+                <pic:pic xmlns:pic="http://schemas.openxmlformats.org/drawingml/2006/picture">
+                  <pic:nvPicPr>
+                    <pic:cNvPr id="1" name=""/>
+                    <pic:cNvPicPr/>
+                  </pic:nvPicPr>
+                  <pic:blipFill>
+                    <a:blip r:embed="rId24"/>
+                    <a:stretch>
+                      <a:fillRect/>
+                    </a:stretch>
+                  </pic:blipFill>
+                  <pic:spPr>
+                    <a:xfrm>
+                      <a:off x="0" y="0"/>
+                      <a:ext cx="5727700" cy="4916170"/>
+                    </a:xfrm>
+                    <a:prstGeom prst="rect">
+                      <a:avLst/>
+                    </a:prstGeom>
+                  </pic:spPr>
+                </pic:pic>
+              </a:graphicData>
+            </a:graphic>
+          </wp:inline>
+        </w:drawing>
+      </w:r>
+    </w:p>
+    <w:p/>
+    <w:p>
       <w:pPr>
         <w:sectPr>
-          <w:headerReference w:type="default" r:id="rId24"/>
-          <w:footerReference w:type="default" r:id="rId25"/>
+          <w:headerReference w:type="default" r:id="rId25"/>
+          <w:footerReference w:type="default" r:id="rId26"/>
           <w:pgSz w:w="11900" w:h="16840"/>
           <w:pgMar w:top="1440" w:right="1440" w:bottom="1440" w:left="1440" w:header="708" w:footer="708" w:gutter="0"/>
           <w:cols w:space="708"/>
@@ -16873,7 +17376,7 @@
                     </pic:cNvPicPr>
                   </pic:nvPicPr>
                   <pic:blipFill>
-                    <a:blip r:embed="rId26">
+                    <a:blip r:embed="rId27">
                       <a:extLst>
                         <a:ext uri="{28A0092B-C50C-407E-A947-70E740481C1C}">
                           <a14:useLocalDpi xmlns:a14="http://schemas.microsoft.com/office/drawing/2010/main" val="0"/>
@@ -27573,7 +28076,7 @@
                 <w:i/>
                 <w:iCs/>
               </w:rPr>
-              <w:t>Backend - Test</w:t>
+              <w:t>Frontend – View</w:t>
             </w:r>
           </w:p>
         </w:tc>
@@ -27595,7 +28098,7 @@
                 <w:i/>
                 <w:iCs/>
               </w:rPr>
-              <w:t>H15</w:t>
+              <w:t>Privacy requests list</w:t>
             </w:r>
           </w:p>
         </w:tc>
@@ -27696,7 +28199,7 @@
                 <w:i/>
                 <w:iCs/>
               </w:rPr>
-              <w:t>Backend - Test</w:t>
+              <w:t>Backend – User story</w:t>
             </w:r>
           </w:p>
         </w:tc>
@@ -27718,7 +28221,7 @@
                 <w:i/>
                 <w:iCs/>
               </w:rPr>
-              <w:t>H11</w:t>
+              <w:t>H21</w:t>
             </w:r>
           </w:p>
         </w:tc>
@@ -27841,7 +28344,7 @@
                 <w:i/>
                 <w:iCs/>
               </w:rPr>
-              <w:t>H20</w:t>
+              <w:t>H15</w:t>
             </w:r>
           </w:p>
         </w:tc>
@@ -27865,25 +28368,7 @@
                 <w:iCs/>
                 <w:lang w:val="es-ES"/>
               </w:rPr>
-              <w:t>Carmen María Muñoz</w:t>
-            </w:r>
-          </w:p>
-          <w:p>
-            <w:pPr>
-              <w:jc w:val="center"/>
-              <w:rPr>
-                <w:i/>
-                <w:iCs/>
-                <w:lang w:val="es-ES"/>
-              </w:rPr>
-            </w:pPr>
-            <w:r>
-              <w:rPr>
-                <w:i/>
-                <w:iCs/>
-                <w:lang w:val="es-ES"/>
-              </w:rPr>
-              <w:t xml:space="preserve">George </w:t>
+              <w:t xml:space="preserve">Guillermo </w:t>
             </w:r>
             <w:proofErr w:type="spellStart"/>
             <w:r>
@@ -27892,27 +28377,27 @@
                 <w:iCs/>
                 <w:lang w:val="es-ES"/>
               </w:rPr>
-              <w:t>Laurentiu</w:t>
+              <w:t>Diz</w:t>
             </w:r>
             <w:proofErr w:type="spellEnd"/>
-            <w:r>
-              <w:rPr>
-                <w:i/>
-                <w:iCs/>
-                <w:lang w:val="es-ES"/>
-              </w:rPr>
-              <w:t xml:space="preserve"> </w:t>
-            </w:r>
-            <w:proofErr w:type="spellStart"/>
-            <w:r>
-              <w:rPr>
-                <w:i/>
-                <w:iCs/>
-                <w:lang w:val="es-ES"/>
-              </w:rPr>
-              <w:t>Bogdan</w:t>
-            </w:r>
-            <w:proofErr w:type="spellEnd"/>
+          </w:p>
+          <w:p>
+            <w:pPr>
+              <w:jc w:val="center"/>
+              <w:rPr>
+                <w:i/>
+                <w:iCs/>
+                <w:lang w:val="es-ES"/>
+              </w:rPr>
+            </w:pPr>
+            <w:r>
+              <w:rPr>
+                <w:i/>
+                <w:iCs/>
+                <w:lang w:val="es-ES"/>
+              </w:rPr>
+              <w:t>Francisco Rodríguez</w:t>
+            </w:r>
           </w:p>
         </w:tc>
         <w:tc>
@@ -27960,7 +28445,7 @@
                 <w:i/>
                 <w:iCs/>
               </w:rPr>
-              <w:t>Document</w:t>
+              <w:t>Backend - Test</w:t>
             </w:r>
           </w:p>
         </w:tc>
@@ -27982,7 +28467,7 @@
                 <w:i/>
                 <w:iCs/>
               </w:rPr>
-              <w:t>Rationale II</w:t>
+              <w:t>H11</w:t>
             </w:r>
           </w:p>
         </w:tc>
@@ -28034,72 +28519,8 @@
                 <w:iCs/>
                 <w:lang w:val="es-ES"/>
               </w:rPr>
-              <w:t>Carmen María Muñoz</w:t>
-            </w:r>
-          </w:p>
-          <w:p>
-            <w:pPr>
-              <w:jc w:val="center"/>
-              <w:rPr>
-                <w:i/>
-                <w:iCs/>
-                <w:lang w:val="es-ES"/>
-              </w:rPr>
-            </w:pPr>
-            <w:r>
-              <w:rPr>
-                <w:i/>
-                <w:iCs/>
-                <w:lang w:val="es-ES"/>
-              </w:rPr>
               <w:t>Francisco Rodríguez</w:t>
             </w:r>
-          </w:p>
-          <w:p>
-            <w:pPr>
-              <w:jc w:val="center"/>
-              <w:rPr>
-                <w:i/>
-                <w:iCs/>
-                <w:lang w:val="es-ES"/>
-              </w:rPr>
-            </w:pPr>
-            <w:r>
-              <w:rPr>
-                <w:i/>
-                <w:iCs/>
-                <w:lang w:val="es-ES"/>
-              </w:rPr>
-              <w:t xml:space="preserve">George </w:t>
-            </w:r>
-            <w:proofErr w:type="spellStart"/>
-            <w:r>
-              <w:rPr>
-                <w:i/>
-                <w:iCs/>
-                <w:lang w:val="es-ES"/>
-              </w:rPr>
-              <w:t>Laurentiu</w:t>
-            </w:r>
-            <w:proofErr w:type="spellEnd"/>
-            <w:r>
-              <w:rPr>
-                <w:i/>
-                <w:iCs/>
-                <w:lang w:val="es-ES"/>
-              </w:rPr>
-              <w:t xml:space="preserve"> </w:t>
-            </w:r>
-            <w:proofErr w:type="spellStart"/>
-            <w:r>
-              <w:rPr>
-                <w:i/>
-                <w:iCs/>
-                <w:lang w:val="es-ES"/>
-              </w:rPr>
-              <w:t>Bogdan</w:t>
-            </w:r>
-            <w:proofErr w:type="spellEnd"/>
           </w:p>
         </w:tc>
         <w:tc>
@@ -28147,7 +28568,7 @@
                 <w:i/>
                 <w:iCs/>
               </w:rPr>
-              <w:t>Document</w:t>
+              <w:t>Backend - Test</w:t>
             </w:r>
           </w:p>
         </w:tc>
@@ -28169,7 +28590,7 @@
                 <w:i/>
                 <w:iCs/>
               </w:rPr>
-              <w:t>Sprint analysis</w:t>
+              <w:t>H20</w:t>
             </w:r>
           </w:p>
         </w:tc>
@@ -28193,53 +28614,7 @@
                 <w:iCs/>
                 <w:lang w:val="es-ES"/>
               </w:rPr>
-              <w:t xml:space="preserve">Guillermo </w:t>
-            </w:r>
-            <w:proofErr w:type="spellStart"/>
-            <w:r>
-              <w:rPr>
-                <w:i/>
-                <w:iCs/>
-                <w:lang w:val="es-ES"/>
-              </w:rPr>
-              <w:t>Diz</w:t>
-            </w:r>
-            <w:proofErr w:type="spellEnd"/>
-          </w:p>
-          <w:p>
-            <w:pPr>
-              <w:jc w:val="center"/>
-              <w:rPr>
-                <w:i/>
-                <w:iCs/>
-                <w:lang w:val="es-ES"/>
-              </w:rPr>
-            </w:pPr>
-            <w:r>
-              <w:rPr>
-                <w:i/>
-                <w:iCs/>
-                <w:lang w:val="es-ES"/>
-              </w:rPr>
               <w:t>Carmen María Muñoz</w:t>
-            </w:r>
-          </w:p>
-          <w:p>
-            <w:pPr>
-              <w:jc w:val="center"/>
-              <w:rPr>
-                <w:i/>
-                <w:iCs/>
-                <w:lang w:val="es-ES"/>
-              </w:rPr>
-            </w:pPr>
-            <w:r>
-              <w:rPr>
-                <w:i/>
-                <w:iCs/>
-                <w:lang w:val="es-ES"/>
-              </w:rPr>
-              <w:t>Francisco Rodríguez</w:t>
             </w:r>
           </w:p>
           <w:p>
@@ -28312,15 +28687,381 @@
           </w:p>
         </w:tc>
       </w:tr>
+      <w:tr>
+        <w:trPr>
+          <w:trHeight w:val="58"/>
+        </w:trPr>
+        <w:tc>
+          <w:tcPr>
+            <w:tcW w:w="1490" w:type="dxa"/>
+            <w:vAlign w:val="center"/>
+          </w:tcPr>
+          <w:p>
+            <w:pPr>
+              <w:jc w:val="center"/>
+              <w:rPr>
+                <w:i/>
+                <w:iCs/>
+              </w:rPr>
+            </w:pPr>
+            <w:r>
+              <w:rPr>
+                <w:i/>
+                <w:iCs/>
+              </w:rPr>
+              <w:t>Document</w:t>
+            </w:r>
+          </w:p>
+        </w:tc>
+        <w:tc>
+          <w:tcPr>
+            <w:tcW w:w="2698" w:type="dxa"/>
+            <w:vAlign w:val="center"/>
+          </w:tcPr>
+          <w:p>
+            <w:pPr>
+              <w:jc w:val="center"/>
+              <w:rPr>
+                <w:i/>
+                <w:iCs/>
+              </w:rPr>
+            </w:pPr>
+            <w:r>
+              <w:rPr>
+                <w:i/>
+                <w:iCs/>
+              </w:rPr>
+              <w:t>Rationale II</w:t>
+            </w:r>
+          </w:p>
+        </w:tc>
+        <w:tc>
+          <w:tcPr>
+            <w:tcW w:w="3260" w:type="dxa"/>
+            <w:vAlign w:val="center"/>
+          </w:tcPr>
+          <w:p>
+            <w:pPr>
+              <w:jc w:val="center"/>
+              <w:rPr>
+                <w:i/>
+                <w:iCs/>
+                <w:lang w:val="es-ES"/>
+              </w:rPr>
+            </w:pPr>
+            <w:r>
+              <w:rPr>
+                <w:i/>
+                <w:iCs/>
+                <w:lang w:val="es-ES"/>
+              </w:rPr>
+              <w:t xml:space="preserve">Guillermo </w:t>
+            </w:r>
+            <w:proofErr w:type="spellStart"/>
+            <w:r>
+              <w:rPr>
+                <w:i/>
+                <w:iCs/>
+                <w:lang w:val="es-ES"/>
+              </w:rPr>
+              <w:t>Diz</w:t>
+            </w:r>
+            <w:proofErr w:type="spellEnd"/>
+          </w:p>
+          <w:p>
+            <w:pPr>
+              <w:jc w:val="center"/>
+              <w:rPr>
+                <w:i/>
+                <w:iCs/>
+                <w:lang w:val="es-ES"/>
+              </w:rPr>
+            </w:pPr>
+            <w:r>
+              <w:rPr>
+                <w:i/>
+                <w:iCs/>
+                <w:lang w:val="es-ES"/>
+              </w:rPr>
+              <w:t>Carmen María Muñoz</w:t>
+            </w:r>
+          </w:p>
+          <w:p>
+            <w:pPr>
+              <w:jc w:val="center"/>
+              <w:rPr>
+                <w:i/>
+                <w:iCs/>
+                <w:lang w:val="es-ES"/>
+              </w:rPr>
+            </w:pPr>
+            <w:r>
+              <w:rPr>
+                <w:i/>
+                <w:iCs/>
+                <w:lang w:val="es-ES"/>
+              </w:rPr>
+              <w:t>Francisco Rodríguez</w:t>
+            </w:r>
+          </w:p>
+          <w:p>
+            <w:pPr>
+              <w:jc w:val="center"/>
+              <w:rPr>
+                <w:i/>
+                <w:iCs/>
+                <w:lang w:val="es-ES"/>
+              </w:rPr>
+            </w:pPr>
+            <w:r>
+              <w:rPr>
+                <w:i/>
+                <w:iCs/>
+                <w:lang w:val="es-ES"/>
+              </w:rPr>
+              <w:t xml:space="preserve">George </w:t>
+            </w:r>
+            <w:proofErr w:type="spellStart"/>
+            <w:r>
+              <w:rPr>
+                <w:i/>
+                <w:iCs/>
+                <w:lang w:val="es-ES"/>
+              </w:rPr>
+              <w:t>Laurentiu</w:t>
+            </w:r>
+            <w:proofErr w:type="spellEnd"/>
+            <w:r>
+              <w:rPr>
+                <w:i/>
+                <w:iCs/>
+                <w:lang w:val="es-ES"/>
+              </w:rPr>
+              <w:t xml:space="preserve"> </w:t>
+            </w:r>
+            <w:proofErr w:type="spellStart"/>
+            <w:r>
+              <w:rPr>
+                <w:i/>
+                <w:iCs/>
+                <w:lang w:val="es-ES"/>
+              </w:rPr>
+              <w:t>Bogdan</w:t>
+            </w:r>
+            <w:proofErr w:type="spellEnd"/>
+          </w:p>
+        </w:tc>
+        <w:tc>
+          <w:tcPr>
+            <w:tcW w:w="1134" w:type="dxa"/>
+            <w:vAlign w:val="center"/>
+          </w:tcPr>
+          <w:p>
+            <w:pPr>
+              <w:jc w:val="center"/>
+              <w:rPr>
+                <w:i/>
+                <w:iCs/>
+              </w:rPr>
+            </w:pPr>
+            <w:r>
+              <w:rPr>
+                <w:i/>
+                <w:iCs/>
+              </w:rPr>
+              <w:t>4</w:t>
+            </w:r>
+          </w:p>
+        </w:tc>
+      </w:tr>
+      <w:tr>
+        <w:trPr>
+          <w:trHeight w:val="58"/>
+        </w:trPr>
+        <w:tc>
+          <w:tcPr>
+            <w:tcW w:w="1490" w:type="dxa"/>
+            <w:vAlign w:val="center"/>
+          </w:tcPr>
+          <w:p>
+            <w:pPr>
+              <w:jc w:val="center"/>
+              <w:rPr>
+                <w:i/>
+                <w:iCs/>
+              </w:rPr>
+            </w:pPr>
+            <w:r>
+              <w:rPr>
+                <w:i/>
+                <w:iCs/>
+              </w:rPr>
+              <w:t>Document</w:t>
+            </w:r>
+          </w:p>
+        </w:tc>
+        <w:tc>
+          <w:tcPr>
+            <w:tcW w:w="2698" w:type="dxa"/>
+            <w:vAlign w:val="center"/>
+          </w:tcPr>
+          <w:p>
+            <w:pPr>
+              <w:jc w:val="center"/>
+              <w:rPr>
+                <w:i/>
+                <w:iCs/>
+              </w:rPr>
+            </w:pPr>
+            <w:r>
+              <w:rPr>
+                <w:i/>
+                <w:iCs/>
+              </w:rPr>
+              <w:t>Sprint analysis</w:t>
+            </w:r>
+          </w:p>
+        </w:tc>
+        <w:tc>
+          <w:tcPr>
+            <w:tcW w:w="3260" w:type="dxa"/>
+            <w:vAlign w:val="center"/>
+          </w:tcPr>
+          <w:p>
+            <w:pPr>
+              <w:jc w:val="center"/>
+              <w:rPr>
+                <w:i/>
+                <w:iCs/>
+                <w:lang w:val="es-ES"/>
+              </w:rPr>
+            </w:pPr>
+            <w:r>
+              <w:rPr>
+                <w:i/>
+                <w:iCs/>
+                <w:lang w:val="es-ES"/>
+              </w:rPr>
+              <w:t xml:space="preserve">Guillermo </w:t>
+            </w:r>
+            <w:proofErr w:type="spellStart"/>
+            <w:r>
+              <w:rPr>
+                <w:i/>
+                <w:iCs/>
+                <w:lang w:val="es-ES"/>
+              </w:rPr>
+              <w:t>Diz</w:t>
+            </w:r>
+            <w:proofErr w:type="spellEnd"/>
+          </w:p>
+          <w:p>
+            <w:pPr>
+              <w:jc w:val="center"/>
+              <w:rPr>
+                <w:i/>
+                <w:iCs/>
+                <w:lang w:val="es-ES"/>
+              </w:rPr>
+            </w:pPr>
+            <w:r>
+              <w:rPr>
+                <w:i/>
+                <w:iCs/>
+                <w:lang w:val="es-ES"/>
+              </w:rPr>
+              <w:t>Carmen María Muñoz</w:t>
+            </w:r>
+          </w:p>
+          <w:p>
+            <w:pPr>
+              <w:jc w:val="center"/>
+              <w:rPr>
+                <w:i/>
+                <w:iCs/>
+                <w:lang w:val="es-ES"/>
+              </w:rPr>
+            </w:pPr>
+            <w:r>
+              <w:rPr>
+                <w:i/>
+                <w:iCs/>
+                <w:lang w:val="es-ES"/>
+              </w:rPr>
+              <w:t>Francisco Rodríguez</w:t>
+            </w:r>
+          </w:p>
+          <w:p>
+            <w:pPr>
+              <w:jc w:val="center"/>
+              <w:rPr>
+                <w:i/>
+                <w:iCs/>
+                <w:lang w:val="es-ES"/>
+              </w:rPr>
+            </w:pPr>
+            <w:r>
+              <w:rPr>
+                <w:i/>
+                <w:iCs/>
+                <w:lang w:val="es-ES"/>
+              </w:rPr>
+              <w:t xml:space="preserve">George </w:t>
+            </w:r>
+            <w:proofErr w:type="spellStart"/>
+            <w:r>
+              <w:rPr>
+                <w:i/>
+                <w:iCs/>
+                <w:lang w:val="es-ES"/>
+              </w:rPr>
+              <w:t>Laurentiu</w:t>
+            </w:r>
+            <w:proofErr w:type="spellEnd"/>
+            <w:r>
+              <w:rPr>
+                <w:i/>
+                <w:iCs/>
+                <w:lang w:val="es-ES"/>
+              </w:rPr>
+              <w:t xml:space="preserve"> </w:t>
+            </w:r>
+            <w:proofErr w:type="spellStart"/>
+            <w:r>
+              <w:rPr>
+                <w:i/>
+                <w:iCs/>
+                <w:lang w:val="es-ES"/>
+              </w:rPr>
+              <w:t>Bogdan</w:t>
+            </w:r>
+            <w:proofErr w:type="spellEnd"/>
+          </w:p>
+        </w:tc>
+        <w:tc>
+          <w:tcPr>
+            <w:tcW w:w="1134" w:type="dxa"/>
+            <w:vAlign w:val="center"/>
+          </w:tcPr>
+          <w:p>
+            <w:pPr>
+              <w:jc w:val="center"/>
+              <w:rPr>
+                <w:i/>
+                <w:iCs/>
+              </w:rPr>
+            </w:pPr>
+            <w:r>
+              <w:rPr>
+                <w:i/>
+                <w:iCs/>
+              </w:rPr>
+              <w:t>4</w:t>
+            </w:r>
+          </w:p>
+        </w:tc>
+      </w:tr>
     </w:tbl>
-    <w:p>
-      <w:pPr>
-        <w:pStyle w:val="Ttulo1"/>
-        <w:rPr>
-          <w:lang w:val="es-ES"/>
-        </w:rPr>
-      </w:pPr>
-    </w:p>
     <w:p>
       <w:pPr>
         <w:rPr>
@@ -28331,12 +29072,6 @@
           <w:lang w:val="es-ES"/>
         </w:rPr>
       </w:pPr>
-      <w:r>
-        <w:rPr>
-          <w:lang w:val="es-ES"/>
-        </w:rPr>
-        <w:br w:type="page"/>
-      </w:r>
     </w:p>
     <w:p>
       <w:pPr>
@@ -29054,7 +29789,7 @@
       </w:pPr>
     </w:p>
     <w:sectPr>
-      <w:headerReference w:type="first" r:id="rId27"/>
+      <w:headerReference w:type="first" r:id="rId28"/>
       <w:pgSz w:w="11900" w:h="16840"/>
       <w:pgMar w:top="1440" w:right="1440" w:bottom="1440" w:left="1440" w:header="708" w:footer="708" w:gutter="0"/>
       <w:cols w:space="708"/>
@@ -31318,6 +32053,21 @@
 </file>
 
 <file path=customXml/item1.xml><?xml version="1.0" encoding="utf-8"?>
+<p:properties xmlns:p="http://schemas.microsoft.com/office/2006/metadata/properties" xmlns:xsi="http://www.w3.org/2001/XMLSchema-instance" xmlns:pc="http://schemas.microsoft.com/office/infopath/2007/PartnerControls">
+  <documentManagement/>
+</p:properties>
+</file>
+
+<file path=customXml/item2.xml><?xml version="1.0" encoding="utf-8"?>
+<?mso-contentType ?>
+<FormTemplates xmlns="http://schemas.microsoft.com/sharepoint/v3/contenttype/forms">
+  <Display>DocumentLibraryForm</Display>
+  <Edit>DocumentLibraryForm</Edit>
+  <New>DocumentLibraryForm</New>
+</FormTemplates>
+</file>
+
+<file path=customXml/item3.xml><?xml version="1.0" encoding="utf-8"?>
 <ct:contentTypeSchema xmlns:ct="http://schemas.microsoft.com/office/2006/metadata/contentType" xmlns:ma="http://schemas.microsoft.com/office/2006/metadata/properties/metaAttributes" ct:_="" ma:_="" ma:contentTypeName="Document" ma:contentTypeID="0x01010031BC642E4B20824EA6078B1C39E23625" ma:contentTypeVersion="8" ma:contentTypeDescription="Create a new document." ma:contentTypeScope="" ma:versionID="8f2da6048770eb402859662e65ff9920">
   <xsd:schema xmlns:xsd="http://www.w3.org/2001/XMLSchema" xmlns:xs="http://www.w3.org/2001/XMLSchema" xmlns:p="http://schemas.microsoft.com/office/2006/metadata/properties" xmlns:ns2="2ac9901a-f2b7-4a00-b8a6-a48c20084dcb" targetNamespace="http://schemas.microsoft.com/office/2006/metadata/properties" ma:root="true" ma:fieldsID="6eedc1dcfb2b0674ebc3db7702cd7e1f" ns2:_="">
     <xsd:import namespace="2ac9901a-f2b7-4a00-b8a6-a48c20084dcb"/>
@@ -31489,26 +32239,28 @@
 </ct:contentTypeSchema>
 </file>
 
-<file path=customXml/item2.xml><?xml version="1.0" encoding="utf-8"?>
-<?mso-contentType ?>
-<FormTemplates xmlns="http://schemas.microsoft.com/sharepoint/v3/contenttype/forms">
-  <Display>DocumentLibraryForm</Display>
-  <Edit>DocumentLibraryForm</Edit>
-  <New>DocumentLibraryForm</New>
-</FormTemplates>
-</file>
-
-<file path=customXml/item3.xml><?xml version="1.0" encoding="utf-8"?>
-<p:properties xmlns:p="http://schemas.microsoft.com/office/2006/metadata/properties" xmlns:xsi="http://www.w3.org/2001/XMLSchema-instance" xmlns:pc="http://schemas.microsoft.com/office/infopath/2007/PartnerControls">
-  <documentManagement/>
-</p:properties>
-</file>
-
 <file path=customXml/item4.xml><?xml version="1.0" encoding="utf-8"?>
 <b:Sources xmlns:b="http://schemas.openxmlformats.org/officeDocument/2006/bibliography" xmlns="http://schemas.openxmlformats.org/officeDocument/2006/bibliography" SelectedStyle="\APASixthEditionOfficeOnline.xsl" StyleName="APA" Version="6"/>
 </file>
 
 <file path=customXml/itemProps1.xml><?xml version="1.0" encoding="utf-8"?>
+<ds:datastoreItem xmlns:ds="http://schemas.openxmlformats.org/officeDocument/2006/customXml" ds:itemID="{05AD0F2C-FF07-4655-B2F6-3CB46C47939A}">
+  <ds:schemaRefs>
+    <ds:schemaRef ds:uri="http://schemas.microsoft.com/office/2006/metadata/properties"/>
+    <ds:schemaRef ds:uri="http://schemas.microsoft.com/office/infopath/2007/PartnerControls"/>
+  </ds:schemaRefs>
+</ds:datastoreItem>
+</file>
+
+<file path=customXml/itemProps2.xml><?xml version="1.0" encoding="utf-8"?>
+<ds:datastoreItem xmlns:ds="http://schemas.openxmlformats.org/officeDocument/2006/customXml" ds:itemID="{065F5E07-5487-4F28-90FD-A0F9578686E4}">
+  <ds:schemaRefs>
+    <ds:schemaRef ds:uri="http://schemas.microsoft.com/sharepoint/v3/contenttype/forms"/>
+  </ds:schemaRefs>
+</ds:datastoreItem>
+</file>
+
+<file path=customXml/itemProps3.xml><?xml version="1.0" encoding="utf-8"?>
 <ds:datastoreItem xmlns:ds="http://schemas.openxmlformats.org/officeDocument/2006/customXml" ds:itemID="{20956F2B-7214-46B7-AF98-0BE11AA7E7E9}">
   <ds:schemaRefs>
     <ds:schemaRef ds:uri="http://schemas.microsoft.com/office/2006/metadata/contentType"/>
@@ -31526,23 +32278,6 @@
 </ds:datastoreItem>
 </file>
 
-<file path=customXml/itemProps2.xml><?xml version="1.0" encoding="utf-8"?>
-<ds:datastoreItem xmlns:ds="http://schemas.openxmlformats.org/officeDocument/2006/customXml" ds:itemID="{065F5E07-5487-4F28-90FD-A0F9578686E4}">
-  <ds:schemaRefs>
-    <ds:schemaRef ds:uri="http://schemas.microsoft.com/sharepoint/v3/contenttype/forms"/>
-  </ds:schemaRefs>
-</ds:datastoreItem>
-</file>
-
-<file path=customXml/itemProps3.xml><?xml version="1.0" encoding="utf-8"?>
-<ds:datastoreItem xmlns:ds="http://schemas.openxmlformats.org/officeDocument/2006/customXml" ds:itemID="{05AD0F2C-FF07-4655-B2F6-3CB46C47939A}">
-  <ds:schemaRefs>
-    <ds:schemaRef ds:uri="http://schemas.microsoft.com/office/2006/metadata/properties"/>
-    <ds:schemaRef ds:uri="http://schemas.microsoft.com/office/infopath/2007/PartnerControls"/>
-  </ds:schemaRefs>
-</ds:datastoreItem>
-</file>
-
 <file path=customXml/itemProps4.xml><?xml version="1.0" encoding="utf-8"?>
 <ds:datastoreItem xmlns:ds="http://schemas.openxmlformats.org/officeDocument/2006/customXml" ds:itemID="{5400E482-482F-46E5-8B08-9B6A7C861C43}">
   <ds:schemaRefs>

</xml_diff>